<commit_message>
Updated Resume with latest Experience
</commit_message>
<xml_diff>
--- a/Saiteja Irrinki Resume.docx
+++ b/Saiteja Irrinki Resume.docx
@@ -1,6 +1,6 @@
 
 <file path=word/document.xml><?xml version="1.0" encoding="utf-8"?>
-<w:document xmlns:wpc="http://schemas.microsoft.com/office/word/2010/wordprocessingCanvas" xmlns:cx="http://schemas.microsoft.com/office/drawing/2014/chartex" xmlns:cx1="http://schemas.microsoft.com/office/drawing/2015/9/8/chartex" xmlns:mc="http://schemas.openxmlformats.org/markup-compatibility/2006" xmlns:o="urn:schemas-microsoft-com:office:office" xmlns:r="http://schemas.openxmlformats.org/officeDocument/2006/relationships" xmlns:m="http://schemas.openxmlformats.org/officeDocument/2006/math" xmlns:v="urn:schemas-microsoft-com:vml" xmlns:wp14="http://schemas.microsoft.com/office/word/2010/wordprocessingDrawing" xmlns:wp="http://schemas.openxmlformats.org/drawingml/2006/wordprocessingDrawing" xmlns:w10="urn:schemas-microsoft-com:office:word" xmlns:w="http://schemas.openxmlformats.org/wordprocessingml/2006/main" xmlns:w14="http://schemas.microsoft.com/office/word/2010/wordml" xmlns:w15="http://schemas.microsoft.com/office/word/2012/wordml" xmlns:w16se="http://schemas.microsoft.com/office/word/2015/wordml/symex" xmlns:wpg="http://schemas.microsoft.com/office/word/2010/wordprocessingGroup" xmlns:wpi="http://schemas.microsoft.com/office/word/2010/wordprocessingInk" xmlns:wne="http://schemas.microsoft.com/office/word/2006/wordml" xmlns:wps="http://schemas.microsoft.com/office/word/2010/wordprocessingShape" mc:Ignorable="w14 w15 w16se wp14">
+<w:document xmlns:wpc="http://schemas.microsoft.com/office/word/2010/wordprocessingCanvas" xmlns:cx="http://schemas.microsoft.com/office/drawing/2014/chartex" xmlns:cx1="http://schemas.microsoft.com/office/drawing/2015/9/8/chartex" xmlns:cx2="http://schemas.microsoft.com/office/drawing/2015/10/21/chartex" xmlns:cx3="http://schemas.microsoft.com/office/drawing/2016/5/9/chartex" xmlns:cx4="http://schemas.microsoft.com/office/drawing/2016/5/10/chartex" xmlns:cx5="http://schemas.microsoft.com/office/drawing/2016/5/11/chartex" xmlns:cx6="http://schemas.microsoft.com/office/drawing/2016/5/12/chartex" xmlns:cx7="http://schemas.microsoft.com/office/drawing/2016/5/13/chartex" xmlns:cx8="http://schemas.microsoft.com/office/drawing/2016/5/14/chartex" xmlns:mc="http://schemas.openxmlformats.org/markup-compatibility/2006" xmlns:aink="http://schemas.microsoft.com/office/drawing/2016/ink" xmlns:am3d="http://schemas.microsoft.com/office/drawing/2017/model3d" xmlns:o="urn:schemas-microsoft-com:office:office" xmlns:oel="http://schemas.microsoft.com/office/2019/extlst" xmlns:r="http://schemas.openxmlformats.org/officeDocument/2006/relationships" xmlns:m="http://schemas.openxmlformats.org/officeDocument/2006/math" xmlns:v="urn:schemas-microsoft-com:vml" xmlns:wp14="http://schemas.microsoft.com/office/word/2010/wordprocessingDrawing" xmlns:wp="http://schemas.openxmlformats.org/drawingml/2006/wordprocessingDrawing" xmlns:w10="urn:schemas-microsoft-com:office:word" xmlns:w="http://schemas.openxmlformats.org/wordprocessingml/2006/main" xmlns:w14="http://schemas.microsoft.com/office/word/2010/wordml" xmlns:w15="http://schemas.microsoft.com/office/word/2012/wordml" xmlns:w16cex="http://schemas.microsoft.com/office/word/2018/wordml/cex" xmlns:w16cid="http://schemas.microsoft.com/office/word/2016/wordml/cid" xmlns:w16="http://schemas.microsoft.com/office/word/2018/wordml" xmlns:w16sdtdh="http://schemas.microsoft.com/office/word/2020/wordml/sdtdatahash" xmlns:w16se="http://schemas.microsoft.com/office/word/2015/wordml/symex" xmlns:wpg="http://schemas.microsoft.com/office/word/2010/wordprocessingGroup" xmlns:wpi="http://schemas.microsoft.com/office/word/2010/wordprocessingInk" xmlns:wne="http://schemas.microsoft.com/office/word/2006/wordml" xmlns:wps="http://schemas.microsoft.com/office/word/2010/wordprocessingShape" mc:Ignorable="w14 w15 w16se w16cid w16 w16cex w16sdtdh wp14">
   <w:body>
     <w:tbl>
       <w:tblPr>
@@ -388,13 +388,15 @@
                     </w:rPr>
                     <w:br/>
                   </w:r>
-                  <w:r>
-                    <w:rPr>
-                      <w:rFonts w:ascii="Arial" w:hAnsi="Arial" w:cs="Arial"/>
-                      <w:color w:val="3B3838" w:themeColor="background2" w:themeShade="40"/>
-                    </w:rPr>
-                    <w:t>+91 9493322788</w:t>
-                  </w:r>
+                  <w:hyperlink r:id="rId9" w:history="1">
+                    <w:r>
+                      <w:rPr>
+                        <w:rStyle w:val="Hyperlink"/>
+                        <w:rFonts w:ascii="Arial" w:hAnsi="Arial" w:cs="Arial"/>
+                      </w:rPr>
+                      <w:t>+91 9493322788</w:t>
+                    </w:r>
+                  </w:hyperlink>
                 </w:p>
               </w:tc>
             </w:tr>
@@ -570,7 +572,7 @@
                       <w:u w:val="single"/>
                     </w:rPr>
                   </w:pPr>
-                  <w:hyperlink r:id="rId9" w:history="1">
+                  <w:hyperlink r:id="rId10" w:history="1">
                     <w:r>
                       <w:rPr>
                         <w:rStyle w:val="Hyperlink"/>
@@ -758,7 +760,14 @@
                       <w:rFonts w:ascii="Arial" w:hAnsi="Arial" w:cs="Arial"/>
                       <w:color w:val="212121"/>
                     </w:rPr>
-                    <w:t>Bhimavaram , Andhra Pradesh</w:t>
+                    <w:t>Bhimavaram,</w:t>
+                  </w:r>
+                  <w:r>
+                    <w:rPr>
+                      <w:rFonts w:ascii="Arial" w:hAnsi="Arial" w:cs="Arial"/>
+                      <w:color w:val="212121"/>
+                    </w:rPr>
+                    <w:t xml:space="preserve"> Andhra Pradesh</w:t>
                   </w:r>
                 </w:p>
               </w:tc>
@@ -928,7 +937,7 @@
                       <w:rFonts w:ascii="Arial" w:hAnsi="Arial" w:cs="Arial"/>
                       <w:color w:val="212121"/>
                     </w:rPr>
-                    <w:t xml:space="preserve"> (Basics)</w:t>
+                    <w:t xml:space="preserve"> (Basic)</w:t>
                   </w:r>
                 </w:p>
                 <w:p>
@@ -950,7 +959,14 @@
                       <w:rFonts w:ascii="Arial" w:hAnsi="Arial" w:cs="Arial"/>
                       <w:color w:val="212121"/>
                     </w:rPr>
-                    <w:t xml:space="preserve">Shell and PowerShell </w:t>
+                    <w:t xml:space="preserve">Bash, </w:t>
+                  </w:r>
+                  <w:r>
+                    <w:rPr>
+                      <w:rFonts w:ascii="Arial" w:hAnsi="Arial" w:cs="Arial"/>
+                      <w:color w:val="212121"/>
+                    </w:rPr>
+                    <w:t xml:space="preserve">PowerShell </w:t>
                   </w:r>
                 </w:p>
                 <w:p>
@@ -1490,8 +1506,8 @@
                   </w:pPr>
                   <w:r>
                     <w:pict w14:anchorId="7D850E3F">
-                      <v:shape id="Picture 13" o:spid="_x0000_s1026" type="#_x0000_t75" alt="Click - Free arrows icons" style="width:23.25pt;height:23.25pt;rotation:-1208283fd;flip:x;visibility:visible;mso-wrap-style:square;mso-left-percent:-10001;mso-top-percent:-10001;mso-position-horizontal:absolute;mso-position-horizontal-relative:char;mso-position-vertical:absolute;mso-position-vertical-relative:line;mso-left-percent:-10001;mso-top-percent:-10001">
-                        <v:imagedata r:id="rId10" o:title="Click - Free arrows icons"/>
+                      <v:shape id="Picture 13" o:spid="_x0000_s2050" type="#_x0000_t75" alt="Click - Free arrows icons" style="width:23.25pt;height:23.25pt;rotation:-1208283fd;flip:x;visibility:visible;mso-wrap-style:square;mso-left-percent:-10001;mso-top-percent:-10001;mso-position-horizontal:absolute;mso-position-horizontal-relative:char;mso-position-vertical:absolute;mso-position-vertical-relative:line;mso-left-percent:-10001;mso-top-percent:-10001">
+                        <v:imagedata r:id="rId11" o:title="Click - Free arrows icons"/>
                         <w10:wrap type="none"/>
                         <w10:anchorlock/>
                       </v:shape>
@@ -1520,7 +1536,7 @@
                         <wp:extent cx="411480" cy="411480"/>
                         <wp:effectExtent l="0" t="0" r="7620" b="7620"/>
                         <wp:docPr id="1" name="Picture 1">
-                          <a:hlinkClick xmlns:a="http://schemas.openxmlformats.org/drawingml/2006/main" r:id="rId9"/>
+                          <a:hlinkClick xmlns:a="http://schemas.openxmlformats.org/drawingml/2006/main" r:id="rId10"/>
                         </wp:docPr>
                         <wp:cNvGraphicFramePr>
                           <a:graphicFrameLocks xmlns:a="http://schemas.openxmlformats.org/drawingml/2006/main" noChangeAspect="1"/>
@@ -1533,7 +1549,7 @@
                                 <pic:cNvPicPr/>
                               </pic:nvPicPr>
                               <pic:blipFill>
-                                <a:blip r:embed="rId11"/>
+                                <a:blip r:embed="rId12"/>
                                 <a:stretch>
                                   <a:fillRect/>
                                 </a:stretch>
@@ -1576,7 +1592,7 @@
                         <wp:extent cx="441960" cy="441960"/>
                         <wp:effectExtent l="0" t="0" r="0" b="0"/>
                         <wp:docPr id="6" name="Picture 6">
-                          <a:hlinkClick xmlns:a="http://schemas.openxmlformats.org/drawingml/2006/main" r:id="rId12"/>
+                          <a:hlinkClick xmlns:a="http://schemas.openxmlformats.org/drawingml/2006/main" r:id="rId13"/>
                         </wp:docPr>
                         <wp:cNvGraphicFramePr>
                           <a:graphicFrameLocks xmlns:a="http://schemas.openxmlformats.org/drawingml/2006/main" noChangeAspect="1"/>
@@ -1589,7 +1605,7 @@
                                 <pic:cNvPicPr/>
                               </pic:nvPicPr>
                               <pic:blipFill>
-                                <a:blip r:embed="rId13"/>
+                                <a:blip r:embed="rId14"/>
                                 <a:stretch>
                                   <a:fillRect/>
                                 </a:stretch>
@@ -1632,7 +1648,7 @@
                         <wp:extent cx="434340" cy="434340"/>
                         <wp:effectExtent l="0" t="0" r="3810" b="0"/>
                         <wp:docPr id="5" name="Picture 5">
-                          <a:hlinkClick xmlns:a="http://schemas.openxmlformats.org/drawingml/2006/main" r:id="rId14"/>
+                          <a:hlinkClick xmlns:a="http://schemas.openxmlformats.org/drawingml/2006/main" r:id="rId15"/>
                         </wp:docPr>
                         <wp:cNvGraphicFramePr>
                           <a:graphicFrameLocks xmlns:a="http://schemas.openxmlformats.org/drawingml/2006/main" noChangeAspect="1"/>
@@ -1645,7 +1661,7 @@
                                 <pic:cNvPicPr/>
                               </pic:nvPicPr>
                               <pic:blipFill>
-                                <a:blip r:embed="rId15"/>
+                                <a:blip r:embed="rId16"/>
                                 <a:stretch>
                                   <a:fillRect/>
                                 </a:stretch>
@@ -1688,7 +1704,7 @@
                         <wp:extent cx="464820" cy="464820"/>
                         <wp:effectExtent l="0" t="0" r="0" b="0"/>
                         <wp:docPr id="8" name="Picture 8">
-                          <a:hlinkClick xmlns:a="http://schemas.openxmlformats.org/drawingml/2006/main" r:id="rId16"/>
+                          <a:hlinkClick xmlns:a="http://schemas.openxmlformats.org/drawingml/2006/main" r:id="rId17"/>
                         </wp:docPr>
                         <wp:cNvGraphicFramePr>
                           <a:graphicFrameLocks xmlns:a="http://schemas.openxmlformats.org/drawingml/2006/main" noChangeAspect="1"/>
@@ -1701,7 +1717,7 @@
                                 <pic:cNvPicPr/>
                               </pic:nvPicPr>
                               <pic:blipFill>
-                                <a:blip r:embed="rId17"/>
+                                <a:blip r:embed="rId18"/>
                                 <a:stretch>
                                   <a:fillRect/>
                                 </a:stretch>
@@ -2005,7 +2021,43 @@
                       <w:sz w:val="20"/>
                       <w:szCs w:val="20"/>
                     </w:rPr>
-                    <w:t>deployments on AKS clusters.</w:t>
+                    <w:t xml:space="preserve">deployments on AKS </w:t>
+                  </w:r>
+                  <w:r>
+                    <w:rPr>
+                      <w:rFonts w:ascii="Arial" w:hAnsi="Arial" w:cs="Arial"/>
+                      <w:color w:val="3B3838" w:themeColor="background2" w:themeShade="40"/>
+                      <w:sz w:val="20"/>
+                      <w:szCs w:val="20"/>
+                    </w:rPr>
+                    <w:t xml:space="preserve">(Kubernetes) </w:t>
+                  </w:r>
+                  <w:r>
+                    <w:rPr>
+                      <w:rFonts w:ascii="Arial" w:hAnsi="Arial" w:cs="Arial"/>
+                      <w:color w:val="3B3838" w:themeColor="background2" w:themeShade="40"/>
+                      <w:sz w:val="20"/>
+                      <w:szCs w:val="20"/>
+                    </w:rPr>
+                    <w:t>cluster</w:t>
+                  </w:r>
+                  <w:r>
+                    <w:rPr>
+                      <w:rFonts w:ascii="Arial" w:hAnsi="Arial" w:cs="Arial"/>
+                      <w:color w:val="3B3838" w:themeColor="background2" w:themeShade="40"/>
+                      <w:sz w:val="20"/>
+                      <w:szCs w:val="20"/>
+                    </w:rPr>
+                    <w:t>s and Environments</w:t>
+                  </w:r>
+                  <w:r>
+                    <w:rPr>
+                      <w:rFonts w:ascii="Arial" w:hAnsi="Arial" w:cs="Arial"/>
+                      <w:color w:val="3B3838" w:themeColor="background2" w:themeShade="40"/>
+                      <w:sz w:val="20"/>
+                      <w:szCs w:val="20"/>
+                    </w:rPr>
+                    <w:t>.</w:t>
                   </w:r>
                 </w:p>
                 <w:p>
@@ -2049,7 +2101,25 @@
                       <w:sz w:val="20"/>
                       <w:szCs w:val="20"/>
                     </w:rPr>
-                    <w:t xml:space="preserve"> CICD pipelines for efficient software delivery.</w:t>
+                    <w:t xml:space="preserve"> CICD</w:t>
+                  </w:r>
+                  <w:r>
+                    <w:rPr>
+                      <w:rFonts w:ascii="Arial" w:hAnsi="Arial" w:cs="Arial"/>
+                      <w:color w:val="3B3838" w:themeColor="background2" w:themeShade="40"/>
+                      <w:sz w:val="20"/>
+                      <w:szCs w:val="20"/>
+                    </w:rPr>
+                    <w:t xml:space="preserve"> Azure</w:t>
+                  </w:r>
+                  <w:r>
+                    <w:rPr>
+                      <w:rFonts w:ascii="Arial" w:hAnsi="Arial" w:cs="Arial"/>
+                      <w:color w:val="3B3838" w:themeColor="background2" w:themeShade="40"/>
+                      <w:sz w:val="20"/>
+                      <w:szCs w:val="20"/>
+                    </w:rPr>
+                    <w:t xml:space="preserve"> pipelines for efficient software delivery.</w:t>
                   </w:r>
                 </w:p>
                 <w:p>
@@ -2069,7 +2139,23 @@
                       <w:color w:val="3B3838" w:themeColor="background2" w:themeShade="40"/>
                       <w:szCs w:val="26"/>
                     </w:rPr>
-                    <w:t>Senior DevOps Engineer                            Zelarsoft, Hyderabad</w:t>
+                    <w:t>Senior DevOps Engineer                            Zelarsoft</w:t>
+                  </w:r>
+                  <w:r>
+                    <w:rPr>
+                      <w:rFonts w:ascii="Arial" w:hAnsi="Arial" w:cs="Arial"/>
+                      <w:color w:val="3B3838" w:themeColor="background2" w:themeShade="40"/>
+                      <w:szCs w:val="26"/>
+                    </w:rPr>
+                    <w:t xml:space="preserve"> Pvt Ltd</w:t>
+                  </w:r>
+                  <w:r>
+                    <w:rPr>
+                      <w:rFonts w:ascii="Arial" w:hAnsi="Arial" w:cs="Arial"/>
+                      <w:color w:val="3B3838" w:themeColor="background2" w:themeShade="40"/>
+                      <w:szCs w:val="26"/>
+                    </w:rPr>
+                    <w:t>, Hyderabad</w:t>
                   </w:r>
                 </w:p>
                 <w:p>
@@ -2367,8 +2453,6 @@
                     </w:rPr>
                     <w:t>Demonstrated proficiency in utilizing a diverse array of DevOps tools to optimize the end-to-end development, testing, and deployment workflows for Java applications.</w:t>
                   </w:r>
-                  <w:bookmarkStart w:id="0" w:name="_GoBack"/>
-                  <w:bookmarkEnd w:id="0"/>
                 </w:p>
               </w:tc>
             </w:tr>
@@ -2468,7 +2552,7 @@
                           <pic:cNvPicPr/>
                         </pic:nvPicPr>
                         <pic:blipFill>
-                          <a:blip r:embed="rId18" cstate="print">
+                          <a:blip r:embed="rId19" cstate="print">
                             <a:extLst>
                               <a:ext uri="{28A0092B-C50C-407E-A947-70E740481C1C}">
                                 <a14:useLocalDpi xmlns:a14="http://schemas.microsoft.com/office/drawing/2010/main" val="0"/>
@@ -2528,7 +2612,7 @@
                           </pic:cNvPicPr>
                         </pic:nvPicPr>
                         <pic:blipFill>
-                          <a:blip r:embed="rId19" cstate="print">
+                          <a:blip r:embed="rId20" cstate="print">
                             <a:extLst>
                               <a:ext uri="{28A0092B-C50C-407E-A947-70E740481C1C}">
                                 <a14:useLocalDpi xmlns:a14="http://schemas.microsoft.com/office/drawing/2010/main" val="0"/>
@@ -3136,7 +3220,6 @@
               </w:rPr>
               <w:t xml:space="preserve">Experience with </w:t>
             </w:r>
-            <w:proofErr w:type="gramStart"/>
             <w:r>
               <w:rPr>
                 <w:rFonts w:ascii="Arial" w:eastAsia="Wingdings-Regular" w:hAnsi="Arial" w:cs="Arial"/>
@@ -3144,18 +3227,8 @@
                 <w:sz w:val="20"/>
                 <w:szCs w:val="20"/>
               </w:rPr>
-              <w:t>Jenkins</w:t>
-            </w:r>
-            <w:r>
-              <w:rPr>
-                <w:rFonts w:ascii="Arial" w:eastAsia="Wingdings-Regular" w:hAnsi="Arial" w:cs="Arial"/>
-                <w:color w:val="3B3838" w:themeColor="background2" w:themeShade="40"/>
-                <w:sz w:val="20"/>
-                <w:szCs w:val="20"/>
-              </w:rPr>
-              <w:t>(</w:t>
-            </w:r>
-            <w:proofErr w:type="gramEnd"/>
+              <w:t>Jenkins (</w:t>
+            </w:r>
             <w:r>
               <w:rPr>
                 <w:rFonts w:ascii="Arial" w:eastAsia="Wingdings-Regular" w:hAnsi="Arial" w:cs="Arial"/>
@@ -4202,7 +4275,7 @@
                           <pic:cNvPicPr/>
                         </pic:nvPicPr>
                         <pic:blipFill>
-                          <a:blip r:embed="rId18" cstate="print">
+                          <a:blip r:embed="rId19" cstate="print">
                             <a:extLst>
                               <a:ext uri="{28A0092B-C50C-407E-A947-70E740481C1C}">
                                 <a14:useLocalDpi xmlns:a14="http://schemas.microsoft.com/office/drawing/2010/main" val="0"/>
@@ -4262,7 +4335,7 @@
                           </pic:cNvPicPr>
                         </pic:nvPicPr>
                         <pic:blipFill>
-                          <a:blip r:embed="rId20" cstate="print">
+                          <a:blip r:embed="rId21" cstate="print">
                             <a:extLst>
                               <a:ext uri="{28A0092B-C50C-407E-A947-70E740481C1C}">
                                 <a14:useLocalDpi xmlns:a14="http://schemas.microsoft.com/office/drawing/2010/main" val="0"/>
@@ -4550,7 +4623,16 @@
                 <w:sz w:val="20"/>
                 <w:szCs w:val="20"/>
               </w:rPr>
-              <w:t xml:space="preserve"> CelitoTech</w:t>
+              <w:t xml:space="preserve"> </w:t>
+            </w:r>
+            <w:r>
+              <w:rPr>
+                <w:rFonts w:ascii="Arial" w:hAnsi="Arial" w:cs="Arial"/>
+                <w:bCs/>
+                <w:sz w:val="20"/>
+                <w:szCs w:val="20"/>
+              </w:rPr>
+              <w:t>Pharma</w:t>
             </w:r>
           </w:p>
           <w:p>
@@ -4798,30 +4880,27 @@
               <w:jc w:val="both"/>
               <w:rPr>
                 <w:rFonts w:ascii="Arial" w:hAnsi="Arial" w:cs="Arial"/>
+                <w:sz w:val="20"/>
+                <w:szCs w:val="20"/>
+              </w:rPr>
+            </w:pPr>
+            <w:r>
+              <w:rPr>
+                <w:rFonts w:ascii="Arial" w:hAnsi="Arial" w:cs="Arial"/>
                 <w:b/>
                 <w:bCs/>
                 <w:sz w:val="20"/>
                 <w:szCs w:val="20"/>
               </w:rPr>
-            </w:pPr>
-            <w:r>
-              <w:rPr>
-                <w:rFonts w:ascii="Arial" w:hAnsi="Arial" w:cs="Arial"/>
-                <w:b/>
-                <w:bCs/>
-                <w:sz w:val="20"/>
-                <w:szCs w:val="20"/>
-              </w:rPr>
               <w:t xml:space="preserve">Client: </w:t>
             </w:r>
             <w:r>
               <w:rPr>
                 <w:rFonts w:ascii="Arial" w:hAnsi="Arial" w:cs="Arial"/>
-                <w:bCs/>
-                <w:sz w:val="20"/>
-                <w:szCs w:val="20"/>
-              </w:rPr>
-              <w:t>Internal</w:t>
+                <w:sz w:val="20"/>
+                <w:szCs w:val="20"/>
+              </w:rPr>
+              <w:t>Education</w:t>
             </w:r>
           </w:p>
           <w:p>
@@ -4853,7 +4932,25 @@
                 <w:sz w:val="20"/>
                 <w:szCs w:val="20"/>
               </w:rPr>
-              <w:t xml:space="preserve">AWS, Jenkins, Docker, Kubernetes, SonarQube, Git, GitHub, Maven, Nexus, Linux.                                </w:t>
+              <w:t>AWS, Jenkins, Docker, Kubernetes</w:t>
+            </w:r>
+            <w:r>
+              <w:rPr>
+                <w:rFonts w:ascii="Arial" w:hAnsi="Arial" w:cs="Arial"/>
+                <w:bCs/>
+                <w:sz w:val="20"/>
+                <w:szCs w:val="20"/>
+              </w:rPr>
+              <w:t>, Helm</w:t>
+            </w:r>
+            <w:r>
+              <w:rPr>
+                <w:rFonts w:ascii="Arial" w:hAnsi="Arial" w:cs="Arial"/>
+                <w:bCs/>
+                <w:sz w:val="20"/>
+                <w:szCs w:val="20"/>
+              </w:rPr>
+              <w:t xml:space="preserve">, SonarQube, Git, GitHub, Maven, Nexus, Linux.                                </w:t>
             </w:r>
           </w:p>
           <w:p>
@@ -5095,7 +5192,16 @@
                 <w:sz w:val="20"/>
                 <w:szCs w:val="20"/>
               </w:rPr>
-              <w:t>Styra</w:t>
+              <w:t>S</w:t>
+            </w:r>
+            <w:r>
+              <w:rPr>
+                <w:rFonts w:ascii="Arial" w:hAnsi="Arial" w:cs="Arial"/>
+                <w:bCs/>
+                <w:sz w:val="20"/>
+                <w:szCs w:val="20"/>
+              </w:rPr>
+              <w:t>ecurity Services</w:t>
             </w:r>
           </w:p>
           <w:p>
@@ -5398,9 +5504,9 @@
       </w:pPr>
     </w:p>
     <w:sectPr>
-      <w:headerReference w:type="even" r:id="rId21"/>
-      <w:headerReference w:type="default" r:id="rId22"/>
-      <w:headerReference w:type="first" r:id="rId23"/>
+      <w:headerReference w:type="even" r:id="rId22"/>
+      <w:headerReference w:type="default" r:id="rId23"/>
+      <w:headerReference w:type="first" r:id="rId24"/>
       <w:pgSz w:w="12240" w:h="15840" w:code="1"/>
       <w:pgMar w:top="284" w:right="284" w:bottom="0" w:left="284" w:header="0" w:footer="0" w:gutter="0"/>
       <w:cols w:space="708"/>
@@ -5411,7 +5517,7 @@
 </file>
 
 <file path=word/endnotes.xml><?xml version="1.0" encoding="utf-8"?>
-<w:endnotes xmlns:wpc="http://schemas.microsoft.com/office/word/2010/wordprocessingCanvas" xmlns:cx="http://schemas.microsoft.com/office/drawing/2014/chartex" xmlns:cx1="http://schemas.microsoft.com/office/drawing/2015/9/8/chartex" xmlns:mc="http://schemas.openxmlformats.org/markup-compatibility/2006" xmlns:o="urn:schemas-microsoft-com:office:office" xmlns:r="http://schemas.openxmlformats.org/officeDocument/2006/relationships" xmlns:m="http://schemas.openxmlformats.org/officeDocument/2006/math" xmlns:v="urn:schemas-microsoft-com:vml" xmlns:wp14="http://schemas.microsoft.com/office/word/2010/wordprocessingDrawing" xmlns:wp="http://schemas.openxmlformats.org/drawingml/2006/wordprocessingDrawing" xmlns:w10="urn:schemas-microsoft-com:office:word" xmlns:w="http://schemas.openxmlformats.org/wordprocessingml/2006/main" xmlns:w14="http://schemas.microsoft.com/office/word/2010/wordml" xmlns:w15="http://schemas.microsoft.com/office/word/2012/wordml" xmlns:w16se="http://schemas.microsoft.com/office/word/2015/wordml/symex" xmlns:wpg="http://schemas.microsoft.com/office/word/2010/wordprocessingGroup" xmlns:wpi="http://schemas.microsoft.com/office/word/2010/wordprocessingInk" xmlns:wne="http://schemas.microsoft.com/office/word/2006/wordml" xmlns:wps="http://schemas.microsoft.com/office/word/2010/wordprocessingShape" mc:Ignorable="w14 w15 w16se wp14">
+<w:endnotes xmlns:wpc="http://schemas.microsoft.com/office/word/2010/wordprocessingCanvas" xmlns:cx="http://schemas.microsoft.com/office/drawing/2014/chartex" xmlns:cx1="http://schemas.microsoft.com/office/drawing/2015/9/8/chartex" xmlns:cx2="http://schemas.microsoft.com/office/drawing/2015/10/21/chartex" xmlns:cx3="http://schemas.microsoft.com/office/drawing/2016/5/9/chartex" xmlns:cx4="http://schemas.microsoft.com/office/drawing/2016/5/10/chartex" xmlns:cx5="http://schemas.microsoft.com/office/drawing/2016/5/11/chartex" xmlns:cx6="http://schemas.microsoft.com/office/drawing/2016/5/12/chartex" xmlns:cx7="http://schemas.microsoft.com/office/drawing/2016/5/13/chartex" xmlns:cx8="http://schemas.microsoft.com/office/drawing/2016/5/14/chartex" xmlns:mc="http://schemas.openxmlformats.org/markup-compatibility/2006" xmlns:aink="http://schemas.microsoft.com/office/drawing/2016/ink" xmlns:am3d="http://schemas.microsoft.com/office/drawing/2017/model3d" xmlns:o="urn:schemas-microsoft-com:office:office" xmlns:oel="http://schemas.microsoft.com/office/2019/extlst" xmlns:r="http://schemas.openxmlformats.org/officeDocument/2006/relationships" xmlns:m="http://schemas.openxmlformats.org/officeDocument/2006/math" xmlns:v="urn:schemas-microsoft-com:vml" xmlns:wp14="http://schemas.microsoft.com/office/word/2010/wordprocessingDrawing" xmlns:wp="http://schemas.openxmlformats.org/drawingml/2006/wordprocessingDrawing" xmlns:w10="urn:schemas-microsoft-com:office:word" xmlns:w="http://schemas.openxmlformats.org/wordprocessingml/2006/main" xmlns:w14="http://schemas.microsoft.com/office/word/2010/wordml" xmlns:w15="http://schemas.microsoft.com/office/word/2012/wordml" xmlns:w16cex="http://schemas.microsoft.com/office/word/2018/wordml/cex" xmlns:w16cid="http://schemas.microsoft.com/office/word/2016/wordml/cid" xmlns:w16="http://schemas.microsoft.com/office/word/2018/wordml" xmlns:w16sdtdh="http://schemas.microsoft.com/office/word/2020/wordml/sdtdatahash" xmlns:w16se="http://schemas.microsoft.com/office/word/2015/wordml/symex" xmlns:wpg="http://schemas.microsoft.com/office/word/2010/wordprocessingGroup" xmlns:wpi="http://schemas.microsoft.com/office/word/2010/wordprocessingInk" xmlns:wne="http://schemas.microsoft.com/office/word/2006/wordml" xmlns:wps="http://schemas.microsoft.com/office/word/2010/wordprocessingShape" mc:Ignorable="w14 w15 w16se w16cid w16 w16cex w16sdtdh wp14">
   <w:endnote w:type="separator" w:id="-1">
     <w:p>
       <w:pPr>
@@ -5436,7 +5542,7 @@
 </file>
 
 <file path=word/footnotes.xml><?xml version="1.0" encoding="utf-8"?>
-<w:footnotes xmlns:wpc="http://schemas.microsoft.com/office/word/2010/wordprocessingCanvas" xmlns:cx="http://schemas.microsoft.com/office/drawing/2014/chartex" xmlns:cx1="http://schemas.microsoft.com/office/drawing/2015/9/8/chartex" xmlns:mc="http://schemas.openxmlformats.org/markup-compatibility/2006" xmlns:o="urn:schemas-microsoft-com:office:office" xmlns:r="http://schemas.openxmlformats.org/officeDocument/2006/relationships" xmlns:m="http://schemas.openxmlformats.org/officeDocument/2006/math" xmlns:v="urn:schemas-microsoft-com:vml" xmlns:wp14="http://schemas.microsoft.com/office/word/2010/wordprocessingDrawing" xmlns:wp="http://schemas.openxmlformats.org/drawingml/2006/wordprocessingDrawing" xmlns:w10="urn:schemas-microsoft-com:office:word" xmlns:w="http://schemas.openxmlformats.org/wordprocessingml/2006/main" xmlns:w14="http://schemas.microsoft.com/office/word/2010/wordml" xmlns:w15="http://schemas.microsoft.com/office/word/2012/wordml" xmlns:w16se="http://schemas.microsoft.com/office/word/2015/wordml/symex" xmlns:wpg="http://schemas.microsoft.com/office/word/2010/wordprocessingGroup" xmlns:wpi="http://schemas.microsoft.com/office/word/2010/wordprocessingInk" xmlns:wne="http://schemas.microsoft.com/office/word/2006/wordml" xmlns:wps="http://schemas.microsoft.com/office/word/2010/wordprocessingShape" mc:Ignorable="w14 w15 w16se wp14">
+<w:footnotes xmlns:wpc="http://schemas.microsoft.com/office/word/2010/wordprocessingCanvas" xmlns:cx="http://schemas.microsoft.com/office/drawing/2014/chartex" xmlns:cx1="http://schemas.microsoft.com/office/drawing/2015/9/8/chartex" xmlns:cx2="http://schemas.microsoft.com/office/drawing/2015/10/21/chartex" xmlns:cx3="http://schemas.microsoft.com/office/drawing/2016/5/9/chartex" xmlns:cx4="http://schemas.microsoft.com/office/drawing/2016/5/10/chartex" xmlns:cx5="http://schemas.microsoft.com/office/drawing/2016/5/11/chartex" xmlns:cx6="http://schemas.microsoft.com/office/drawing/2016/5/12/chartex" xmlns:cx7="http://schemas.microsoft.com/office/drawing/2016/5/13/chartex" xmlns:cx8="http://schemas.microsoft.com/office/drawing/2016/5/14/chartex" xmlns:mc="http://schemas.openxmlformats.org/markup-compatibility/2006" xmlns:aink="http://schemas.microsoft.com/office/drawing/2016/ink" xmlns:am3d="http://schemas.microsoft.com/office/drawing/2017/model3d" xmlns:o="urn:schemas-microsoft-com:office:office" xmlns:oel="http://schemas.microsoft.com/office/2019/extlst" xmlns:r="http://schemas.openxmlformats.org/officeDocument/2006/relationships" xmlns:m="http://schemas.openxmlformats.org/officeDocument/2006/math" xmlns:v="urn:schemas-microsoft-com:vml" xmlns:wp14="http://schemas.microsoft.com/office/word/2010/wordprocessingDrawing" xmlns:wp="http://schemas.openxmlformats.org/drawingml/2006/wordprocessingDrawing" xmlns:w10="urn:schemas-microsoft-com:office:word" xmlns:w="http://schemas.openxmlformats.org/wordprocessingml/2006/main" xmlns:w14="http://schemas.microsoft.com/office/word/2010/wordml" xmlns:w15="http://schemas.microsoft.com/office/word/2012/wordml" xmlns:w16cex="http://schemas.microsoft.com/office/word/2018/wordml/cex" xmlns:w16cid="http://schemas.microsoft.com/office/word/2016/wordml/cid" xmlns:w16="http://schemas.microsoft.com/office/word/2018/wordml" xmlns:w16sdtdh="http://schemas.microsoft.com/office/word/2020/wordml/sdtdatahash" xmlns:w16se="http://schemas.microsoft.com/office/word/2015/wordml/symex" xmlns:wpg="http://schemas.microsoft.com/office/word/2010/wordprocessingGroup" xmlns:wpi="http://schemas.microsoft.com/office/word/2010/wordprocessingInk" xmlns:wne="http://schemas.microsoft.com/office/word/2006/wordml" xmlns:wps="http://schemas.microsoft.com/office/word/2010/wordprocessingShape" mc:Ignorable="w14 w15 w16se w16cid w16 w16cex w16sdtdh wp14">
   <w:footnote w:type="separator" w:id="-1">
     <w:p>
       <w:pPr>
@@ -5461,7 +5567,7 @@
 </file>
 
 <file path=word/header1.xml><?xml version="1.0" encoding="utf-8"?>
-<w:hdr xmlns:wpc="http://schemas.microsoft.com/office/word/2010/wordprocessingCanvas" xmlns:cx="http://schemas.microsoft.com/office/drawing/2014/chartex" xmlns:cx1="http://schemas.microsoft.com/office/drawing/2015/9/8/chartex" xmlns:mc="http://schemas.openxmlformats.org/markup-compatibility/2006" xmlns:o="urn:schemas-microsoft-com:office:office" xmlns:r="http://schemas.openxmlformats.org/officeDocument/2006/relationships" xmlns:m="http://schemas.openxmlformats.org/officeDocument/2006/math" xmlns:v="urn:schemas-microsoft-com:vml" xmlns:wp14="http://schemas.microsoft.com/office/word/2010/wordprocessingDrawing" xmlns:wp="http://schemas.openxmlformats.org/drawingml/2006/wordprocessingDrawing" xmlns:w10="urn:schemas-microsoft-com:office:word" xmlns:w="http://schemas.openxmlformats.org/wordprocessingml/2006/main" xmlns:w14="http://schemas.microsoft.com/office/word/2010/wordml" xmlns:w15="http://schemas.microsoft.com/office/word/2012/wordml" xmlns:w16se="http://schemas.microsoft.com/office/word/2015/wordml/symex" xmlns:wpg="http://schemas.microsoft.com/office/word/2010/wordprocessingGroup" xmlns:wpi="http://schemas.microsoft.com/office/word/2010/wordprocessingInk" xmlns:wne="http://schemas.microsoft.com/office/word/2006/wordml" xmlns:wps="http://schemas.microsoft.com/office/word/2010/wordprocessingShape" mc:Ignorable="w14 w15 w16se wp14">
+<w:hdr xmlns:wpc="http://schemas.microsoft.com/office/word/2010/wordprocessingCanvas" xmlns:cx="http://schemas.microsoft.com/office/drawing/2014/chartex" xmlns:cx1="http://schemas.microsoft.com/office/drawing/2015/9/8/chartex" xmlns:cx2="http://schemas.microsoft.com/office/drawing/2015/10/21/chartex" xmlns:cx3="http://schemas.microsoft.com/office/drawing/2016/5/9/chartex" xmlns:cx4="http://schemas.microsoft.com/office/drawing/2016/5/10/chartex" xmlns:cx5="http://schemas.microsoft.com/office/drawing/2016/5/11/chartex" xmlns:cx6="http://schemas.microsoft.com/office/drawing/2016/5/12/chartex" xmlns:cx7="http://schemas.microsoft.com/office/drawing/2016/5/13/chartex" xmlns:cx8="http://schemas.microsoft.com/office/drawing/2016/5/14/chartex" xmlns:mc="http://schemas.openxmlformats.org/markup-compatibility/2006" xmlns:aink="http://schemas.microsoft.com/office/drawing/2016/ink" xmlns:am3d="http://schemas.microsoft.com/office/drawing/2017/model3d" xmlns:o="urn:schemas-microsoft-com:office:office" xmlns:oel="http://schemas.microsoft.com/office/2019/extlst" xmlns:r="http://schemas.openxmlformats.org/officeDocument/2006/relationships" xmlns:m="http://schemas.openxmlformats.org/officeDocument/2006/math" xmlns:v="urn:schemas-microsoft-com:vml" xmlns:wp14="http://schemas.microsoft.com/office/word/2010/wordprocessingDrawing" xmlns:wp="http://schemas.openxmlformats.org/drawingml/2006/wordprocessingDrawing" xmlns:w10="urn:schemas-microsoft-com:office:word" xmlns:w="http://schemas.openxmlformats.org/wordprocessingml/2006/main" xmlns:w14="http://schemas.microsoft.com/office/word/2010/wordml" xmlns:w15="http://schemas.microsoft.com/office/word/2012/wordml" xmlns:w16cex="http://schemas.microsoft.com/office/word/2018/wordml/cex" xmlns:w16cid="http://schemas.microsoft.com/office/word/2016/wordml/cid" xmlns:w16="http://schemas.microsoft.com/office/word/2018/wordml" xmlns:w16sdtdh="http://schemas.microsoft.com/office/word/2020/wordml/sdtdatahash" xmlns:w16se="http://schemas.microsoft.com/office/word/2015/wordml/symex" xmlns:wpg="http://schemas.microsoft.com/office/word/2010/wordprocessingGroup" xmlns:wpi="http://schemas.microsoft.com/office/word/2010/wordprocessingInk" xmlns:wne="http://schemas.microsoft.com/office/word/2006/wordml" xmlns:wps="http://schemas.microsoft.com/office/word/2010/wordprocessingShape" mc:Ignorable="w14 w15 w16se w16cid w16 w16cex w16sdtdh wp14">
   <w:p>
     <w:pPr>
       <w:pStyle w:val="Header"/>
@@ -5490,7 +5596,7 @@
           <v:path o:extrusionok="f" gradientshapeok="t" o:connecttype="rect"/>
           <o:lock v:ext="edit" aspectratio="t"/>
         </v:shapetype>
-        <v:shape id="WordPictureWatermark415919954" o:spid="_x0000_s2065" type="#_x0000_t75" style="position:absolute;margin-left:0;margin-top:0;width:650pt;height:841pt;z-index:-251657216;mso-position-horizontal:center;mso-position-horizontal-relative:margin;mso-position-vertical:center;mso-position-vertical-relative:margin" o:allowincell="f">
+        <v:shape id="WordPictureWatermark415919954" o:spid="_x0000_s1041" type="#_x0000_t75" style="position:absolute;margin-left:0;margin-top:0;width:650pt;height:841pt;z-index:-251657216;mso-position-horizontal:center;mso-position-horizontal-relative:margin;mso-position-vertical:center;mso-position-vertical-relative:margin" o:allowincell="f">
           <v:imagedata r:id="rId1" o:title="2027"/>
           <w10:wrap anchorx="margin" anchory="margin"/>
         </v:shape>
@@ -5501,7 +5607,7 @@
 </file>
 
 <file path=word/header2.xml><?xml version="1.0" encoding="utf-8"?>
-<w:hdr xmlns:wpc="http://schemas.microsoft.com/office/word/2010/wordprocessingCanvas" xmlns:cx="http://schemas.microsoft.com/office/drawing/2014/chartex" xmlns:cx1="http://schemas.microsoft.com/office/drawing/2015/9/8/chartex" xmlns:mc="http://schemas.openxmlformats.org/markup-compatibility/2006" xmlns:o="urn:schemas-microsoft-com:office:office" xmlns:r="http://schemas.openxmlformats.org/officeDocument/2006/relationships" xmlns:m="http://schemas.openxmlformats.org/officeDocument/2006/math" xmlns:v="urn:schemas-microsoft-com:vml" xmlns:wp14="http://schemas.microsoft.com/office/word/2010/wordprocessingDrawing" xmlns:wp="http://schemas.openxmlformats.org/drawingml/2006/wordprocessingDrawing" xmlns:w10="urn:schemas-microsoft-com:office:word" xmlns:w="http://schemas.openxmlformats.org/wordprocessingml/2006/main" xmlns:w14="http://schemas.microsoft.com/office/word/2010/wordml" xmlns:w15="http://schemas.microsoft.com/office/word/2012/wordml" xmlns:w16se="http://schemas.microsoft.com/office/word/2015/wordml/symex" xmlns:wpg="http://schemas.microsoft.com/office/word/2010/wordprocessingGroup" xmlns:wpi="http://schemas.microsoft.com/office/word/2010/wordprocessingInk" xmlns:wne="http://schemas.microsoft.com/office/word/2006/wordml" xmlns:wps="http://schemas.microsoft.com/office/word/2010/wordprocessingShape" mc:Ignorable="w14 w15 w16se wp14">
+<w:hdr xmlns:wpc="http://schemas.microsoft.com/office/word/2010/wordprocessingCanvas" xmlns:cx="http://schemas.microsoft.com/office/drawing/2014/chartex" xmlns:cx1="http://schemas.microsoft.com/office/drawing/2015/9/8/chartex" xmlns:cx2="http://schemas.microsoft.com/office/drawing/2015/10/21/chartex" xmlns:cx3="http://schemas.microsoft.com/office/drawing/2016/5/9/chartex" xmlns:cx4="http://schemas.microsoft.com/office/drawing/2016/5/10/chartex" xmlns:cx5="http://schemas.microsoft.com/office/drawing/2016/5/11/chartex" xmlns:cx6="http://schemas.microsoft.com/office/drawing/2016/5/12/chartex" xmlns:cx7="http://schemas.microsoft.com/office/drawing/2016/5/13/chartex" xmlns:cx8="http://schemas.microsoft.com/office/drawing/2016/5/14/chartex" xmlns:mc="http://schemas.openxmlformats.org/markup-compatibility/2006" xmlns:aink="http://schemas.microsoft.com/office/drawing/2016/ink" xmlns:am3d="http://schemas.microsoft.com/office/drawing/2017/model3d" xmlns:o="urn:schemas-microsoft-com:office:office" xmlns:oel="http://schemas.microsoft.com/office/2019/extlst" xmlns:r="http://schemas.openxmlformats.org/officeDocument/2006/relationships" xmlns:m="http://schemas.openxmlformats.org/officeDocument/2006/math" xmlns:v="urn:schemas-microsoft-com:vml" xmlns:wp14="http://schemas.microsoft.com/office/word/2010/wordprocessingDrawing" xmlns:wp="http://schemas.openxmlformats.org/drawingml/2006/wordprocessingDrawing" xmlns:w10="urn:schemas-microsoft-com:office:word" xmlns:w="http://schemas.openxmlformats.org/wordprocessingml/2006/main" xmlns:w14="http://schemas.microsoft.com/office/word/2010/wordml" xmlns:w15="http://schemas.microsoft.com/office/word/2012/wordml" xmlns:w16cex="http://schemas.microsoft.com/office/word/2018/wordml/cex" xmlns:w16cid="http://schemas.microsoft.com/office/word/2016/wordml/cid" xmlns:w16="http://schemas.microsoft.com/office/word/2018/wordml" xmlns:w16sdtdh="http://schemas.microsoft.com/office/word/2020/wordml/sdtdatahash" xmlns:w16se="http://schemas.microsoft.com/office/word/2015/wordml/symex" xmlns:wpg="http://schemas.microsoft.com/office/word/2010/wordprocessingGroup" xmlns:wpi="http://schemas.microsoft.com/office/word/2010/wordprocessingInk" xmlns:wne="http://schemas.microsoft.com/office/word/2006/wordml" xmlns:wps="http://schemas.microsoft.com/office/word/2010/wordprocessingShape" mc:Ignorable="w14 w15 w16se w16cid w16 w16cex w16sdtdh wp14">
   <w:p>
     <w:pPr>
       <w:pStyle w:val="Header"/>
@@ -5530,7 +5636,7 @@
           <v:path o:extrusionok="f" gradientshapeok="t" o:connecttype="rect"/>
           <o:lock v:ext="edit" aspectratio="t"/>
         </v:shapetype>
-        <v:shape id="WordPictureWatermark415919955" o:spid="_x0000_s2066" type="#_x0000_t75" style="position:absolute;margin-left:0;margin-top:0;width:650pt;height:841pt;z-index:-251656192;mso-position-horizontal:center;mso-position-horizontal-relative:margin;mso-position-vertical:center;mso-position-vertical-relative:margin" o:allowincell="f">
+        <v:shape id="WordPictureWatermark415919955" o:spid="_x0000_s1042" type="#_x0000_t75" style="position:absolute;margin-left:0;margin-top:0;width:650pt;height:841pt;z-index:-251656192;mso-position-horizontal:center;mso-position-horizontal-relative:margin;mso-position-vertical:center;mso-position-vertical-relative:margin" o:allowincell="f">
           <v:imagedata r:id="rId1" o:title="2027"/>
           <w10:wrap anchorx="margin" anchory="margin"/>
         </v:shape>
@@ -5541,7 +5647,7 @@
 </file>
 
 <file path=word/header3.xml><?xml version="1.0" encoding="utf-8"?>
-<w:hdr xmlns:wpc="http://schemas.microsoft.com/office/word/2010/wordprocessingCanvas" xmlns:cx="http://schemas.microsoft.com/office/drawing/2014/chartex" xmlns:cx1="http://schemas.microsoft.com/office/drawing/2015/9/8/chartex" xmlns:mc="http://schemas.openxmlformats.org/markup-compatibility/2006" xmlns:o="urn:schemas-microsoft-com:office:office" xmlns:r="http://schemas.openxmlformats.org/officeDocument/2006/relationships" xmlns:m="http://schemas.openxmlformats.org/officeDocument/2006/math" xmlns:v="urn:schemas-microsoft-com:vml" xmlns:wp14="http://schemas.microsoft.com/office/word/2010/wordprocessingDrawing" xmlns:wp="http://schemas.openxmlformats.org/drawingml/2006/wordprocessingDrawing" xmlns:w10="urn:schemas-microsoft-com:office:word" xmlns:w="http://schemas.openxmlformats.org/wordprocessingml/2006/main" xmlns:w14="http://schemas.microsoft.com/office/word/2010/wordml" xmlns:w15="http://schemas.microsoft.com/office/word/2012/wordml" xmlns:w16se="http://schemas.microsoft.com/office/word/2015/wordml/symex" xmlns:wpg="http://schemas.microsoft.com/office/word/2010/wordprocessingGroup" xmlns:wpi="http://schemas.microsoft.com/office/word/2010/wordprocessingInk" xmlns:wne="http://schemas.microsoft.com/office/word/2006/wordml" xmlns:wps="http://schemas.microsoft.com/office/word/2010/wordprocessingShape" mc:Ignorable="w14 w15 w16se wp14">
+<w:hdr xmlns:wpc="http://schemas.microsoft.com/office/word/2010/wordprocessingCanvas" xmlns:cx="http://schemas.microsoft.com/office/drawing/2014/chartex" xmlns:cx1="http://schemas.microsoft.com/office/drawing/2015/9/8/chartex" xmlns:cx2="http://schemas.microsoft.com/office/drawing/2015/10/21/chartex" xmlns:cx3="http://schemas.microsoft.com/office/drawing/2016/5/9/chartex" xmlns:cx4="http://schemas.microsoft.com/office/drawing/2016/5/10/chartex" xmlns:cx5="http://schemas.microsoft.com/office/drawing/2016/5/11/chartex" xmlns:cx6="http://schemas.microsoft.com/office/drawing/2016/5/12/chartex" xmlns:cx7="http://schemas.microsoft.com/office/drawing/2016/5/13/chartex" xmlns:cx8="http://schemas.microsoft.com/office/drawing/2016/5/14/chartex" xmlns:mc="http://schemas.openxmlformats.org/markup-compatibility/2006" xmlns:aink="http://schemas.microsoft.com/office/drawing/2016/ink" xmlns:am3d="http://schemas.microsoft.com/office/drawing/2017/model3d" xmlns:o="urn:schemas-microsoft-com:office:office" xmlns:oel="http://schemas.microsoft.com/office/2019/extlst" xmlns:r="http://schemas.openxmlformats.org/officeDocument/2006/relationships" xmlns:m="http://schemas.openxmlformats.org/officeDocument/2006/math" xmlns:v="urn:schemas-microsoft-com:vml" xmlns:wp14="http://schemas.microsoft.com/office/word/2010/wordprocessingDrawing" xmlns:wp="http://schemas.openxmlformats.org/drawingml/2006/wordprocessingDrawing" xmlns:w10="urn:schemas-microsoft-com:office:word" xmlns:w="http://schemas.openxmlformats.org/wordprocessingml/2006/main" xmlns:w14="http://schemas.microsoft.com/office/word/2010/wordml" xmlns:w15="http://schemas.microsoft.com/office/word/2012/wordml" xmlns:w16cex="http://schemas.microsoft.com/office/word/2018/wordml/cex" xmlns:w16cid="http://schemas.microsoft.com/office/word/2016/wordml/cid" xmlns:w16="http://schemas.microsoft.com/office/word/2018/wordml" xmlns:w16sdtdh="http://schemas.microsoft.com/office/word/2020/wordml/sdtdatahash" xmlns:w16se="http://schemas.microsoft.com/office/word/2015/wordml/symex" xmlns:wpg="http://schemas.microsoft.com/office/word/2010/wordprocessingGroup" xmlns:wpi="http://schemas.microsoft.com/office/word/2010/wordprocessingInk" xmlns:wne="http://schemas.microsoft.com/office/word/2006/wordml" xmlns:wps="http://schemas.microsoft.com/office/word/2010/wordprocessingShape" mc:Ignorable="w14 w15 w16se w16cid w16 w16cex w16sdtdh wp14">
   <w:p>
     <w:pPr>
       <w:pStyle w:val="Header"/>
@@ -5570,7 +5676,7 @@
           <v:path o:extrusionok="f" gradientshapeok="t" o:connecttype="rect"/>
           <o:lock v:ext="edit" aspectratio="t"/>
         </v:shapetype>
-        <v:shape id="WordPictureWatermark415919953" o:spid="_x0000_s2064" type="#_x0000_t75" style="position:absolute;margin-left:0;margin-top:0;width:650pt;height:841pt;z-index:-251658240;mso-position-horizontal:center;mso-position-horizontal-relative:margin;mso-position-vertical:center;mso-position-vertical-relative:margin" o:allowincell="f">
+        <v:shape id="WordPictureWatermark415919953" o:spid="_x0000_s1040" type="#_x0000_t75" style="position:absolute;margin-left:0;margin-top:0;width:650pt;height:841pt;z-index:-251658240;mso-position-horizontal:center;mso-position-horizontal-relative:margin;mso-position-vertical:center;mso-position-vertical-relative:margin" o:allowincell="f">
           <v:imagedata r:id="rId1" o:title="2027"/>
           <w10:wrap anchorx="margin" anchory="margin"/>
         </v:shape>
@@ -5581,7 +5687,7 @@
 </file>
 
 <file path=word/numbering.xml><?xml version="1.0" encoding="utf-8"?>
-<w:numbering xmlns:wpc="http://schemas.microsoft.com/office/word/2010/wordprocessingCanvas" xmlns:cx="http://schemas.microsoft.com/office/drawing/2014/chartex" xmlns:cx1="http://schemas.microsoft.com/office/drawing/2015/9/8/chartex" xmlns:mc="http://schemas.openxmlformats.org/markup-compatibility/2006" xmlns:o="urn:schemas-microsoft-com:office:office" xmlns:r="http://schemas.openxmlformats.org/officeDocument/2006/relationships" xmlns:m="http://schemas.openxmlformats.org/officeDocument/2006/math" xmlns:v="urn:schemas-microsoft-com:vml" xmlns:wp14="http://schemas.microsoft.com/office/word/2010/wordprocessingDrawing" xmlns:wp="http://schemas.openxmlformats.org/drawingml/2006/wordprocessingDrawing" xmlns:w10="urn:schemas-microsoft-com:office:word" xmlns:w="http://schemas.openxmlformats.org/wordprocessingml/2006/main" xmlns:w14="http://schemas.microsoft.com/office/word/2010/wordml" xmlns:w15="http://schemas.microsoft.com/office/word/2012/wordml" xmlns:w16se="http://schemas.microsoft.com/office/word/2015/wordml/symex" xmlns:wpg="http://schemas.microsoft.com/office/word/2010/wordprocessingGroup" xmlns:wpi="http://schemas.microsoft.com/office/word/2010/wordprocessingInk" xmlns:wne="http://schemas.microsoft.com/office/word/2006/wordml" xmlns:wps="http://schemas.microsoft.com/office/word/2010/wordprocessingShape" mc:Ignorable="w14 w15 w16se wp14">
+<w:numbering xmlns:wpc="http://schemas.microsoft.com/office/word/2010/wordprocessingCanvas" xmlns:cx="http://schemas.microsoft.com/office/drawing/2014/chartex" xmlns:cx1="http://schemas.microsoft.com/office/drawing/2015/9/8/chartex" xmlns:cx2="http://schemas.microsoft.com/office/drawing/2015/10/21/chartex" xmlns:cx3="http://schemas.microsoft.com/office/drawing/2016/5/9/chartex" xmlns:cx4="http://schemas.microsoft.com/office/drawing/2016/5/10/chartex" xmlns:cx5="http://schemas.microsoft.com/office/drawing/2016/5/11/chartex" xmlns:cx6="http://schemas.microsoft.com/office/drawing/2016/5/12/chartex" xmlns:cx7="http://schemas.microsoft.com/office/drawing/2016/5/13/chartex" xmlns:cx8="http://schemas.microsoft.com/office/drawing/2016/5/14/chartex" xmlns:mc="http://schemas.openxmlformats.org/markup-compatibility/2006" xmlns:aink="http://schemas.microsoft.com/office/drawing/2016/ink" xmlns:am3d="http://schemas.microsoft.com/office/drawing/2017/model3d" xmlns:o="urn:schemas-microsoft-com:office:office" xmlns:oel="http://schemas.microsoft.com/office/2019/extlst" xmlns:r="http://schemas.openxmlformats.org/officeDocument/2006/relationships" xmlns:m="http://schemas.openxmlformats.org/officeDocument/2006/math" xmlns:v="urn:schemas-microsoft-com:vml" xmlns:wp14="http://schemas.microsoft.com/office/word/2010/wordprocessingDrawing" xmlns:wp="http://schemas.openxmlformats.org/drawingml/2006/wordprocessingDrawing" xmlns:w10="urn:schemas-microsoft-com:office:word" xmlns:w="http://schemas.openxmlformats.org/wordprocessingml/2006/main" xmlns:w14="http://schemas.microsoft.com/office/word/2010/wordml" xmlns:w15="http://schemas.microsoft.com/office/word/2012/wordml" xmlns:w16cex="http://schemas.microsoft.com/office/word/2018/wordml/cex" xmlns:w16cid="http://schemas.microsoft.com/office/word/2016/wordml/cid" xmlns:w16="http://schemas.microsoft.com/office/word/2018/wordml" xmlns:w16sdtdh="http://schemas.microsoft.com/office/word/2020/wordml/sdtdatahash" xmlns:w16se="http://schemas.microsoft.com/office/word/2015/wordml/symex" xmlns:wpg="http://schemas.microsoft.com/office/word/2010/wordprocessingGroup" xmlns:wpi="http://schemas.microsoft.com/office/word/2010/wordprocessingInk" xmlns:wne="http://schemas.microsoft.com/office/word/2006/wordml" xmlns:wps="http://schemas.microsoft.com/office/word/2010/wordprocessingShape" mc:Ignorable="w14 w15 w16se w16cid w16 w16cex w16sdtdh wp14">
   <w:numPicBullet w:numPicBulletId="0">
     <w:pict>
       <v:shapetype id="_x0000_t75" coordsize="21600,21600" o:spt="75" o:preferrelative="t" path="m@4@5l@4@11@9@11@9@5xe" filled="f" stroked="f">
@@ -5603,7 +5709,7 @@
         <v:path o:extrusionok="f" gradientshapeok="t" o:connecttype="rect"/>
         <o:lock v:ext="edit" aspectratio="t"/>
       </v:shapetype>
-      <v:shape id="_x0000_i1166" type="#_x0000_t75" style="width:11.25pt;height:11.25pt" o:bullet="t">
+      <v:shape id="_x0000_i1030" type="#_x0000_t75" style="width:11.25pt;height:11.25pt" o:bullet="t">
         <v:imagedata r:id="rId1" o:title="mso83C8"/>
       </v:shape>
     </w:pict>
@@ -7306,56 +7412,56 @@
       </w:rPr>
     </w:lvl>
   </w:abstractNum>
-  <w:num w:numId="1">
+  <w:num w:numId="1" w16cid:durableId="1449857333">
     <w:abstractNumId w:val="11"/>
   </w:num>
-  <w:num w:numId="2">
+  <w:num w:numId="2" w16cid:durableId="1007945768">
     <w:abstractNumId w:val="2"/>
   </w:num>
-  <w:num w:numId="3">
+  <w:num w:numId="3" w16cid:durableId="1761948811">
     <w:abstractNumId w:val="9"/>
   </w:num>
-  <w:num w:numId="4">
+  <w:num w:numId="4" w16cid:durableId="1470319918">
     <w:abstractNumId w:val="6"/>
   </w:num>
-  <w:num w:numId="5">
+  <w:num w:numId="5" w16cid:durableId="2109806488">
     <w:abstractNumId w:val="14"/>
   </w:num>
-  <w:num w:numId="6">
+  <w:num w:numId="6" w16cid:durableId="1502283154">
     <w:abstractNumId w:val="12"/>
   </w:num>
-  <w:num w:numId="7">
+  <w:num w:numId="7" w16cid:durableId="468402528">
     <w:abstractNumId w:val="3"/>
   </w:num>
-  <w:num w:numId="8">
+  <w:num w:numId="8" w16cid:durableId="925068476">
     <w:abstractNumId w:val="7"/>
   </w:num>
-  <w:num w:numId="9">
+  <w:num w:numId="9" w16cid:durableId="1892382140">
     <w:abstractNumId w:val="13"/>
   </w:num>
-  <w:num w:numId="10">
+  <w:num w:numId="10" w16cid:durableId="1067803992">
     <w:abstractNumId w:val="8"/>
   </w:num>
-  <w:num w:numId="11">
+  <w:num w:numId="11" w16cid:durableId="444152285">
     <w:abstractNumId w:val="4"/>
   </w:num>
-  <w:num w:numId="12">
+  <w:num w:numId="12" w16cid:durableId="601643704">
     <w:abstractNumId w:val="10"/>
   </w:num>
-  <w:num w:numId="13">
+  <w:num w:numId="13" w16cid:durableId="1354527840">
     <w:abstractNumId w:val="5"/>
   </w:num>
-  <w:num w:numId="14">
+  <w:num w:numId="14" w16cid:durableId="665670296">
     <w:abstractNumId w:val="0"/>
   </w:num>
-  <w:num w:numId="15">
+  <w:num w:numId="15" w16cid:durableId="1147207943">
     <w:abstractNumId w:val="1"/>
   </w:num>
 </w:numbering>
 </file>
 
 <file path=word/styles.xml><?xml version="1.0" encoding="utf-8"?>
-<w:styles xmlns:mc="http://schemas.openxmlformats.org/markup-compatibility/2006" xmlns:r="http://schemas.openxmlformats.org/officeDocument/2006/relationships" xmlns:w="http://schemas.openxmlformats.org/wordprocessingml/2006/main" xmlns:w14="http://schemas.microsoft.com/office/word/2010/wordml" xmlns:w15="http://schemas.microsoft.com/office/word/2012/wordml" xmlns:w16se="http://schemas.microsoft.com/office/word/2015/wordml/symex" mc:Ignorable="w14 w15 w16se">
+<w:styles xmlns:mc="http://schemas.openxmlformats.org/markup-compatibility/2006" xmlns:r="http://schemas.openxmlformats.org/officeDocument/2006/relationships" xmlns:w="http://schemas.openxmlformats.org/wordprocessingml/2006/main" xmlns:w14="http://schemas.microsoft.com/office/word/2010/wordml" xmlns:w15="http://schemas.microsoft.com/office/word/2012/wordml" xmlns:w16cex="http://schemas.microsoft.com/office/word/2018/wordml/cex" xmlns:w16cid="http://schemas.microsoft.com/office/word/2016/wordml/cid" xmlns:w16="http://schemas.microsoft.com/office/word/2018/wordml" xmlns:w16sdtdh="http://schemas.microsoft.com/office/word/2020/wordml/sdtdatahash" xmlns:w16se="http://schemas.microsoft.com/office/word/2015/wordml/symex" mc:Ignorable="w14 w15 w16se w16cid w16 w16cex w16sdtdh">
   <w:docDefaults>
     <w:rPrDefault>
       <w:rPr>
@@ -7371,7 +7477,7 @@
       </w:pPr>
     </w:pPrDefault>
   </w:docDefaults>
-  <w:latentStyles w:defLockedState="0" w:defUIPriority="99" w:defSemiHidden="0" w:defUnhideWhenUsed="0" w:defQFormat="0" w:count="371">
+  <w:latentStyles w:defLockedState="0" w:defUIPriority="99" w:defSemiHidden="0" w:defUnhideWhenUsed="0" w:defQFormat="0" w:count="376">
     <w:lsdException w:name="Normal" w:uiPriority="0" w:qFormat="1"/>
     <w:lsdException w:name="heading 1" w:uiPriority="9" w:qFormat="1"/>
     <w:lsdException w:name="heading 2" w:semiHidden="1" w:uiPriority="9" w:unhideWhenUsed="1" w:qFormat="1"/>
@@ -7743,6 +7849,11 @@
     <w:lsdException w:name="List Table 5 Dark Accent 6" w:uiPriority="50"/>
     <w:lsdException w:name="List Table 6 Colorful Accent 6" w:uiPriority="51"/>
     <w:lsdException w:name="List Table 7 Colorful Accent 6" w:uiPriority="52"/>
+    <w:lsdException w:name="Mention" w:semiHidden="1" w:unhideWhenUsed="1"/>
+    <w:lsdException w:name="Smart Hyperlink" w:semiHidden="1" w:unhideWhenUsed="1"/>
+    <w:lsdException w:name="Hashtag" w:semiHidden="1" w:unhideWhenUsed="1"/>
+    <w:lsdException w:name="Unresolved Mention" w:semiHidden="1" w:unhideWhenUsed="1"/>
+    <w:lsdException w:name="Smart Link" w:semiHidden="1" w:unhideWhenUsed="1"/>
   </w:latentStyles>
   <w:style w:type="paragraph" w:default="1" w:styleId="Normal">
     <w:name w:val="Normal"/>
@@ -7970,6 +8081,18 @@
       <w:sz w:val="24"/>
       <w:szCs w:val="24"/>
       <w:lang w:eastAsia="en-IN"/>
+    </w:rPr>
+  </w:style>
+  <w:style w:type="character" w:styleId="UnresolvedMention">
+    <w:name w:val="Unresolved Mention"/>
+    <w:basedOn w:val="DefaultParagraphFont"/>
+    <w:uiPriority w:val="99"/>
+    <w:semiHidden/>
+    <w:unhideWhenUsed/>
+    <w:rsid w:val="00F96641"/>
+    <w:rPr>
+      <w:color w:val="605E5C"/>
+      <w:shd w:val="clear" w:color="auto" w:fill="E1DFDD"/>
     </w:rPr>
   </w:style>
 </w:styles>

</xml_diff>

<commit_message>
Updated Resume (Project Bullet Points)
</commit_message>
<xml_diff>
--- a/Saiteja Irrinki Resume.docx
+++ b/Saiteja Irrinki Resume.docx
@@ -747,41 +747,6 @@
             </w:tr>
             <w:tr>
               <w:trPr>
-                <w:trHeight w:val="700"/>
-              </w:trPr>
-              <w:tc>
-                <w:tcPr>
-                  <w:tcW w:w="4003" w:type="dxa"/>
-                </w:tcPr>
-                <w:p>
-                  <w:pPr>
-                    <w:rPr>
-                      <w:rFonts w:ascii="Arial" w:hAnsi="Arial" w:cs="Arial"/>
-                      <w:b/>
-                      <w:bCs/>
-                      <w:color w:val="212121"/>
-                      <w:spacing w:val="20"/>
-                    </w:rPr>
-                  </w:pPr>
-                  <w:r>
-                    <w:rPr>
-                      <w:rFonts w:ascii="Arial" w:hAnsi="Arial" w:cs="Arial"/>
-                      <w:color w:val="212121"/>
-                    </w:rPr>
-                    <w:t xml:space="preserve">Bachelor of </w:t>
-                  </w:r>
-                  <w:r>
-                    <w:rPr>
-                      <w:rFonts w:ascii="Arial" w:hAnsi="Arial" w:cs="Arial"/>
-                      <w:color w:val="212121"/>
-                    </w:rPr>
-                    <w:t>Technology</w:t>
-                  </w:r>
-                </w:p>
-              </w:tc>
-            </w:tr>
-            <w:tr>
-              <w:trPr>
                 <w:trHeight w:val="703"/>
               </w:trPr>
               <w:tc>
@@ -790,7 +755,25 @@
                 </w:tcPr>
                 <w:p>
                   <w:pPr>
-                    <w:spacing w:line="276" w:lineRule="auto"/>
+                    <w:spacing w:line="360" w:lineRule="auto"/>
+                    <w:rPr>
+                      <w:rFonts w:ascii="Arial" w:hAnsi="Arial" w:cs="Arial"/>
+                      <w:color w:val="212121"/>
+                    </w:rPr>
+                  </w:pPr>
+                  <w:r>
+                    <w:rPr>
+                      <w:rFonts w:ascii="Arial" w:hAnsi="Arial" w:cs="Arial"/>
+                      <w:b/>
+                      <w:bCs/>
+                      <w:color w:val="212121"/>
+                    </w:rPr>
+                    <w:t>Bachelor of Technology</w:t>
+                  </w:r>
+                </w:p>
+                <w:p>
+                  <w:pPr>
+                    <w:spacing w:line="360" w:lineRule="auto"/>
                     <w:rPr>
                       <w:rFonts w:ascii="Arial" w:hAnsi="Arial" w:cs="Arial"/>
                       <w:color w:val="212121"/>
@@ -834,7 +817,7 @@
                 </w:tcPr>
                 <w:p>
                   <w:pPr>
-                    <w:spacing w:line="276" w:lineRule="auto"/>
+                    <w:spacing w:line="360" w:lineRule="auto"/>
                     <w:rPr>
                       <w:rFonts w:ascii="Arial" w:hAnsi="Arial" w:cs="Arial"/>
                       <w:color w:val="212121"/>
@@ -850,13 +833,13 @@
                     <mc:AlternateContent>
                       <mc:Choice Requires="wps">
                         <w:drawing>
-                          <wp:anchor distT="0" distB="0" distL="114300" distR="114300" simplePos="0" relativeHeight="251664384" behindDoc="0" locked="0" layoutInCell="1" allowOverlap="1" wp14:anchorId="2BEA36BE" wp14:editId="7517C1E4">
+                          <wp:anchor distT="0" distB="0" distL="114300" distR="114300" simplePos="0" relativeHeight="251664384" behindDoc="0" locked="0" layoutInCell="1" allowOverlap="1" wp14:anchorId="2BEA36BE" wp14:editId="77516500">
                             <wp:simplePos x="0" y="0"/>
                             <wp:positionH relativeFrom="column">
                               <wp:posOffset>2416810</wp:posOffset>
                             </wp:positionH>
                             <wp:positionV relativeFrom="paragraph">
-                              <wp:posOffset>101600</wp:posOffset>
+                              <wp:posOffset>244475</wp:posOffset>
                             </wp:positionV>
                             <wp:extent cx="107315" cy="107315"/>
                             <wp:effectExtent l="0" t="0" r="6985" b="6985"/>
@@ -918,28 +901,19 @@
                       </mc:Choice>
                       <mc:Fallback>
                         <w:pict>
-                          <v:oval w14:anchorId="00AD3FFB" id="Oval 4" o:spid="_x0000_s1026" style="position:absolute;margin-left:190.3pt;margin-top:8pt;width:8.45pt;height:8.45pt;z-index:251664384;visibility:visible;mso-wrap-style:square;mso-width-percent:0;mso-height-percent:0;mso-wrap-distance-left:9pt;mso-wrap-distance-top:0;mso-wrap-distance-right:9pt;mso-wrap-distance-bottom:0;mso-position-horizontal:absolute;mso-position-horizontal-relative:text;mso-position-vertical:absolute;mso-position-vertical-relative:text;mso-width-percent:0;mso-height-percent:0;mso-width-relative:margin;mso-height-relative:margin;v-text-anchor:middle" o:gfxdata="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" fillcolor="#53bf84" stroked="f" strokeweight="1pt">
+                          <v:oval w14:anchorId="02CF139B" id="Oval 4" o:spid="_x0000_s1026" style="position:absolute;margin-left:190.3pt;margin-top:19.25pt;width:8.45pt;height:8.45pt;z-index:251664384;visibility:visible;mso-wrap-style:square;mso-width-percent:0;mso-height-percent:0;mso-wrap-distance-left:9pt;mso-wrap-distance-top:0;mso-wrap-distance-right:9pt;mso-wrap-distance-bottom:0;mso-position-horizontal:absolute;mso-position-horizontal-relative:text;mso-position-vertical:absolute;mso-position-vertical-relative:text;mso-width-percent:0;mso-height-percent:0;mso-width-relative:margin;mso-height-relative:margin;v-text-anchor:middle" o:gfxdata="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" fillcolor="#53bf84" stroked="f" strokeweight="1pt">
                             <v:stroke joinstyle="miter"/>
                           </v:oval>
                         </w:pict>
                       </mc:Fallback>
                     </mc:AlternateContent>
                   </w:r>
-                  <w:proofErr w:type="spellStart"/>
                   <w:r>
                     <w:rPr>
                       <w:rFonts w:ascii="Arial" w:hAnsi="Arial" w:cs="Arial"/>
                       <w:color w:val="212121"/>
                     </w:rPr>
-                    <w:t>Bhimavaram</w:t>
-                  </w:r>
-                  <w:proofErr w:type="spellEnd"/>
-                  <w:r>
-                    <w:rPr>
-                      <w:rFonts w:ascii="Arial" w:hAnsi="Arial" w:cs="Arial"/>
-                      <w:color w:val="212121"/>
-                    </w:rPr>
-                    <w:t>,</w:t>
+                    <w:t>Bhimavaram,</w:t>
                   </w:r>
                   <w:r>
                     <w:rPr>
@@ -1157,13 +1131,13 @@
                     <mc:AlternateContent>
                       <mc:Choice Requires="wps">
                         <w:drawing>
-                          <wp:anchor distT="0" distB="0" distL="114300" distR="114300" simplePos="0" relativeHeight="251703296" behindDoc="0" locked="0" layoutInCell="1" allowOverlap="1" wp14:anchorId="59244691" wp14:editId="52752D60">
+                          <wp:anchor distT="0" distB="0" distL="114300" distR="114300" simplePos="0" relativeHeight="251703296" behindDoc="0" locked="0" layoutInCell="1" allowOverlap="1" wp14:anchorId="59244691" wp14:editId="6597EDB4">
                             <wp:simplePos x="0" y="0"/>
                             <wp:positionH relativeFrom="column">
-                              <wp:posOffset>2425065</wp:posOffset>
+                              <wp:posOffset>2415540</wp:posOffset>
                             </wp:positionH>
                             <wp:positionV relativeFrom="paragraph">
-                              <wp:posOffset>53975</wp:posOffset>
+                              <wp:posOffset>167640</wp:posOffset>
                             </wp:positionV>
                             <wp:extent cx="107315" cy="107315"/>
                             <wp:effectExtent l="0" t="0" r="6985" b="6985"/>
@@ -1225,7 +1199,7 @@
                       </mc:Choice>
                       <mc:Fallback>
                         <w:pict>
-                          <v:oval w14:anchorId="719B29F0" id="Oval 12" o:spid="_x0000_s1026" style="position:absolute;margin-left:190.95pt;margin-top:4.25pt;width:8.45pt;height:8.45pt;z-index:251703296;visibility:visible;mso-wrap-style:square;mso-width-percent:0;mso-height-percent:0;mso-wrap-distance-left:9pt;mso-wrap-distance-top:0;mso-wrap-distance-right:9pt;mso-wrap-distance-bottom:0;mso-position-horizontal:absolute;mso-position-horizontal-relative:text;mso-position-vertical:absolute;mso-position-vertical-relative:text;mso-width-percent:0;mso-height-percent:0;mso-width-relative:margin;mso-height-relative:margin;v-text-anchor:middle" o:gfxdata="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" fillcolor="#53bf84" stroked="f" strokeweight="1pt">
+                          <v:oval w14:anchorId="7A98C348" id="Oval 12" o:spid="_x0000_s1026" style="position:absolute;margin-left:190.2pt;margin-top:13.2pt;width:8.45pt;height:8.45pt;z-index:251703296;visibility:visible;mso-wrap-style:square;mso-width-percent:0;mso-height-percent:0;mso-wrap-distance-left:9pt;mso-wrap-distance-top:0;mso-wrap-distance-right:9pt;mso-wrap-distance-bottom:0;mso-position-horizontal:absolute;mso-position-horizontal-relative:text;mso-position-vertical:absolute;mso-position-vertical-relative:text;mso-width-percent:0;mso-height-percent:0;mso-width-relative:margin;mso-height-relative:margin;v-text-anchor:middle" o:gfxdata="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" fillcolor="#53bf84" stroked="f" strokeweight="1pt">
                             <v:stroke joinstyle="miter"/>
                           </v:oval>
                         </w:pict>
@@ -1478,6 +1452,31 @@
                       <w:color w:val="212121"/>
                     </w:rPr>
                     <w:t>Sonar Cloud/Qube</w:t>
+                  </w:r>
+                </w:p>
+                <w:p>
+                  <w:pPr>
+                    <w:spacing w:after="120" w:line="276" w:lineRule="auto"/>
+                    <w:rPr>
+                      <w:rFonts w:ascii="Arial" w:hAnsi="Arial" w:cs="Arial"/>
+                      <w:color w:val="212121"/>
+                    </w:rPr>
+                  </w:pPr>
+                  <w:r>
+                    <w:rPr>
+                      <w:rFonts w:ascii="Arial" w:hAnsi="Arial" w:cs="Arial"/>
+                      <w:b/>
+                      <w:bCs/>
+                      <w:color w:val="212121"/>
+                    </w:rPr>
+                    <w:t>Virtualization:</w:t>
+                  </w:r>
+                  <w:r>
+                    <w:rPr>
+                      <w:rFonts w:ascii="Arial" w:hAnsi="Arial" w:cs="Arial"/>
+                      <w:color w:val="212121"/>
+                    </w:rPr>
+                    <w:t xml:space="preserve"> Vagrant</w:t>
                   </w:r>
                 </w:p>
               </w:tc>
@@ -1820,6 +1819,7 @@
                       <w:b/>
                       <w:bCs/>
                       <w:color w:val="205C6C"/>
+                      <w:spacing w:val="20"/>
                       <w:sz w:val="30"/>
                       <w:szCs w:val="30"/>
                     </w:rPr>
@@ -1830,10 +1830,23 @@
                       <w:b/>
                       <w:bCs/>
                       <w:color w:val="205C6C"/>
+                      <w:spacing w:val="20"/>
                       <w:sz w:val="30"/>
                       <w:szCs w:val="30"/>
                     </w:rPr>
-                    <w:t>PROFESSIONAL SUMMARY</w:t>
+                    <w:t xml:space="preserve">PROFESSIONAL </w:t>
+                  </w:r>
+                  <w:r>
+                    <w:rPr>
+                      <w:rFonts w:ascii="Arial" w:hAnsi="Arial" w:cs="Arial"/>
+                      <w:b/>
+                      <w:bCs/>
+                      <w:color w:val="205C6C"/>
+                      <w:spacing w:val="20"/>
+                      <w:sz w:val="30"/>
+                      <w:szCs w:val="30"/>
+                    </w:rPr>
+                    <w:t>SUMMARY</w:t>
                   </w:r>
                 </w:p>
                 <w:p>
@@ -1866,7 +1879,49 @@
                       <w:rFonts w:ascii="Arial" w:hAnsi="Arial" w:cs="Arial"/>
                       <w:color w:val="3B3838" w:themeColor="background2" w:themeShade="40"/>
                     </w:rPr>
-                    <w:t xml:space="preserve"> certification. Skilled in tools like Terraform, Kubernetes, and Azure DevOps. Known for improving deployment processes, reducing downtime, and managing cloud resources efficiently.</w:t>
+                    <w:t xml:space="preserve"> certification</w:t>
+                  </w:r>
+                  <w:r>
+                    <w:rPr>
+                      <w:rFonts w:ascii="Arial" w:hAnsi="Arial" w:cs="Arial"/>
+                      <w:color w:val="3B3838" w:themeColor="background2" w:themeShade="40"/>
+                    </w:rPr>
+                    <w:t xml:space="preserve"> exam</w:t>
+                  </w:r>
+                  <w:r>
+                    <w:rPr>
+                      <w:rFonts w:ascii="Arial" w:hAnsi="Arial" w:cs="Arial"/>
+                      <w:color w:val="3B3838" w:themeColor="background2" w:themeShade="40"/>
+                    </w:rPr>
+                    <w:t>. Skilled in tools like Terraform, Kubernetes,</w:t>
+                  </w:r>
+                  <w:r>
+                    <w:rPr>
+                      <w:rFonts w:ascii="Arial" w:hAnsi="Arial" w:cs="Arial"/>
+                      <w:color w:val="3B3838" w:themeColor="background2" w:themeShade="40"/>
+                    </w:rPr>
+                    <w:t xml:space="preserve"> Helm</w:t>
+                  </w:r>
+                  <w:r>
+                    <w:rPr>
+                      <w:rFonts w:ascii="Arial" w:hAnsi="Arial" w:cs="Arial"/>
+                      <w:color w:val="3B3838" w:themeColor="background2" w:themeShade="40"/>
+                    </w:rPr>
+                    <w:t xml:space="preserve"> and Azure DevOps. Known for improving deployment processes</w:t>
+                  </w:r>
+                  <w:r>
+                    <w:rPr>
+                      <w:rFonts w:ascii="Arial" w:hAnsi="Arial" w:cs="Arial"/>
+                      <w:color w:val="3B3838" w:themeColor="background2" w:themeShade="40"/>
+                    </w:rPr>
+                    <w:t xml:space="preserve"> by 80%</w:t>
+                  </w:r>
+                  <w:r>
+                    <w:rPr>
+                      <w:rFonts w:ascii="Arial" w:hAnsi="Arial" w:cs="Arial"/>
+                      <w:color w:val="3B3838" w:themeColor="background2" w:themeShade="40"/>
+                    </w:rPr>
+                    <w:t>, reducing downtime, and managing cloud resources efficiently.</w:t>
                   </w:r>
                 </w:p>
               </w:tc>
@@ -2089,7 +2144,25 @@
                       <w:sz w:val="20"/>
                       <w:szCs w:val="20"/>
                     </w:rPr>
-                    <w:t>Automated Helm chart deployments across AKS clusters to streamline application delivery.</w:t>
+                    <w:t>Automated Helm chart deployments across AKS clusters to streamline application delivery</w:t>
+                  </w:r>
+                  <w:r>
+                    <w:rPr>
+                      <w:rFonts w:ascii="Arial" w:hAnsi="Arial" w:cs="Arial"/>
+                      <w:color w:val="3B3838" w:themeColor="background2" w:themeShade="40"/>
+                      <w:sz w:val="20"/>
+                      <w:szCs w:val="20"/>
+                    </w:rPr>
+                    <w:t xml:space="preserve"> </w:t>
+                  </w:r>
+                  <w:r>
+                    <w:rPr>
+                      <w:rFonts w:ascii="Arial" w:hAnsi="Arial" w:cs="Arial"/>
+                      <w:color w:val="3B3838" w:themeColor="background2" w:themeShade="40"/>
+                      <w:sz w:val="20"/>
+                      <w:szCs w:val="20"/>
+                    </w:rPr>
+                    <w:t>reducing build time by 40%.</w:t>
                   </w:r>
                 </w:p>
                 <w:p>
@@ -2115,7 +2188,7 @@
                       <w:sz w:val="20"/>
                       <w:szCs w:val="20"/>
                     </w:rPr>
-                    <w:t xml:space="preserve">Managed CI/CD Azure pipelines, enhancing software deployment efficiency and reducing build time by </w:t>
+                    <w:t>Improved CI/CD Azure pipelines, enhancing software delivery efficiency and achieving reduction</w:t>
                   </w:r>
                   <w:r>
                     <w:rPr>
@@ -2124,7 +2197,16 @@
                       <w:sz w:val="20"/>
                       <w:szCs w:val="20"/>
                     </w:rPr>
-                    <w:t>40%.</w:t>
+                    <w:t>s</w:t>
+                  </w:r>
+                  <w:r>
+                    <w:rPr>
+                      <w:rFonts w:ascii="Arial" w:hAnsi="Arial" w:cs="Arial"/>
+                      <w:color w:val="3B3838" w:themeColor="background2" w:themeShade="40"/>
+                      <w:sz w:val="20"/>
+                      <w:szCs w:val="20"/>
+                    </w:rPr>
+                    <w:t xml:space="preserve"> in build errors.</w:t>
                   </w:r>
                 </w:p>
                 <w:p>
@@ -2538,7 +2620,25 @@
                       <w:sz w:val="20"/>
                       <w:szCs w:val="20"/>
                     </w:rPr>
-                    <w:t>Automated routine tasks, reducing manual effort by 40%</w:t>
+                    <w:t xml:space="preserve">Automated routine tasks, reducing manual effort by </w:t>
+                  </w:r>
+                  <w:r>
+                    <w:rPr>
+                      <w:rFonts w:ascii="Arial" w:hAnsi="Arial" w:cs="Arial"/>
+                      <w:color w:val="3B3838" w:themeColor="background2" w:themeShade="40"/>
+                      <w:sz w:val="20"/>
+                      <w:szCs w:val="20"/>
+                    </w:rPr>
+                    <w:t>8</w:t>
+                  </w:r>
+                  <w:r>
+                    <w:rPr>
+                      <w:rFonts w:ascii="Arial" w:hAnsi="Arial" w:cs="Arial"/>
+                      <w:color w:val="3B3838" w:themeColor="background2" w:themeShade="40"/>
+                      <w:sz w:val="20"/>
+                      <w:szCs w:val="20"/>
+                    </w:rPr>
+                    <w:t>0%</w:t>
                   </w:r>
                 </w:p>
                 <w:p>
@@ -2880,20 +2980,6 @@
           </w:p>
           <w:p>
             <w:pPr>
-              <w:spacing w:line="276" w:lineRule="auto"/>
-              <w:rPr>
-                <w:rFonts w:ascii="Arial" w:hAnsi="Arial" w:cs="Arial"/>
-                <w:b/>
-                <w:bCs/>
-                <w:color w:val="205C6C"/>
-                <w:spacing w:val="20"/>
-                <w:sz w:val="30"/>
-                <w:szCs w:val="30"/>
-              </w:rPr>
-            </w:pPr>
-          </w:p>
-          <w:p>
-            <w:pPr>
               <w:spacing w:line="480" w:lineRule="auto"/>
               <w:ind w:left="720"/>
               <w:rPr>
@@ -2953,13 +3039,13 @@
               <mc:AlternateContent>
                 <mc:Choice Requires="wps">
                   <w:drawing>
-                    <wp:anchor distT="0" distB="0" distL="114300" distR="114300" simplePos="0" relativeHeight="251667456" behindDoc="0" locked="0" layoutInCell="1" allowOverlap="1" wp14:anchorId="5ECAEDC2" wp14:editId="4A7A3215">
+                    <wp:anchor distT="0" distB="0" distL="114300" distR="114300" simplePos="0" relativeHeight="251667456" behindDoc="0" locked="0" layoutInCell="1" allowOverlap="1" wp14:anchorId="5ECAEDC2" wp14:editId="443FFA93">
                       <wp:simplePos x="0" y="0"/>
                       <wp:positionH relativeFrom="column">
-                        <wp:posOffset>127000</wp:posOffset>
+                        <wp:posOffset>113337</wp:posOffset>
                       </wp:positionH>
                       <wp:positionV relativeFrom="paragraph">
-                        <wp:posOffset>51766</wp:posOffset>
+                        <wp:posOffset>22860</wp:posOffset>
                       </wp:positionV>
                       <wp:extent cx="107315" cy="107315"/>
                       <wp:effectExtent l="0" t="0" r="6985" b="6985"/>
@@ -3021,7 +3107,7 @@
                 </mc:Choice>
                 <mc:Fallback>
                   <w:pict>
-                    <v:oval w14:anchorId="1E4D819D" id="Oval 7" o:spid="_x0000_s1026" style="position:absolute;margin-left:10pt;margin-top:4.1pt;width:8.45pt;height:8.45pt;z-index:251667456;visibility:visible;mso-wrap-style:square;mso-width-percent:0;mso-height-percent:0;mso-wrap-distance-left:9pt;mso-wrap-distance-top:0;mso-wrap-distance-right:9pt;mso-wrap-distance-bottom:0;mso-position-horizontal:absolute;mso-position-horizontal-relative:text;mso-position-vertical:absolute;mso-position-vertical-relative:text;mso-width-percent:0;mso-height-percent:0;mso-width-relative:margin;mso-height-relative:margin;v-text-anchor:middle" o:gfxdata="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" fillcolor="#53bf84" stroked="f" strokeweight="1pt">
+                    <v:oval w14:anchorId="1CACF74A" id="Oval 7" o:spid="_x0000_s1026" style="position:absolute;margin-left:8.9pt;margin-top:1.8pt;width:8.45pt;height:8.45pt;z-index:251667456;visibility:visible;mso-wrap-style:square;mso-width-percent:0;mso-height-percent:0;mso-wrap-distance-left:9pt;mso-wrap-distance-top:0;mso-wrap-distance-right:9pt;mso-wrap-distance-bottom:0;mso-position-horizontal:absolute;mso-position-horizontal-relative:text;mso-position-vertical:absolute;mso-position-vertical-relative:text;mso-width-percent:0;mso-height-percent:0;mso-width-relative:margin;mso-height-relative:margin;v-text-anchor:middle" o:gfxdata="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" fillcolor="#53bf84" stroked="f" strokeweight="1pt">
                       <v:stroke joinstyle="miter"/>
                     </v:oval>
                   </w:pict>
@@ -3035,7 +3121,191 @@
                 <w:sz w:val="20"/>
                 <w:szCs w:val="20"/>
               </w:rPr>
-              <w:t>Experienced IT professional with expertise in Configuration Management, CI/CD, Cloud, and DevOps methodologies. Skilled in troubleshooting build and deployment issues. Proficient in Git, GitHub, Jenkins, Azure Cloud, and Azure DevOps. Experienced with Docker, Maven, and containerization. Adept at integrating unit tests and code quality analysis tools. Familiar with AWS services and automation. Strong in scripting with Shell, PowerShell, and Ansible. Capable of quick skill acquisition.</w:t>
+              <w:t xml:space="preserve">Highly skilled IT professional with extensive experience in </w:t>
+            </w:r>
+            <w:r>
+              <w:rPr>
+                <w:rFonts w:ascii="Arial" w:eastAsia="Wingdings-Regular" w:hAnsi="Arial" w:cs="Arial"/>
+                <w:b/>
+                <w:bCs/>
+                <w:color w:val="3B3838" w:themeColor="background2" w:themeShade="40"/>
+                <w:sz w:val="20"/>
+                <w:szCs w:val="20"/>
+              </w:rPr>
+              <w:t>Configuration Management, CI/CD pipelines, Cloud platforms, and DevOps methodologies</w:t>
+            </w:r>
+            <w:r>
+              <w:rPr>
+                <w:rFonts w:ascii="Arial" w:eastAsia="Wingdings-Regular" w:hAnsi="Arial" w:cs="Arial"/>
+                <w:color w:val="3B3838" w:themeColor="background2" w:themeShade="40"/>
+                <w:sz w:val="20"/>
+                <w:szCs w:val="20"/>
+              </w:rPr>
+              <w:t xml:space="preserve">. Expertise in </w:t>
+            </w:r>
+            <w:r>
+              <w:rPr>
+                <w:rFonts w:ascii="Arial" w:eastAsia="Wingdings-Regular" w:hAnsi="Arial" w:cs="Arial"/>
+                <w:b/>
+                <w:bCs/>
+                <w:color w:val="3B3838" w:themeColor="background2" w:themeShade="40"/>
+                <w:sz w:val="20"/>
+                <w:szCs w:val="20"/>
+              </w:rPr>
+              <w:t>troubleshooting build and deployment issues</w:t>
+            </w:r>
+            <w:r>
+              <w:rPr>
+                <w:rFonts w:ascii="Arial" w:eastAsia="Wingdings-Regular" w:hAnsi="Arial" w:cs="Arial"/>
+                <w:color w:val="3B3838" w:themeColor="background2" w:themeShade="40"/>
+                <w:sz w:val="20"/>
+                <w:szCs w:val="20"/>
+              </w:rPr>
+              <w:t xml:space="preserve"> and managing </w:t>
+            </w:r>
+            <w:r>
+              <w:rPr>
+                <w:rFonts w:ascii="Arial" w:eastAsia="Wingdings-Regular" w:hAnsi="Arial" w:cs="Arial"/>
+                <w:b/>
+                <w:bCs/>
+                <w:color w:val="3B3838" w:themeColor="background2" w:themeShade="40"/>
+                <w:sz w:val="20"/>
+                <w:szCs w:val="20"/>
+              </w:rPr>
+              <w:t>infrastructure automation</w:t>
+            </w:r>
+            <w:r>
+              <w:rPr>
+                <w:rFonts w:ascii="Arial" w:eastAsia="Wingdings-Regular" w:hAnsi="Arial" w:cs="Arial"/>
+                <w:color w:val="3B3838" w:themeColor="background2" w:themeShade="40"/>
+                <w:sz w:val="20"/>
+                <w:szCs w:val="20"/>
+              </w:rPr>
+              <w:t xml:space="preserve">. Proficient in tools and platforms such as </w:t>
+            </w:r>
+            <w:r>
+              <w:rPr>
+                <w:rFonts w:ascii="Arial" w:eastAsia="Wingdings-Regular" w:hAnsi="Arial" w:cs="Arial"/>
+                <w:b/>
+                <w:bCs/>
+                <w:color w:val="3B3838" w:themeColor="background2" w:themeShade="40"/>
+                <w:sz w:val="20"/>
+                <w:szCs w:val="20"/>
+              </w:rPr>
+              <w:t>Git, GitHub, Jenkins, AWS, Azure Cloud, Docker, Kubernetes,</w:t>
+            </w:r>
+            <w:r>
+              <w:rPr>
+                <w:rFonts w:ascii="Arial" w:eastAsia="Wingdings-Regular" w:hAnsi="Arial" w:cs="Arial"/>
+                <w:b/>
+                <w:bCs/>
+                <w:color w:val="3B3838" w:themeColor="background2" w:themeShade="40"/>
+                <w:sz w:val="20"/>
+                <w:szCs w:val="20"/>
+              </w:rPr>
+              <w:t xml:space="preserve"> Helm,</w:t>
+            </w:r>
+            <w:r>
+              <w:rPr>
+                <w:rFonts w:ascii="Arial" w:eastAsia="Wingdings-Regular" w:hAnsi="Arial" w:cs="Arial"/>
+                <w:b/>
+                <w:bCs/>
+                <w:color w:val="3B3838" w:themeColor="background2" w:themeShade="40"/>
+                <w:sz w:val="20"/>
+                <w:szCs w:val="20"/>
+              </w:rPr>
+              <w:t xml:space="preserve"> Terraform, </w:t>
+            </w:r>
+            <w:r>
+              <w:rPr>
+                <w:rFonts w:ascii="Arial" w:eastAsia="Wingdings-Regular" w:hAnsi="Arial" w:cs="Arial"/>
+                <w:b/>
+                <w:bCs/>
+                <w:color w:val="3B3838" w:themeColor="background2" w:themeShade="40"/>
+                <w:sz w:val="20"/>
+                <w:szCs w:val="20"/>
+              </w:rPr>
+              <w:t xml:space="preserve">Azure DevOps </w:t>
+            </w:r>
+            <w:r>
+              <w:rPr>
+                <w:rFonts w:ascii="Arial" w:eastAsia="Wingdings-Regular" w:hAnsi="Arial" w:cs="Arial"/>
+                <w:b/>
+                <w:bCs/>
+                <w:color w:val="3B3838" w:themeColor="background2" w:themeShade="40"/>
+                <w:sz w:val="20"/>
+                <w:szCs w:val="20"/>
+              </w:rPr>
+              <w:t>and Ansible</w:t>
+            </w:r>
+            <w:r>
+              <w:rPr>
+                <w:rFonts w:ascii="Arial" w:eastAsia="Wingdings-Regular" w:hAnsi="Arial" w:cs="Arial"/>
+                <w:color w:val="3B3838" w:themeColor="background2" w:themeShade="40"/>
+                <w:sz w:val="20"/>
+                <w:szCs w:val="20"/>
+              </w:rPr>
+              <w:t xml:space="preserve">. Strong scripting skills with </w:t>
+            </w:r>
+            <w:r>
+              <w:rPr>
+                <w:rFonts w:ascii="Arial" w:eastAsia="Wingdings-Regular" w:hAnsi="Arial" w:cs="Arial"/>
+                <w:b/>
+                <w:bCs/>
+                <w:color w:val="3B3838" w:themeColor="background2" w:themeShade="40"/>
+                <w:sz w:val="20"/>
+                <w:szCs w:val="20"/>
+              </w:rPr>
+              <w:t>Shell, PowerShell</w:t>
+            </w:r>
+            <w:r>
+              <w:rPr>
+                <w:rFonts w:ascii="Arial" w:eastAsia="Wingdings-Regular" w:hAnsi="Arial" w:cs="Arial"/>
+                <w:color w:val="3B3838" w:themeColor="background2" w:themeShade="40"/>
+                <w:sz w:val="20"/>
+                <w:szCs w:val="20"/>
+              </w:rPr>
+              <w:t xml:space="preserve">, and automation of complex workflows. Demonstrated ability to integrate </w:t>
+            </w:r>
+            <w:r>
+              <w:rPr>
+                <w:rFonts w:ascii="Arial" w:eastAsia="Wingdings-Regular" w:hAnsi="Arial" w:cs="Arial"/>
+                <w:b/>
+                <w:bCs/>
+                <w:color w:val="3B3838" w:themeColor="background2" w:themeShade="40"/>
+                <w:sz w:val="20"/>
+                <w:szCs w:val="20"/>
+              </w:rPr>
+              <w:t>unit testing, code quality analysis tools</w:t>
+            </w:r>
+            <w:r>
+              <w:rPr>
+                <w:rFonts w:ascii="Arial" w:eastAsia="Wingdings-Regular" w:hAnsi="Arial" w:cs="Arial"/>
+                <w:color w:val="3B3838" w:themeColor="background2" w:themeShade="40"/>
+                <w:sz w:val="20"/>
+                <w:szCs w:val="20"/>
+              </w:rPr>
+              <w:t xml:space="preserve">, and implement </w:t>
+            </w:r>
+            <w:r>
+              <w:rPr>
+                <w:rFonts w:ascii="Arial" w:eastAsia="Wingdings-Regular" w:hAnsi="Arial" w:cs="Arial"/>
+                <w:b/>
+                <w:bCs/>
+                <w:color w:val="3B3838" w:themeColor="background2" w:themeShade="40"/>
+                <w:sz w:val="20"/>
+                <w:szCs w:val="20"/>
+              </w:rPr>
+              <w:t>secure, scalable solutions</w:t>
+            </w:r>
+            <w:r>
+              <w:rPr>
+                <w:rFonts w:ascii="Arial" w:eastAsia="Wingdings-Regular" w:hAnsi="Arial" w:cs="Arial"/>
+                <w:color w:val="3B3838" w:themeColor="background2" w:themeShade="40"/>
+                <w:sz w:val="20"/>
+                <w:szCs w:val="20"/>
+              </w:rPr>
+              <w:t>.</w:t>
             </w:r>
           </w:p>
           <w:p>
@@ -3121,13 +3391,13 @@
               <mc:AlternateContent>
                 <mc:Choice Requires="wps">
                   <w:drawing>
-                    <wp:anchor distT="0" distB="0" distL="114300" distR="114300" simplePos="0" relativeHeight="251683840" behindDoc="0" locked="0" layoutInCell="1" allowOverlap="1" wp14:anchorId="6D8F20D0" wp14:editId="091741FC">
+                    <wp:anchor distT="0" distB="0" distL="114300" distR="114300" simplePos="0" relativeHeight="251683840" behindDoc="0" locked="0" layoutInCell="1" allowOverlap="1" wp14:anchorId="6D8F20D0" wp14:editId="0C8ED3EA">
                       <wp:simplePos x="0" y="0"/>
                       <wp:positionH relativeFrom="column">
-                        <wp:posOffset>122555</wp:posOffset>
+                        <wp:posOffset>112395</wp:posOffset>
                       </wp:positionH>
                       <wp:positionV relativeFrom="paragraph">
-                        <wp:posOffset>24434</wp:posOffset>
+                        <wp:posOffset>30173</wp:posOffset>
                       </wp:positionV>
                       <wp:extent cx="107315" cy="107315"/>
                       <wp:effectExtent l="0" t="0" r="6985" b="6985"/>
@@ -3189,7 +3459,7 @@
                 </mc:Choice>
                 <mc:Fallback>
                   <w:pict>
-                    <v:oval w14:anchorId="706E433C" id="Oval 17" o:spid="_x0000_s1026" style="position:absolute;margin-left:9.65pt;margin-top:1.9pt;width:8.45pt;height:8.45pt;z-index:251683840;visibility:visible;mso-wrap-style:square;mso-width-percent:0;mso-height-percent:0;mso-wrap-distance-left:9pt;mso-wrap-distance-top:0;mso-wrap-distance-right:9pt;mso-wrap-distance-bottom:0;mso-position-horizontal:absolute;mso-position-horizontal-relative:text;mso-position-vertical:absolute;mso-position-vertical-relative:text;mso-width-percent:0;mso-height-percent:0;mso-width-relative:margin;mso-height-relative:margin;v-text-anchor:middle" o:gfxdata="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" fillcolor="#53bf84" stroked="f" strokeweight="1pt">
+                    <v:oval w14:anchorId="2B3AE8AD" id="Oval 17" o:spid="_x0000_s1026" style="position:absolute;margin-left:8.85pt;margin-top:2.4pt;width:8.45pt;height:8.45pt;z-index:251683840;visibility:visible;mso-wrap-style:square;mso-width-percent:0;mso-height-percent:0;mso-wrap-distance-left:9pt;mso-wrap-distance-top:0;mso-wrap-distance-right:9pt;mso-wrap-distance-bottom:0;mso-position-horizontal:absolute;mso-position-horizontal-relative:text;mso-position-vertical:absolute;mso-position-vertical-relative:text;mso-width-percent:0;mso-height-percent:0;mso-width-relative:margin;mso-height-relative:margin;v-text-anchor:middle" o:gfxdata="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" fillcolor="#53bf84" stroked="f" strokeweight="1pt">
                       <v:stroke joinstyle="miter"/>
                     </v:oval>
                   </w:pict>
@@ -3225,60 +3495,6 @@
                 <w:szCs w:val="20"/>
               </w:rPr>
               <w:t>:</w:t>
-            </w:r>
-          </w:p>
-          <w:p>
-            <w:pPr>
-              <w:spacing w:line="360" w:lineRule="auto"/>
-              <w:ind w:left="720"/>
-              <w:rPr>
-                <w:rFonts w:ascii="Arial" w:hAnsi="Arial" w:cs="Arial"/>
-                <w:bCs/>
-                <w:sz w:val="20"/>
-                <w:szCs w:val="20"/>
-              </w:rPr>
-            </w:pPr>
-            <w:r>
-              <w:rPr>
-                <w:rFonts w:ascii="Arial" w:eastAsia="Wingdings-Regular" w:hAnsi="Arial" w:cs="Arial"/>
-                <w:color w:val="3B3838" w:themeColor="background2" w:themeShade="40"/>
-                <w:sz w:val="20"/>
-                <w:szCs w:val="20"/>
-              </w:rPr>
-              <w:t>Proficient in configuri</w:t>
-            </w:r>
-            <w:r>
-              <w:rPr>
-                <w:rFonts w:ascii="Arial" w:eastAsia="Wingdings-Regular" w:hAnsi="Arial" w:cs="Arial"/>
-                <w:color w:val="3B3838" w:themeColor="background2" w:themeShade="40"/>
-                <w:sz w:val="20"/>
-                <w:szCs w:val="20"/>
-              </w:rPr>
-              <w:t xml:space="preserve">ng and managing CI/CD pipelines </w:t>
-            </w:r>
-            <w:r>
-              <w:rPr>
-                <w:rFonts w:ascii="Arial" w:hAnsi="Arial" w:cs="Arial"/>
-                <w:sz w:val="20"/>
-                <w:szCs w:val="20"/>
-              </w:rPr>
-              <w:t xml:space="preserve">in </w:t>
-            </w:r>
-            <w:r>
-              <w:rPr>
-                <w:rFonts w:ascii="Arial" w:hAnsi="Arial" w:cs="Arial"/>
-                <w:sz w:val="20"/>
-                <w:szCs w:val="20"/>
-              </w:rPr>
-              <w:t xml:space="preserve">Dev, Staging, </w:t>
-            </w:r>
-            <w:r>
-              <w:rPr>
-                <w:rFonts w:ascii="Arial" w:hAnsi="Arial" w:cs="Arial"/>
-                <w:sz w:val="20"/>
-                <w:szCs w:val="20"/>
-              </w:rPr>
-              <w:t xml:space="preserve">and UAT &amp; Production Environments by implementing Git Flow Branching Strategy. </w:t>
             </w:r>
           </w:p>
           <w:p>
@@ -3300,7 +3516,18 @@
                 <w:sz w:val="20"/>
                 <w:szCs w:val="20"/>
               </w:rPr>
-              <w:t>Ski</w:t>
+              <w:t xml:space="preserve">Configured and managed </w:t>
+            </w:r>
+            <w:r>
+              <w:rPr>
+                <w:rFonts w:ascii="Arial" w:eastAsia="Wingdings-Regular" w:hAnsi="Arial" w:cs="Arial"/>
+                <w:b/>
+                <w:bCs/>
+                <w:color w:val="3B3838" w:themeColor="background2" w:themeShade="40"/>
+                <w:sz w:val="20"/>
+                <w:szCs w:val="20"/>
+              </w:rPr>
+              <w:t>CI/CD pipelines</w:t>
             </w:r>
             <w:r>
               <w:rPr>
@@ -3309,7 +3536,18 @@
                 <w:sz w:val="20"/>
                 <w:szCs w:val="20"/>
               </w:rPr>
-              <w:t>lled in Git, GitHub, and Azure Repo</w:t>
+              <w:t xml:space="preserve"> across Dev, Staging, UAT, and Production environments using </w:t>
+            </w:r>
+            <w:r>
+              <w:rPr>
+                <w:rFonts w:ascii="Arial" w:eastAsia="Wingdings-Regular" w:hAnsi="Arial" w:cs="Arial"/>
+                <w:b/>
+                <w:bCs/>
+                <w:color w:val="3B3838" w:themeColor="background2" w:themeShade="40"/>
+                <w:sz w:val="20"/>
+                <w:szCs w:val="20"/>
+              </w:rPr>
+              <w:t>Git Flow Branching Strategy</w:t>
             </w:r>
             <w:r>
               <w:rPr>
@@ -3318,7 +3556,7 @@
                 <w:sz w:val="20"/>
                 <w:szCs w:val="20"/>
               </w:rPr>
-              <w:t xml:space="preserve"> for version control and automation.</w:t>
+              <w:t>.</w:t>
             </w:r>
           </w:p>
           <w:p>
@@ -3340,7 +3578,18 @@
                 <w:sz w:val="20"/>
                 <w:szCs w:val="20"/>
               </w:rPr>
-              <w:t xml:space="preserve">Experience with </w:t>
+              <w:t xml:space="preserve">Proficient in version control with </w:t>
+            </w:r>
+            <w:r>
+              <w:rPr>
+                <w:rFonts w:ascii="Arial" w:eastAsia="Wingdings-Regular" w:hAnsi="Arial" w:cs="Arial"/>
+                <w:b/>
+                <w:bCs/>
+                <w:color w:val="3B3838" w:themeColor="background2" w:themeShade="40"/>
+                <w:sz w:val="20"/>
+                <w:szCs w:val="20"/>
+              </w:rPr>
+              <w:t>Git, GitHub, and Azure Repos</w:t>
             </w:r>
             <w:r>
               <w:rPr>
@@ -3349,17 +3598,21 @@
                 <w:sz w:val="20"/>
                 <w:szCs w:val="20"/>
               </w:rPr>
-              <w:t>Jenkins (</w:t>
-            </w:r>
-            <w:r>
+              <w:t xml:space="preserve"> for automation and collaboration.</w:t>
+            </w:r>
+          </w:p>
+          <w:p>
+            <w:pPr>
+              <w:spacing w:line="360" w:lineRule="auto"/>
+              <w:ind w:left="720"/>
+              <w:jc w:val="both"/>
               <w:rPr>
                 <w:rFonts w:ascii="Arial" w:eastAsia="Wingdings-Regular" w:hAnsi="Arial" w:cs="Arial"/>
                 <w:color w:val="3B3838" w:themeColor="background2" w:themeShade="40"/>
                 <w:sz w:val="20"/>
                 <w:szCs w:val="20"/>
               </w:rPr>
-              <w:t>Free Style)</w:t>
-            </w:r>
+            </w:pPr>
             <w:r>
               <w:rPr>
                 <w:rFonts w:ascii="Arial" w:eastAsia="Wingdings-Regular" w:hAnsi="Arial" w:cs="Arial"/>
@@ -3367,7 +3620,18 @@
                 <w:sz w:val="20"/>
                 <w:szCs w:val="20"/>
               </w:rPr>
-              <w:t xml:space="preserve"> &amp; </w:t>
+              <w:t xml:space="preserve">Hands-on experience with </w:t>
+            </w:r>
+            <w:r>
+              <w:rPr>
+                <w:rFonts w:ascii="Arial" w:eastAsia="Wingdings-Regular" w:hAnsi="Arial" w:cs="Arial"/>
+                <w:b/>
+                <w:bCs/>
+                <w:color w:val="3B3838" w:themeColor="background2" w:themeShade="40"/>
+                <w:sz w:val="20"/>
+                <w:szCs w:val="20"/>
+              </w:rPr>
+              <w:t>Azure DevOps</w:t>
             </w:r>
             <w:r>
               <w:rPr>
@@ -3376,7 +3640,27 @@
                 <w:sz w:val="20"/>
                 <w:szCs w:val="20"/>
               </w:rPr>
-              <w:t>Azure DevOps for build and release management.</w:t>
+              <w:t xml:space="preserve"> and </w:t>
+            </w:r>
+            <w:r>
+              <w:rPr>
+                <w:rFonts w:ascii="Arial" w:eastAsia="Wingdings-Regular" w:hAnsi="Arial" w:cs="Arial"/>
+                <w:b/>
+                <w:bCs/>
+                <w:color w:val="3B3838" w:themeColor="background2" w:themeShade="40"/>
+                <w:sz w:val="20"/>
+                <w:szCs w:val="20"/>
+              </w:rPr>
+              <w:t>Jenkins (Freestyle and Pipeline jobs)</w:t>
+            </w:r>
+            <w:r>
+              <w:rPr>
+                <w:rFonts w:ascii="Arial" w:eastAsia="Wingdings-Regular" w:hAnsi="Arial" w:cs="Arial"/>
+                <w:color w:val="3B3838" w:themeColor="background2" w:themeShade="40"/>
+                <w:sz w:val="20"/>
+                <w:szCs w:val="20"/>
+              </w:rPr>
+              <w:t xml:space="preserve"> for build and release management.</w:t>
             </w:r>
           </w:p>
           <w:p>
@@ -3414,13 +3698,13 @@
               <mc:AlternateContent>
                 <mc:Choice Requires="wps">
                   <w:drawing>
-                    <wp:anchor distT="0" distB="0" distL="114300" distR="114300" simplePos="0" relativeHeight="251685888" behindDoc="0" locked="0" layoutInCell="1" allowOverlap="1" wp14:anchorId="3F9A8669" wp14:editId="124E3E06">
+                    <wp:anchor distT="0" distB="0" distL="114300" distR="114300" simplePos="0" relativeHeight="251685888" behindDoc="0" locked="0" layoutInCell="1" allowOverlap="1" wp14:anchorId="3F9A8669" wp14:editId="1730E994">
                       <wp:simplePos x="0" y="0"/>
                       <wp:positionH relativeFrom="column">
-                        <wp:posOffset>124156</wp:posOffset>
+                        <wp:posOffset>108585</wp:posOffset>
                       </wp:positionH>
                       <wp:positionV relativeFrom="paragraph">
-                        <wp:posOffset>30480</wp:posOffset>
+                        <wp:posOffset>21262</wp:posOffset>
                       </wp:positionV>
                       <wp:extent cx="107315" cy="107315"/>
                       <wp:effectExtent l="0" t="0" r="6985" b="6985"/>
@@ -3482,7 +3766,7 @@
                 </mc:Choice>
                 <mc:Fallback>
                   <w:pict>
-                    <v:oval w14:anchorId="4D9C1529" id="Oval 18" o:spid="_x0000_s1026" style="position:absolute;margin-left:9.8pt;margin-top:2.4pt;width:8.45pt;height:8.45pt;z-index:251685888;visibility:visible;mso-wrap-style:square;mso-width-percent:0;mso-height-percent:0;mso-wrap-distance-left:9pt;mso-wrap-distance-top:0;mso-wrap-distance-right:9pt;mso-wrap-distance-bottom:0;mso-position-horizontal:absolute;mso-position-horizontal-relative:text;mso-position-vertical:absolute;mso-position-vertical-relative:text;mso-width-percent:0;mso-height-percent:0;mso-width-relative:margin;mso-height-relative:margin;v-text-anchor:middle" o:gfxdata="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" fillcolor="#53bf84" stroked="f" strokeweight="1pt">
+                    <v:oval w14:anchorId="021C27BE" id="Oval 18" o:spid="_x0000_s1026" style="position:absolute;margin-left:8.55pt;margin-top:1.65pt;width:8.45pt;height:8.45pt;z-index:251685888;visibility:visible;mso-wrap-style:square;mso-width-percent:0;mso-height-percent:0;mso-wrap-distance-left:9pt;mso-wrap-distance-top:0;mso-wrap-distance-right:9pt;mso-wrap-distance-bottom:0;mso-position-horizontal:absolute;mso-position-horizontal-relative:text;mso-position-vertical:absolute;mso-position-vertical-relative:text;mso-width-percent:0;mso-height-percent:0;mso-width-relative:margin;mso-height-relative:margin;v-text-anchor:middle" o:gfxdata="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" fillcolor="#53bf84" stroked="f" strokeweight="1pt">
                       <v:stroke joinstyle="miter"/>
                     </v:oval>
                   </w:pict>
@@ -3529,6 +3813,8 @@
               <w:jc w:val="both"/>
               <w:rPr>
                 <w:rFonts w:ascii="Arial" w:eastAsia="Wingdings-Regular" w:hAnsi="Arial" w:cs="Arial"/>
+                <w:b/>
+                <w:bCs/>
                 <w:color w:val="3B3838" w:themeColor="background2" w:themeShade="40"/>
                 <w:sz w:val="20"/>
                 <w:szCs w:val="20"/>
@@ -3541,7 +3827,38 @@
                 <w:sz w:val="20"/>
                 <w:szCs w:val="20"/>
               </w:rPr>
-              <w:t>Experience in containerization using Docker.</w:t>
+              <w:t xml:space="preserve">Specialized in </w:t>
+            </w:r>
+            <w:r>
+              <w:rPr>
+                <w:rFonts w:ascii="Arial" w:eastAsia="Wingdings-Regular" w:hAnsi="Arial" w:cs="Arial"/>
+                <w:b/>
+                <w:bCs/>
+                <w:color w:val="3B3838" w:themeColor="background2" w:themeShade="40"/>
+                <w:sz w:val="20"/>
+                <w:szCs w:val="20"/>
+              </w:rPr>
+              <w:t>Docker</w:t>
+            </w:r>
+            <w:r>
+              <w:rPr>
+                <w:rFonts w:ascii="Arial" w:eastAsia="Wingdings-Regular" w:hAnsi="Arial" w:cs="Arial"/>
+                <w:b/>
+                <w:bCs/>
+                <w:color w:val="3B3838" w:themeColor="background2" w:themeShade="40"/>
+                <w:sz w:val="20"/>
+                <w:szCs w:val="20"/>
+              </w:rPr>
+              <w:t xml:space="preserve"> </w:t>
+            </w:r>
+            <w:r>
+              <w:rPr>
+                <w:rFonts w:ascii="Arial" w:eastAsia="Wingdings-Regular" w:hAnsi="Arial" w:cs="Arial"/>
+                <w:color w:val="3B3838" w:themeColor="background2" w:themeShade="40"/>
+                <w:sz w:val="20"/>
+                <w:szCs w:val="20"/>
+              </w:rPr>
+              <w:t>based containerization</w:t>
             </w:r>
           </w:p>
           <w:p>
@@ -3563,7 +3880,56 @@
                 <w:sz w:val="20"/>
                 <w:szCs w:val="20"/>
               </w:rPr>
-              <w:t>Developed and oversaw Kubernetes deployments utilizing Helm Custom Charts.</w:t>
+              <w:t xml:space="preserve">Developed and oversaw </w:t>
+            </w:r>
+            <w:r>
+              <w:rPr>
+                <w:rFonts w:ascii="Arial" w:eastAsia="Wingdings-Regular" w:hAnsi="Arial" w:cs="Arial"/>
+                <w:b/>
+                <w:bCs/>
+                <w:color w:val="3B3838" w:themeColor="background2" w:themeShade="40"/>
+                <w:sz w:val="20"/>
+                <w:szCs w:val="20"/>
+              </w:rPr>
+              <w:t>Kubernetes deployments</w:t>
+            </w:r>
+            <w:r>
+              <w:rPr>
+                <w:rFonts w:ascii="Arial" w:eastAsia="Wingdings-Regular" w:hAnsi="Arial" w:cs="Arial"/>
+                <w:color w:val="3B3838" w:themeColor="background2" w:themeShade="40"/>
+                <w:sz w:val="20"/>
+                <w:szCs w:val="20"/>
+              </w:rPr>
+              <w:t xml:space="preserve"> </w:t>
+            </w:r>
+            <w:r>
+              <w:rPr>
+                <w:rFonts w:ascii="Arial" w:eastAsia="Wingdings-Regular" w:hAnsi="Arial" w:cs="Arial"/>
+                <w:color w:val="3B3838" w:themeColor="background2" w:themeShade="40"/>
+                <w:sz w:val="20"/>
+                <w:szCs w:val="20"/>
+              </w:rPr>
+              <w:t xml:space="preserve">leveraging </w:t>
+            </w:r>
+            <w:r>
+              <w:rPr>
+                <w:rFonts w:ascii="Arial" w:eastAsia="Wingdings-Regular" w:hAnsi="Arial" w:cs="Arial"/>
+                <w:b/>
+                <w:bCs/>
+                <w:color w:val="3B3838" w:themeColor="background2" w:themeShade="40"/>
+                <w:sz w:val="20"/>
+                <w:szCs w:val="20"/>
+              </w:rPr>
+              <w:t>Helm custom charts</w:t>
+            </w:r>
+            <w:r>
+              <w:rPr>
+                <w:rFonts w:ascii="Arial" w:eastAsia="Wingdings-Regular" w:hAnsi="Arial" w:cs="Arial"/>
+                <w:color w:val="3B3838" w:themeColor="background2" w:themeShade="40"/>
+                <w:sz w:val="20"/>
+                <w:szCs w:val="20"/>
+              </w:rPr>
+              <w:t xml:space="preserve"> for orchestration and scalability.</w:t>
             </w:r>
           </w:p>
           <w:p>
@@ -3602,13 +3968,13 @@
               <mc:AlternateContent>
                 <mc:Choice Requires="wps">
                   <w:drawing>
-                    <wp:anchor distT="0" distB="0" distL="114300" distR="114300" simplePos="0" relativeHeight="251687936" behindDoc="0" locked="0" layoutInCell="1" allowOverlap="1" wp14:anchorId="6051B89A" wp14:editId="45CC80C6">
+                    <wp:anchor distT="0" distB="0" distL="114300" distR="114300" simplePos="0" relativeHeight="251687936" behindDoc="0" locked="0" layoutInCell="1" allowOverlap="1" wp14:anchorId="6051B89A" wp14:editId="181B940D">
                       <wp:simplePos x="0" y="0"/>
                       <wp:positionH relativeFrom="column">
-                        <wp:posOffset>124156</wp:posOffset>
+                        <wp:posOffset>105410</wp:posOffset>
                       </wp:positionH>
                       <wp:positionV relativeFrom="paragraph">
-                        <wp:posOffset>30480</wp:posOffset>
+                        <wp:posOffset>22553</wp:posOffset>
                       </wp:positionV>
                       <wp:extent cx="107315" cy="107315"/>
                       <wp:effectExtent l="0" t="0" r="6985" b="6985"/>
@@ -3670,7 +4036,7 @@
                 </mc:Choice>
                 <mc:Fallback>
                   <w:pict>
-                    <v:oval w14:anchorId="30607885" id="Oval 19" o:spid="_x0000_s1026" style="position:absolute;margin-left:9.8pt;margin-top:2.4pt;width:8.45pt;height:8.45pt;z-index:251687936;visibility:visible;mso-wrap-style:square;mso-width-percent:0;mso-height-percent:0;mso-wrap-distance-left:9pt;mso-wrap-distance-top:0;mso-wrap-distance-right:9pt;mso-wrap-distance-bottom:0;mso-position-horizontal:absolute;mso-position-horizontal-relative:text;mso-position-vertical:absolute;mso-position-vertical-relative:text;mso-width-percent:0;mso-height-percent:0;mso-width-relative:margin;mso-height-relative:margin;v-text-anchor:middle" o:gfxdata="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" fillcolor="#53bf84" stroked="f" strokeweight="1pt">
+                    <v:oval w14:anchorId="08985118" id="Oval 19" o:spid="_x0000_s1026" style="position:absolute;margin-left:8.3pt;margin-top:1.8pt;width:8.45pt;height:8.45pt;z-index:251687936;visibility:visible;mso-wrap-style:square;mso-width-percent:0;mso-height-percent:0;mso-wrap-distance-left:9pt;mso-wrap-distance-top:0;mso-wrap-distance-right:9pt;mso-wrap-distance-bottom:0;mso-position-horizontal:absolute;mso-position-horizontal-relative:text;mso-position-vertical:absolute;mso-position-vertical-relative:text;mso-width-percent:0;mso-height-percent:0;mso-width-relative:margin;mso-height-relative:margin;v-text-anchor:middle" o:gfxdata="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" fillcolor="#53bf84" stroked="f" strokeweight="1pt">
                       <v:stroke joinstyle="miter"/>
                     </v:oval>
                   </w:pict>
@@ -3785,13 +4151,13 @@
               <mc:AlternateContent>
                 <mc:Choice Requires="wps">
                   <w:drawing>
-                    <wp:anchor distT="0" distB="0" distL="114300" distR="114300" simplePos="0" relativeHeight="251689984" behindDoc="0" locked="0" layoutInCell="1" allowOverlap="1" wp14:anchorId="4CE36A06" wp14:editId="5B659DC9">
+                    <wp:anchor distT="0" distB="0" distL="114300" distR="114300" simplePos="0" relativeHeight="251689984" behindDoc="0" locked="0" layoutInCell="1" allowOverlap="1" wp14:anchorId="4CE36A06" wp14:editId="18A0BAA3">
                       <wp:simplePos x="0" y="0"/>
                       <wp:positionH relativeFrom="column">
-                        <wp:posOffset>124156</wp:posOffset>
+                        <wp:posOffset>105410</wp:posOffset>
                       </wp:positionH>
                       <wp:positionV relativeFrom="paragraph">
-                        <wp:posOffset>31115</wp:posOffset>
+                        <wp:posOffset>25093</wp:posOffset>
                       </wp:positionV>
                       <wp:extent cx="107315" cy="107315"/>
                       <wp:effectExtent l="0" t="0" r="6985" b="6985"/>
@@ -3853,7 +4219,7 @@
                 </mc:Choice>
                 <mc:Fallback>
                   <w:pict>
-                    <v:oval w14:anchorId="734845F7" id="Oval 20" o:spid="_x0000_s1026" style="position:absolute;margin-left:9.8pt;margin-top:2.45pt;width:8.45pt;height:8.45pt;z-index:251689984;visibility:visible;mso-wrap-style:square;mso-width-percent:0;mso-height-percent:0;mso-wrap-distance-left:9pt;mso-wrap-distance-top:0;mso-wrap-distance-right:9pt;mso-wrap-distance-bottom:0;mso-position-horizontal:absolute;mso-position-horizontal-relative:text;mso-position-vertical:absolute;mso-position-vertical-relative:text;mso-width-percent:0;mso-height-percent:0;mso-width-relative:margin;mso-height-relative:margin;v-text-anchor:middle" o:gfxdata="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" fillcolor="#53bf84" stroked="f" strokeweight="1pt">
+                    <v:oval w14:anchorId="083DE296" id="Oval 20" o:spid="_x0000_s1026" style="position:absolute;margin-left:8.3pt;margin-top:2pt;width:8.45pt;height:8.45pt;z-index:251689984;visibility:visible;mso-wrap-style:square;mso-width-percent:0;mso-height-percent:0;mso-wrap-distance-left:9pt;mso-wrap-distance-top:0;mso-wrap-distance-right:9pt;mso-wrap-distance-bottom:0;mso-position-horizontal:absolute;mso-position-horizontal-relative:text;mso-position-vertical:absolute;mso-position-vertical-relative:text;mso-width-percent:0;mso-height-percent:0;mso-width-relative:margin;mso-height-relative:margin;v-text-anchor:middle" o:gfxdata="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" fillcolor="#53bf84" stroked="f" strokeweight="1pt">
                       <v:stroke joinstyle="miter"/>
                     </v:oval>
                   </w:pict>
@@ -3908,25 +4274,7 @@
                 <w:sz w:val="20"/>
                 <w:szCs w:val="20"/>
               </w:rPr>
-              <w:t>ARM templates (Azure</w:t>
-            </w:r>
-            <w:r>
-              <w:rPr>
-                <w:rFonts w:ascii="Arial" w:eastAsia="Wingdings-Regular" w:hAnsi="Arial" w:cs="Arial"/>
-                <w:color w:val="3B3838" w:themeColor="background2" w:themeShade="40"/>
-                <w:sz w:val="20"/>
-                <w:szCs w:val="20"/>
-              </w:rPr>
-              <w:t xml:space="preserve"> Bicep</w:t>
-            </w:r>
-            <w:r>
-              <w:rPr>
-                <w:rFonts w:ascii="Arial" w:eastAsia="Wingdings-Regular" w:hAnsi="Arial" w:cs="Arial"/>
-                <w:color w:val="3B3838" w:themeColor="background2" w:themeShade="40"/>
-                <w:sz w:val="20"/>
-                <w:szCs w:val="20"/>
-              </w:rPr>
-              <w:t>) and Cloud Formation (AWS).</w:t>
+              <w:t>and Cloud Formation (AWS).</w:t>
             </w:r>
           </w:p>
           <w:p>
@@ -3967,28 +4315,6 @@
                 <w:szCs w:val="20"/>
               </w:rPr>
               <w:t>templates.</w:t>
-            </w:r>
-          </w:p>
-          <w:p>
-            <w:pPr>
-              <w:spacing w:line="360" w:lineRule="auto"/>
-              <w:ind w:left="720"/>
-              <w:jc w:val="both"/>
-              <w:rPr>
-                <w:rFonts w:ascii="Arial" w:eastAsia="Wingdings-Regular" w:hAnsi="Arial" w:cs="Arial"/>
-                <w:color w:val="3B3838" w:themeColor="background2" w:themeShade="40"/>
-                <w:sz w:val="20"/>
-                <w:szCs w:val="20"/>
-              </w:rPr>
-            </w:pPr>
-            <w:r>
-              <w:rPr>
-                <w:rFonts w:ascii="Arial" w:eastAsia="Wingdings-Regular" w:hAnsi="Arial" w:cs="Arial"/>
-                <w:color w:val="3B3838" w:themeColor="background2" w:themeShade="40"/>
-                <w:sz w:val="20"/>
-                <w:szCs w:val="20"/>
-              </w:rPr>
-              <w:t>Familiar with IAM, VPC, EC2, S3, and other AWS services.</w:t>
             </w:r>
           </w:p>
           <w:p>
@@ -4026,13 +4352,13 @@
               <mc:AlternateContent>
                 <mc:Choice Requires="wps">
                   <w:drawing>
-                    <wp:anchor distT="0" distB="0" distL="114300" distR="114300" simplePos="0" relativeHeight="251692032" behindDoc="0" locked="0" layoutInCell="1" allowOverlap="1" wp14:anchorId="60D71167" wp14:editId="6295E7A4">
+                    <wp:anchor distT="0" distB="0" distL="114300" distR="114300" simplePos="0" relativeHeight="251692032" behindDoc="0" locked="0" layoutInCell="1" allowOverlap="1" wp14:anchorId="60D71167" wp14:editId="425BAB92">
                       <wp:simplePos x="0" y="0"/>
                       <wp:positionH relativeFrom="column">
-                        <wp:posOffset>123825</wp:posOffset>
+                        <wp:posOffset>105410</wp:posOffset>
                       </wp:positionH>
                       <wp:positionV relativeFrom="paragraph">
-                        <wp:posOffset>46659</wp:posOffset>
+                        <wp:posOffset>20013</wp:posOffset>
                       </wp:positionV>
                       <wp:extent cx="107315" cy="107315"/>
                       <wp:effectExtent l="0" t="0" r="6985" b="6985"/>
@@ -4094,7 +4420,7 @@
                 </mc:Choice>
                 <mc:Fallback>
                   <w:pict>
-                    <v:oval w14:anchorId="5B201037" id="Oval 21" o:spid="_x0000_s1026" style="position:absolute;margin-left:9.75pt;margin-top:3.65pt;width:8.45pt;height:8.45pt;z-index:251692032;visibility:visible;mso-wrap-style:square;mso-width-percent:0;mso-height-percent:0;mso-wrap-distance-left:9pt;mso-wrap-distance-top:0;mso-wrap-distance-right:9pt;mso-wrap-distance-bottom:0;mso-position-horizontal:absolute;mso-position-horizontal-relative:text;mso-position-vertical:absolute;mso-position-vertical-relative:text;mso-width-percent:0;mso-height-percent:0;mso-width-relative:margin;mso-height-relative:margin;v-text-anchor:middle" o:gfxdata="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" fillcolor="#53bf84" stroked="f" strokeweight="1pt">
+                    <v:oval w14:anchorId="675AF409" id="Oval 21" o:spid="_x0000_s1026" style="position:absolute;margin-left:8.3pt;margin-top:1.6pt;width:8.45pt;height:8.45pt;z-index:251692032;visibility:visible;mso-wrap-style:square;mso-width-percent:0;mso-height-percent:0;mso-wrap-distance-left:9pt;mso-wrap-distance-top:0;mso-wrap-distance-right:9pt;mso-wrap-distance-bottom:0;mso-position-horizontal:absolute;mso-position-horizontal-relative:text;mso-position-vertical:absolute;mso-position-vertical-relative:text;mso-width-percent:0;mso-height-percent:0;mso-width-relative:margin;mso-height-relative:margin;v-text-anchor:middle" o:gfxdata="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" fillcolor="#53bf84" stroked="f" strokeweight="1pt">
                       <v:stroke joinstyle="miter"/>
                     </v:oval>
                   </w:pict>
@@ -4131,21 +4457,39 @@
                 <w:sz w:val="20"/>
                 <w:szCs w:val="20"/>
               </w:rPr>
-              <w:t>Proficient in Shell scripting, PowerShell, and Ansible.</w:t>
-            </w:r>
-          </w:p>
-          <w:p>
-            <w:pPr>
-              <w:spacing w:line="360" w:lineRule="auto"/>
-              <w:ind w:left="720"/>
-              <w:jc w:val="both"/>
+              <w:t xml:space="preserve">Advanced scripting expertise in </w:t>
+            </w:r>
+            <w:r>
+              <w:rPr>
+                <w:rFonts w:ascii="Arial" w:eastAsia="Wingdings-Regular" w:hAnsi="Arial" w:cs="Arial"/>
+                <w:b/>
+                <w:bCs/>
+                <w:color w:val="3B3838" w:themeColor="background2" w:themeShade="40"/>
+                <w:sz w:val="20"/>
+                <w:szCs w:val="20"/>
+              </w:rPr>
+              <w:t>Shell</w:t>
+            </w:r>
+            <w:r>
               <w:rPr>
                 <w:rFonts w:ascii="Arial" w:eastAsia="Wingdings-Regular" w:hAnsi="Arial" w:cs="Arial"/>
                 <w:color w:val="3B3838" w:themeColor="background2" w:themeShade="40"/>
                 <w:sz w:val="20"/>
                 <w:szCs w:val="20"/>
               </w:rPr>
-            </w:pPr>
+              <w:t xml:space="preserve"> and </w:t>
+            </w:r>
+            <w:r>
+              <w:rPr>
+                <w:rFonts w:ascii="Arial" w:eastAsia="Wingdings-Regular" w:hAnsi="Arial" w:cs="Arial"/>
+                <w:b/>
+                <w:bCs/>
+                <w:color w:val="3B3838" w:themeColor="background2" w:themeShade="40"/>
+                <w:sz w:val="20"/>
+                <w:szCs w:val="20"/>
+              </w:rPr>
+              <w:t>PowerShell</w:t>
+            </w:r>
             <w:r>
               <w:rPr>
                 <w:rFonts w:ascii="Arial" w:eastAsia="Wingdings-Regular" w:hAnsi="Arial" w:cs="Arial"/>
@@ -4153,12 +4497,75 @@
                 <w:sz w:val="20"/>
                 <w:szCs w:val="20"/>
               </w:rPr>
-              <w:t>Automated release notes generation and backup procedures.</w:t>
+              <w:t xml:space="preserve"> to automate operational tasks. </w:t>
             </w:r>
           </w:p>
           <w:p>
             <w:pPr>
               <w:spacing w:line="276" w:lineRule="auto"/>
+              <w:ind w:left="720"/>
+              <w:jc w:val="both"/>
+              <w:rPr>
+                <w:rFonts w:ascii="Arial" w:eastAsia="Wingdings-Regular" w:hAnsi="Arial" w:cs="Arial"/>
+                <w:color w:val="3B3838" w:themeColor="background2" w:themeShade="40"/>
+                <w:sz w:val="20"/>
+                <w:szCs w:val="20"/>
+              </w:rPr>
+            </w:pPr>
+            <w:r>
+              <w:rPr>
+                <w:rFonts w:ascii="Arial" w:eastAsia="Wingdings-Regular" w:hAnsi="Arial" w:cs="Arial"/>
+                <w:color w:val="3B3838" w:themeColor="background2" w:themeShade="40"/>
+                <w:sz w:val="20"/>
+                <w:szCs w:val="20"/>
+              </w:rPr>
+              <w:t xml:space="preserve">Automated processes for </w:t>
+            </w:r>
+            <w:r>
+              <w:rPr>
+                <w:rFonts w:ascii="Arial" w:eastAsia="Wingdings-Regular" w:hAnsi="Arial" w:cs="Arial"/>
+                <w:b/>
+                <w:bCs/>
+                <w:color w:val="3B3838" w:themeColor="background2" w:themeShade="40"/>
+                <w:sz w:val="20"/>
+                <w:szCs w:val="20"/>
+              </w:rPr>
+              <w:t>release note generation</w:t>
+            </w:r>
+            <w:r>
+              <w:rPr>
+                <w:rFonts w:ascii="Arial" w:eastAsia="Wingdings-Regular" w:hAnsi="Arial" w:cs="Arial"/>
+                <w:color w:val="3B3838" w:themeColor="background2" w:themeShade="40"/>
+                <w:sz w:val="20"/>
+                <w:szCs w:val="20"/>
+              </w:rPr>
+              <w:t xml:space="preserve">, </w:t>
+            </w:r>
+            <w:r>
+              <w:rPr>
+                <w:rFonts w:ascii="Arial" w:eastAsia="Wingdings-Regular" w:hAnsi="Arial" w:cs="Arial"/>
+                <w:b/>
+                <w:bCs/>
+                <w:color w:val="3B3838" w:themeColor="background2" w:themeShade="40"/>
+                <w:sz w:val="20"/>
+                <w:szCs w:val="20"/>
+              </w:rPr>
+              <w:t>backup procedures</w:t>
+            </w:r>
+            <w:r>
+              <w:rPr>
+                <w:rFonts w:ascii="Arial" w:eastAsia="Wingdings-Regular" w:hAnsi="Arial" w:cs="Arial"/>
+                <w:color w:val="3B3838" w:themeColor="background2" w:themeShade="40"/>
+                <w:sz w:val="20"/>
+                <w:szCs w:val="20"/>
+              </w:rPr>
+              <w:t>, and system health monitoring.</w:t>
+            </w:r>
+          </w:p>
+          <w:p>
+            <w:pPr>
+              <w:spacing w:line="276" w:lineRule="auto"/>
+              <w:ind w:left="720"/>
               <w:jc w:val="both"/>
               <w:rPr>
                 <w:rFonts w:ascii="Arial" w:eastAsia="Wingdings-Regular" w:hAnsi="Arial" w:cs="Arial"/>
@@ -4191,13 +4598,13 @@
               <mc:AlternateContent>
                 <mc:Choice Requires="wps">
                   <w:drawing>
-                    <wp:anchor distT="0" distB="0" distL="114300" distR="114300" simplePos="0" relativeHeight="251694080" behindDoc="0" locked="0" layoutInCell="1" allowOverlap="1" wp14:anchorId="43E267A0" wp14:editId="4B48F63C">
+                    <wp:anchor distT="0" distB="0" distL="114300" distR="114300" simplePos="0" relativeHeight="251694080" behindDoc="0" locked="0" layoutInCell="1" allowOverlap="1" wp14:anchorId="43E267A0" wp14:editId="5428F32C">
                       <wp:simplePos x="0" y="0"/>
                       <wp:positionH relativeFrom="column">
-                        <wp:posOffset>114935</wp:posOffset>
+                        <wp:posOffset>110490</wp:posOffset>
                       </wp:positionH>
                       <wp:positionV relativeFrom="paragraph">
-                        <wp:posOffset>30784</wp:posOffset>
+                        <wp:posOffset>18087</wp:posOffset>
                       </wp:positionV>
                       <wp:extent cx="107315" cy="107315"/>
                       <wp:effectExtent l="0" t="0" r="6985" b="6985"/>
@@ -4259,7 +4666,7 @@
                 </mc:Choice>
                 <mc:Fallback>
                   <w:pict>
-                    <v:oval w14:anchorId="72143951" id="Oval 22" o:spid="_x0000_s1026" style="position:absolute;margin-left:9.05pt;margin-top:2.4pt;width:8.45pt;height:8.45pt;z-index:251694080;visibility:visible;mso-wrap-style:square;mso-width-percent:0;mso-height-percent:0;mso-wrap-distance-left:9pt;mso-wrap-distance-top:0;mso-wrap-distance-right:9pt;mso-wrap-distance-bottom:0;mso-position-horizontal:absolute;mso-position-horizontal-relative:text;mso-position-vertical:absolute;mso-position-vertical-relative:text;mso-width-percent:0;mso-height-percent:0;mso-width-relative:margin;mso-height-relative:margin;v-text-anchor:middle" o:gfxdata="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" fillcolor="#53bf84" stroked="f" strokeweight="1pt">
+                    <v:oval w14:anchorId="03B62944" id="Oval 22" o:spid="_x0000_s1026" style="position:absolute;margin-left:8.7pt;margin-top:1.4pt;width:8.45pt;height:8.45pt;z-index:251694080;visibility:visible;mso-wrap-style:square;mso-width-percent:0;mso-height-percent:0;mso-wrap-distance-left:9pt;mso-wrap-distance-top:0;mso-wrap-distance-right:9pt;mso-wrap-distance-bottom:0;mso-position-horizontal:absolute;mso-position-horizontal-relative:text;mso-position-vertical:absolute;mso-position-vertical-relative:text;mso-width-percent:0;mso-height-percent:0;mso-width-relative:margin;mso-height-relative:margin;v-text-anchor:middle" o:gfxdata="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" fillcolor="#53bf84" stroked="f" strokeweight="1pt">
                       <v:stroke joinstyle="miter"/>
                     </v:oval>
                   </w:pict>
@@ -4296,7 +4703,7 @@
                 <w:sz w:val="20"/>
                 <w:szCs w:val="20"/>
               </w:rPr>
-              <w:t>Collaborated with teams to develop application requirements.</w:t>
+              <w:t>Collaborated with cross-functional teams to gather and document application requirements.</w:t>
             </w:r>
           </w:p>
           <w:p>
@@ -4318,7 +4725,7 @@
                 <w:sz w:val="20"/>
                 <w:szCs w:val="20"/>
               </w:rPr>
-              <w:t>Established branching strategie</w:t>
+              <w:t>Documented branching strategies, infrastructure workflows, and system configurations</w:t>
             </w:r>
             <w:r>
               <w:rPr>
@@ -4327,7 +4734,7 @@
                 <w:sz w:val="20"/>
                 <w:szCs w:val="20"/>
               </w:rPr>
-              <w:t>s and documented project overview</w:t>
+              <w:t xml:space="preserve"> for reference.</w:t>
             </w:r>
             <w:r>
               <w:rPr>
@@ -4336,7 +4743,7 @@
                 <w:sz w:val="20"/>
                 <w:szCs w:val="20"/>
               </w:rPr>
-              <w:t>.</w:t>
+              <w:t xml:space="preserve"> </w:t>
             </w:r>
           </w:p>
           <w:p>
@@ -4840,8 +5247,12 @@
           </w:p>
           <w:p>
             <w:pPr>
+              <w:pStyle w:val="ListParagraph"/>
+              <w:numPr>
+                <w:ilvl w:val="0"/>
+                <w:numId w:val="24"/>
+              </w:numPr>
               <w:spacing w:line="360" w:lineRule="auto"/>
-              <w:ind w:left="720"/>
               <w:jc w:val="both"/>
               <w:rPr>
                 <w:rFonts w:ascii="Arial" w:hAnsi="Arial" w:cs="Arial"/>
@@ -4857,25 +5268,155 @@
                 <w:sz w:val="20"/>
                 <w:szCs w:val="20"/>
               </w:rPr>
-              <w:t xml:space="preserve">Worked as an Individual Contributor and </w:t>
-            </w:r>
-            <w:r>
-              <w:rPr>
-                <w:rFonts w:ascii="Arial" w:hAnsi="Arial" w:cs="Arial"/>
-                <w:bCs/>
-                <w:sz w:val="20"/>
-                <w:szCs w:val="20"/>
-              </w:rPr>
-              <w:t>S</w:t>
-            </w:r>
-            <w:r>
-              <w:rPr>
-                <w:rFonts w:ascii="Arial" w:hAnsi="Arial" w:cs="Arial"/>
-                <w:bCs/>
-                <w:sz w:val="20"/>
-                <w:szCs w:val="20"/>
-              </w:rPr>
-              <w:t>uccessfully deployed a microservices application in an Azure Kubernetes Service (AKS) cluster using Helm charts and a robust CI/CD pipeline orchestrated through Azure DevOps. First, a multistage build pipeline was developed to build Docker images and push them to Azure Container Registry (ACR). Subsequently, the Kubernetes deployment was carried out using Helm charts, which included mounting Azure File Share with multiple pods for shared storage. Additionally, readiness and liveness probes were configured to ensure service health and stability, and Horizontal Pod Autoscaling (HPA) was enabled for dynamic scaling based on load. This project streamlined deployment, improved resource management, and ensured scalability and reliability in a cloud-native environment.</w:t>
+              <w:t>Successfully deployed a microservices application in Azure Kubernetes Service (AKS) using Helm charts and Azure DevOps pipelines.</w:t>
+            </w:r>
+          </w:p>
+          <w:p>
+            <w:pPr>
+              <w:pStyle w:val="ListParagraph"/>
+              <w:numPr>
+                <w:ilvl w:val="0"/>
+                <w:numId w:val="24"/>
+              </w:numPr>
+              <w:spacing w:line="360" w:lineRule="auto"/>
+              <w:jc w:val="both"/>
+              <w:rPr>
+                <w:rFonts w:ascii="Arial" w:hAnsi="Arial" w:cs="Arial"/>
+                <w:bCs/>
+                <w:sz w:val="20"/>
+                <w:szCs w:val="20"/>
+              </w:rPr>
+            </w:pPr>
+            <w:r>
+              <w:rPr>
+                <w:rFonts w:ascii="Arial" w:hAnsi="Arial" w:cs="Arial"/>
+                <w:bCs/>
+                <w:sz w:val="20"/>
+                <w:szCs w:val="20"/>
+              </w:rPr>
+              <w:t>Developed a multistage build pipeline to create and push Docker images to Azure Container Registry (ACR).</w:t>
+            </w:r>
+          </w:p>
+          <w:p>
+            <w:pPr>
+              <w:pStyle w:val="ListParagraph"/>
+              <w:numPr>
+                <w:ilvl w:val="0"/>
+                <w:numId w:val="24"/>
+              </w:numPr>
+              <w:spacing w:line="360" w:lineRule="auto"/>
+              <w:jc w:val="both"/>
+              <w:rPr>
+                <w:rFonts w:ascii="Arial" w:hAnsi="Arial" w:cs="Arial"/>
+                <w:bCs/>
+                <w:sz w:val="20"/>
+                <w:szCs w:val="20"/>
+              </w:rPr>
+            </w:pPr>
+            <w:r>
+              <w:rPr>
+                <w:rFonts w:ascii="Arial" w:hAnsi="Arial" w:cs="Arial"/>
+                <w:bCs/>
+                <w:sz w:val="20"/>
+                <w:szCs w:val="20"/>
+              </w:rPr>
+              <w:t>Mounted Azure File Share across multiple pods to ensure real-time synchronization and seamless data sharing.</w:t>
+            </w:r>
+          </w:p>
+          <w:p>
+            <w:pPr>
+              <w:pStyle w:val="ListParagraph"/>
+              <w:numPr>
+                <w:ilvl w:val="0"/>
+                <w:numId w:val="24"/>
+              </w:numPr>
+              <w:spacing w:line="360" w:lineRule="auto"/>
+              <w:jc w:val="both"/>
+              <w:rPr>
+                <w:rFonts w:ascii="Arial" w:hAnsi="Arial" w:cs="Arial"/>
+                <w:bCs/>
+                <w:sz w:val="20"/>
+                <w:szCs w:val="20"/>
+              </w:rPr>
+            </w:pPr>
+            <w:r>
+              <w:rPr>
+                <w:rFonts w:ascii="Arial" w:hAnsi="Arial" w:cs="Arial"/>
+                <w:bCs/>
+                <w:sz w:val="20"/>
+                <w:szCs w:val="20"/>
+              </w:rPr>
+              <w:t>Optimized operations by removing redundant sidecar containers performing copy tasks, replacing them with direct Azure File Share integration, improving efficiency and reducing resource consumption.</w:t>
+            </w:r>
+          </w:p>
+          <w:p>
+            <w:pPr>
+              <w:pStyle w:val="ListParagraph"/>
+              <w:numPr>
+                <w:ilvl w:val="0"/>
+                <w:numId w:val="24"/>
+              </w:numPr>
+              <w:spacing w:line="360" w:lineRule="auto"/>
+              <w:jc w:val="both"/>
+              <w:rPr>
+                <w:rFonts w:ascii="Arial" w:hAnsi="Arial" w:cs="Arial"/>
+                <w:bCs/>
+                <w:sz w:val="20"/>
+                <w:szCs w:val="20"/>
+              </w:rPr>
+            </w:pPr>
+            <w:r>
+              <w:rPr>
+                <w:rFonts w:ascii="Arial" w:hAnsi="Arial" w:cs="Arial"/>
+                <w:bCs/>
+                <w:sz w:val="20"/>
+                <w:szCs w:val="20"/>
+              </w:rPr>
+              <w:t>Configured readiness and liveness probes for improved application stability and uptime.</w:t>
+            </w:r>
+          </w:p>
+          <w:p>
+            <w:pPr>
+              <w:pStyle w:val="ListParagraph"/>
+              <w:numPr>
+                <w:ilvl w:val="0"/>
+                <w:numId w:val="24"/>
+              </w:numPr>
+              <w:spacing w:line="360" w:lineRule="auto"/>
+              <w:jc w:val="both"/>
+              <w:rPr>
+                <w:rFonts w:ascii="Arial" w:hAnsi="Arial" w:cs="Arial"/>
+                <w:bCs/>
+                <w:sz w:val="20"/>
+                <w:szCs w:val="20"/>
+              </w:rPr>
+            </w:pPr>
+            <w:r>
+              <w:rPr>
+                <w:rFonts w:ascii="Arial" w:hAnsi="Arial" w:cs="Arial"/>
+                <w:bCs/>
+                <w:sz w:val="20"/>
+                <w:szCs w:val="20"/>
+              </w:rPr>
+              <w:t xml:space="preserve">Enabled Horizontal Pod Autoscaling (HPA) for dynamic scaling based on workload demands, reducing idle resource usage by </w:t>
+            </w:r>
+            <w:r>
+              <w:rPr>
+                <w:rFonts w:ascii="Arial" w:hAnsi="Arial" w:cs="Arial"/>
+                <w:bCs/>
+                <w:sz w:val="20"/>
+                <w:szCs w:val="20"/>
+              </w:rPr>
+              <w:t>20</w:t>
+            </w:r>
+            <w:r>
+              <w:rPr>
+                <w:rFonts w:ascii="Arial" w:hAnsi="Arial" w:cs="Arial"/>
+                <w:bCs/>
+                <w:sz w:val="20"/>
+                <w:szCs w:val="20"/>
+              </w:rPr>
+              <w:t>%</w:t>
             </w:r>
           </w:p>
           <w:p>
@@ -5125,8 +5666,12 @@
           </w:p>
           <w:p>
             <w:pPr>
+              <w:pStyle w:val="ListParagraph"/>
+              <w:numPr>
+                <w:ilvl w:val="0"/>
+                <w:numId w:val="27"/>
+              </w:numPr>
               <w:spacing w:line="360" w:lineRule="auto"/>
-              <w:ind w:left="720"/>
               <w:jc w:val="both"/>
               <w:rPr>
                 <w:rFonts w:ascii="Arial" w:hAnsi="Arial" w:cs="Arial"/>
@@ -5142,7 +5687,59 @@
                 <w:sz w:val="20"/>
                 <w:szCs w:val="20"/>
               </w:rPr>
-              <w:t>Managed CI/CD pipelines with Jenkins, integrating Git, Nexus, SonarQube, and Maven. Built and deployed Docker images for Kubernetes, handling namespaces, ConfigMaps, Secrets, and Services. Resolved deployment issues and ensured secure storage of Docker images in private registries.</w:t>
+              <w:t>Managed CI/CD pipelines integrating Git, Nexus, and SonarQube, decreasing build failures by 30%.</w:t>
+            </w:r>
+          </w:p>
+          <w:p>
+            <w:pPr>
+              <w:pStyle w:val="ListParagraph"/>
+              <w:numPr>
+                <w:ilvl w:val="0"/>
+                <w:numId w:val="27"/>
+              </w:numPr>
+              <w:spacing w:line="360" w:lineRule="auto"/>
+              <w:jc w:val="both"/>
+              <w:rPr>
+                <w:rFonts w:ascii="Arial" w:hAnsi="Arial" w:cs="Arial"/>
+                <w:bCs/>
+                <w:sz w:val="20"/>
+                <w:szCs w:val="20"/>
+              </w:rPr>
+            </w:pPr>
+            <w:r>
+              <w:rPr>
+                <w:rFonts w:ascii="Arial" w:hAnsi="Arial" w:cs="Arial"/>
+                <w:bCs/>
+                <w:sz w:val="20"/>
+                <w:szCs w:val="20"/>
+              </w:rPr>
+              <w:t>Built Docker images for Kubernetes deployments, optimizing resource usage by 25%.</w:t>
+            </w:r>
+          </w:p>
+          <w:p>
+            <w:pPr>
+              <w:pStyle w:val="ListParagraph"/>
+              <w:numPr>
+                <w:ilvl w:val="0"/>
+                <w:numId w:val="27"/>
+              </w:numPr>
+              <w:spacing w:line="360" w:lineRule="auto"/>
+              <w:jc w:val="both"/>
+              <w:rPr>
+                <w:rFonts w:ascii="Arial" w:hAnsi="Arial" w:cs="Arial"/>
+                <w:bCs/>
+                <w:sz w:val="20"/>
+                <w:szCs w:val="20"/>
+              </w:rPr>
+            </w:pPr>
+            <w:r>
+              <w:rPr>
+                <w:rFonts w:ascii="Arial" w:hAnsi="Arial" w:cs="Arial"/>
+                <w:bCs/>
+                <w:sz w:val="20"/>
+                <w:szCs w:val="20"/>
+              </w:rPr>
+              <w:t>Resolved deployment issues efficiently, ensuring 99.9% application availability.</w:t>
             </w:r>
           </w:p>
           <w:p>
@@ -5182,13 +5779,13 @@
               <mc:AlternateContent>
                 <mc:Choice Requires="wps">
                   <w:drawing>
-                    <wp:anchor distT="0" distB="0" distL="114300" distR="114300" simplePos="0" relativeHeight="251679744" behindDoc="0" locked="0" layoutInCell="1" allowOverlap="1" wp14:anchorId="79B153B6" wp14:editId="66CE76F6">
+                    <wp:anchor distT="0" distB="0" distL="114300" distR="114300" simplePos="0" relativeHeight="251679744" behindDoc="0" locked="0" layoutInCell="1" allowOverlap="1" wp14:anchorId="79B153B6" wp14:editId="0D84632B">
                       <wp:simplePos x="0" y="0"/>
                       <wp:positionH relativeFrom="column">
-                        <wp:posOffset>108585</wp:posOffset>
+                        <wp:posOffset>107950</wp:posOffset>
                       </wp:positionH>
                       <wp:positionV relativeFrom="paragraph">
-                        <wp:posOffset>38404</wp:posOffset>
+                        <wp:posOffset>28903</wp:posOffset>
                       </wp:positionV>
                       <wp:extent cx="107315" cy="107315"/>
                       <wp:effectExtent l="0" t="0" r="6985" b="6985"/>
@@ -5250,7 +5847,7 @@
                 </mc:Choice>
                 <mc:Fallback>
                   <w:pict>
-                    <v:oval w14:anchorId="5AF6DAD8" id="Oval 14" o:spid="_x0000_s1026" style="position:absolute;margin-left:8.55pt;margin-top:3pt;width:8.45pt;height:8.45pt;z-index:251679744;visibility:visible;mso-wrap-style:square;mso-width-percent:0;mso-height-percent:0;mso-wrap-distance-left:9pt;mso-wrap-distance-top:0;mso-wrap-distance-right:9pt;mso-wrap-distance-bottom:0;mso-position-horizontal:absolute;mso-position-horizontal-relative:text;mso-position-vertical:absolute;mso-position-vertical-relative:text;mso-width-percent:0;mso-height-percent:0;mso-width-relative:margin;mso-height-relative:margin;v-text-anchor:middle" o:gfxdata="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" fillcolor="#53bf84" stroked="f" strokeweight="1pt">
+                    <v:oval w14:anchorId="651B5B72" id="Oval 14" o:spid="_x0000_s1026" style="position:absolute;margin-left:8.5pt;margin-top:2.3pt;width:8.45pt;height:8.45pt;z-index:251679744;visibility:visible;mso-wrap-style:square;mso-width-percent:0;mso-height-percent:0;mso-wrap-distance-left:9pt;mso-wrap-distance-top:0;mso-wrap-distance-right:9pt;mso-wrap-distance-bottom:0;mso-position-horizontal:absolute;mso-position-horizontal-relative:text;mso-position-vertical:absolute;mso-position-vertical-relative:text;mso-width-percent:0;mso-height-percent:0;mso-width-relative:margin;mso-height-relative:margin;v-text-anchor:middle" o:gfxdata="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" fillcolor="#53bf84" stroked="f" strokeweight="1pt">
                       <v:stroke joinstyle="miter"/>
                     </v:oval>
                   </w:pict>
@@ -5389,8 +5986,12 @@
           </w:p>
           <w:p>
             <w:pPr>
+              <w:pStyle w:val="ListParagraph"/>
+              <w:numPr>
+                <w:ilvl w:val="0"/>
+                <w:numId w:val="30"/>
+              </w:numPr>
               <w:spacing w:line="360" w:lineRule="auto"/>
-              <w:ind w:left="720"/>
               <w:jc w:val="both"/>
               <w:rPr>
                 <w:rFonts w:ascii="Arial" w:hAnsi="Arial" w:cs="Arial"/>
@@ -5406,45 +6007,86 @@
                 <w:sz w:val="20"/>
                 <w:szCs w:val="20"/>
               </w:rPr>
-              <w:t xml:space="preserve">Worked as an L1 &amp; L2 Engineer for </w:t>
-            </w:r>
-            <w:proofErr w:type="spellStart"/>
-            <w:r>
-              <w:rPr>
-                <w:rFonts w:ascii="Arial" w:hAnsi="Arial" w:cs="Arial"/>
-                <w:bCs/>
-                <w:sz w:val="20"/>
-                <w:szCs w:val="20"/>
-              </w:rPr>
-              <w:t>Styra</w:t>
-            </w:r>
-            <w:proofErr w:type="spellEnd"/>
-            <w:r>
-              <w:rPr>
-                <w:rFonts w:ascii="Arial" w:hAnsi="Arial" w:cs="Arial"/>
-                <w:bCs/>
-                <w:sz w:val="20"/>
-                <w:szCs w:val="20"/>
-              </w:rPr>
-              <w:t xml:space="preserve"> DAS, showcasing expertise in AWS services such as IAM, VPC, EC2, EBS, S3, ELB, Auto Scaling, Route 53, CloudFront, CloudWatch, and EFS. Utilized </w:t>
-            </w:r>
-            <w:r>
-              <w:rPr>
-                <w:rFonts w:ascii="Arial" w:hAnsi="Arial" w:cs="Arial"/>
-                <w:bCs/>
-                <w:sz w:val="20"/>
-                <w:szCs w:val="20"/>
-              </w:rPr>
-              <w:t>Terraform</w:t>
-            </w:r>
-            <w:r>
-              <w:rPr>
-                <w:rFonts w:ascii="Arial" w:hAnsi="Arial" w:cs="Arial"/>
-                <w:bCs/>
-                <w:sz w:val="20"/>
-                <w:szCs w:val="20"/>
-              </w:rPr>
-              <w:t xml:space="preserve"> for cloud automation, creating customized VPCs, subnets, NAT gateways, EC2 instances, ELBs, and security groups. Designed and implemented complex IAM policies, roles, and user management for secure and delegated access within AWS.</w:t>
+              <w:t>Automated cloud infrastructure with Terraform, creating</w:t>
+            </w:r>
+            <w:r>
+              <w:rPr>
+                <w:rFonts w:ascii="Arial" w:hAnsi="Arial" w:cs="Arial"/>
+                <w:bCs/>
+                <w:sz w:val="20"/>
+                <w:szCs w:val="20"/>
+              </w:rPr>
+              <w:t xml:space="preserve"> AWS resources like</w:t>
+            </w:r>
+            <w:r>
+              <w:rPr>
+                <w:rFonts w:ascii="Arial" w:hAnsi="Arial" w:cs="Arial"/>
+                <w:bCs/>
+                <w:sz w:val="20"/>
+                <w:szCs w:val="20"/>
+              </w:rPr>
+              <w:t xml:space="preserve"> VPCs, subnets, NAT gateways, EC2 instances</w:t>
+            </w:r>
+            <w:r>
+              <w:rPr>
+                <w:rFonts w:ascii="Arial" w:hAnsi="Arial" w:cs="Arial"/>
+                <w:bCs/>
+                <w:sz w:val="20"/>
+                <w:szCs w:val="20"/>
+              </w:rPr>
+              <w:t xml:space="preserve"> and (others).</w:t>
+            </w:r>
+          </w:p>
+          <w:p>
+            <w:pPr>
+              <w:pStyle w:val="ListParagraph"/>
+              <w:numPr>
+                <w:ilvl w:val="0"/>
+                <w:numId w:val="30"/>
+              </w:numPr>
+              <w:spacing w:line="360" w:lineRule="auto"/>
+              <w:jc w:val="both"/>
+              <w:rPr>
+                <w:rFonts w:ascii="Arial" w:hAnsi="Arial" w:cs="Arial"/>
+                <w:bCs/>
+                <w:sz w:val="20"/>
+                <w:szCs w:val="20"/>
+              </w:rPr>
+            </w:pPr>
+            <w:r>
+              <w:rPr>
+                <w:rFonts w:ascii="Arial" w:hAnsi="Arial" w:cs="Arial"/>
+                <w:bCs/>
+                <w:sz w:val="20"/>
+                <w:szCs w:val="20"/>
+              </w:rPr>
+              <w:t>Implemented complex IAM policies, improving security compliance by 35%.</w:t>
+            </w:r>
+          </w:p>
+          <w:p>
+            <w:pPr>
+              <w:pStyle w:val="ListParagraph"/>
+              <w:numPr>
+                <w:ilvl w:val="0"/>
+                <w:numId w:val="30"/>
+              </w:numPr>
+              <w:spacing w:line="360" w:lineRule="auto"/>
+              <w:jc w:val="both"/>
+              <w:rPr>
+                <w:rFonts w:ascii="Arial" w:hAnsi="Arial" w:cs="Arial"/>
+                <w:bCs/>
+                <w:sz w:val="20"/>
+                <w:szCs w:val="20"/>
+              </w:rPr>
+            </w:pPr>
+            <w:r>
+              <w:rPr>
+                <w:rFonts w:ascii="Arial" w:hAnsi="Arial" w:cs="Arial"/>
+                <w:bCs/>
+                <w:sz w:val="20"/>
+                <w:szCs w:val="20"/>
+              </w:rPr>
+              <w:t>Managed Kubernetes deployments, ensuring high availability and scalability.</w:t>
             </w:r>
             <w:r>
               <w:rPr>
@@ -5459,7 +6101,6 @@
           <w:p>
             <w:pPr>
               <w:spacing w:line="360" w:lineRule="auto"/>
-              <w:ind w:left="720"/>
               <w:jc w:val="both"/>
               <w:rPr>
                 <w:rFonts w:ascii="Arial" w:hAnsi="Arial" w:cs="Arial"/>
@@ -5468,15 +6109,6 @@
                 <w:szCs w:val="20"/>
               </w:rPr>
             </w:pPr>
-            <w:r>
-              <w:rPr>
-                <w:rFonts w:ascii="Arial" w:hAnsi="Arial" w:cs="Arial"/>
-                <w:bCs/>
-                <w:sz w:val="20"/>
-                <w:szCs w:val="20"/>
-              </w:rPr>
-              <w:tab/>
-            </w:r>
           </w:p>
           <w:p>
             <w:pPr>
@@ -5504,13 +6136,13 @@
               <mc:AlternateContent>
                 <mc:Choice Requires="wps">
                   <w:drawing>
-                    <wp:anchor distT="0" distB="0" distL="114300" distR="114300" simplePos="0" relativeHeight="251681792" behindDoc="0" locked="0" layoutInCell="1" allowOverlap="1" wp14:anchorId="5251E022" wp14:editId="5EAD76FC">
+                    <wp:anchor distT="0" distB="0" distL="114300" distR="114300" simplePos="0" relativeHeight="251681792" behindDoc="0" locked="0" layoutInCell="1" allowOverlap="1" wp14:anchorId="5251E022" wp14:editId="247C6621">
                       <wp:simplePos x="0" y="0"/>
                       <wp:positionH relativeFrom="column">
                         <wp:posOffset>108585</wp:posOffset>
                       </wp:positionH>
                       <wp:positionV relativeFrom="paragraph">
-                        <wp:posOffset>79071</wp:posOffset>
+                        <wp:posOffset>61267</wp:posOffset>
                       </wp:positionV>
                       <wp:extent cx="107315" cy="107315"/>
                       <wp:effectExtent l="0" t="0" r="6985" b="6985"/>
@@ -5572,7 +6204,7 @@
                 </mc:Choice>
                 <mc:Fallback>
                   <w:pict>
-                    <v:oval w14:anchorId="10B15A95" id="Oval 15" o:spid="_x0000_s1026" style="position:absolute;margin-left:8.55pt;margin-top:6.25pt;width:8.45pt;height:8.45pt;z-index:251681792;visibility:visible;mso-wrap-style:square;mso-width-percent:0;mso-height-percent:0;mso-wrap-distance-left:9pt;mso-wrap-distance-top:0;mso-wrap-distance-right:9pt;mso-wrap-distance-bottom:0;mso-position-horizontal:absolute;mso-position-horizontal-relative:text;mso-position-vertical:absolute;mso-position-vertical-relative:text;mso-width-percent:0;mso-height-percent:0;mso-width-relative:margin;mso-height-relative:margin;v-text-anchor:middle" o:gfxdata="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" fillcolor="#53bf84" stroked="f" strokeweight="1pt">
+                    <v:oval w14:anchorId="04F042D5" id="Oval 15" o:spid="_x0000_s1026" style="position:absolute;margin-left:8.55pt;margin-top:4.8pt;width:8.45pt;height:8.45pt;z-index:251681792;visibility:visible;mso-wrap-style:square;mso-width-percent:0;mso-height-percent:0;mso-wrap-distance-left:9pt;mso-wrap-distance-top:0;mso-wrap-distance-right:9pt;mso-wrap-distance-bottom:0;mso-position-horizontal:absolute;mso-position-horizontal-relative:text;mso-position-vertical:absolute;mso-position-vertical-relative:text;mso-width-percent:0;mso-height-percent:0;mso-width-relative:margin;mso-height-relative:margin;v-text-anchor:middle" o:gfxdata="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" fillcolor="#53bf84" stroked="f" strokeweight="1pt">
                       <v:stroke joinstyle="miter"/>
                     </v:oval>
                   </w:pict>
@@ -5856,7 +6488,7 @@
         <v:path o:extrusionok="f" gradientshapeok="t" o:connecttype="rect"/>
         <o:lock v:ext="edit" aspectratio="t"/>
       </v:shapetype>
-      <v:shape id="_x0000_i1156" type="#_x0000_t75" style="width:11.4pt;height:11.4pt" o:bullet="t">
+      <v:shape id="_x0000_i1075" type="#_x0000_t75" style="width:11.25pt;height:11.25pt" o:bullet="t">
         <v:imagedata r:id="rId1" o:title="mso83C8"/>
       </v:shape>
     </w:pict>
@@ -5975,6 +6607,231 @@
     </w:lvl>
   </w:abstractNum>
   <w:abstractNum w:abstractNumId="1" w15:restartNumberingAfterBreak="0">
+    <w:nsid w:val="00A561F1"/>
+    <w:multiLevelType w:val="hybridMultilevel"/>
+    <w:tmpl w:val="27C0796A"/>
+    <w:lvl w:ilvl="0" w:tplc="40090005">
+      <w:start w:val="1"/>
+      <w:numFmt w:val="bullet"/>
+      <w:lvlText w:val=""/>
+      <w:lvlJc w:val="left"/>
+      <w:pPr>
+        <w:ind w:left="1440" w:hanging="360"/>
+      </w:pPr>
+      <w:rPr>
+        <w:rFonts w:ascii="Wingdings" w:hAnsi="Wingdings" w:hint="default"/>
+      </w:rPr>
+    </w:lvl>
+    <w:lvl w:ilvl="1" w:tplc="40090003" w:tentative="1">
+      <w:start w:val="1"/>
+      <w:numFmt w:val="bullet"/>
+      <w:lvlText w:val="o"/>
+      <w:lvlJc w:val="left"/>
+      <w:pPr>
+        <w:ind w:left="2160" w:hanging="360"/>
+      </w:pPr>
+      <w:rPr>
+        <w:rFonts w:ascii="Courier New" w:hAnsi="Courier New" w:cs="Courier New" w:hint="default"/>
+      </w:rPr>
+    </w:lvl>
+    <w:lvl w:ilvl="2" w:tplc="40090005" w:tentative="1">
+      <w:start w:val="1"/>
+      <w:numFmt w:val="bullet"/>
+      <w:lvlText w:val=""/>
+      <w:lvlJc w:val="left"/>
+      <w:pPr>
+        <w:ind w:left="2880" w:hanging="360"/>
+      </w:pPr>
+      <w:rPr>
+        <w:rFonts w:ascii="Wingdings" w:hAnsi="Wingdings" w:hint="default"/>
+      </w:rPr>
+    </w:lvl>
+    <w:lvl w:ilvl="3" w:tplc="40090001" w:tentative="1">
+      <w:start w:val="1"/>
+      <w:numFmt w:val="bullet"/>
+      <w:lvlText w:val=""/>
+      <w:lvlJc w:val="left"/>
+      <w:pPr>
+        <w:ind w:left="3600" w:hanging="360"/>
+      </w:pPr>
+      <w:rPr>
+        <w:rFonts w:ascii="Symbol" w:hAnsi="Symbol" w:hint="default"/>
+      </w:rPr>
+    </w:lvl>
+    <w:lvl w:ilvl="4" w:tplc="40090003" w:tentative="1">
+      <w:start w:val="1"/>
+      <w:numFmt w:val="bullet"/>
+      <w:lvlText w:val="o"/>
+      <w:lvlJc w:val="left"/>
+      <w:pPr>
+        <w:ind w:left="4320" w:hanging="360"/>
+      </w:pPr>
+      <w:rPr>
+        <w:rFonts w:ascii="Courier New" w:hAnsi="Courier New" w:cs="Courier New" w:hint="default"/>
+      </w:rPr>
+    </w:lvl>
+    <w:lvl w:ilvl="5" w:tplc="40090005" w:tentative="1">
+      <w:start w:val="1"/>
+      <w:numFmt w:val="bullet"/>
+      <w:lvlText w:val=""/>
+      <w:lvlJc w:val="left"/>
+      <w:pPr>
+        <w:ind w:left="5040" w:hanging="360"/>
+      </w:pPr>
+      <w:rPr>
+        <w:rFonts w:ascii="Wingdings" w:hAnsi="Wingdings" w:hint="default"/>
+      </w:rPr>
+    </w:lvl>
+    <w:lvl w:ilvl="6" w:tplc="40090001" w:tentative="1">
+      <w:start w:val="1"/>
+      <w:numFmt w:val="bullet"/>
+      <w:lvlText w:val=""/>
+      <w:lvlJc w:val="left"/>
+      <w:pPr>
+        <w:ind w:left="5760" w:hanging="360"/>
+      </w:pPr>
+      <w:rPr>
+        <w:rFonts w:ascii="Symbol" w:hAnsi="Symbol" w:hint="default"/>
+      </w:rPr>
+    </w:lvl>
+    <w:lvl w:ilvl="7" w:tplc="40090003" w:tentative="1">
+      <w:start w:val="1"/>
+      <w:numFmt w:val="bullet"/>
+      <w:lvlText w:val="o"/>
+      <w:lvlJc w:val="left"/>
+      <w:pPr>
+        <w:ind w:left="6480" w:hanging="360"/>
+      </w:pPr>
+      <w:rPr>
+        <w:rFonts w:ascii="Courier New" w:hAnsi="Courier New" w:cs="Courier New" w:hint="default"/>
+      </w:rPr>
+    </w:lvl>
+    <w:lvl w:ilvl="8" w:tplc="40090005" w:tentative="1">
+      <w:start w:val="1"/>
+      <w:numFmt w:val="bullet"/>
+      <w:lvlText w:val=""/>
+      <w:lvlJc w:val="left"/>
+      <w:pPr>
+        <w:ind w:left="7200" w:hanging="360"/>
+      </w:pPr>
+      <w:rPr>
+        <w:rFonts w:ascii="Wingdings" w:hAnsi="Wingdings" w:hint="default"/>
+      </w:rPr>
+    </w:lvl>
+  </w:abstractNum>
+  <w:abstractNum w:abstractNumId="2" w15:restartNumberingAfterBreak="0">
+    <w:nsid w:val="056A508B"/>
+    <w:multiLevelType w:val="hybridMultilevel"/>
+    <w:tmpl w:val="6A221A16"/>
+    <w:lvl w:ilvl="0" w:tplc="22627A6C">
+      <w:numFmt w:val="bullet"/>
+      <w:lvlText w:val=""/>
+      <w:lvlJc w:val="left"/>
+      <w:pPr>
+        <w:ind w:left="1080" w:hanging="360"/>
+      </w:pPr>
+      <w:rPr>
+        <w:rFonts w:ascii="Arial" w:eastAsiaTheme="minorHAnsi" w:hAnsi="Arial" w:cs="Arial" w:hint="default"/>
+      </w:rPr>
+    </w:lvl>
+    <w:lvl w:ilvl="1" w:tplc="40090003" w:tentative="1">
+      <w:start w:val="1"/>
+      <w:numFmt w:val="bullet"/>
+      <w:lvlText w:val="o"/>
+      <w:lvlJc w:val="left"/>
+      <w:pPr>
+        <w:ind w:left="1800" w:hanging="360"/>
+      </w:pPr>
+      <w:rPr>
+        <w:rFonts w:ascii="Courier New" w:hAnsi="Courier New" w:cs="Courier New" w:hint="default"/>
+      </w:rPr>
+    </w:lvl>
+    <w:lvl w:ilvl="2" w:tplc="40090005" w:tentative="1">
+      <w:start w:val="1"/>
+      <w:numFmt w:val="bullet"/>
+      <w:lvlText w:val=""/>
+      <w:lvlJc w:val="left"/>
+      <w:pPr>
+        <w:ind w:left="2520" w:hanging="360"/>
+      </w:pPr>
+      <w:rPr>
+        <w:rFonts w:ascii="Wingdings" w:hAnsi="Wingdings" w:hint="default"/>
+      </w:rPr>
+    </w:lvl>
+    <w:lvl w:ilvl="3" w:tplc="40090001" w:tentative="1">
+      <w:start w:val="1"/>
+      <w:numFmt w:val="bullet"/>
+      <w:lvlText w:val=""/>
+      <w:lvlJc w:val="left"/>
+      <w:pPr>
+        <w:ind w:left="3240" w:hanging="360"/>
+      </w:pPr>
+      <w:rPr>
+        <w:rFonts w:ascii="Symbol" w:hAnsi="Symbol" w:hint="default"/>
+      </w:rPr>
+    </w:lvl>
+    <w:lvl w:ilvl="4" w:tplc="40090003" w:tentative="1">
+      <w:start w:val="1"/>
+      <w:numFmt w:val="bullet"/>
+      <w:lvlText w:val="o"/>
+      <w:lvlJc w:val="left"/>
+      <w:pPr>
+        <w:ind w:left="3960" w:hanging="360"/>
+      </w:pPr>
+      <w:rPr>
+        <w:rFonts w:ascii="Courier New" w:hAnsi="Courier New" w:cs="Courier New" w:hint="default"/>
+      </w:rPr>
+    </w:lvl>
+    <w:lvl w:ilvl="5" w:tplc="40090005" w:tentative="1">
+      <w:start w:val="1"/>
+      <w:numFmt w:val="bullet"/>
+      <w:lvlText w:val=""/>
+      <w:lvlJc w:val="left"/>
+      <w:pPr>
+        <w:ind w:left="4680" w:hanging="360"/>
+      </w:pPr>
+      <w:rPr>
+        <w:rFonts w:ascii="Wingdings" w:hAnsi="Wingdings" w:hint="default"/>
+      </w:rPr>
+    </w:lvl>
+    <w:lvl w:ilvl="6" w:tplc="40090001" w:tentative="1">
+      <w:start w:val="1"/>
+      <w:numFmt w:val="bullet"/>
+      <w:lvlText w:val=""/>
+      <w:lvlJc w:val="left"/>
+      <w:pPr>
+        <w:ind w:left="5400" w:hanging="360"/>
+      </w:pPr>
+      <w:rPr>
+        <w:rFonts w:ascii="Symbol" w:hAnsi="Symbol" w:hint="default"/>
+      </w:rPr>
+    </w:lvl>
+    <w:lvl w:ilvl="7" w:tplc="40090003" w:tentative="1">
+      <w:start w:val="1"/>
+      <w:numFmt w:val="bullet"/>
+      <w:lvlText w:val="o"/>
+      <w:lvlJc w:val="left"/>
+      <w:pPr>
+        <w:ind w:left="6120" w:hanging="360"/>
+      </w:pPr>
+      <w:rPr>
+        <w:rFonts w:ascii="Courier New" w:hAnsi="Courier New" w:cs="Courier New" w:hint="default"/>
+      </w:rPr>
+    </w:lvl>
+    <w:lvl w:ilvl="8" w:tplc="40090005" w:tentative="1">
+      <w:start w:val="1"/>
+      <w:numFmt w:val="bullet"/>
+      <w:lvlText w:val=""/>
+      <w:lvlJc w:val="left"/>
+      <w:pPr>
+        <w:ind w:left="6840" w:hanging="360"/>
+      </w:pPr>
+      <w:rPr>
+        <w:rFonts w:ascii="Wingdings" w:hAnsi="Wingdings" w:hint="default"/>
+      </w:rPr>
+    </w:lvl>
+  </w:abstractNum>
+  <w:abstractNum w:abstractNumId="3" w15:restartNumberingAfterBreak="0">
     <w:nsid w:val="0F3B0BC7"/>
     <w:multiLevelType w:val="hybridMultilevel"/>
     <w:tmpl w:val="77D0F3E0"/>
@@ -6089,7 +6946,233 @@
       </w:rPr>
     </w:lvl>
   </w:abstractNum>
-  <w:abstractNum w:abstractNumId="2" w15:restartNumberingAfterBreak="0">
+  <w:abstractNum w:abstractNumId="4" w15:restartNumberingAfterBreak="0">
+    <w:nsid w:val="15103FB8"/>
+    <w:multiLevelType w:val="hybridMultilevel"/>
+    <w:tmpl w:val="83AC06F0"/>
+    <w:lvl w:ilvl="0" w:tplc="40090001">
+      <w:start w:val="1"/>
+      <w:numFmt w:val="bullet"/>
+      <w:lvlText w:val=""/>
+      <w:lvlJc w:val="left"/>
+      <w:pPr>
+        <w:ind w:left="1440" w:hanging="360"/>
+      </w:pPr>
+      <w:rPr>
+        <w:rFonts w:ascii="Symbol" w:hAnsi="Symbol" w:hint="default"/>
+      </w:rPr>
+    </w:lvl>
+    <w:lvl w:ilvl="1" w:tplc="40090003" w:tentative="1">
+      <w:start w:val="1"/>
+      <w:numFmt w:val="bullet"/>
+      <w:lvlText w:val="o"/>
+      <w:lvlJc w:val="left"/>
+      <w:pPr>
+        <w:ind w:left="2160" w:hanging="360"/>
+      </w:pPr>
+      <w:rPr>
+        <w:rFonts w:ascii="Courier New" w:hAnsi="Courier New" w:cs="Courier New" w:hint="default"/>
+      </w:rPr>
+    </w:lvl>
+    <w:lvl w:ilvl="2" w:tplc="40090005" w:tentative="1">
+      <w:start w:val="1"/>
+      <w:numFmt w:val="bullet"/>
+      <w:lvlText w:val=""/>
+      <w:lvlJc w:val="left"/>
+      <w:pPr>
+        <w:ind w:left="2880" w:hanging="360"/>
+      </w:pPr>
+      <w:rPr>
+        <w:rFonts w:ascii="Wingdings" w:hAnsi="Wingdings" w:hint="default"/>
+      </w:rPr>
+    </w:lvl>
+    <w:lvl w:ilvl="3" w:tplc="40090001" w:tentative="1">
+      <w:start w:val="1"/>
+      <w:numFmt w:val="bullet"/>
+      <w:lvlText w:val=""/>
+      <w:lvlJc w:val="left"/>
+      <w:pPr>
+        <w:ind w:left="3600" w:hanging="360"/>
+      </w:pPr>
+      <w:rPr>
+        <w:rFonts w:ascii="Symbol" w:hAnsi="Symbol" w:hint="default"/>
+      </w:rPr>
+    </w:lvl>
+    <w:lvl w:ilvl="4" w:tplc="40090003" w:tentative="1">
+      <w:start w:val="1"/>
+      <w:numFmt w:val="bullet"/>
+      <w:lvlText w:val="o"/>
+      <w:lvlJc w:val="left"/>
+      <w:pPr>
+        <w:ind w:left="4320" w:hanging="360"/>
+      </w:pPr>
+      <w:rPr>
+        <w:rFonts w:ascii="Courier New" w:hAnsi="Courier New" w:cs="Courier New" w:hint="default"/>
+      </w:rPr>
+    </w:lvl>
+    <w:lvl w:ilvl="5" w:tplc="40090005" w:tentative="1">
+      <w:start w:val="1"/>
+      <w:numFmt w:val="bullet"/>
+      <w:lvlText w:val=""/>
+      <w:lvlJc w:val="left"/>
+      <w:pPr>
+        <w:ind w:left="5040" w:hanging="360"/>
+      </w:pPr>
+      <w:rPr>
+        <w:rFonts w:ascii="Wingdings" w:hAnsi="Wingdings" w:hint="default"/>
+      </w:rPr>
+    </w:lvl>
+    <w:lvl w:ilvl="6" w:tplc="40090001" w:tentative="1">
+      <w:start w:val="1"/>
+      <w:numFmt w:val="bullet"/>
+      <w:lvlText w:val=""/>
+      <w:lvlJc w:val="left"/>
+      <w:pPr>
+        <w:ind w:left="5760" w:hanging="360"/>
+      </w:pPr>
+      <w:rPr>
+        <w:rFonts w:ascii="Symbol" w:hAnsi="Symbol" w:hint="default"/>
+      </w:rPr>
+    </w:lvl>
+    <w:lvl w:ilvl="7" w:tplc="40090003" w:tentative="1">
+      <w:start w:val="1"/>
+      <w:numFmt w:val="bullet"/>
+      <w:lvlText w:val="o"/>
+      <w:lvlJc w:val="left"/>
+      <w:pPr>
+        <w:ind w:left="6480" w:hanging="360"/>
+      </w:pPr>
+      <w:rPr>
+        <w:rFonts w:ascii="Courier New" w:hAnsi="Courier New" w:cs="Courier New" w:hint="default"/>
+      </w:rPr>
+    </w:lvl>
+    <w:lvl w:ilvl="8" w:tplc="40090005" w:tentative="1">
+      <w:start w:val="1"/>
+      <w:numFmt w:val="bullet"/>
+      <w:lvlText w:val=""/>
+      <w:lvlJc w:val="left"/>
+      <w:pPr>
+        <w:ind w:left="7200" w:hanging="360"/>
+      </w:pPr>
+      <w:rPr>
+        <w:rFonts w:ascii="Wingdings" w:hAnsi="Wingdings" w:hint="default"/>
+      </w:rPr>
+    </w:lvl>
+  </w:abstractNum>
+  <w:abstractNum w:abstractNumId="5" w15:restartNumberingAfterBreak="0">
+    <w:nsid w:val="166F607C"/>
+    <w:multiLevelType w:val="hybridMultilevel"/>
+    <w:tmpl w:val="99421D16"/>
+    <w:lvl w:ilvl="0" w:tplc="40090005">
+      <w:start w:val="1"/>
+      <w:numFmt w:val="bullet"/>
+      <w:lvlText w:val=""/>
+      <w:lvlJc w:val="left"/>
+      <w:pPr>
+        <w:ind w:left="1440" w:hanging="360"/>
+      </w:pPr>
+      <w:rPr>
+        <w:rFonts w:ascii="Wingdings" w:hAnsi="Wingdings" w:hint="default"/>
+      </w:rPr>
+    </w:lvl>
+    <w:lvl w:ilvl="1" w:tplc="40090003" w:tentative="1">
+      <w:start w:val="1"/>
+      <w:numFmt w:val="bullet"/>
+      <w:lvlText w:val="o"/>
+      <w:lvlJc w:val="left"/>
+      <w:pPr>
+        <w:ind w:left="2160" w:hanging="360"/>
+      </w:pPr>
+      <w:rPr>
+        <w:rFonts w:ascii="Courier New" w:hAnsi="Courier New" w:cs="Courier New" w:hint="default"/>
+      </w:rPr>
+    </w:lvl>
+    <w:lvl w:ilvl="2" w:tplc="40090005" w:tentative="1">
+      <w:start w:val="1"/>
+      <w:numFmt w:val="bullet"/>
+      <w:lvlText w:val=""/>
+      <w:lvlJc w:val="left"/>
+      <w:pPr>
+        <w:ind w:left="2880" w:hanging="360"/>
+      </w:pPr>
+      <w:rPr>
+        <w:rFonts w:ascii="Wingdings" w:hAnsi="Wingdings" w:hint="default"/>
+      </w:rPr>
+    </w:lvl>
+    <w:lvl w:ilvl="3" w:tplc="40090001" w:tentative="1">
+      <w:start w:val="1"/>
+      <w:numFmt w:val="bullet"/>
+      <w:lvlText w:val=""/>
+      <w:lvlJc w:val="left"/>
+      <w:pPr>
+        <w:ind w:left="3600" w:hanging="360"/>
+      </w:pPr>
+      <w:rPr>
+        <w:rFonts w:ascii="Symbol" w:hAnsi="Symbol" w:hint="default"/>
+      </w:rPr>
+    </w:lvl>
+    <w:lvl w:ilvl="4" w:tplc="40090003" w:tentative="1">
+      <w:start w:val="1"/>
+      <w:numFmt w:val="bullet"/>
+      <w:lvlText w:val="o"/>
+      <w:lvlJc w:val="left"/>
+      <w:pPr>
+        <w:ind w:left="4320" w:hanging="360"/>
+      </w:pPr>
+      <w:rPr>
+        <w:rFonts w:ascii="Courier New" w:hAnsi="Courier New" w:cs="Courier New" w:hint="default"/>
+      </w:rPr>
+    </w:lvl>
+    <w:lvl w:ilvl="5" w:tplc="40090005" w:tentative="1">
+      <w:start w:val="1"/>
+      <w:numFmt w:val="bullet"/>
+      <w:lvlText w:val=""/>
+      <w:lvlJc w:val="left"/>
+      <w:pPr>
+        <w:ind w:left="5040" w:hanging="360"/>
+      </w:pPr>
+      <w:rPr>
+        <w:rFonts w:ascii="Wingdings" w:hAnsi="Wingdings" w:hint="default"/>
+      </w:rPr>
+    </w:lvl>
+    <w:lvl w:ilvl="6" w:tplc="40090001" w:tentative="1">
+      <w:start w:val="1"/>
+      <w:numFmt w:val="bullet"/>
+      <w:lvlText w:val=""/>
+      <w:lvlJc w:val="left"/>
+      <w:pPr>
+        <w:ind w:left="5760" w:hanging="360"/>
+      </w:pPr>
+      <w:rPr>
+        <w:rFonts w:ascii="Symbol" w:hAnsi="Symbol" w:hint="default"/>
+      </w:rPr>
+    </w:lvl>
+    <w:lvl w:ilvl="7" w:tplc="40090003" w:tentative="1">
+      <w:start w:val="1"/>
+      <w:numFmt w:val="bullet"/>
+      <w:lvlText w:val="o"/>
+      <w:lvlJc w:val="left"/>
+      <w:pPr>
+        <w:ind w:left="6480" w:hanging="360"/>
+      </w:pPr>
+      <w:rPr>
+        <w:rFonts w:ascii="Courier New" w:hAnsi="Courier New" w:cs="Courier New" w:hint="default"/>
+      </w:rPr>
+    </w:lvl>
+    <w:lvl w:ilvl="8" w:tplc="40090005" w:tentative="1">
+      <w:start w:val="1"/>
+      <w:numFmt w:val="bullet"/>
+      <w:lvlText w:val=""/>
+      <w:lvlJc w:val="left"/>
+      <w:pPr>
+        <w:ind w:left="7200" w:hanging="360"/>
+      </w:pPr>
+      <w:rPr>
+        <w:rFonts w:ascii="Wingdings" w:hAnsi="Wingdings" w:hint="default"/>
+      </w:rPr>
+    </w:lvl>
+  </w:abstractNum>
+  <w:abstractNum w:abstractNumId="6" w15:restartNumberingAfterBreak="0">
     <w:nsid w:val="17DC1111"/>
     <w:multiLevelType w:val="hybridMultilevel"/>
     <w:tmpl w:val="D54A352E"/>
@@ -6202,7 +7285,232 @@
       </w:rPr>
     </w:lvl>
   </w:abstractNum>
-  <w:abstractNum w:abstractNumId="3" w15:restartNumberingAfterBreak="0">
+  <w:abstractNum w:abstractNumId="7" w15:restartNumberingAfterBreak="0">
+    <w:nsid w:val="1DF74413"/>
+    <w:multiLevelType w:val="hybridMultilevel"/>
+    <w:tmpl w:val="4CC23A3A"/>
+    <w:lvl w:ilvl="0" w:tplc="22627A6C">
+      <w:numFmt w:val="bullet"/>
+      <w:lvlText w:val=""/>
+      <w:lvlJc w:val="left"/>
+      <w:pPr>
+        <w:ind w:left="1080" w:hanging="360"/>
+      </w:pPr>
+      <w:rPr>
+        <w:rFonts w:ascii="Arial" w:eastAsiaTheme="minorHAnsi" w:hAnsi="Arial" w:cs="Arial" w:hint="default"/>
+      </w:rPr>
+    </w:lvl>
+    <w:lvl w:ilvl="1" w:tplc="40090003" w:tentative="1">
+      <w:start w:val="1"/>
+      <w:numFmt w:val="bullet"/>
+      <w:lvlText w:val="o"/>
+      <w:lvlJc w:val="left"/>
+      <w:pPr>
+        <w:ind w:left="1800" w:hanging="360"/>
+      </w:pPr>
+      <w:rPr>
+        <w:rFonts w:ascii="Courier New" w:hAnsi="Courier New" w:cs="Courier New" w:hint="default"/>
+      </w:rPr>
+    </w:lvl>
+    <w:lvl w:ilvl="2" w:tplc="40090005" w:tentative="1">
+      <w:start w:val="1"/>
+      <w:numFmt w:val="bullet"/>
+      <w:lvlText w:val=""/>
+      <w:lvlJc w:val="left"/>
+      <w:pPr>
+        <w:ind w:left="2520" w:hanging="360"/>
+      </w:pPr>
+      <w:rPr>
+        <w:rFonts w:ascii="Wingdings" w:hAnsi="Wingdings" w:hint="default"/>
+      </w:rPr>
+    </w:lvl>
+    <w:lvl w:ilvl="3" w:tplc="40090001" w:tentative="1">
+      <w:start w:val="1"/>
+      <w:numFmt w:val="bullet"/>
+      <w:lvlText w:val=""/>
+      <w:lvlJc w:val="left"/>
+      <w:pPr>
+        <w:ind w:left="3240" w:hanging="360"/>
+      </w:pPr>
+      <w:rPr>
+        <w:rFonts w:ascii="Symbol" w:hAnsi="Symbol" w:hint="default"/>
+      </w:rPr>
+    </w:lvl>
+    <w:lvl w:ilvl="4" w:tplc="40090003" w:tentative="1">
+      <w:start w:val="1"/>
+      <w:numFmt w:val="bullet"/>
+      <w:lvlText w:val="o"/>
+      <w:lvlJc w:val="left"/>
+      <w:pPr>
+        <w:ind w:left="3960" w:hanging="360"/>
+      </w:pPr>
+      <w:rPr>
+        <w:rFonts w:ascii="Courier New" w:hAnsi="Courier New" w:cs="Courier New" w:hint="default"/>
+      </w:rPr>
+    </w:lvl>
+    <w:lvl w:ilvl="5" w:tplc="40090005" w:tentative="1">
+      <w:start w:val="1"/>
+      <w:numFmt w:val="bullet"/>
+      <w:lvlText w:val=""/>
+      <w:lvlJc w:val="left"/>
+      <w:pPr>
+        <w:ind w:left="4680" w:hanging="360"/>
+      </w:pPr>
+      <w:rPr>
+        <w:rFonts w:ascii="Wingdings" w:hAnsi="Wingdings" w:hint="default"/>
+      </w:rPr>
+    </w:lvl>
+    <w:lvl w:ilvl="6" w:tplc="40090001" w:tentative="1">
+      <w:start w:val="1"/>
+      <w:numFmt w:val="bullet"/>
+      <w:lvlText w:val=""/>
+      <w:lvlJc w:val="left"/>
+      <w:pPr>
+        <w:ind w:left="5400" w:hanging="360"/>
+      </w:pPr>
+      <w:rPr>
+        <w:rFonts w:ascii="Symbol" w:hAnsi="Symbol" w:hint="default"/>
+      </w:rPr>
+    </w:lvl>
+    <w:lvl w:ilvl="7" w:tplc="40090003" w:tentative="1">
+      <w:start w:val="1"/>
+      <w:numFmt w:val="bullet"/>
+      <w:lvlText w:val="o"/>
+      <w:lvlJc w:val="left"/>
+      <w:pPr>
+        <w:ind w:left="6120" w:hanging="360"/>
+      </w:pPr>
+      <w:rPr>
+        <w:rFonts w:ascii="Courier New" w:hAnsi="Courier New" w:cs="Courier New" w:hint="default"/>
+      </w:rPr>
+    </w:lvl>
+    <w:lvl w:ilvl="8" w:tplc="40090005" w:tentative="1">
+      <w:start w:val="1"/>
+      <w:numFmt w:val="bullet"/>
+      <w:lvlText w:val=""/>
+      <w:lvlJc w:val="left"/>
+      <w:pPr>
+        <w:ind w:left="6840" w:hanging="360"/>
+      </w:pPr>
+      <w:rPr>
+        <w:rFonts w:ascii="Wingdings" w:hAnsi="Wingdings" w:hint="default"/>
+      </w:rPr>
+    </w:lvl>
+  </w:abstractNum>
+  <w:abstractNum w:abstractNumId="8" w15:restartNumberingAfterBreak="0">
+    <w:nsid w:val="20405E48"/>
+    <w:multiLevelType w:val="hybridMultilevel"/>
+    <w:tmpl w:val="6DD05A8C"/>
+    <w:lvl w:ilvl="0" w:tplc="40090005">
+      <w:start w:val="1"/>
+      <w:numFmt w:val="bullet"/>
+      <w:lvlText w:val=""/>
+      <w:lvlJc w:val="left"/>
+      <w:pPr>
+        <w:ind w:left="1800" w:hanging="360"/>
+      </w:pPr>
+      <w:rPr>
+        <w:rFonts w:ascii="Wingdings" w:hAnsi="Wingdings" w:hint="default"/>
+      </w:rPr>
+    </w:lvl>
+    <w:lvl w:ilvl="1" w:tplc="FFFFFFFF" w:tentative="1">
+      <w:start w:val="1"/>
+      <w:numFmt w:val="bullet"/>
+      <w:lvlText w:val="o"/>
+      <w:lvlJc w:val="left"/>
+      <w:pPr>
+        <w:ind w:left="2160" w:hanging="360"/>
+      </w:pPr>
+      <w:rPr>
+        <w:rFonts w:ascii="Courier New" w:hAnsi="Courier New" w:cs="Courier New" w:hint="default"/>
+      </w:rPr>
+    </w:lvl>
+    <w:lvl w:ilvl="2" w:tplc="FFFFFFFF" w:tentative="1">
+      <w:start w:val="1"/>
+      <w:numFmt w:val="bullet"/>
+      <w:lvlText w:val=""/>
+      <w:lvlJc w:val="left"/>
+      <w:pPr>
+        <w:ind w:left="2880" w:hanging="360"/>
+      </w:pPr>
+      <w:rPr>
+        <w:rFonts w:ascii="Wingdings" w:hAnsi="Wingdings" w:hint="default"/>
+      </w:rPr>
+    </w:lvl>
+    <w:lvl w:ilvl="3" w:tplc="FFFFFFFF" w:tentative="1">
+      <w:start w:val="1"/>
+      <w:numFmt w:val="bullet"/>
+      <w:lvlText w:val=""/>
+      <w:lvlJc w:val="left"/>
+      <w:pPr>
+        <w:ind w:left="3600" w:hanging="360"/>
+      </w:pPr>
+      <w:rPr>
+        <w:rFonts w:ascii="Symbol" w:hAnsi="Symbol" w:hint="default"/>
+      </w:rPr>
+    </w:lvl>
+    <w:lvl w:ilvl="4" w:tplc="FFFFFFFF" w:tentative="1">
+      <w:start w:val="1"/>
+      <w:numFmt w:val="bullet"/>
+      <w:lvlText w:val="o"/>
+      <w:lvlJc w:val="left"/>
+      <w:pPr>
+        <w:ind w:left="4320" w:hanging="360"/>
+      </w:pPr>
+      <w:rPr>
+        <w:rFonts w:ascii="Courier New" w:hAnsi="Courier New" w:cs="Courier New" w:hint="default"/>
+      </w:rPr>
+    </w:lvl>
+    <w:lvl w:ilvl="5" w:tplc="FFFFFFFF" w:tentative="1">
+      <w:start w:val="1"/>
+      <w:numFmt w:val="bullet"/>
+      <w:lvlText w:val=""/>
+      <w:lvlJc w:val="left"/>
+      <w:pPr>
+        <w:ind w:left="5040" w:hanging="360"/>
+      </w:pPr>
+      <w:rPr>
+        <w:rFonts w:ascii="Wingdings" w:hAnsi="Wingdings" w:hint="default"/>
+      </w:rPr>
+    </w:lvl>
+    <w:lvl w:ilvl="6" w:tplc="FFFFFFFF" w:tentative="1">
+      <w:start w:val="1"/>
+      <w:numFmt w:val="bullet"/>
+      <w:lvlText w:val=""/>
+      <w:lvlJc w:val="left"/>
+      <w:pPr>
+        <w:ind w:left="5760" w:hanging="360"/>
+      </w:pPr>
+      <w:rPr>
+        <w:rFonts w:ascii="Symbol" w:hAnsi="Symbol" w:hint="default"/>
+      </w:rPr>
+    </w:lvl>
+    <w:lvl w:ilvl="7" w:tplc="FFFFFFFF" w:tentative="1">
+      <w:start w:val="1"/>
+      <w:numFmt w:val="bullet"/>
+      <w:lvlText w:val="o"/>
+      <w:lvlJc w:val="left"/>
+      <w:pPr>
+        <w:ind w:left="6480" w:hanging="360"/>
+      </w:pPr>
+      <w:rPr>
+        <w:rFonts w:ascii="Courier New" w:hAnsi="Courier New" w:cs="Courier New" w:hint="default"/>
+      </w:rPr>
+    </w:lvl>
+    <w:lvl w:ilvl="8" w:tplc="FFFFFFFF" w:tentative="1">
+      <w:start w:val="1"/>
+      <w:numFmt w:val="bullet"/>
+      <w:lvlText w:val=""/>
+      <w:lvlJc w:val="left"/>
+      <w:pPr>
+        <w:ind w:left="7200" w:hanging="360"/>
+      </w:pPr>
+      <w:rPr>
+        <w:rFonts w:ascii="Wingdings" w:hAnsi="Wingdings" w:hint="default"/>
+      </w:rPr>
+    </w:lvl>
+  </w:abstractNum>
+  <w:abstractNum w:abstractNumId="9" w15:restartNumberingAfterBreak="0">
     <w:nsid w:val="25387DE9"/>
     <w:multiLevelType w:val="hybridMultilevel"/>
     <w:tmpl w:val="2F4CD8EE"/>
@@ -6315,7 +7623,120 @@
       </w:rPr>
     </w:lvl>
   </w:abstractNum>
-  <w:abstractNum w:abstractNumId="4" w15:restartNumberingAfterBreak="0">
+  <w:abstractNum w:abstractNumId="10" w15:restartNumberingAfterBreak="0">
+    <w:nsid w:val="267C117E"/>
+    <w:multiLevelType w:val="hybridMultilevel"/>
+    <w:tmpl w:val="6E5887D6"/>
+    <w:lvl w:ilvl="0" w:tplc="40090005">
+      <w:start w:val="1"/>
+      <w:numFmt w:val="bullet"/>
+      <w:lvlText w:val=""/>
+      <w:lvlJc w:val="left"/>
+      <w:pPr>
+        <w:ind w:left="1440" w:hanging="360"/>
+      </w:pPr>
+      <w:rPr>
+        <w:rFonts w:ascii="Wingdings" w:hAnsi="Wingdings" w:hint="default"/>
+      </w:rPr>
+    </w:lvl>
+    <w:lvl w:ilvl="1" w:tplc="40090003" w:tentative="1">
+      <w:start w:val="1"/>
+      <w:numFmt w:val="bullet"/>
+      <w:lvlText w:val="o"/>
+      <w:lvlJc w:val="left"/>
+      <w:pPr>
+        <w:ind w:left="2160" w:hanging="360"/>
+      </w:pPr>
+      <w:rPr>
+        <w:rFonts w:ascii="Courier New" w:hAnsi="Courier New" w:cs="Courier New" w:hint="default"/>
+      </w:rPr>
+    </w:lvl>
+    <w:lvl w:ilvl="2" w:tplc="40090005" w:tentative="1">
+      <w:start w:val="1"/>
+      <w:numFmt w:val="bullet"/>
+      <w:lvlText w:val=""/>
+      <w:lvlJc w:val="left"/>
+      <w:pPr>
+        <w:ind w:left="2880" w:hanging="360"/>
+      </w:pPr>
+      <w:rPr>
+        <w:rFonts w:ascii="Wingdings" w:hAnsi="Wingdings" w:hint="default"/>
+      </w:rPr>
+    </w:lvl>
+    <w:lvl w:ilvl="3" w:tplc="40090001" w:tentative="1">
+      <w:start w:val="1"/>
+      <w:numFmt w:val="bullet"/>
+      <w:lvlText w:val=""/>
+      <w:lvlJc w:val="left"/>
+      <w:pPr>
+        <w:ind w:left="3600" w:hanging="360"/>
+      </w:pPr>
+      <w:rPr>
+        <w:rFonts w:ascii="Symbol" w:hAnsi="Symbol" w:hint="default"/>
+      </w:rPr>
+    </w:lvl>
+    <w:lvl w:ilvl="4" w:tplc="40090003" w:tentative="1">
+      <w:start w:val="1"/>
+      <w:numFmt w:val="bullet"/>
+      <w:lvlText w:val="o"/>
+      <w:lvlJc w:val="left"/>
+      <w:pPr>
+        <w:ind w:left="4320" w:hanging="360"/>
+      </w:pPr>
+      <w:rPr>
+        <w:rFonts w:ascii="Courier New" w:hAnsi="Courier New" w:cs="Courier New" w:hint="default"/>
+      </w:rPr>
+    </w:lvl>
+    <w:lvl w:ilvl="5" w:tplc="40090005" w:tentative="1">
+      <w:start w:val="1"/>
+      <w:numFmt w:val="bullet"/>
+      <w:lvlText w:val=""/>
+      <w:lvlJc w:val="left"/>
+      <w:pPr>
+        <w:ind w:left="5040" w:hanging="360"/>
+      </w:pPr>
+      <w:rPr>
+        <w:rFonts w:ascii="Wingdings" w:hAnsi="Wingdings" w:hint="default"/>
+      </w:rPr>
+    </w:lvl>
+    <w:lvl w:ilvl="6" w:tplc="40090001" w:tentative="1">
+      <w:start w:val="1"/>
+      <w:numFmt w:val="bullet"/>
+      <w:lvlText w:val=""/>
+      <w:lvlJc w:val="left"/>
+      <w:pPr>
+        <w:ind w:left="5760" w:hanging="360"/>
+      </w:pPr>
+      <w:rPr>
+        <w:rFonts w:ascii="Symbol" w:hAnsi="Symbol" w:hint="default"/>
+      </w:rPr>
+    </w:lvl>
+    <w:lvl w:ilvl="7" w:tplc="40090003" w:tentative="1">
+      <w:start w:val="1"/>
+      <w:numFmt w:val="bullet"/>
+      <w:lvlText w:val="o"/>
+      <w:lvlJc w:val="left"/>
+      <w:pPr>
+        <w:ind w:left="6480" w:hanging="360"/>
+      </w:pPr>
+      <w:rPr>
+        <w:rFonts w:ascii="Courier New" w:hAnsi="Courier New" w:cs="Courier New" w:hint="default"/>
+      </w:rPr>
+    </w:lvl>
+    <w:lvl w:ilvl="8" w:tplc="40090005" w:tentative="1">
+      <w:start w:val="1"/>
+      <w:numFmt w:val="bullet"/>
+      <w:lvlText w:val=""/>
+      <w:lvlJc w:val="left"/>
+      <w:pPr>
+        <w:ind w:left="7200" w:hanging="360"/>
+      </w:pPr>
+      <w:rPr>
+        <w:rFonts w:ascii="Wingdings" w:hAnsi="Wingdings" w:hint="default"/>
+      </w:rPr>
+    </w:lvl>
+  </w:abstractNum>
+  <w:abstractNum w:abstractNumId="11" w15:restartNumberingAfterBreak="0">
     <w:nsid w:val="29B71BE8"/>
     <w:multiLevelType w:val="hybridMultilevel"/>
     <w:tmpl w:val="98A8CC62"/>
@@ -6429,7 +7850,344 @@
       </w:rPr>
     </w:lvl>
   </w:abstractNum>
-  <w:abstractNum w:abstractNumId="5" w15:restartNumberingAfterBreak="0">
+  <w:abstractNum w:abstractNumId="12" w15:restartNumberingAfterBreak="0">
+    <w:nsid w:val="2C65577F"/>
+    <w:multiLevelType w:val="hybridMultilevel"/>
+    <w:tmpl w:val="0F1ACC80"/>
+    <w:lvl w:ilvl="0" w:tplc="22627A6C">
+      <w:numFmt w:val="bullet"/>
+      <w:lvlText w:val=""/>
+      <w:lvlJc w:val="left"/>
+      <w:pPr>
+        <w:ind w:left="1080" w:hanging="360"/>
+      </w:pPr>
+      <w:rPr>
+        <w:rFonts w:ascii="Arial" w:eastAsiaTheme="minorHAnsi" w:hAnsi="Arial" w:cs="Arial" w:hint="default"/>
+      </w:rPr>
+    </w:lvl>
+    <w:lvl w:ilvl="1" w:tplc="40090003" w:tentative="1">
+      <w:start w:val="1"/>
+      <w:numFmt w:val="bullet"/>
+      <w:lvlText w:val="o"/>
+      <w:lvlJc w:val="left"/>
+      <w:pPr>
+        <w:ind w:left="1800" w:hanging="360"/>
+      </w:pPr>
+      <w:rPr>
+        <w:rFonts w:ascii="Courier New" w:hAnsi="Courier New" w:cs="Courier New" w:hint="default"/>
+      </w:rPr>
+    </w:lvl>
+    <w:lvl w:ilvl="2" w:tplc="40090005" w:tentative="1">
+      <w:start w:val="1"/>
+      <w:numFmt w:val="bullet"/>
+      <w:lvlText w:val=""/>
+      <w:lvlJc w:val="left"/>
+      <w:pPr>
+        <w:ind w:left="2520" w:hanging="360"/>
+      </w:pPr>
+      <w:rPr>
+        <w:rFonts w:ascii="Wingdings" w:hAnsi="Wingdings" w:hint="default"/>
+      </w:rPr>
+    </w:lvl>
+    <w:lvl w:ilvl="3" w:tplc="40090001" w:tentative="1">
+      <w:start w:val="1"/>
+      <w:numFmt w:val="bullet"/>
+      <w:lvlText w:val=""/>
+      <w:lvlJc w:val="left"/>
+      <w:pPr>
+        <w:ind w:left="3240" w:hanging="360"/>
+      </w:pPr>
+      <w:rPr>
+        <w:rFonts w:ascii="Symbol" w:hAnsi="Symbol" w:hint="default"/>
+      </w:rPr>
+    </w:lvl>
+    <w:lvl w:ilvl="4" w:tplc="40090003" w:tentative="1">
+      <w:start w:val="1"/>
+      <w:numFmt w:val="bullet"/>
+      <w:lvlText w:val="o"/>
+      <w:lvlJc w:val="left"/>
+      <w:pPr>
+        <w:ind w:left="3960" w:hanging="360"/>
+      </w:pPr>
+      <w:rPr>
+        <w:rFonts w:ascii="Courier New" w:hAnsi="Courier New" w:cs="Courier New" w:hint="default"/>
+      </w:rPr>
+    </w:lvl>
+    <w:lvl w:ilvl="5" w:tplc="40090005" w:tentative="1">
+      <w:start w:val="1"/>
+      <w:numFmt w:val="bullet"/>
+      <w:lvlText w:val=""/>
+      <w:lvlJc w:val="left"/>
+      <w:pPr>
+        <w:ind w:left="4680" w:hanging="360"/>
+      </w:pPr>
+      <w:rPr>
+        <w:rFonts w:ascii="Wingdings" w:hAnsi="Wingdings" w:hint="default"/>
+      </w:rPr>
+    </w:lvl>
+    <w:lvl w:ilvl="6" w:tplc="40090001" w:tentative="1">
+      <w:start w:val="1"/>
+      <w:numFmt w:val="bullet"/>
+      <w:lvlText w:val=""/>
+      <w:lvlJc w:val="left"/>
+      <w:pPr>
+        <w:ind w:left="5400" w:hanging="360"/>
+      </w:pPr>
+      <w:rPr>
+        <w:rFonts w:ascii="Symbol" w:hAnsi="Symbol" w:hint="default"/>
+      </w:rPr>
+    </w:lvl>
+    <w:lvl w:ilvl="7" w:tplc="40090003" w:tentative="1">
+      <w:start w:val="1"/>
+      <w:numFmt w:val="bullet"/>
+      <w:lvlText w:val="o"/>
+      <w:lvlJc w:val="left"/>
+      <w:pPr>
+        <w:ind w:left="6120" w:hanging="360"/>
+      </w:pPr>
+      <w:rPr>
+        <w:rFonts w:ascii="Courier New" w:hAnsi="Courier New" w:cs="Courier New" w:hint="default"/>
+      </w:rPr>
+    </w:lvl>
+    <w:lvl w:ilvl="8" w:tplc="40090005" w:tentative="1">
+      <w:start w:val="1"/>
+      <w:numFmt w:val="bullet"/>
+      <w:lvlText w:val=""/>
+      <w:lvlJc w:val="left"/>
+      <w:pPr>
+        <w:ind w:left="6840" w:hanging="360"/>
+      </w:pPr>
+      <w:rPr>
+        <w:rFonts w:ascii="Wingdings" w:hAnsi="Wingdings" w:hint="default"/>
+      </w:rPr>
+    </w:lvl>
+  </w:abstractNum>
+  <w:abstractNum w:abstractNumId="13" w15:restartNumberingAfterBreak="0">
+    <w:nsid w:val="36213DE5"/>
+    <w:multiLevelType w:val="hybridMultilevel"/>
+    <w:tmpl w:val="78943D34"/>
+    <w:lvl w:ilvl="0" w:tplc="40090005">
+      <w:start w:val="1"/>
+      <w:numFmt w:val="bullet"/>
+      <w:lvlText w:val=""/>
+      <w:lvlJc w:val="left"/>
+      <w:pPr>
+        <w:ind w:left="1080" w:hanging="360"/>
+      </w:pPr>
+      <w:rPr>
+        <w:rFonts w:ascii="Wingdings" w:hAnsi="Wingdings" w:hint="default"/>
+      </w:rPr>
+    </w:lvl>
+    <w:lvl w:ilvl="1" w:tplc="40090003" w:tentative="1">
+      <w:start w:val="1"/>
+      <w:numFmt w:val="bullet"/>
+      <w:lvlText w:val="o"/>
+      <w:lvlJc w:val="left"/>
+      <w:pPr>
+        <w:ind w:left="1800" w:hanging="360"/>
+      </w:pPr>
+      <w:rPr>
+        <w:rFonts w:ascii="Courier New" w:hAnsi="Courier New" w:cs="Courier New" w:hint="default"/>
+      </w:rPr>
+    </w:lvl>
+    <w:lvl w:ilvl="2" w:tplc="40090005" w:tentative="1">
+      <w:start w:val="1"/>
+      <w:numFmt w:val="bullet"/>
+      <w:lvlText w:val=""/>
+      <w:lvlJc w:val="left"/>
+      <w:pPr>
+        <w:ind w:left="2520" w:hanging="360"/>
+      </w:pPr>
+      <w:rPr>
+        <w:rFonts w:ascii="Wingdings" w:hAnsi="Wingdings" w:hint="default"/>
+      </w:rPr>
+    </w:lvl>
+    <w:lvl w:ilvl="3" w:tplc="40090001" w:tentative="1">
+      <w:start w:val="1"/>
+      <w:numFmt w:val="bullet"/>
+      <w:lvlText w:val=""/>
+      <w:lvlJc w:val="left"/>
+      <w:pPr>
+        <w:ind w:left="3240" w:hanging="360"/>
+      </w:pPr>
+      <w:rPr>
+        <w:rFonts w:ascii="Symbol" w:hAnsi="Symbol" w:hint="default"/>
+      </w:rPr>
+    </w:lvl>
+    <w:lvl w:ilvl="4" w:tplc="40090003" w:tentative="1">
+      <w:start w:val="1"/>
+      <w:numFmt w:val="bullet"/>
+      <w:lvlText w:val="o"/>
+      <w:lvlJc w:val="left"/>
+      <w:pPr>
+        <w:ind w:left="3960" w:hanging="360"/>
+      </w:pPr>
+      <w:rPr>
+        <w:rFonts w:ascii="Courier New" w:hAnsi="Courier New" w:cs="Courier New" w:hint="default"/>
+      </w:rPr>
+    </w:lvl>
+    <w:lvl w:ilvl="5" w:tplc="40090005" w:tentative="1">
+      <w:start w:val="1"/>
+      <w:numFmt w:val="bullet"/>
+      <w:lvlText w:val=""/>
+      <w:lvlJc w:val="left"/>
+      <w:pPr>
+        <w:ind w:left="4680" w:hanging="360"/>
+      </w:pPr>
+      <w:rPr>
+        <w:rFonts w:ascii="Wingdings" w:hAnsi="Wingdings" w:hint="default"/>
+      </w:rPr>
+    </w:lvl>
+    <w:lvl w:ilvl="6" w:tplc="40090001" w:tentative="1">
+      <w:start w:val="1"/>
+      <w:numFmt w:val="bullet"/>
+      <w:lvlText w:val=""/>
+      <w:lvlJc w:val="left"/>
+      <w:pPr>
+        <w:ind w:left="5400" w:hanging="360"/>
+      </w:pPr>
+      <w:rPr>
+        <w:rFonts w:ascii="Symbol" w:hAnsi="Symbol" w:hint="default"/>
+      </w:rPr>
+    </w:lvl>
+    <w:lvl w:ilvl="7" w:tplc="40090003" w:tentative="1">
+      <w:start w:val="1"/>
+      <w:numFmt w:val="bullet"/>
+      <w:lvlText w:val="o"/>
+      <w:lvlJc w:val="left"/>
+      <w:pPr>
+        <w:ind w:left="6120" w:hanging="360"/>
+      </w:pPr>
+      <w:rPr>
+        <w:rFonts w:ascii="Courier New" w:hAnsi="Courier New" w:cs="Courier New" w:hint="default"/>
+      </w:rPr>
+    </w:lvl>
+    <w:lvl w:ilvl="8" w:tplc="40090005" w:tentative="1">
+      <w:start w:val="1"/>
+      <w:numFmt w:val="bullet"/>
+      <w:lvlText w:val=""/>
+      <w:lvlJc w:val="left"/>
+      <w:pPr>
+        <w:ind w:left="6840" w:hanging="360"/>
+      </w:pPr>
+      <w:rPr>
+        <w:rFonts w:ascii="Wingdings" w:hAnsi="Wingdings" w:hint="default"/>
+      </w:rPr>
+    </w:lvl>
+  </w:abstractNum>
+  <w:abstractNum w:abstractNumId="14" w15:restartNumberingAfterBreak="0">
+    <w:nsid w:val="36232DDB"/>
+    <w:multiLevelType w:val="hybridMultilevel"/>
+    <w:tmpl w:val="E5047754"/>
+    <w:lvl w:ilvl="0" w:tplc="22627A6C">
+      <w:numFmt w:val="bullet"/>
+      <w:lvlText w:val=""/>
+      <w:lvlJc w:val="left"/>
+      <w:pPr>
+        <w:ind w:left="1800" w:hanging="360"/>
+      </w:pPr>
+      <w:rPr>
+        <w:rFonts w:ascii="Arial" w:eastAsiaTheme="minorHAnsi" w:hAnsi="Arial" w:cs="Arial" w:hint="default"/>
+      </w:rPr>
+    </w:lvl>
+    <w:lvl w:ilvl="1" w:tplc="40090003" w:tentative="1">
+      <w:start w:val="1"/>
+      <w:numFmt w:val="bullet"/>
+      <w:lvlText w:val="o"/>
+      <w:lvlJc w:val="left"/>
+      <w:pPr>
+        <w:ind w:left="2160" w:hanging="360"/>
+      </w:pPr>
+      <w:rPr>
+        <w:rFonts w:ascii="Courier New" w:hAnsi="Courier New" w:cs="Courier New" w:hint="default"/>
+      </w:rPr>
+    </w:lvl>
+    <w:lvl w:ilvl="2" w:tplc="40090005" w:tentative="1">
+      <w:start w:val="1"/>
+      <w:numFmt w:val="bullet"/>
+      <w:lvlText w:val=""/>
+      <w:lvlJc w:val="left"/>
+      <w:pPr>
+        <w:ind w:left="2880" w:hanging="360"/>
+      </w:pPr>
+      <w:rPr>
+        <w:rFonts w:ascii="Wingdings" w:hAnsi="Wingdings" w:hint="default"/>
+      </w:rPr>
+    </w:lvl>
+    <w:lvl w:ilvl="3" w:tplc="40090001" w:tentative="1">
+      <w:start w:val="1"/>
+      <w:numFmt w:val="bullet"/>
+      <w:lvlText w:val=""/>
+      <w:lvlJc w:val="left"/>
+      <w:pPr>
+        <w:ind w:left="3600" w:hanging="360"/>
+      </w:pPr>
+      <w:rPr>
+        <w:rFonts w:ascii="Symbol" w:hAnsi="Symbol" w:hint="default"/>
+      </w:rPr>
+    </w:lvl>
+    <w:lvl w:ilvl="4" w:tplc="40090003" w:tentative="1">
+      <w:start w:val="1"/>
+      <w:numFmt w:val="bullet"/>
+      <w:lvlText w:val="o"/>
+      <w:lvlJc w:val="left"/>
+      <w:pPr>
+        <w:ind w:left="4320" w:hanging="360"/>
+      </w:pPr>
+      <w:rPr>
+        <w:rFonts w:ascii="Courier New" w:hAnsi="Courier New" w:cs="Courier New" w:hint="default"/>
+      </w:rPr>
+    </w:lvl>
+    <w:lvl w:ilvl="5" w:tplc="40090005" w:tentative="1">
+      <w:start w:val="1"/>
+      <w:numFmt w:val="bullet"/>
+      <w:lvlText w:val=""/>
+      <w:lvlJc w:val="left"/>
+      <w:pPr>
+        <w:ind w:left="5040" w:hanging="360"/>
+      </w:pPr>
+      <w:rPr>
+        <w:rFonts w:ascii="Wingdings" w:hAnsi="Wingdings" w:hint="default"/>
+      </w:rPr>
+    </w:lvl>
+    <w:lvl w:ilvl="6" w:tplc="40090001" w:tentative="1">
+      <w:start w:val="1"/>
+      <w:numFmt w:val="bullet"/>
+      <w:lvlText w:val=""/>
+      <w:lvlJc w:val="left"/>
+      <w:pPr>
+        <w:ind w:left="5760" w:hanging="360"/>
+      </w:pPr>
+      <w:rPr>
+        <w:rFonts w:ascii="Symbol" w:hAnsi="Symbol" w:hint="default"/>
+      </w:rPr>
+    </w:lvl>
+    <w:lvl w:ilvl="7" w:tplc="40090003" w:tentative="1">
+      <w:start w:val="1"/>
+      <w:numFmt w:val="bullet"/>
+      <w:lvlText w:val="o"/>
+      <w:lvlJc w:val="left"/>
+      <w:pPr>
+        <w:ind w:left="6480" w:hanging="360"/>
+      </w:pPr>
+      <w:rPr>
+        <w:rFonts w:ascii="Courier New" w:hAnsi="Courier New" w:cs="Courier New" w:hint="default"/>
+      </w:rPr>
+    </w:lvl>
+    <w:lvl w:ilvl="8" w:tplc="40090005" w:tentative="1">
+      <w:start w:val="1"/>
+      <w:numFmt w:val="bullet"/>
+      <w:lvlText w:val=""/>
+      <w:lvlJc w:val="left"/>
+      <w:pPr>
+        <w:ind w:left="7200" w:hanging="360"/>
+      </w:pPr>
+      <w:rPr>
+        <w:rFonts w:ascii="Wingdings" w:hAnsi="Wingdings" w:hint="default"/>
+      </w:rPr>
+    </w:lvl>
+  </w:abstractNum>
+  <w:abstractNum w:abstractNumId="15" w15:restartNumberingAfterBreak="0">
     <w:nsid w:val="39AB236A"/>
     <w:multiLevelType w:val="hybridMultilevel"/>
     <w:tmpl w:val="7F820E10"/>
@@ -6542,7 +8300,7 @@
       </w:rPr>
     </w:lvl>
   </w:abstractNum>
-  <w:abstractNum w:abstractNumId="6" w15:restartNumberingAfterBreak="0">
+  <w:abstractNum w:abstractNumId="16" w15:restartNumberingAfterBreak="0">
     <w:nsid w:val="3B893CD9"/>
     <w:multiLevelType w:val="hybridMultilevel"/>
     <w:tmpl w:val="45BA6DB0"/>
@@ -6655,7 +8413,120 @@
       </w:rPr>
     </w:lvl>
   </w:abstractNum>
-  <w:abstractNum w:abstractNumId="7" w15:restartNumberingAfterBreak="0">
+  <w:abstractNum w:abstractNumId="17" w15:restartNumberingAfterBreak="0">
+    <w:nsid w:val="3FD6445C"/>
+    <w:multiLevelType w:val="hybridMultilevel"/>
+    <w:tmpl w:val="72269906"/>
+    <w:lvl w:ilvl="0" w:tplc="40090005">
+      <w:start w:val="1"/>
+      <w:numFmt w:val="bullet"/>
+      <w:lvlText w:val=""/>
+      <w:lvlJc w:val="left"/>
+      <w:pPr>
+        <w:ind w:left="1440" w:hanging="360"/>
+      </w:pPr>
+      <w:rPr>
+        <w:rFonts w:ascii="Wingdings" w:hAnsi="Wingdings" w:hint="default"/>
+      </w:rPr>
+    </w:lvl>
+    <w:lvl w:ilvl="1" w:tplc="40090003" w:tentative="1">
+      <w:start w:val="1"/>
+      <w:numFmt w:val="bullet"/>
+      <w:lvlText w:val="o"/>
+      <w:lvlJc w:val="left"/>
+      <w:pPr>
+        <w:ind w:left="2160" w:hanging="360"/>
+      </w:pPr>
+      <w:rPr>
+        <w:rFonts w:ascii="Courier New" w:hAnsi="Courier New" w:cs="Courier New" w:hint="default"/>
+      </w:rPr>
+    </w:lvl>
+    <w:lvl w:ilvl="2" w:tplc="40090005" w:tentative="1">
+      <w:start w:val="1"/>
+      <w:numFmt w:val="bullet"/>
+      <w:lvlText w:val=""/>
+      <w:lvlJc w:val="left"/>
+      <w:pPr>
+        <w:ind w:left="2880" w:hanging="360"/>
+      </w:pPr>
+      <w:rPr>
+        <w:rFonts w:ascii="Wingdings" w:hAnsi="Wingdings" w:hint="default"/>
+      </w:rPr>
+    </w:lvl>
+    <w:lvl w:ilvl="3" w:tplc="40090001" w:tentative="1">
+      <w:start w:val="1"/>
+      <w:numFmt w:val="bullet"/>
+      <w:lvlText w:val=""/>
+      <w:lvlJc w:val="left"/>
+      <w:pPr>
+        <w:ind w:left="3600" w:hanging="360"/>
+      </w:pPr>
+      <w:rPr>
+        <w:rFonts w:ascii="Symbol" w:hAnsi="Symbol" w:hint="default"/>
+      </w:rPr>
+    </w:lvl>
+    <w:lvl w:ilvl="4" w:tplc="40090003" w:tentative="1">
+      <w:start w:val="1"/>
+      <w:numFmt w:val="bullet"/>
+      <w:lvlText w:val="o"/>
+      <w:lvlJc w:val="left"/>
+      <w:pPr>
+        <w:ind w:left="4320" w:hanging="360"/>
+      </w:pPr>
+      <w:rPr>
+        <w:rFonts w:ascii="Courier New" w:hAnsi="Courier New" w:cs="Courier New" w:hint="default"/>
+      </w:rPr>
+    </w:lvl>
+    <w:lvl w:ilvl="5" w:tplc="40090005" w:tentative="1">
+      <w:start w:val="1"/>
+      <w:numFmt w:val="bullet"/>
+      <w:lvlText w:val=""/>
+      <w:lvlJc w:val="left"/>
+      <w:pPr>
+        <w:ind w:left="5040" w:hanging="360"/>
+      </w:pPr>
+      <w:rPr>
+        <w:rFonts w:ascii="Wingdings" w:hAnsi="Wingdings" w:hint="default"/>
+      </w:rPr>
+    </w:lvl>
+    <w:lvl w:ilvl="6" w:tplc="40090001" w:tentative="1">
+      <w:start w:val="1"/>
+      <w:numFmt w:val="bullet"/>
+      <w:lvlText w:val=""/>
+      <w:lvlJc w:val="left"/>
+      <w:pPr>
+        <w:ind w:left="5760" w:hanging="360"/>
+      </w:pPr>
+      <w:rPr>
+        <w:rFonts w:ascii="Symbol" w:hAnsi="Symbol" w:hint="default"/>
+      </w:rPr>
+    </w:lvl>
+    <w:lvl w:ilvl="7" w:tplc="40090003" w:tentative="1">
+      <w:start w:val="1"/>
+      <w:numFmt w:val="bullet"/>
+      <w:lvlText w:val="o"/>
+      <w:lvlJc w:val="left"/>
+      <w:pPr>
+        <w:ind w:left="6480" w:hanging="360"/>
+      </w:pPr>
+      <w:rPr>
+        <w:rFonts w:ascii="Courier New" w:hAnsi="Courier New" w:cs="Courier New" w:hint="default"/>
+      </w:rPr>
+    </w:lvl>
+    <w:lvl w:ilvl="8" w:tplc="40090005" w:tentative="1">
+      <w:start w:val="1"/>
+      <w:numFmt w:val="bullet"/>
+      <w:lvlText w:val=""/>
+      <w:lvlJc w:val="left"/>
+      <w:pPr>
+        <w:ind w:left="7200" w:hanging="360"/>
+      </w:pPr>
+      <w:rPr>
+        <w:rFonts w:ascii="Wingdings" w:hAnsi="Wingdings" w:hint="default"/>
+      </w:rPr>
+    </w:lvl>
+  </w:abstractNum>
+  <w:abstractNum w:abstractNumId="18" w15:restartNumberingAfterBreak="0">
     <w:nsid w:val="423936FA"/>
     <w:multiLevelType w:val="hybridMultilevel"/>
     <w:tmpl w:val="8B827838"/>
@@ -6768,7 +8639,120 @@
       </w:rPr>
     </w:lvl>
   </w:abstractNum>
-  <w:abstractNum w:abstractNumId="8" w15:restartNumberingAfterBreak="0">
+  <w:abstractNum w:abstractNumId="19" w15:restartNumberingAfterBreak="0">
+    <w:nsid w:val="58212009"/>
+    <w:multiLevelType w:val="hybridMultilevel"/>
+    <w:tmpl w:val="34423FBC"/>
+    <w:lvl w:ilvl="0" w:tplc="40090005">
+      <w:start w:val="1"/>
+      <w:numFmt w:val="bullet"/>
+      <w:lvlText w:val=""/>
+      <w:lvlJc w:val="left"/>
+      <w:pPr>
+        <w:ind w:left="1080" w:hanging="360"/>
+      </w:pPr>
+      <w:rPr>
+        <w:rFonts w:ascii="Wingdings" w:hAnsi="Wingdings" w:hint="default"/>
+      </w:rPr>
+    </w:lvl>
+    <w:lvl w:ilvl="1" w:tplc="FFFFFFFF" w:tentative="1">
+      <w:start w:val="1"/>
+      <w:numFmt w:val="bullet"/>
+      <w:lvlText w:val="o"/>
+      <w:lvlJc w:val="left"/>
+      <w:pPr>
+        <w:ind w:left="1800" w:hanging="360"/>
+      </w:pPr>
+      <w:rPr>
+        <w:rFonts w:ascii="Courier New" w:hAnsi="Courier New" w:cs="Courier New" w:hint="default"/>
+      </w:rPr>
+    </w:lvl>
+    <w:lvl w:ilvl="2" w:tplc="FFFFFFFF" w:tentative="1">
+      <w:start w:val="1"/>
+      <w:numFmt w:val="bullet"/>
+      <w:lvlText w:val=""/>
+      <w:lvlJc w:val="left"/>
+      <w:pPr>
+        <w:ind w:left="2520" w:hanging="360"/>
+      </w:pPr>
+      <w:rPr>
+        <w:rFonts w:ascii="Wingdings" w:hAnsi="Wingdings" w:hint="default"/>
+      </w:rPr>
+    </w:lvl>
+    <w:lvl w:ilvl="3" w:tplc="FFFFFFFF" w:tentative="1">
+      <w:start w:val="1"/>
+      <w:numFmt w:val="bullet"/>
+      <w:lvlText w:val=""/>
+      <w:lvlJc w:val="left"/>
+      <w:pPr>
+        <w:ind w:left="3240" w:hanging="360"/>
+      </w:pPr>
+      <w:rPr>
+        <w:rFonts w:ascii="Symbol" w:hAnsi="Symbol" w:hint="default"/>
+      </w:rPr>
+    </w:lvl>
+    <w:lvl w:ilvl="4" w:tplc="FFFFFFFF" w:tentative="1">
+      <w:start w:val="1"/>
+      <w:numFmt w:val="bullet"/>
+      <w:lvlText w:val="o"/>
+      <w:lvlJc w:val="left"/>
+      <w:pPr>
+        <w:ind w:left="3960" w:hanging="360"/>
+      </w:pPr>
+      <w:rPr>
+        <w:rFonts w:ascii="Courier New" w:hAnsi="Courier New" w:cs="Courier New" w:hint="default"/>
+      </w:rPr>
+    </w:lvl>
+    <w:lvl w:ilvl="5" w:tplc="FFFFFFFF" w:tentative="1">
+      <w:start w:val="1"/>
+      <w:numFmt w:val="bullet"/>
+      <w:lvlText w:val=""/>
+      <w:lvlJc w:val="left"/>
+      <w:pPr>
+        <w:ind w:left="4680" w:hanging="360"/>
+      </w:pPr>
+      <w:rPr>
+        <w:rFonts w:ascii="Wingdings" w:hAnsi="Wingdings" w:hint="default"/>
+      </w:rPr>
+    </w:lvl>
+    <w:lvl w:ilvl="6" w:tplc="FFFFFFFF" w:tentative="1">
+      <w:start w:val="1"/>
+      <w:numFmt w:val="bullet"/>
+      <w:lvlText w:val=""/>
+      <w:lvlJc w:val="left"/>
+      <w:pPr>
+        <w:ind w:left="5400" w:hanging="360"/>
+      </w:pPr>
+      <w:rPr>
+        <w:rFonts w:ascii="Symbol" w:hAnsi="Symbol" w:hint="default"/>
+      </w:rPr>
+    </w:lvl>
+    <w:lvl w:ilvl="7" w:tplc="FFFFFFFF" w:tentative="1">
+      <w:start w:val="1"/>
+      <w:numFmt w:val="bullet"/>
+      <w:lvlText w:val="o"/>
+      <w:lvlJc w:val="left"/>
+      <w:pPr>
+        <w:ind w:left="6120" w:hanging="360"/>
+      </w:pPr>
+      <w:rPr>
+        <w:rFonts w:ascii="Courier New" w:hAnsi="Courier New" w:cs="Courier New" w:hint="default"/>
+      </w:rPr>
+    </w:lvl>
+    <w:lvl w:ilvl="8" w:tplc="FFFFFFFF" w:tentative="1">
+      <w:start w:val="1"/>
+      <w:numFmt w:val="bullet"/>
+      <w:lvlText w:val=""/>
+      <w:lvlJc w:val="left"/>
+      <w:pPr>
+        <w:ind w:left="6840" w:hanging="360"/>
+      </w:pPr>
+      <w:rPr>
+        <w:rFonts w:ascii="Wingdings" w:hAnsi="Wingdings" w:hint="default"/>
+      </w:rPr>
+    </w:lvl>
+  </w:abstractNum>
+  <w:abstractNum w:abstractNumId="20" w15:restartNumberingAfterBreak="0">
     <w:nsid w:val="5B355BBE"/>
     <w:multiLevelType w:val="hybridMultilevel"/>
     <w:tmpl w:val="94D667D2"/>
@@ -6882,7 +8866,7 @@
       </w:rPr>
     </w:lvl>
   </w:abstractNum>
-  <w:abstractNum w:abstractNumId="9" w15:restartNumberingAfterBreak="0">
+  <w:abstractNum w:abstractNumId="21" w15:restartNumberingAfterBreak="0">
     <w:nsid w:val="5B75575D"/>
     <w:multiLevelType w:val="hybridMultilevel"/>
     <w:tmpl w:val="9642DBAA"/>
@@ -6995,7 +8979,7 @@
       </w:rPr>
     </w:lvl>
   </w:abstractNum>
-  <w:abstractNum w:abstractNumId="10" w15:restartNumberingAfterBreak="0">
+  <w:abstractNum w:abstractNumId="22" w15:restartNumberingAfterBreak="0">
     <w:nsid w:val="62BC2448"/>
     <w:multiLevelType w:val="hybridMultilevel"/>
     <w:tmpl w:val="0AF26934"/>
@@ -7108,7 +9092,7 @@
       </w:rPr>
     </w:lvl>
   </w:abstractNum>
-  <w:abstractNum w:abstractNumId="11" w15:restartNumberingAfterBreak="0">
+  <w:abstractNum w:abstractNumId="23" w15:restartNumberingAfterBreak="0">
     <w:nsid w:val="64FD1D43"/>
     <w:multiLevelType w:val="hybridMultilevel"/>
     <w:tmpl w:val="BABEBB8E"/>
@@ -7221,7 +9205,344 @@
       </w:rPr>
     </w:lvl>
   </w:abstractNum>
-  <w:abstractNum w:abstractNumId="12" w15:restartNumberingAfterBreak="0">
+  <w:abstractNum w:abstractNumId="24" w15:restartNumberingAfterBreak="0">
+    <w:nsid w:val="670B64A0"/>
+    <w:multiLevelType w:val="hybridMultilevel"/>
+    <w:tmpl w:val="F5B85C5C"/>
+    <w:lvl w:ilvl="0" w:tplc="40090005">
+      <w:start w:val="1"/>
+      <w:numFmt w:val="bullet"/>
+      <w:lvlText w:val=""/>
+      <w:lvlJc w:val="left"/>
+      <w:pPr>
+        <w:ind w:left="1080" w:hanging="360"/>
+      </w:pPr>
+      <w:rPr>
+        <w:rFonts w:ascii="Wingdings" w:hAnsi="Wingdings" w:hint="default"/>
+      </w:rPr>
+    </w:lvl>
+    <w:lvl w:ilvl="1" w:tplc="FFFFFFFF" w:tentative="1">
+      <w:start w:val="1"/>
+      <w:numFmt w:val="bullet"/>
+      <w:lvlText w:val="o"/>
+      <w:lvlJc w:val="left"/>
+      <w:pPr>
+        <w:ind w:left="1800" w:hanging="360"/>
+      </w:pPr>
+      <w:rPr>
+        <w:rFonts w:ascii="Courier New" w:hAnsi="Courier New" w:cs="Courier New" w:hint="default"/>
+      </w:rPr>
+    </w:lvl>
+    <w:lvl w:ilvl="2" w:tplc="FFFFFFFF" w:tentative="1">
+      <w:start w:val="1"/>
+      <w:numFmt w:val="bullet"/>
+      <w:lvlText w:val=""/>
+      <w:lvlJc w:val="left"/>
+      <w:pPr>
+        <w:ind w:left="2520" w:hanging="360"/>
+      </w:pPr>
+      <w:rPr>
+        <w:rFonts w:ascii="Wingdings" w:hAnsi="Wingdings" w:hint="default"/>
+      </w:rPr>
+    </w:lvl>
+    <w:lvl w:ilvl="3" w:tplc="FFFFFFFF" w:tentative="1">
+      <w:start w:val="1"/>
+      <w:numFmt w:val="bullet"/>
+      <w:lvlText w:val=""/>
+      <w:lvlJc w:val="left"/>
+      <w:pPr>
+        <w:ind w:left="3240" w:hanging="360"/>
+      </w:pPr>
+      <w:rPr>
+        <w:rFonts w:ascii="Symbol" w:hAnsi="Symbol" w:hint="default"/>
+      </w:rPr>
+    </w:lvl>
+    <w:lvl w:ilvl="4" w:tplc="FFFFFFFF" w:tentative="1">
+      <w:start w:val="1"/>
+      <w:numFmt w:val="bullet"/>
+      <w:lvlText w:val="o"/>
+      <w:lvlJc w:val="left"/>
+      <w:pPr>
+        <w:ind w:left="3960" w:hanging="360"/>
+      </w:pPr>
+      <w:rPr>
+        <w:rFonts w:ascii="Courier New" w:hAnsi="Courier New" w:cs="Courier New" w:hint="default"/>
+      </w:rPr>
+    </w:lvl>
+    <w:lvl w:ilvl="5" w:tplc="FFFFFFFF" w:tentative="1">
+      <w:start w:val="1"/>
+      <w:numFmt w:val="bullet"/>
+      <w:lvlText w:val=""/>
+      <w:lvlJc w:val="left"/>
+      <w:pPr>
+        <w:ind w:left="4680" w:hanging="360"/>
+      </w:pPr>
+      <w:rPr>
+        <w:rFonts w:ascii="Wingdings" w:hAnsi="Wingdings" w:hint="default"/>
+      </w:rPr>
+    </w:lvl>
+    <w:lvl w:ilvl="6" w:tplc="FFFFFFFF" w:tentative="1">
+      <w:start w:val="1"/>
+      <w:numFmt w:val="bullet"/>
+      <w:lvlText w:val=""/>
+      <w:lvlJc w:val="left"/>
+      <w:pPr>
+        <w:ind w:left="5400" w:hanging="360"/>
+      </w:pPr>
+      <w:rPr>
+        <w:rFonts w:ascii="Symbol" w:hAnsi="Symbol" w:hint="default"/>
+      </w:rPr>
+    </w:lvl>
+    <w:lvl w:ilvl="7" w:tplc="FFFFFFFF" w:tentative="1">
+      <w:start w:val="1"/>
+      <w:numFmt w:val="bullet"/>
+      <w:lvlText w:val="o"/>
+      <w:lvlJc w:val="left"/>
+      <w:pPr>
+        <w:ind w:left="6120" w:hanging="360"/>
+      </w:pPr>
+      <w:rPr>
+        <w:rFonts w:ascii="Courier New" w:hAnsi="Courier New" w:cs="Courier New" w:hint="default"/>
+      </w:rPr>
+    </w:lvl>
+    <w:lvl w:ilvl="8" w:tplc="FFFFFFFF" w:tentative="1">
+      <w:start w:val="1"/>
+      <w:numFmt w:val="bullet"/>
+      <w:lvlText w:val=""/>
+      <w:lvlJc w:val="left"/>
+      <w:pPr>
+        <w:ind w:left="6840" w:hanging="360"/>
+      </w:pPr>
+      <w:rPr>
+        <w:rFonts w:ascii="Wingdings" w:hAnsi="Wingdings" w:hint="default"/>
+      </w:rPr>
+    </w:lvl>
+  </w:abstractNum>
+  <w:abstractNum w:abstractNumId="25" w15:restartNumberingAfterBreak="0">
+    <w:nsid w:val="6A965855"/>
+    <w:multiLevelType w:val="hybridMultilevel"/>
+    <w:tmpl w:val="61B025CC"/>
+    <w:lvl w:ilvl="0" w:tplc="22627A6C">
+      <w:numFmt w:val="bullet"/>
+      <w:lvlText w:val=""/>
+      <w:lvlJc w:val="left"/>
+      <w:pPr>
+        <w:ind w:left="1080" w:hanging="360"/>
+      </w:pPr>
+      <w:rPr>
+        <w:rFonts w:ascii="Arial" w:eastAsiaTheme="minorHAnsi" w:hAnsi="Arial" w:cs="Arial" w:hint="default"/>
+      </w:rPr>
+    </w:lvl>
+    <w:lvl w:ilvl="1" w:tplc="40090003" w:tentative="1">
+      <w:start w:val="1"/>
+      <w:numFmt w:val="bullet"/>
+      <w:lvlText w:val="o"/>
+      <w:lvlJc w:val="left"/>
+      <w:pPr>
+        <w:ind w:left="1800" w:hanging="360"/>
+      </w:pPr>
+      <w:rPr>
+        <w:rFonts w:ascii="Courier New" w:hAnsi="Courier New" w:cs="Courier New" w:hint="default"/>
+      </w:rPr>
+    </w:lvl>
+    <w:lvl w:ilvl="2" w:tplc="40090005" w:tentative="1">
+      <w:start w:val="1"/>
+      <w:numFmt w:val="bullet"/>
+      <w:lvlText w:val=""/>
+      <w:lvlJc w:val="left"/>
+      <w:pPr>
+        <w:ind w:left="2520" w:hanging="360"/>
+      </w:pPr>
+      <w:rPr>
+        <w:rFonts w:ascii="Wingdings" w:hAnsi="Wingdings" w:hint="default"/>
+      </w:rPr>
+    </w:lvl>
+    <w:lvl w:ilvl="3" w:tplc="40090001" w:tentative="1">
+      <w:start w:val="1"/>
+      <w:numFmt w:val="bullet"/>
+      <w:lvlText w:val=""/>
+      <w:lvlJc w:val="left"/>
+      <w:pPr>
+        <w:ind w:left="3240" w:hanging="360"/>
+      </w:pPr>
+      <w:rPr>
+        <w:rFonts w:ascii="Symbol" w:hAnsi="Symbol" w:hint="default"/>
+      </w:rPr>
+    </w:lvl>
+    <w:lvl w:ilvl="4" w:tplc="40090003" w:tentative="1">
+      <w:start w:val="1"/>
+      <w:numFmt w:val="bullet"/>
+      <w:lvlText w:val="o"/>
+      <w:lvlJc w:val="left"/>
+      <w:pPr>
+        <w:ind w:left="3960" w:hanging="360"/>
+      </w:pPr>
+      <w:rPr>
+        <w:rFonts w:ascii="Courier New" w:hAnsi="Courier New" w:cs="Courier New" w:hint="default"/>
+      </w:rPr>
+    </w:lvl>
+    <w:lvl w:ilvl="5" w:tplc="40090005" w:tentative="1">
+      <w:start w:val="1"/>
+      <w:numFmt w:val="bullet"/>
+      <w:lvlText w:val=""/>
+      <w:lvlJc w:val="left"/>
+      <w:pPr>
+        <w:ind w:left="4680" w:hanging="360"/>
+      </w:pPr>
+      <w:rPr>
+        <w:rFonts w:ascii="Wingdings" w:hAnsi="Wingdings" w:hint="default"/>
+      </w:rPr>
+    </w:lvl>
+    <w:lvl w:ilvl="6" w:tplc="40090001" w:tentative="1">
+      <w:start w:val="1"/>
+      <w:numFmt w:val="bullet"/>
+      <w:lvlText w:val=""/>
+      <w:lvlJc w:val="left"/>
+      <w:pPr>
+        <w:ind w:left="5400" w:hanging="360"/>
+      </w:pPr>
+      <w:rPr>
+        <w:rFonts w:ascii="Symbol" w:hAnsi="Symbol" w:hint="default"/>
+      </w:rPr>
+    </w:lvl>
+    <w:lvl w:ilvl="7" w:tplc="40090003" w:tentative="1">
+      <w:start w:val="1"/>
+      <w:numFmt w:val="bullet"/>
+      <w:lvlText w:val="o"/>
+      <w:lvlJc w:val="left"/>
+      <w:pPr>
+        <w:ind w:left="6120" w:hanging="360"/>
+      </w:pPr>
+      <w:rPr>
+        <w:rFonts w:ascii="Courier New" w:hAnsi="Courier New" w:cs="Courier New" w:hint="default"/>
+      </w:rPr>
+    </w:lvl>
+    <w:lvl w:ilvl="8" w:tplc="40090005" w:tentative="1">
+      <w:start w:val="1"/>
+      <w:numFmt w:val="bullet"/>
+      <w:lvlText w:val=""/>
+      <w:lvlJc w:val="left"/>
+      <w:pPr>
+        <w:ind w:left="6840" w:hanging="360"/>
+      </w:pPr>
+      <w:rPr>
+        <w:rFonts w:ascii="Wingdings" w:hAnsi="Wingdings" w:hint="default"/>
+      </w:rPr>
+    </w:lvl>
+  </w:abstractNum>
+  <w:abstractNum w:abstractNumId="26" w15:restartNumberingAfterBreak="0">
+    <w:nsid w:val="72201092"/>
+    <w:multiLevelType w:val="hybridMultilevel"/>
+    <w:tmpl w:val="E8685CFE"/>
+    <w:lvl w:ilvl="0" w:tplc="22627A6C">
+      <w:numFmt w:val="bullet"/>
+      <w:lvlText w:val=""/>
+      <w:lvlJc w:val="left"/>
+      <w:pPr>
+        <w:ind w:left="1800" w:hanging="360"/>
+      </w:pPr>
+      <w:rPr>
+        <w:rFonts w:ascii="Arial" w:eastAsiaTheme="minorHAnsi" w:hAnsi="Arial" w:cs="Arial" w:hint="default"/>
+      </w:rPr>
+    </w:lvl>
+    <w:lvl w:ilvl="1" w:tplc="40090003" w:tentative="1">
+      <w:start w:val="1"/>
+      <w:numFmt w:val="bullet"/>
+      <w:lvlText w:val="o"/>
+      <w:lvlJc w:val="left"/>
+      <w:pPr>
+        <w:ind w:left="2160" w:hanging="360"/>
+      </w:pPr>
+      <w:rPr>
+        <w:rFonts w:ascii="Courier New" w:hAnsi="Courier New" w:cs="Courier New" w:hint="default"/>
+      </w:rPr>
+    </w:lvl>
+    <w:lvl w:ilvl="2" w:tplc="40090005" w:tentative="1">
+      <w:start w:val="1"/>
+      <w:numFmt w:val="bullet"/>
+      <w:lvlText w:val=""/>
+      <w:lvlJc w:val="left"/>
+      <w:pPr>
+        <w:ind w:left="2880" w:hanging="360"/>
+      </w:pPr>
+      <w:rPr>
+        <w:rFonts w:ascii="Wingdings" w:hAnsi="Wingdings" w:hint="default"/>
+      </w:rPr>
+    </w:lvl>
+    <w:lvl w:ilvl="3" w:tplc="40090001" w:tentative="1">
+      <w:start w:val="1"/>
+      <w:numFmt w:val="bullet"/>
+      <w:lvlText w:val=""/>
+      <w:lvlJc w:val="left"/>
+      <w:pPr>
+        <w:ind w:left="3600" w:hanging="360"/>
+      </w:pPr>
+      <w:rPr>
+        <w:rFonts w:ascii="Symbol" w:hAnsi="Symbol" w:hint="default"/>
+      </w:rPr>
+    </w:lvl>
+    <w:lvl w:ilvl="4" w:tplc="40090003" w:tentative="1">
+      <w:start w:val="1"/>
+      <w:numFmt w:val="bullet"/>
+      <w:lvlText w:val="o"/>
+      <w:lvlJc w:val="left"/>
+      <w:pPr>
+        <w:ind w:left="4320" w:hanging="360"/>
+      </w:pPr>
+      <w:rPr>
+        <w:rFonts w:ascii="Courier New" w:hAnsi="Courier New" w:cs="Courier New" w:hint="default"/>
+      </w:rPr>
+    </w:lvl>
+    <w:lvl w:ilvl="5" w:tplc="40090005" w:tentative="1">
+      <w:start w:val="1"/>
+      <w:numFmt w:val="bullet"/>
+      <w:lvlText w:val=""/>
+      <w:lvlJc w:val="left"/>
+      <w:pPr>
+        <w:ind w:left="5040" w:hanging="360"/>
+      </w:pPr>
+      <w:rPr>
+        <w:rFonts w:ascii="Wingdings" w:hAnsi="Wingdings" w:hint="default"/>
+      </w:rPr>
+    </w:lvl>
+    <w:lvl w:ilvl="6" w:tplc="40090001" w:tentative="1">
+      <w:start w:val="1"/>
+      <w:numFmt w:val="bullet"/>
+      <w:lvlText w:val=""/>
+      <w:lvlJc w:val="left"/>
+      <w:pPr>
+        <w:ind w:left="5760" w:hanging="360"/>
+      </w:pPr>
+      <w:rPr>
+        <w:rFonts w:ascii="Symbol" w:hAnsi="Symbol" w:hint="default"/>
+      </w:rPr>
+    </w:lvl>
+    <w:lvl w:ilvl="7" w:tplc="40090003" w:tentative="1">
+      <w:start w:val="1"/>
+      <w:numFmt w:val="bullet"/>
+      <w:lvlText w:val="o"/>
+      <w:lvlJc w:val="left"/>
+      <w:pPr>
+        <w:ind w:left="6480" w:hanging="360"/>
+      </w:pPr>
+      <w:rPr>
+        <w:rFonts w:ascii="Courier New" w:hAnsi="Courier New" w:cs="Courier New" w:hint="default"/>
+      </w:rPr>
+    </w:lvl>
+    <w:lvl w:ilvl="8" w:tplc="40090005" w:tentative="1">
+      <w:start w:val="1"/>
+      <w:numFmt w:val="bullet"/>
+      <w:lvlText w:val=""/>
+      <w:lvlJc w:val="left"/>
+      <w:pPr>
+        <w:ind w:left="7200" w:hanging="360"/>
+      </w:pPr>
+      <w:rPr>
+        <w:rFonts w:ascii="Wingdings" w:hAnsi="Wingdings" w:hint="default"/>
+      </w:rPr>
+    </w:lvl>
+  </w:abstractNum>
+  <w:abstractNum w:abstractNumId="27" w15:restartNumberingAfterBreak="0">
     <w:nsid w:val="72E7462A"/>
     <w:multiLevelType w:val="hybridMultilevel"/>
     <w:tmpl w:val="6AB87030"/>
@@ -7334,7 +9655,7 @@
       </w:rPr>
     </w:lvl>
   </w:abstractNum>
-  <w:abstractNum w:abstractNumId="13" w15:restartNumberingAfterBreak="0">
+  <w:abstractNum w:abstractNumId="28" w15:restartNumberingAfterBreak="0">
     <w:nsid w:val="7919182C"/>
     <w:multiLevelType w:val="hybridMultilevel"/>
     <w:tmpl w:val="1FF67E12"/>
@@ -7446,7 +9767,7 @@
       </w:rPr>
     </w:lvl>
   </w:abstractNum>
-  <w:abstractNum w:abstractNumId="14" w15:restartNumberingAfterBreak="0">
+  <w:abstractNum w:abstractNumId="29" w15:restartNumberingAfterBreak="0">
     <w:nsid w:val="7BD85E89"/>
     <w:multiLevelType w:val="hybridMultilevel"/>
     <w:tmpl w:val="FC30725A"/>
@@ -7560,49 +9881,94 @@
     </w:lvl>
   </w:abstractNum>
   <w:num w:numId="1" w16cid:durableId="1449857333">
+    <w:abstractNumId w:val="23"/>
+  </w:num>
+  <w:num w:numId="2" w16cid:durableId="1007945768">
+    <w:abstractNumId w:val="6"/>
+  </w:num>
+  <w:num w:numId="3" w16cid:durableId="1761948811">
+    <w:abstractNumId w:val="21"/>
+  </w:num>
+  <w:num w:numId="4" w16cid:durableId="1470319918">
+    <w:abstractNumId w:val="16"/>
+  </w:num>
+  <w:num w:numId="5" w16cid:durableId="2109806488">
+    <w:abstractNumId w:val="29"/>
+  </w:num>
+  <w:num w:numId="6" w16cid:durableId="1502283154">
+    <w:abstractNumId w:val="27"/>
+  </w:num>
+  <w:num w:numId="7" w16cid:durableId="468402528">
+    <w:abstractNumId w:val="9"/>
+  </w:num>
+  <w:num w:numId="8" w16cid:durableId="925068476">
+    <w:abstractNumId w:val="18"/>
+  </w:num>
+  <w:num w:numId="9" w16cid:durableId="1892382140">
+    <w:abstractNumId w:val="28"/>
+  </w:num>
+  <w:num w:numId="10" w16cid:durableId="1067803992">
+    <w:abstractNumId w:val="20"/>
+  </w:num>
+  <w:num w:numId="11" w16cid:durableId="444152285">
     <w:abstractNumId w:val="11"/>
   </w:num>
-  <w:num w:numId="2" w16cid:durableId="1007945768">
-    <w:abstractNumId w:val="2"/>
-  </w:num>
-  <w:num w:numId="3" w16cid:durableId="1761948811">
-    <w:abstractNumId w:val="9"/>
-  </w:num>
-  <w:num w:numId="4" w16cid:durableId="1470319918">
-    <w:abstractNumId w:val="6"/>
-  </w:num>
-  <w:num w:numId="5" w16cid:durableId="2109806488">
-    <w:abstractNumId w:val="14"/>
-  </w:num>
-  <w:num w:numId="6" w16cid:durableId="1502283154">
-    <w:abstractNumId w:val="12"/>
-  </w:num>
-  <w:num w:numId="7" w16cid:durableId="468402528">
-    <w:abstractNumId w:val="3"/>
-  </w:num>
-  <w:num w:numId="8" w16cid:durableId="925068476">
-    <w:abstractNumId w:val="7"/>
-  </w:num>
-  <w:num w:numId="9" w16cid:durableId="1892382140">
-    <w:abstractNumId w:val="13"/>
-  </w:num>
-  <w:num w:numId="10" w16cid:durableId="1067803992">
-    <w:abstractNumId w:val="8"/>
-  </w:num>
-  <w:num w:numId="11" w16cid:durableId="444152285">
-    <w:abstractNumId w:val="4"/>
-  </w:num>
   <w:num w:numId="12" w16cid:durableId="601643704">
-    <w:abstractNumId w:val="10"/>
+    <w:abstractNumId w:val="22"/>
   </w:num>
   <w:num w:numId="13" w16cid:durableId="1354527840">
-    <w:abstractNumId w:val="5"/>
+    <w:abstractNumId w:val="15"/>
   </w:num>
   <w:num w:numId="14" w16cid:durableId="665670296">
     <w:abstractNumId w:val="0"/>
   </w:num>
   <w:num w:numId="15" w16cid:durableId="1147207943">
+    <w:abstractNumId w:val="3"/>
+  </w:num>
+  <w:num w:numId="16" w16cid:durableId="1649823942">
+    <w:abstractNumId w:val="4"/>
+  </w:num>
+  <w:num w:numId="17" w16cid:durableId="1764914951">
+    <w:abstractNumId w:val="12"/>
+  </w:num>
+  <w:num w:numId="18" w16cid:durableId="7610397">
+    <w:abstractNumId w:val="14"/>
+  </w:num>
+  <w:num w:numId="19" w16cid:durableId="1056708958">
+    <w:abstractNumId w:val="26"/>
+  </w:num>
+  <w:num w:numId="20" w16cid:durableId="775827470">
+    <w:abstractNumId w:val="8"/>
+  </w:num>
+  <w:num w:numId="21" w16cid:durableId="502626648">
     <w:abstractNumId w:val="1"/>
+  </w:num>
+  <w:num w:numId="22" w16cid:durableId="1390222952">
+    <w:abstractNumId w:val="17"/>
+  </w:num>
+  <w:num w:numId="23" w16cid:durableId="1385372821">
+    <w:abstractNumId w:val="2"/>
+  </w:num>
+  <w:num w:numId="24" w16cid:durableId="762997583">
+    <w:abstractNumId w:val="24"/>
+  </w:num>
+  <w:num w:numId="25" w16cid:durableId="1444837427">
+    <w:abstractNumId w:val="5"/>
+  </w:num>
+  <w:num w:numId="26" w16cid:durableId="2042170162">
+    <w:abstractNumId w:val="25"/>
+  </w:num>
+  <w:num w:numId="27" w16cid:durableId="859516198">
+    <w:abstractNumId w:val="13"/>
+  </w:num>
+  <w:num w:numId="28" w16cid:durableId="2098479058">
+    <w:abstractNumId w:val="10"/>
+  </w:num>
+  <w:num w:numId="29" w16cid:durableId="1557932492">
+    <w:abstractNumId w:val="7"/>
+  </w:num>
+  <w:num w:numId="30" w16cid:durableId="590815701">
+    <w:abstractNumId w:val="19"/>
   </w:num>
 </w:numbering>
 </file>

</xml_diff>

<commit_message>
Updated Resume with New AI SKills
</commit_message>
<xml_diff>
--- a/Saiteja Irrinki Resume.docx
+++ b/Saiteja Irrinki Resume.docx
@@ -1,6 +1,6 @@
 
 <file path=word/document.xml><?xml version="1.0" encoding="utf-8"?>
-<w:document xmlns:wpc="http://schemas.microsoft.com/office/word/2010/wordprocessingCanvas" xmlns:cx="http://schemas.microsoft.com/office/drawing/2014/chartex" xmlns:cx1="http://schemas.microsoft.com/office/drawing/2015/9/8/chartex" xmlns:cx2="http://schemas.microsoft.com/office/drawing/2015/10/21/chartex" xmlns:cx3="http://schemas.microsoft.com/office/drawing/2016/5/9/chartex" xmlns:cx4="http://schemas.microsoft.com/office/drawing/2016/5/10/chartex" xmlns:cx5="http://schemas.microsoft.com/office/drawing/2016/5/11/chartex" xmlns:cx6="http://schemas.microsoft.com/office/drawing/2016/5/12/chartex" xmlns:cx7="http://schemas.microsoft.com/office/drawing/2016/5/13/chartex" xmlns:cx8="http://schemas.microsoft.com/office/drawing/2016/5/14/chartex" xmlns:mc="http://schemas.openxmlformats.org/markup-compatibility/2006" xmlns:aink="http://schemas.microsoft.com/office/drawing/2016/ink" xmlns:am3d="http://schemas.microsoft.com/office/drawing/2017/model3d" xmlns:o="urn:schemas-microsoft-com:office:office" xmlns:oel="http://schemas.microsoft.com/office/2019/extlst" xmlns:r="http://schemas.openxmlformats.org/officeDocument/2006/relationships" xmlns:m="http://schemas.openxmlformats.org/officeDocument/2006/math" xmlns:v="urn:schemas-microsoft-com:vml" xmlns:wp14="http://schemas.microsoft.com/office/word/2010/wordprocessingDrawing" xmlns:wp="http://schemas.openxmlformats.org/drawingml/2006/wordprocessingDrawing" xmlns:w10="urn:schemas-microsoft-com:office:word" xmlns:w="http://schemas.openxmlformats.org/wordprocessingml/2006/main" xmlns:w14="http://schemas.microsoft.com/office/word/2010/wordml" xmlns:w15="http://schemas.microsoft.com/office/word/2012/wordml" xmlns:w16cex="http://schemas.microsoft.com/office/word/2018/wordml/cex" xmlns:w16cid="http://schemas.microsoft.com/office/word/2016/wordml/cid" xmlns:w16="http://schemas.microsoft.com/office/word/2018/wordml" xmlns:w16du="http://schemas.microsoft.com/office/word/2023/wordml/word16du" xmlns:w16sdtdh="http://schemas.microsoft.com/office/word/2020/wordml/sdtdatahash" xmlns:w16sdtfl="http://schemas.microsoft.com/office/word/2024/wordml/sdtformatlock" xmlns:w16se="http://schemas.microsoft.com/office/word/2015/wordml/symex" xmlns:wpg="http://schemas.microsoft.com/office/word/2010/wordprocessingGroup" xmlns:wpi="http://schemas.microsoft.com/office/word/2010/wordprocessingInk" xmlns:wne="http://schemas.microsoft.com/office/word/2006/wordml" xmlns:wps="http://schemas.microsoft.com/office/word/2010/wordprocessingShape" mc:Ignorable="w14 w15 w16se w16cid w16 w16cex w16sdtdh w16sdtfl w16du wp14">
+<w:document xmlns:wpc="http://schemas.microsoft.com/office/word/2010/wordprocessingCanvas" xmlns:cx="http://schemas.microsoft.com/office/drawing/2014/chartex" xmlns:cx1="http://schemas.microsoft.com/office/drawing/2015/9/8/chartex" xmlns:cx2="http://schemas.microsoft.com/office/drawing/2015/10/21/chartex" xmlns:cx3="http://schemas.microsoft.com/office/drawing/2016/5/9/chartex" xmlns:cx4="http://schemas.microsoft.com/office/drawing/2016/5/10/chartex" xmlns:cx5="http://schemas.microsoft.com/office/drawing/2016/5/11/chartex" xmlns:cx6="http://schemas.microsoft.com/office/drawing/2016/5/12/chartex" xmlns:cx7="http://schemas.microsoft.com/office/drawing/2016/5/13/chartex" xmlns:cx8="http://schemas.microsoft.com/office/drawing/2016/5/14/chartex" xmlns:mc="http://schemas.openxmlformats.org/markup-compatibility/2006" xmlns:aink="http://schemas.microsoft.com/office/drawing/2016/ink" xmlns:am3d="http://schemas.microsoft.com/office/drawing/2017/model3d" xmlns:o="urn:schemas-microsoft-com:office:office" xmlns:oel="http://schemas.microsoft.com/office/2019/extlst" xmlns:r="http://schemas.openxmlformats.org/officeDocument/2006/relationships" xmlns:m="http://schemas.openxmlformats.org/officeDocument/2006/math" xmlns:v="urn:schemas-microsoft-com:vml" xmlns:wp14="http://schemas.microsoft.com/office/word/2010/wordprocessingDrawing" xmlns:wp="http://schemas.openxmlformats.org/drawingml/2006/wordprocessingDrawing" xmlns:w10="urn:schemas-microsoft-com:office:word" xmlns:w="http://schemas.openxmlformats.org/wordprocessingml/2006/main" xmlns:w14="http://schemas.microsoft.com/office/word/2010/wordml" xmlns:w15="http://schemas.microsoft.com/office/word/2012/wordml" xmlns:w16cex="http://schemas.microsoft.com/office/word/2018/wordml/cex" xmlns:w16cid="http://schemas.microsoft.com/office/word/2016/wordml/cid" xmlns:w16="http://schemas.microsoft.com/office/word/2018/wordml" xmlns:w16du="http://schemas.microsoft.com/office/word/2023/wordml/word16du" xmlns:w16sdtdh="http://schemas.microsoft.com/office/word/2020/wordml/sdtdatahash" xmlns:w16se="http://schemas.microsoft.com/office/word/2015/wordml/symex" xmlns:wpg="http://schemas.microsoft.com/office/word/2010/wordprocessingGroup" xmlns:wpi="http://schemas.microsoft.com/office/word/2010/wordprocessingInk" xmlns:wne="http://schemas.microsoft.com/office/word/2006/wordml" xmlns:wps="http://schemas.microsoft.com/office/word/2010/wordprocessingShape" mc:Ignorable="w14 w15 w16se w16cid w16 w16cex w16sdtdh w16du wp14">
   <w:body>
     <w:tbl>
       <w:tblPr>
@@ -34,6 +34,7 @@
           <w:p>
             <w:pPr>
               <w:spacing w:before="240"/>
+              <w:jc w:val="right"/>
               <w:rPr>
                 <w:rFonts w:ascii="Arial" w:hAnsi="Arial" w:cs="Arial"/>
                 <w:color w:val="FFFFFF" w:themeColor="background1"/>
@@ -183,7 +184,7 @@
           <w:p>
             <w:pPr>
               <w:ind w:left="1440"/>
-              <w:jc w:val="center"/>
+              <w:jc w:val="right"/>
               <w:rPr>
                 <w:rFonts w:ascii="Arial" w:hAnsi="Arial" w:cs="Arial"/>
                 <w:b/>
@@ -204,7 +205,7 @@
                 <w:sz w:val="28"/>
                 <w:szCs w:val="24"/>
               </w:rPr>
-              <w:t xml:space="preserve">                                                                           </w:t>
+              <w:t xml:space="preserve">                                                 </w:t>
             </w:r>
             <w:r>
               <w:rPr>
@@ -238,9 +239,9 @@
                 <w:color w:val="FFFFFF" w:themeColor="background1"/>
                 <w:spacing w:val="20"/>
                 <w:sz w:val="28"/>
-                <w:szCs w:val="36"/>
-              </w:rPr>
-              <w:t xml:space="preserve">DevOps </w:t>
+                <w:szCs w:val="24"/>
+              </w:rPr>
+              <w:t xml:space="preserve">            </w:t>
             </w:r>
             <w:r>
               <w:rPr>
@@ -252,7 +253,43 @@
                 <w:sz w:val="28"/>
                 <w:szCs w:val="36"/>
               </w:rPr>
-              <w:t>Lead</w:t>
+              <w:t xml:space="preserve">DevOps </w:t>
+            </w:r>
+            <w:r>
+              <w:rPr>
+                <w:rFonts w:ascii="Arial" w:hAnsi="Arial" w:cs="Arial"/>
+                <w:b/>
+                <w:bCs/>
+                <w:color w:val="FFFFFF" w:themeColor="background1"/>
+                <w:spacing w:val="20"/>
+                <w:sz w:val="28"/>
+                <w:szCs w:val="36"/>
+              </w:rPr>
+              <w:t>L</w:t>
+            </w:r>
+            <w:r>
+              <w:rPr>
+                <w:rFonts w:ascii="Arial" w:hAnsi="Arial" w:cs="Arial"/>
+                <w:b/>
+                <w:bCs/>
+                <w:color w:val="FFFFFF" w:themeColor="background1"/>
+                <w:spacing w:val="20"/>
+                <w:sz w:val="28"/>
+                <w:szCs w:val="36"/>
+              </w:rPr>
+              <w:t>EAD</w:t>
+            </w:r>
+            <w:r>
+              <w:rPr>
+                <w:rFonts w:ascii="Arial" w:hAnsi="Arial" w:cs="Arial"/>
+                <w:b/>
+                <w:bCs/>
+                <w:color w:val="FFFFFF" w:themeColor="background1"/>
+                <w:spacing w:val="20"/>
+                <w:sz w:val="28"/>
+                <w:szCs w:val="36"/>
+              </w:rPr>
+              <w:t xml:space="preserve"> Engineer</w:t>
             </w:r>
           </w:p>
         </w:tc>
@@ -498,30 +535,32 @@
                     <w:spacing w:line="276" w:lineRule="auto"/>
                     <w:rPr>
                       <w:rFonts w:ascii="Arial" w:hAnsi="Arial" w:cs="Arial"/>
+                      <w:color w:val="3B3838" w:themeColor="background2" w:themeShade="40"/>
+                    </w:rPr>
+                  </w:pPr>
+                  <w:r>
+                    <w:rPr>
+                      <w:rFonts w:ascii="Arial" w:hAnsi="Arial" w:cs="Arial"/>
                       <w:color w:val="212121"/>
                     </w:rPr>
-                  </w:pPr>
+                    <w:t>Email</w:t>
+                  </w:r>
                   <w:r>
                     <w:rPr>
                       <w:rFonts w:ascii="Arial" w:hAnsi="Arial" w:cs="Arial"/>
                       <w:color w:val="212121"/>
                     </w:rPr>
-                    <w:t>Email</w:t>
-                  </w:r>
-                  <w:r>
-                    <w:rPr>
-                      <w:rFonts w:ascii="Arial" w:hAnsi="Arial" w:cs="Arial"/>
-                      <w:color w:val="212121"/>
-                    </w:rPr>
                     <w:br/>
                   </w:r>
-                  <w:r>
-                    <w:rPr>
-                      <w:rFonts w:ascii="Arial" w:hAnsi="Arial" w:cs="Arial"/>
-                      <w:color w:val="3B3838" w:themeColor="background2" w:themeShade="40"/>
-                    </w:rPr>
-                    <w:t>saitejairrinki91@gmail.com</w:t>
-                  </w:r>
+                  <w:hyperlink r:id="rId10" w:history="1">
+                    <w:r>
+                      <w:rPr>
+                        <w:rStyle w:val="Hyperlink"/>
+                        <w:rFonts w:ascii="Arial" w:hAnsi="Arial" w:cs="Arial"/>
+                      </w:rPr>
+                      <w:t>saitejairrinki91@gmail.com</w:t>
+                    </w:r>
+                  </w:hyperlink>
                 </w:p>
               </w:tc>
             </w:tr>
@@ -585,7 +624,7 @@
                       <w:u w:val="single"/>
                     </w:rPr>
                   </w:pPr>
-                  <w:hyperlink r:id="rId10" w:history="1">
+                  <w:hyperlink r:id="rId11" w:history="1">
                     <w:r>
                       <w:rPr>
                         <w:rStyle w:val="Hyperlink"/>
@@ -713,7 +752,7 @@
                           </wp:anchor>
                         </w:drawing>
                       </mc:Choice>
-                      <mc:Fallback>
+                      <mc:Fallback xmlns:w16sdtfl="http://schemas.microsoft.com/office/word/2024/wordml/sdtformatlock">
                         <w:pict>
                           <v:oval w14:anchorId="32B2CDAD" id="Oval 3" o:spid="_x0000_s1026" style="position:absolute;margin-left:190.3pt;margin-top:6.6pt;width:8.45pt;height:8.45pt;z-index:251662336;visibility:visible;mso-wrap-style:square;mso-width-percent:0;mso-height-percent:0;mso-wrap-distance-left:9pt;mso-wrap-distance-top:0;mso-wrap-distance-right:9pt;mso-wrap-distance-bottom:0;mso-position-horizontal:absolute;mso-position-horizontal-relative:text;mso-position-vertical:absolute;mso-position-vertical-relative:text;mso-width-percent:0;mso-height-percent:0;mso-width-relative:margin;mso-height-relative:margin;v-text-anchor:middle" o:gfxdata="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" fillcolor="#53bf84" stroked="f" strokeweight="1pt">
                             <v:stroke joinstyle="miter"/>
@@ -912,7 +951,7 @@
                           </wp:anchor>
                         </w:drawing>
                       </mc:Choice>
-                      <mc:Fallback>
+                      <mc:Fallback xmlns:w16sdtfl="http://schemas.microsoft.com/office/word/2024/wordml/sdtformatlock">
                         <w:pict>
                           <v:oval w14:anchorId="02CF139B" id="Oval 4" o:spid="_x0000_s1026" style="position:absolute;margin-left:190.3pt;margin-top:19.25pt;width:8.45pt;height:8.45pt;z-index:251664384;visibility:visible;mso-wrap-style:square;mso-width-percent:0;mso-height-percent:0;mso-wrap-distance-left:9pt;mso-wrap-distance-top:0;mso-wrap-distance-right:9pt;mso-wrap-distance-bottom:0;mso-position-horizontal:absolute;mso-position-horizontal-relative:text;mso-position-vertical:absolute;mso-position-vertical-relative:text;mso-width-percent:0;mso-height-percent:0;mso-width-relative:margin;mso-height-relative:margin;v-text-anchor:middle" o:gfxdata="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" fillcolor="#53bf84" stroked="f" strokeweight="1pt">
                             <v:stroke joinstyle="miter"/>
@@ -1210,7 +1249,7 @@
                           </wp:anchor>
                         </w:drawing>
                       </mc:Choice>
-                      <mc:Fallback>
+                      <mc:Fallback xmlns:w16sdtfl="http://schemas.microsoft.com/office/word/2024/wordml/sdtformatlock">
                         <w:pict>
                           <v:oval w14:anchorId="7A98C348" id="Oval 12" o:spid="_x0000_s1026" style="position:absolute;margin-left:190.2pt;margin-top:13.2pt;width:8.45pt;height:8.45pt;z-index:251703296;visibility:visible;mso-wrap-style:square;mso-width-percent:0;mso-height-percent:0;mso-wrap-distance-left:9pt;mso-wrap-distance-top:0;mso-wrap-distance-right:9pt;mso-wrap-distance-bottom:0;mso-position-horizontal:absolute;mso-position-horizontal-relative:text;mso-position-vertical:absolute;mso-position-vertical-relative:text;mso-width-percent:0;mso-height-percent:0;mso-width-relative:margin;mso-height-relative:margin;v-text-anchor:middle" o:gfxdata="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" fillcolor="#53bf84" stroked="f" strokeweight="1pt">
                             <v:stroke joinstyle="miter"/>
@@ -1290,6 +1329,7 @@
                       <w:color w:val="212121"/>
                     </w:rPr>
                   </w:pPr>
+                  <w:proofErr w:type="spellStart"/>
                   <w:r>
                     <w:rPr>
                       <w:rFonts w:ascii="Arial" w:hAnsi="Arial" w:cs="Arial"/>
@@ -1308,6 +1348,7 @@
                     </w:rPr>
                     <w:t>C</w:t>
                   </w:r>
+                  <w:proofErr w:type="spellEnd"/>
                   <w:r>
                     <w:rPr>
                       <w:rFonts w:ascii="Arial" w:hAnsi="Arial" w:cs="Arial"/>
@@ -1423,7 +1464,14 @@
                       <w:rFonts w:ascii="Arial" w:hAnsi="Arial" w:cs="Arial"/>
                       <w:color w:val="212121"/>
                     </w:rPr>
-                    <w:t>Docker, Kubernetes</w:t>
+                    <w:t xml:space="preserve">Docker, </w:t>
+                  </w:r>
+                  <w:r>
+                    <w:rPr>
+                      <w:rFonts w:ascii="Arial" w:hAnsi="Arial" w:cs="Arial"/>
+                      <w:color w:val="212121"/>
+                    </w:rPr>
+                    <w:t>Kubernetes,</w:t>
                   </w:r>
                   <w:r>
                     <w:rPr>
@@ -1462,8 +1510,17 @@
                       <w:rFonts w:ascii="Arial" w:hAnsi="Arial" w:cs="Arial"/>
                       <w:color w:val="212121"/>
                     </w:rPr>
-                    <w:t>Sonar Cloud/Qube</w:t>
-                  </w:r>
+                    <w:t>Sonar Cloud/</w:t>
+                  </w:r>
+                  <w:proofErr w:type="spellStart"/>
+                  <w:r>
+                    <w:rPr>
+                      <w:rFonts w:ascii="Arial" w:hAnsi="Arial" w:cs="Arial"/>
+                      <w:color w:val="212121"/>
+                    </w:rPr>
+                    <w:t>Qube</w:t>
+                  </w:r>
+                  <w:proofErr w:type="spellEnd"/>
                 </w:p>
                 <w:p>
                   <w:pPr>
@@ -1480,14 +1537,37 @@
                       <w:bCs/>
                       <w:color w:val="212121"/>
                     </w:rPr>
-                    <w:t>Virtualization:</w:t>
-                  </w:r>
-                  <w:r>
-                    <w:rPr>
-                      <w:rFonts w:ascii="Arial" w:hAnsi="Arial" w:cs="Arial"/>
+                    <w:t>AI</w:t>
+                  </w:r>
+                  <w:r>
+                    <w:rPr>
+                      <w:rFonts w:ascii="Arial" w:hAnsi="Arial" w:cs="Arial"/>
+                      <w:b/>
+                      <w:bCs/>
                       <w:color w:val="212121"/>
                     </w:rPr>
-                    <w:t xml:space="preserve"> Vagrant</w:t>
+                    <w:t>:</w:t>
+                  </w:r>
+                  <w:r>
+                    <w:rPr>
+                      <w:rFonts w:ascii="Arial" w:hAnsi="Arial" w:cs="Arial"/>
+                      <w:color w:val="212121"/>
+                    </w:rPr>
+                    <w:t xml:space="preserve"> </w:t>
+                  </w:r>
+                  <w:r>
+                    <w:rPr>
+                      <w:rFonts w:ascii="Arial" w:hAnsi="Arial" w:cs="Arial"/>
+                      <w:color w:val="212121"/>
+                    </w:rPr>
+                    <w:t xml:space="preserve">AI Models </w:t>
+                  </w:r>
+                  <w:r>
+                    <w:rPr>
+                      <w:rFonts w:ascii="Arial" w:hAnsi="Arial" w:cs="Arial"/>
+                      <w:color w:val="212121"/>
+                    </w:rPr>
+                    <w:t>and GitHub Copilot</w:t>
                   </w:r>
                 </w:p>
               </w:tc>
@@ -1552,7 +1632,7 @@
                   <w:r>
                     <w:pict w14:anchorId="7D850E3F">
                       <v:shape id="Picture 13" o:spid="_x0000_s2050" type="#_x0000_t75" alt="Click - Free arrows icons" style="width:23.25pt;height:23.25pt;rotation:-1208283fd;flip:x;visibility:visible;mso-wrap-style:square;mso-left-percent:-10001;mso-top-percent:-10001;mso-position-horizontal:absolute;mso-position-horizontal-relative:char;mso-position-vertical:absolute;mso-position-vertical-relative:line;mso-left-percent:-10001;mso-top-percent:-10001">
-                        <v:imagedata r:id="rId11" o:title="Click - Free arrows icons"/>
+                        <v:imagedata r:id="rId12" o:title="Click - Free arrows icons"/>
                         <w10:wrap type="none"/>
                         <w10:anchorlock/>
                       </v:shape>
@@ -1581,7 +1661,7 @@
                         <wp:extent cx="411480" cy="411480"/>
                         <wp:effectExtent l="0" t="0" r="7620" b="7620"/>
                         <wp:docPr id="1" name="Picture 1">
-                          <a:hlinkClick xmlns:a="http://schemas.openxmlformats.org/drawingml/2006/main" r:id="rId10"/>
+                          <a:hlinkClick xmlns:a="http://schemas.openxmlformats.org/drawingml/2006/main" r:id="rId11"/>
                         </wp:docPr>
                         <wp:cNvGraphicFramePr>
                           <a:graphicFrameLocks xmlns:a="http://schemas.openxmlformats.org/drawingml/2006/main" noChangeAspect="1"/>
@@ -1594,7 +1674,7 @@
                                 <pic:cNvPicPr/>
                               </pic:nvPicPr>
                               <pic:blipFill>
-                                <a:blip r:embed="rId12"/>
+                                <a:blip r:embed="rId13"/>
                                 <a:stretch>
                                   <a:fillRect/>
                                 </a:stretch>
@@ -1637,7 +1717,7 @@
                         <wp:extent cx="441960" cy="441960"/>
                         <wp:effectExtent l="0" t="0" r="0" b="0"/>
                         <wp:docPr id="6" name="Picture 6">
-                          <a:hlinkClick xmlns:a="http://schemas.openxmlformats.org/drawingml/2006/main" r:id="rId13"/>
+                          <a:hlinkClick xmlns:a="http://schemas.openxmlformats.org/drawingml/2006/main" r:id="rId14"/>
                         </wp:docPr>
                         <wp:cNvGraphicFramePr>
                           <a:graphicFrameLocks xmlns:a="http://schemas.openxmlformats.org/drawingml/2006/main" noChangeAspect="1"/>
@@ -1647,12 +1727,12 @@
                             <pic:pic xmlns:pic="http://schemas.openxmlformats.org/drawingml/2006/picture">
                               <pic:nvPicPr>
                                 <pic:cNvPr id="6" name="Picture 6">
-                                  <a:hlinkClick r:id="rId13"/>
+                                  <a:hlinkClick r:id="rId14"/>
                                 </pic:cNvPr>
                                 <pic:cNvPicPr/>
                               </pic:nvPicPr>
                               <pic:blipFill>
-                                <a:blip r:embed="rId14"/>
+                                <a:blip r:embed="rId15"/>
                                 <a:stretch>
                                   <a:fillRect/>
                                 </a:stretch>
@@ -1695,7 +1775,7 @@
                         <wp:extent cx="434340" cy="434340"/>
                         <wp:effectExtent l="0" t="0" r="3810" b="0"/>
                         <wp:docPr id="5" name="Picture 5">
-                          <a:hlinkClick xmlns:a="http://schemas.openxmlformats.org/drawingml/2006/main" r:id="rId15"/>
+                          <a:hlinkClick xmlns:a="http://schemas.openxmlformats.org/drawingml/2006/main" r:id="rId16"/>
                         </wp:docPr>
                         <wp:cNvGraphicFramePr>
                           <a:graphicFrameLocks xmlns:a="http://schemas.openxmlformats.org/drawingml/2006/main" noChangeAspect="1"/>
@@ -1708,7 +1788,7 @@
                                 <pic:cNvPicPr/>
                               </pic:nvPicPr>
                               <pic:blipFill>
-                                <a:blip r:embed="rId16"/>
+                                <a:blip r:embed="rId17"/>
                                 <a:stretch>
                                   <a:fillRect/>
                                 </a:stretch>
@@ -1746,7 +1826,7 @@
                         <wp:extent cx="435600" cy="435600"/>
                         <wp:effectExtent l="0" t="0" r="3175" b="3175"/>
                         <wp:docPr id="1841104260" name="Picture 18">
-                          <a:hlinkClick xmlns:a="http://schemas.openxmlformats.org/drawingml/2006/main" r:id="rId17"/>
+                          <a:hlinkClick xmlns:a="http://schemas.openxmlformats.org/drawingml/2006/main" r:id="rId18"/>
                         </wp:docPr>
                         <wp:cNvGraphicFramePr>
                           <a:graphicFrameLocks xmlns:a="http://schemas.openxmlformats.org/drawingml/2006/main" noChangeAspect="1"/>
@@ -1756,14 +1836,14 @@
                             <pic:pic xmlns:pic="http://schemas.openxmlformats.org/drawingml/2006/picture">
                               <pic:nvPicPr>
                                 <pic:cNvPr id="1841104260" name="Picture 18">
-                                  <a:hlinkClick r:id="rId17"/>
+                                  <a:hlinkClick r:id="rId18"/>
                                 </pic:cNvPr>
                                 <pic:cNvPicPr>
                                   <a:picLocks noChangeAspect="1" noChangeArrowheads="1"/>
                                 </pic:cNvPicPr>
                               </pic:nvPicPr>
                               <pic:blipFill>
-                                <a:blip r:embed="rId18" cstate="print">
+                                <a:blip r:embed="rId19" cstate="print">
                                   <a:extLst>
                                     <a:ext uri="{28A0092B-C50C-407E-A947-70E740481C1C}">
                                       <a14:useLocalDpi xmlns:a14="http://schemas.microsoft.com/office/drawing/2010/main" val="0"/>
@@ -1881,14 +1961,35 @@
                       <w:rFonts w:ascii="Arial" w:hAnsi="Arial" w:cs="Arial"/>
                       <w:color w:val="3B3838" w:themeColor="background2" w:themeShade="40"/>
                     </w:rPr>
-                    <w:t xml:space="preserve">Lead </w:t>
+                    <w:t>LEAD</w:t>
                   </w:r>
                   <w:r>
                     <w:rPr>
                       <w:rFonts w:ascii="Arial" w:hAnsi="Arial" w:cs="Arial"/>
                       <w:color w:val="3B3838" w:themeColor="background2" w:themeShade="40"/>
                     </w:rPr>
-                    <w:t xml:space="preserve">with over 4 years of experience in CI/CD pipelines, automating infrastructure, managing containers, and working with cloud platforms. Certified as a DevOps engineer by Microsoft with the </w:t>
+                    <w:t xml:space="preserve"> </w:t>
+                  </w:r>
+                  <w:r>
+                    <w:rPr>
+                      <w:rFonts w:ascii="Arial" w:hAnsi="Arial" w:cs="Arial"/>
+                      <w:color w:val="3B3838" w:themeColor="background2" w:themeShade="40"/>
+                    </w:rPr>
+                    <w:t xml:space="preserve">with over </w:t>
+                  </w:r>
+                  <w:r>
+                    <w:rPr>
+                      <w:rFonts w:ascii="Arial" w:hAnsi="Arial" w:cs="Arial"/>
+                      <w:color w:val="3B3838" w:themeColor="background2" w:themeShade="40"/>
+                    </w:rPr>
+                    <w:t>4+</w:t>
+                  </w:r>
+                  <w:r>
+                    <w:rPr>
+                      <w:rFonts w:ascii="Arial" w:hAnsi="Arial" w:cs="Arial"/>
+                      <w:color w:val="3B3838" w:themeColor="background2" w:themeShade="40"/>
+                    </w:rPr>
+                    <w:t xml:space="preserve"> years of experience in CI/CD pipelines, automating infrastructure, managing containers, and working with cloud platforms. Certified as a DevOps engineer by Microsoft with the </w:t>
                   </w:r>
                   <w:r>
                     <w:rPr>
@@ -1925,7 +2026,14 @@
                       <w:rFonts w:ascii="Arial" w:hAnsi="Arial" w:cs="Arial"/>
                       <w:color w:val="3B3838" w:themeColor="background2" w:themeShade="40"/>
                     </w:rPr>
-                    <w:t xml:space="preserve"> Helm</w:t>
+                    <w:t xml:space="preserve"> </w:t>
+                  </w:r>
+                  <w:r>
+                    <w:rPr>
+                      <w:rFonts w:ascii="Arial" w:hAnsi="Arial" w:cs="Arial"/>
+                      <w:color w:val="3B3838" w:themeColor="background2" w:themeShade="40"/>
+                    </w:rPr>
+                    <w:t>Helm,</w:t>
                   </w:r>
                   <w:r>
                     <w:rPr>
@@ -2067,7 +2175,7 @@
                       <w:bCs/>
                       <w:color w:val="3B3838" w:themeColor="background2" w:themeShade="40"/>
                     </w:rPr>
-                    <w:t>DevOps Lead</w:t>
+                    <w:t>DevOps L</w:t>
                   </w:r>
                   <w:r>
                     <w:rPr>
@@ -2076,7 +2184,16 @@
                       <w:bCs/>
                       <w:color w:val="3B3838" w:themeColor="background2" w:themeShade="40"/>
                     </w:rPr>
-                    <w:t xml:space="preserve">                       </w:t>
+                    <w:t>EAD</w:t>
+                  </w:r>
+                  <w:r>
+                    <w:rPr>
+                      <w:rFonts w:ascii="Arial" w:hAnsi="Arial" w:cs="Arial"/>
+                      <w:b/>
+                      <w:bCs/>
+                      <w:color w:val="3B3838" w:themeColor="background2" w:themeShade="40"/>
+                    </w:rPr>
+                    <w:t xml:space="preserve">                      </w:t>
                   </w:r>
                   <w:r>
                     <w:rPr>
@@ -2514,7 +2631,7 @@
                       <w:sz w:val="21"/>
                       <w:szCs w:val="21"/>
                     </w:rPr>
-                    <w:t>N</w:t>
+                    <w:t xml:space="preserve">Mar </w:t>
                   </w:r>
                   <w:r>
                     <w:rPr>
@@ -2523,7 +2640,7 @@
                       <w:sz w:val="21"/>
                       <w:szCs w:val="21"/>
                     </w:rPr>
-                    <w:t>ov</w:t>
+                    <w:t>202</w:t>
                   </w:r>
                   <w:r>
                     <w:rPr>
@@ -2532,7 +2649,7 @@
                       <w:sz w:val="21"/>
                       <w:szCs w:val="21"/>
                     </w:rPr>
-                    <w:t>2020</w:t>
+                    <w:t>1</w:t>
                   </w:r>
                   <w:r>
                     <w:rPr>
@@ -2704,7 +2821,7 @@
                       <w:sz w:val="20"/>
                       <w:szCs w:val="20"/>
                     </w:rPr>
-                    <w:t>0%</w:t>
+                    <w:t>0%.</w:t>
                   </w:r>
                 </w:p>
                 <w:p>
@@ -2727,7 +2844,25 @@
                       <w:sz w:val="20"/>
                       <w:szCs w:val="20"/>
                     </w:rPr>
-                    <w:t>Documented the Entire Process using Markdown Language.</w:t>
+                    <w:t>Documented the Entire Process using Markdown Language</w:t>
+                  </w:r>
+                  <w:r>
+                    <w:rPr>
+                      <w:rFonts w:ascii="Arial" w:hAnsi="Arial" w:cs="Arial"/>
+                      <w:color w:val="3B3838" w:themeColor="background2" w:themeShade="40"/>
+                      <w:sz w:val="20"/>
+                      <w:szCs w:val="20"/>
+                    </w:rPr>
+                    <w:t xml:space="preserve"> using MKDocs</w:t>
+                  </w:r>
+                  <w:r>
+                    <w:rPr>
+                      <w:rFonts w:ascii="Arial" w:hAnsi="Arial" w:cs="Arial"/>
+                      <w:color w:val="3B3838" w:themeColor="background2" w:themeShade="40"/>
+                      <w:sz w:val="20"/>
+                      <w:szCs w:val="20"/>
+                    </w:rPr>
+                    <w:t>.</w:t>
                   </w:r>
                 </w:p>
               </w:tc>
@@ -2828,7 +2963,7 @@
                           <pic:cNvPicPr/>
                         </pic:nvPicPr>
                         <pic:blipFill>
-                          <a:blip r:embed="rId19" cstate="print">
+                          <a:blip r:embed="rId20" cstate="print">
                             <a:extLst>
                               <a:ext uri="{28A0092B-C50C-407E-A947-70E740481C1C}">
                                 <a14:useLocalDpi xmlns:a14="http://schemas.microsoft.com/office/drawing/2010/main" val="0"/>
@@ -2888,7 +3023,7 @@
                           </pic:cNvPicPr>
                         </pic:nvPicPr>
                         <pic:blipFill>
-                          <a:blip r:embed="rId20" cstate="print">
+                          <a:blip r:embed="rId21" cstate="print">
                             <a:extLst>
                               <a:ext uri="{28A0092B-C50C-407E-A947-70E740481C1C}">
                                 <a14:useLocalDpi xmlns:a14="http://schemas.microsoft.com/office/drawing/2010/main" val="0"/>
@@ -3020,7 +3155,7 @@
                     </wp:anchor>
                   </w:drawing>
                 </mc:Choice>
-                <mc:Fallback>
+                <mc:Fallback xmlns:w16sdtfl="http://schemas.microsoft.com/office/word/2024/wordml/sdtformatlock">
                   <w:pict>
                     <v:line w14:anchorId="4FCBFEC3" id="Straight Connector 2" o:spid="_x0000_s1026" style="position:absolute;flip:x;z-index:251665408;visibility:visible;mso-wrap-style:square;mso-width-percent:0;mso-height-percent:0;mso-wrap-distance-left:9pt;mso-wrap-distance-top:0;mso-wrap-distance-right:9pt;mso-wrap-distance-bottom:0;mso-position-horizontal:absolute;mso-position-horizontal-relative:text;mso-position-vertical:absolute;mso-position-vertical-relative:text;mso-width-percent:0;mso-height-percent:0;mso-width-relative:margin;mso-height-relative:margin" from="12.65pt,7.05pt" to="12.65pt,673.05pt" o:gfxdata="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" strokecolor="#a5a5a5 [3206]" strokeweight=".5pt">
                       <v:stroke joinstyle="miter"/>
@@ -3032,22 +3167,7 @@
           </w:p>
           <w:p>
             <w:pPr>
-              <w:spacing w:line="276" w:lineRule="auto"/>
-              <w:rPr>
-                <w:rFonts w:ascii="Arial" w:hAnsi="Arial" w:cs="Arial"/>
-                <w:b/>
-                <w:bCs/>
-                <w:color w:val="FFFFFF" w:themeColor="background1"/>
-                <w:spacing w:val="20"/>
-                <w:sz w:val="24"/>
-                <w:szCs w:val="24"/>
-              </w:rPr>
-            </w:pPr>
-          </w:p>
-          <w:p>
-            <w:pPr>
               <w:spacing w:line="480" w:lineRule="auto"/>
-              <w:ind w:left="720"/>
               <w:rPr>
                 <w:rFonts w:ascii="Arial" w:hAnsi="Arial" w:cs="Arial"/>
                 <w:b/>
@@ -3058,6 +3178,18 @@
                 <w:szCs w:val="30"/>
               </w:rPr>
             </w:pPr>
+            <w:r>
+              <w:rPr>
+                <w:rFonts w:ascii="Arial" w:hAnsi="Arial" w:cs="Arial"/>
+                <w:b/>
+                <w:bCs/>
+                <w:color w:val="205C6C"/>
+                <w:spacing w:val="20"/>
+                <w:sz w:val="30"/>
+                <w:szCs w:val="30"/>
+              </w:rPr>
+              <w:t xml:space="preserve">      </w:t>
+            </w:r>
             <w:r>
               <w:rPr>
                 <w:rFonts w:ascii="Arial" w:hAnsi="Arial" w:cs="Arial"/>
@@ -3171,7 +3303,7 @@
                     </wp:anchor>
                   </w:drawing>
                 </mc:Choice>
-                <mc:Fallback>
+                <mc:Fallback xmlns:w16sdtfl="http://schemas.microsoft.com/office/word/2024/wordml/sdtformatlock">
                   <w:pict>
                     <v:oval w14:anchorId="1CACF74A" id="Oval 7" o:spid="_x0000_s1026" style="position:absolute;margin-left:8.9pt;margin-top:1.8pt;width:8.45pt;height:8.45pt;z-index:251667456;visibility:visible;mso-wrap-style:square;mso-width-percent:0;mso-height-percent:0;mso-wrap-distance-left:9pt;mso-wrap-distance-top:0;mso-wrap-distance-right:9pt;mso-wrap-distance-bottom:0;mso-position-horizontal:absolute;mso-position-horizontal-relative:text;mso-position-vertical:absolute;mso-position-vertical-relative:text;mso-width-percent:0;mso-height-percent:0;mso-width-relative:margin;mso-height-relative:margin;v-text-anchor:middle" o:gfxdata="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" fillcolor="#53bf84" stroked="f" strokeweight="1pt">
                       <v:stroke joinstyle="miter"/>
@@ -3198,7 +3330,29 @@
                 <w:sz w:val="20"/>
                 <w:szCs w:val="20"/>
               </w:rPr>
-              <w:t>Configuration Management, CI/CD pipelines, Cloud platforms, and DevOps methodologies</w:t>
+              <w:t>CI/CD pipelines</w:t>
+            </w:r>
+            <w:r>
+              <w:rPr>
+                <w:rFonts w:ascii="Arial" w:eastAsia="Wingdings-Regular" w:hAnsi="Arial" w:cs="Arial"/>
+                <w:b/>
+                <w:bCs/>
+                <w:color w:val="3B3838" w:themeColor="background2" w:themeShade="40"/>
+                <w:sz w:val="20"/>
+                <w:szCs w:val="20"/>
+              </w:rPr>
+              <w:t xml:space="preserve">, </w:t>
+            </w:r>
+            <w:r>
+              <w:rPr>
+                <w:rFonts w:ascii="Arial" w:eastAsia="Wingdings-Regular" w:hAnsi="Arial" w:cs="Arial"/>
+                <w:b/>
+                <w:bCs/>
+                <w:color w:val="3B3838" w:themeColor="background2" w:themeShade="40"/>
+                <w:sz w:val="20"/>
+                <w:szCs w:val="20"/>
+              </w:rPr>
+              <w:t>Configuration Management, Cloud platforms, and DevOps methodologies</w:t>
             </w:r>
             <w:r>
               <w:rPr>
@@ -3247,7 +3401,16 @@
                 <w:sz w:val="20"/>
                 <w:szCs w:val="20"/>
               </w:rPr>
-              <w:t xml:space="preserve">. Proficient in tools and platforms such as </w:t>
+              <w:t>. Proficient in tools and platforms such as</w:t>
+            </w:r>
+            <w:r>
+              <w:rPr>
+                <w:rFonts w:ascii="Arial" w:eastAsia="Wingdings-Regular" w:hAnsi="Arial" w:cs="Arial"/>
+                <w:color w:val="3B3838" w:themeColor="background2" w:themeShade="40"/>
+                <w:sz w:val="20"/>
+                <w:szCs w:val="20"/>
+              </w:rPr>
+              <w:t xml:space="preserve"> </w:t>
             </w:r>
             <w:r>
               <w:rPr>
@@ -3258,7 +3421,7 @@
                 <w:sz w:val="20"/>
                 <w:szCs w:val="20"/>
               </w:rPr>
-              <w:t>Git, GitHub, Jenkins, AWS, Azure Cloud, Docker, Kubernetes,</w:t>
+              <w:t>Azure DevOps</w:t>
             </w:r>
             <w:r>
               <w:rPr>
@@ -3269,7 +3432,7 @@
                 <w:sz w:val="20"/>
                 <w:szCs w:val="20"/>
               </w:rPr>
-              <w:t xml:space="preserve"> Helm,</w:t>
+              <w:t>,</w:t>
             </w:r>
             <w:r>
               <w:rPr>
@@ -3280,7 +3443,7 @@
                 <w:sz w:val="20"/>
                 <w:szCs w:val="20"/>
               </w:rPr>
-              <w:t xml:space="preserve"> Terraform, </w:t>
+              <w:t xml:space="preserve"> </w:t>
             </w:r>
             <w:r>
               <w:rPr>
@@ -3291,7 +3454,7 @@
                 <w:sz w:val="20"/>
                 <w:szCs w:val="20"/>
               </w:rPr>
-              <w:t xml:space="preserve">Azure DevOps </w:t>
+              <w:t>Git, GitHub, AWS, Azure Cloud, Docker, Kubernetes,</w:t>
             </w:r>
             <w:r>
               <w:rPr>
@@ -3302,7 +3465,18 @@
                 <w:sz w:val="20"/>
                 <w:szCs w:val="20"/>
               </w:rPr>
-              <w:t>and Ansible</w:t>
+              <w:t xml:space="preserve"> Helm,</w:t>
+            </w:r>
+            <w:r>
+              <w:rPr>
+                <w:rFonts w:ascii="Arial" w:eastAsia="Wingdings-Regular" w:hAnsi="Arial" w:cs="Arial"/>
+                <w:b/>
+                <w:bCs/>
+                <w:color w:val="3B3838" w:themeColor="background2" w:themeShade="40"/>
+                <w:sz w:val="20"/>
+                <w:szCs w:val="20"/>
+              </w:rPr>
+              <w:t xml:space="preserve"> Terraform, and Ansible</w:t>
             </w:r>
             <w:r>
               <w:rPr>
@@ -3342,7 +3516,73 @@
                 <w:sz w:val="20"/>
                 <w:szCs w:val="20"/>
               </w:rPr>
-              <w:t>unit testing, code quality analysis tools</w:t>
+              <w:t>AI Models</w:t>
+            </w:r>
+            <w:r>
+              <w:rPr>
+                <w:rFonts w:ascii="Arial" w:eastAsia="Wingdings-Regular" w:hAnsi="Arial" w:cs="Arial"/>
+                <w:b/>
+                <w:bCs/>
+                <w:color w:val="3B3838" w:themeColor="background2" w:themeShade="40"/>
+                <w:sz w:val="20"/>
+                <w:szCs w:val="20"/>
+              </w:rPr>
+              <w:t>, C</w:t>
+            </w:r>
+            <w:r>
+              <w:rPr>
+                <w:rFonts w:ascii="Arial" w:eastAsia="Wingdings-Regular" w:hAnsi="Arial" w:cs="Arial"/>
+                <w:b/>
+                <w:bCs/>
+                <w:color w:val="3B3838" w:themeColor="background2" w:themeShade="40"/>
+                <w:sz w:val="20"/>
+                <w:szCs w:val="20"/>
+              </w:rPr>
+              <w:t xml:space="preserve">ode </w:t>
+            </w:r>
+            <w:r>
+              <w:rPr>
+                <w:rFonts w:ascii="Arial" w:eastAsia="Wingdings-Regular" w:hAnsi="Arial" w:cs="Arial"/>
+                <w:b/>
+                <w:bCs/>
+                <w:color w:val="3B3838" w:themeColor="background2" w:themeShade="40"/>
+                <w:sz w:val="20"/>
+                <w:szCs w:val="20"/>
+              </w:rPr>
+              <w:t>Q</w:t>
+            </w:r>
+            <w:r>
+              <w:rPr>
+                <w:rFonts w:ascii="Arial" w:eastAsia="Wingdings-Regular" w:hAnsi="Arial" w:cs="Arial"/>
+                <w:b/>
+                <w:bCs/>
+                <w:color w:val="3B3838" w:themeColor="background2" w:themeShade="40"/>
+                <w:sz w:val="20"/>
+                <w:szCs w:val="20"/>
+              </w:rPr>
+              <w:t xml:space="preserve">uality </w:t>
+            </w:r>
+            <w:r>
+              <w:rPr>
+                <w:rFonts w:ascii="Arial" w:eastAsia="Wingdings-Regular" w:hAnsi="Arial" w:cs="Arial"/>
+                <w:b/>
+                <w:bCs/>
+                <w:color w:val="3B3838" w:themeColor="background2" w:themeShade="40"/>
+                <w:sz w:val="20"/>
+                <w:szCs w:val="20"/>
+              </w:rPr>
+              <w:t>A</w:t>
+            </w:r>
+            <w:r>
+              <w:rPr>
+                <w:rFonts w:ascii="Arial" w:eastAsia="Wingdings-Regular" w:hAnsi="Arial" w:cs="Arial"/>
+                <w:b/>
+                <w:bCs/>
+                <w:color w:val="3B3838" w:themeColor="background2" w:themeShade="40"/>
+                <w:sz w:val="20"/>
+                <w:szCs w:val="20"/>
+              </w:rPr>
+              <w:t>nalysis tools</w:t>
             </w:r>
             <w:r>
               <w:rPr>
@@ -3523,7 +3763,7 @@
                     </wp:anchor>
                   </w:drawing>
                 </mc:Choice>
-                <mc:Fallback>
+                <mc:Fallback xmlns:w16sdtfl="http://schemas.microsoft.com/office/word/2024/wordml/sdtformatlock">
                   <w:pict>
                     <v:oval w14:anchorId="2B3AE8AD" id="Oval 17" o:spid="_x0000_s1026" style="position:absolute;margin-left:8.85pt;margin-top:2.4pt;width:8.45pt;height:8.45pt;z-index:251683840;visibility:visible;mso-wrap-style:square;mso-width-percent:0;mso-height-percent:0;mso-wrap-distance-left:9pt;mso-wrap-distance-top:0;mso-wrap-distance-right:9pt;mso-wrap-distance-bottom:0;mso-position-horizontal:absolute;mso-position-horizontal-relative:text;mso-position-vertical:absolute;mso-position-vertical-relative:text;mso-width-percent:0;mso-height-percent:0;mso-width-relative:margin;mso-height-relative:margin;v-text-anchor:middle" o:gfxdata="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" fillcolor="#53bf84" stroked="f" strokeweight="1pt">
                       <v:stroke joinstyle="miter"/>
@@ -3727,6 +3967,266 @@
                 <w:szCs w:val="20"/>
               </w:rPr>
               <w:t xml:space="preserve"> for build and release management.</w:t>
+            </w:r>
+          </w:p>
+          <w:p>
+            <w:pPr>
+              <w:spacing w:line="360" w:lineRule="auto"/>
+              <w:ind w:left="720"/>
+              <w:jc w:val="both"/>
+              <w:rPr>
+                <w:rFonts w:ascii="Arial" w:eastAsia="Wingdings-Regular" w:hAnsi="Arial" w:cs="Arial"/>
+                <w:color w:val="3B3838" w:themeColor="background2" w:themeShade="40"/>
+                <w:sz w:val="20"/>
+                <w:szCs w:val="20"/>
+              </w:rPr>
+            </w:pPr>
+          </w:p>
+          <w:p>
+            <w:pPr>
+              <w:spacing w:line="360" w:lineRule="auto"/>
+              <w:ind w:left="720"/>
+              <w:jc w:val="both"/>
+              <w:rPr>
+                <w:rFonts w:ascii="Arial" w:eastAsia="Wingdings-Regular" w:hAnsi="Arial" w:cs="Arial"/>
+                <w:b/>
+                <w:color w:val="3B3838" w:themeColor="background2" w:themeShade="40"/>
+                <w:sz w:val="20"/>
+                <w:szCs w:val="20"/>
+              </w:rPr>
+            </w:pPr>
+            <w:r>
+              <w:rPr>
+                <w:rFonts w:ascii="Arial" w:hAnsi="Arial" w:cs="Arial"/>
+                <w:noProof/>
+                <w:color w:val="212121"/>
+                <w:lang w:eastAsia="en-IN"/>
+              </w:rPr>
+              <mc:AlternateContent>
+                <mc:Choice Requires="wps">
+                  <w:drawing>
+                    <wp:anchor distT="0" distB="0" distL="114300" distR="114300" simplePos="0" relativeHeight="251707392" behindDoc="0" locked="0" layoutInCell="1" allowOverlap="1" wp14:anchorId="7E71941C" wp14:editId="664BFFD0">
+                      <wp:simplePos x="0" y="0"/>
+                      <wp:positionH relativeFrom="column">
+                        <wp:posOffset>110490</wp:posOffset>
+                      </wp:positionH>
+                      <wp:positionV relativeFrom="paragraph">
+                        <wp:posOffset>18087</wp:posOffset>
+                      </wp:positionV>
+                      <wp:extent cx="107315" cy="107315"/>
+                      <wp:effectExtent l="0" t="0" r="6985" b="6985"/>
+                      <wp:wrapNone/>
+                      <wp:docPr id="22" name="Oval 22"/>
+                      <wp:cNvGraphicFramePr/>
+                      <a:graphic xmlns:a="http://schemas.openxmlformats.org/drawingml/2006/main">
+                        <a:graphicData uri="http://schemas.microsoft.com/office/word/2010/wordprocessingShape">
+                          <wps:wsp>
+                            <wps:cNvSpPr/>
+                            <wps:spPr>
+                              <a:xfrm>
+                                <a:off x="0" y="0"/>
+                                <a:ext cx="107315" cy="107315"/>
+                              </a:xfrm>
+                              <a:prstGeom prst="ellipse">
+                                <a:avLst/>
+                              </a:prstGeom>
+                              <a:solidFill>
+                                <a:srgbClr val="53BF84"/>
+                              </a:solidFill>
+                              <a:ln>
+                                <a:noFill/>
+                              </a:ln>
+                            </wps:spPr>
+                            <wps:style>
+                              <a:lnRef idx="2">
+                                <a:schemeClr val="accent1">
+                                  <a:shade val="50000"/>
+                                </a:schemeClr>
+                              </a:lnRef>
+                              <a:fillRef idx="1">
+                                <a:schemeClr val="accent1"/>
+                              </a:fillRef>
+                              <a:effectRef idx="0">
+                                <a:schemeClr val="accent1"/>
+                              </a:effectRef>
+                              <a:fontRef idx="minor">
+                                <a:schemeClr val="lt1"/>
+                              </a:fontRef>
+                            </wps:style>
+                            <wps:bodyPr rot="0" spcFirstLastPara="0" vertOverflow="overflow" horzOverflow="overflow" vert="horz" wrap="square" lIns="91440" tIns="45720" rIns="91440" bIns="45720" numCol="1" spcCol="0" rtlCol="0" fromWordArt="0" anchor="ctr" anchorCtr="0" forceAA="0" compatLnSpc="1">
+                              <a:prstTxWarp prst="textNoShape">
+                                <a:avLst/>
+                              </a:prstTxWarp>
+                              <a:noAutofit/>
+                            </wps:bodyPr>
+                          </wps:wsp>
+                        </a:graphicData>
+                      </a:graphic>
+                      <wp14:sizeRelH relativeFrom="margin">
+                        <wp14:pctWidth>0</wp14:pctWidth>
+                      </wp14:sizeRelH>
+                      <wp14:sizeRelV relativeFrom="margin">
+                        <wp14:pctHeight>0</wp14:pctHeight>
+                      </wp14:sizeRelV>
+                    </wp:anchor>
+                  </w:drawing>
+                </mc:Choice>
+                <mc:Fallback>
+                  <w:pict>
+                    <v:oval w14:anchorId="14C5E162" id="Oval 22" o:spid="_x0000_s1026" style="position:absolute;margin-left:8.7pt;margin-top:1.4pt;width:8.45pt;height:8.45pt;z-index:251707392;visibility:visible;mso-wrap-style:square;mso-width-percent:0;mso-height-percent:0;mso-wrap-distance-left:9pt;mso-wrap-distance-top:0;mso-wrap-distance-right:9pt;mso-wrap-distance-bottom:0;mso-position-horizontal:absolute;mso-position-horizontal-relative:text;mso-position-vertical:absolute;mso-position-vertical-relative:text;mso-width-percent:0;mso-height-percent:0;mso-width-relative:margin;mso-height-relative:margin;v-text-anchor:middle" o:gfxdata="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" fillcolor="#53bf84" stroked="f" strokeweight="1pt">
+                      <v:stroke joinstyle="miter"/>
+                    </v:oval>
+                  </w:pict>
+                </mc:Fallback>
+              </mc:AlternateContent>
+            </w:r>
+            <w:r>
+              <w:rPr>
+                <w:rFonts w:ascii="Arial" w:eastAsia="Wingdings-Regular" w:hAnsi="Arial" w:cs="Arial"/>
+                <w:b/>
+                <w:color w:val="3B3838" w:themeColor="background2" w:themeShade="40"/>
+                <w:sz w:val="20"/>
+                <w:szCs w:val="20"/>
+              </w:rPr>
+              <w:t>Artificial Intelligence (AI</w:t>
+            </w:r>
+            <w:r>
+              <w:rPr>
+                <w:rFonts w:ascii="Arial" w:eastAsia="Wingdings-Regular" w:hAnsi="Arial" w:cs="Arial"/>
+                <w:b/>
+                <w:color w:val="3B3838" w:themeColor="background2" w:themeShade="40"/>
+                <w:sz w:val="20"/>
+                <w:szCs w:val="20"/>
+              </w:rPr>
+              <w:t>)</w:t>
+            </w:r>
+            <w:r>
+              <w:rPr>
+                <w:rFonts w:ascii="Arial" w:eastAsia="Wingdings-Regular" w:hAnsi="Arial" w:cs="Arial"/>
+                <w:b/>
+                <w:color w:val="3B3838" w:themeColor="background2" w:themeShade="40"/>
+                <w:sz w:val="20"/>
+                <w:szCs w:val="20"/>
+              </w:rPr>
+              <w:t xml:space="preserve"> Integration</w:t>
+            </w:r>
+            <w:r>
+              <w:rPr>
+                <w:rFonts w:ascii="Arial" w:eastAsia="Wingdings-Regular" w:hAnsi="Arial" w:cs="Arial"/>
+                <w:b/>
+                <w:color w:val="3B3838" w:themeColor="background2" w:themeShade="40"/>
+                <w:sz w:val="20"/>
+                <w:szCs w:val="20"/>
+              </w:rPr>
+              <w:t>:</w:t>
+            </w:r>
+          </w:p>
+          <w:p>
+            <w:pPr>
+              <w:spacing w:line="360" w:lineRule="auto"/>
+              <w:ind w:left="720"/>
+              <w:rPr>
+                <w:rFonts w:ascii="Arial" w:eastAsia="Wingdings-Regular" w:hAnsi="Arial" w:cs="Arial"/>
+                <w:color w:val="3B3838" w:themeColor="background2" w:themeShade="40"/>
+                <w:sz w:val="20"/>
+                <w:szCs w:val="20"/>
+              </w:rPr>
+            </w:pPr>
+            <w:r>
+              <w:rPr>
+                <w:rFonts w:ascii="Arial" w:hAnsi="Arial" w:cs="Arial"/>
+                <w:sz w:val="20"/>
+                <w:szCs w:val="20"/>
+              </w:rPr>
+              <w:t xml:space="preserve">Used </w:t>
+            </w:r>
+            <w:r>
+              <w:rPr>
+                <w:rFonts w:ascii="Arial" w:hAnsi="Arial" w:cs="Arial"/>
+                <w:b/>
+                <w:bCs/>
+                <w:sz w:val="20"/>
+                <w:szCs w:val="20"/>
+              </w:rPr>
+              <w:t>AI tools</w:t>
+            </w:r>
+            <w:r>
+              <w:rPr>
+                <w:rFonts w:ascii="Arial" w:hAnsi="Arial" w:cs="Arial"/>
+                <w:sz w:val="20"/>
+                <w:szCs w:val="20"/>
+              </w:rPr>
+              <w:t xml:space="preserve"> and their models</w:t>
+            </w:r>
+            <w:r>
+              <w:rPr>
+                <w:rFonts w:ascii="Arial" w:hAnsi="Arial" w:cs="Arial"/>
+                <w:sz w:val="20"/>
+                <w:szCs w:val="20"/>
+              </w:rPr>
+              <w:t xml:space="preserve"> like </w:t>
+            </w:r>
+            <w:r>
+              <w:rPr>
+                <w:rFonts w:ascii="Arial" w:hAnsi="Arial" w:cs="Arial"/>
+                <w:b/>
+                <w:bCs/>
+                <w:sz w:val="20"/>
+                <w:szCs w:val="20"/>
+              </w:rPr>
+              <w:t>Azure OpenAI, Claude AI, and Hugging Face</w:t>
+            </w:r>
+            <w:r>
+              <w:rPr>
+                <w:rFonts w:ascii="Arial" w:hAnsi="Arial" w:cs="Arial"/>
+                <w:b/>
+                <w:bCs/>
+                <w:sz w:val="20"/>
+                <w:szCs w:val="20"/>
+              </w:rPr>
+              <w:t xml:space="preserve"> AI</w:t>
+            </w:r>
+            <w:r>
+              <w:rPr>
+                <w:rFonts w:ascii="Arial" w:hAnsi="Arial" w:cs="Arial"/>
+                <w:sz w:val="20"/>
+                <w:szCs w:val="20"/>
+              </w:rPr>
+              <w:t xml:space="preserve"> to automate release note generation in Azure DevOps after a PR is merged.</w:t>
+            </w:r>
+            <w:r>
+              <w:rPr>
+                <w:rFonts w:ascii="Arial" w:hAnsi="Arial" w:cs="Arial"/>
+                <w:sz w:val="20"/>
+                <w:szCs w:val="20"/>
+              </w:rPr>
+              <w:br/>
+            </w:r>
+            <w:r>
+              <w:rPr>
+                <w:rFonts w:ascii="Arial" w:hAnsi="Arial" w:cs="Arial"/>
+                <w:sz w:val="20"/>
+                <w:szCs w:val="20"/>
+              </w:rPr>
+              <w:t xml:space="preserve">Leveraged </w:t>
+            </w:r>
+            <w:r>
+              <w:rPr>
+                <w:rFonts w:ascii="Arial" w:hAnsi="Arial" w:cs="Arial"/>
+                <w:b/>
+                <w:bCs/>
+                <w:sz w:val="20"/>
+                <w:szCs w:val="20"/>
+              </w:rPr>
+              <w:t>GitHub Copilot</w:t>
+            </w:r>
+            <w:r>
+              <w:rPr>
+                <w:rFonts w:ascii="Arial" w:hAnsi="Arial" w:cs="Arial"/>
+                <w:sz w:val="20"/>
+                <w:szCs w:val="20"/>
+              </w:rPr>
+              <w:t xml:space="preserve"> in VS Code for faster code reviews, generating commit messages, and improving overall development efficiency.</w:t>
             </w:r>
           </w:p>
           <w:p>
@@ -3830,7 +4330,7 @@
                     </wp:anchor>
                   </w:drawing>
                 </mc:Choice>
-                <mc:Fallback>
+                <mc:Fallback xmlns:w16sdtfl="http://schemas.microsoft.com/office/word/2024/wordml/sdtformatlock">
                   <w:pict>
                     <v:oval w14:anchorId="021C27BE" id="Oval 18" o:spid="_x0000_s1026" style="position:absolute;margin-left:8.55pt;margin-top:1.65pt;width:8.45pt;height:8.45pt;z-index:251685888;visibility:visible;mso-wrap-style:square;mso-width-percent:0;mso-height-percent:0;mso-wrap-distance-left:9pt;mso-wrap-distance-top:0;mso-wrap-distance-right:9pt;mso-wrap-distance-bottom:0;mso-position-horizontal:absolute;mso-position-horizontal-relative:text;mso-position-vertical:absolute;mso-position-vertical-relative:text;mso-width-percent:0;mso-height-percent:0;mso-width-relative:margin;mso-height-relative:margin;v-text-anchor:middle" o:gfxdata="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" fillcolor="#53bf84" stroked="f" strokeweight="1pt">
                       <v:stroke joinstyle="miter"/>
@@ -3924,7 +4424,16 @@
                 <w:sz w:val="20"/>
                 <w:szCs w:val="20"/>
               </w:rPr>
-              <w:t>based containerization</w:t>
+              <w:t xml:space="preserve">based </w:t>
+            </w:r>
+            <w:r>
+              <w:rPr>
+                <w:rFonts w:ascii="Arial" w:eastAsia="Wingdings-Regular" w:hAnsi="Arial" w:cs="Arial"/>
+                <w:color w:val="3B3838" w:themeColor="background2" w:themeShade="40"/>
+                <w:sz w:val="20"/>
+                <w:szCs w:val="20"/>
+              </w:rPr>
+              <w:t>containerization.</w:t>
             </w:r>
           </w:p>
           <w:p>
@@ -4100,7 +4609,7 @@
                     </wp:anchor>
                   </w:drawing>
                 </mc:Choice>
-                <mc:Fallback>
+                <mc:Fallback xmlns:w16sdtfl="http://schemas.microsoft.com/office/word/2024/wordml/sdtformatlock">
                   <w:pict>
                     <v:oval w14:anchorId="08985118" id="Oval 19" o:spid="_x0000_s1026" style="position:absolute;margin-left:8.3pt;margin-top:1.8pt;width:8.45pt;height:8.45pt;z-index:251687936;visibility:visible;mso-wrap-style:square;mso-width-percent:0;mso-height-percent:0;mso-wrap-distance-left:9pt;mso-wrap-distance-top:0;mso-wrap-distance-right:9pt;mso-wrap-distance-bottom:0;mso-position-horizontal:absolute;mso-position-horizontal-relative:text;mso-position-vertical:absolute;mso-position-vertical-relative:text;mso-width-percent:0;mso-height-percent:0;mso-width-relative:margin;mso-height-relative:margin;v-text-anchor:middle" o:gfxdata="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" fillcolor="#53bf84" stroked="f" strokeweight="1pt">
                       <v:stroke joinstyle="miter"/>
@@ -4283,7 +4792,7 @@
                     </wp:anchor>
                   </w:drawing>
                 </mc:Choice>
-                <mc:Fallback>
+                <mc:Fallback xmlns:w16sdtfl="http://schemas.microsoft.com/office/word/2024/wordml/sdtformatlock">
                   <w:pict>
                     <v:oval w14:anchorId="083DE296" id="Oval 20" o:spid="_x0000_s1026" style="position:absolute;margin-left:8.3pt;margin-top:2pt;width:8.45pt;height:8.45pt;z-index:251689984;visibility:visible;mso-wrap-style:square;mso-width-percent:0;mso-height-percent:0;mso-wrap-distance-left:9pt;mso-wrap-distance-top:0;mso-wrap-distance-right:9pt;mso-wrap-distance-bottom:0;mso-position-horizontal:absolute;mso-position-horizontal-relative:text;mso-position-vertical:absolute;mso-position-vertical-relative:text;mso-width-percent:0;mso-height-percent:0;mso-width-relative:margin;mso-height-relative:margin;v-text-anchor:middle" o:gfxdata="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" fillcolor="#53bf84" stroked="f" strokeweight="1pt">
                       <v:stroke joinstyle="miter"/>
@@ -4327,11 +4836,22 @@
             <w:r>
               <w:rPr>
                 <w:rFonts w:ascii="Arial" w:eastAsia="Wingdings-Regular" w:hAnsi="Arial" w:cs="Arial"/>
+                <w:b/>
+                <w:bCs/>
                 <w:color w:val="3B3838" w:themeColor="background2" w:themeShade="40"/>
                 <w:sz w:val="20"/>
                 <w:szCs w:val="20"/>
               </w:rPr>
-              <w:t xml:space="preserve">Terraform, Ansible </w:t>
+              <w:t>Terraform, Ansible</w:t>
+            </w:r>
+            <w:r>
+              <w:rPr>
+                <w:rFonts w:ascii="Arial" w:eastAsia="Wingdings-Regular" w:hAnsi="Arial" w:cs="Arial"/>
+                <w:color w:val="3B3838" w:themeColor="background2" w:themeShade="40"/>
+                <w:sz w:val="20"/>
+                <w:szCs w:val="20"/>
+              </w:rPr>
+              <w:t xml:space="preserve"> </w:t>
             </w:r>
             <w:r>
               <w:rPr>
@@ -4484,7 +5004,7 @@
                     </wp:anchor>
                   </w:drawing>
                 </mc:Choice>
-                <mc:Fallback>
+                <mc:Fallback xmlns:w16sdtfl="http://schemas.microsoft.com/office/word/2024/wordml/sdtformatlock">
                   <w:pict>
                     <v:oval w14:anchorId="675AF409" id="Oval 21" o:spid="_x0000_s1026" style="position:absolute;margin-left:8.3pt;margin-top:1.6pt;width:8.45pt;height:8.45pt;z-index:251692032;visibility:visible;mso-wrap-style:square;mso-width-percent:0;mso-height-percent:0;mso-wrap-distance-left:9pt;mso-wrap-distance-top:0;mso-wrap-distance-right:9pt;mso-wrap-distance-bottom:0;mso-position-horizontal:absolute;mso-position-horizontal-relative:text;mso-position-vertical:absolute;mso-position-vertical-relative:text;mso-width-percent:0;mso-height-percent:0;mso-width-relative:margin;mso-height-relative:margin;v-text-anchor:middle" o:gfxdata="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" fillcolor="#53bf84" stroked="f" strokeweight="1pt">
                       <v:stroke joinstyle="miter"/>
@@ -4643,177 +5163,6 @@
           </w:p>
           <w:p>
             <w:pPr>
-              <w:spacing w:line="360" w:lineRule="auto"/>
-              <w:ind w:left="720"/>
-              <w:jc w:val="both"/>
-              <w:rPr>
-                <w:rFonts w:ascii="Arial" w:eastAsia="Wingdings-Regular" w:hAnsi="Arial" w:cs="Arial"/>
-                <w:b/>
-                <w:color w:val="3B3838" w:themeColor="background2" w:themeShade="40"/>
-                <w:sz w:val="20"/>
-                <w:szCs w:val="20"/>
-              </w:rPr>
-            </w:pPr>
-            <w:r>
-              <w:rPr>
-                <w:rFonts w:ascii="Arial" w:hAnsi="Arial" w:cs="Arial"/>
-                <w:noProof/>
-                <w:color w:val="212121"/>
-                <w:lang w:eastAsia="en-IN"/>
-              </w:rPr>
-              <mc:AlternateContent>
-                <mc:Choice Requires="wps">
-                  <w:drawing>
-                    <wp:anchor distT="0" distB="0" distL="114300" distR="114300" simplePos="0" relativeHeight="251694080" behindDoc="0" locked="0" layoutInCell="1" allowOverlap="1" wp14:anchorId="43E267A0" wp14:editId="5428F32C">
-                      <wp:simplePos x="0" y="0"/>
-                      <wp:positionH relativeFrom="column">
-                        <wp:posOffset>110490</wp:posOffset>
-                      </wp:positionH>
-                      <wp:positionV relativeFrom="paragraph">
-                        <wp:posOffset>18087</wp:posOffset>
-                      </wp:positionV>
-                      <wp:extent cx="107315" cy="107315"/>
-                      <wp:effectExtent l="0" t="0" r="6985" b="6985"/>
-                      <wp:wrapNone/>
-                      <wp:docPr id="22" name="Oval 22"/>
-                      <wp:cNvGraphicFramePr/>
-                      <a:graphic xmlns:a="http://schemas.openxmlformats.org/drawingml/2006/main">
-                        <a:graphicData uri="http://schemas.microsoft.com/office/word/2010/wordprocessingShape">
-                          <wps:wsp>
-                            <wps:cNvSpPr/>
-                            <wps:spPr>
-                              <a:xfrm>
-                                <a:off x="0" y="0"/>
-                                <a:ext cx="107315" cy="107315"/>
-                              </a:xfrm>
-                              <a:prstGeom prst="ellipse">
-                                <a:avLst/>
-                              </a:prstGeom>
-                              <a:solidFill>
-                                <a:srgbClr val="53BF84"/>
-                              </a:solidFill>
-                              <a:ln>
-                                <a:noFill/>
-                              </a:ln>
-                            </wps:spPr>
-                            <wps:style>
-                              <a:lnRef idx="2">
-                                <a:schemeClr val="accent1">
-                                  <a:shade val="50000"/>
-                                </a:schemeClr>
-                              </a:lnRef>
-                              <a:fillRef idx="1">
-                                <a:schemeClr val="accent1"/>
-                              </a:fillRef>
-                              <a:effectRef idx="0">
-                                <a:schemeClr val="accent1"/>
-                              </a:effectRef>
-                              <a:fontRef idx="minor">
-                                <a:schemeClr val="lt1"/>
-                              </a:fontRef>
-                            </wps:style>
-                            <wps:bodyPr rot="0" spcFirstLastPara="0" vertOverflow="overflow" horzOverflow="overflow" vert="horz" wrap="square" lIns="91440" tIns="45720" rIns="91440" bIns="45720" numCol="1" spcCol="0" rtlCol="0" fromWordArt="0" anchor="ctr" anchorCtr="0" forceAA="0" compatLnSpc="1">
-                              <a:prstTxWarp prst="textNoShape">
-                                <a:avLst/>
-                              </a:prstTxWarp>
-                              <a:noAutofit/>
-                            </wps:bodyPr>
-                          </wps:wsp>
-                        </a:graphicData>
-                      </a:graphic>
-                      <wp14:sizeRelH relativeFrom="margin">
-                        <wp14:pctWidth>0</wp14:pctWidth>
-                      </wp14:sizeRelH>
-                      <wp14:sizeRelV relativeFrom="margin">
-                        <wp14:pctHeight>0</wp14:pctHeight>
-                      </wp14:sizeRelV>
-                    </wp:anchor>
-                  </w:drawing>
-                </mc:Choice>
-                <mc:Fallback>
-                  <w:pict>
-                    <v:oval w14:anchorId="03B62944" id="Oval 22" o:spid="_x0000_s1026" style="position:absolute;margin-left:8.7pt;margin-top:1.4pt;width:8.45pt;height:8.45pt;z-index:251694080;visibility:visible;mso-wrap-style:square;mso-width-percent:0;mso-height-percent:0;mso-wrap-distance-left:9pt;mso-wrap-distance-top:0;mso-wrap-distance-right:9pt;mso-wrap-distance-bottom:0;mso-position-horizontal:absolute;mso-position-horizontal-relative:text;mso-position-vertical:absolute;mso-position-vertical-relative:text;mso-width-percent:0;mso-height-percent:0;mso-width-relative:margin;mso-height-relative:margin;v-text-anchor:middle" o:gfxdata="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" fillcolor="#53bf84" stroked="f" strokeweight="1pt">
-                      <v:stroke joinstyle="miter"/>
-                    </v:oval>
-                  </w:pict>
-                </mc:Fallback>
-              </mc:AlternateContent>
-            </w:r>
-            <w:r>
-              <w:rPr>
-                <w:rFonts w:ascii="Arial" w:eastAsia="Wingdings-Regular" w:hAnsi="Arial" w:cs="Arial"/>
-                <w:b/>
-                <w:color w:val="3B3838" w:themeColor="background2" w:themeShade="40"/>
-                <w:sz w:val="20"/>
-                <w:szCs w:val="20"/>
-              </w:rPr>
-              <w:t>Documentation &amp; Collaboration:</w:t>
-            </w:r>
-          </w:p>
-          <w:p>
-            <w:pPr>
-              <w:spacing w:line="360" w:lineRule="auto"/>
-              <w:ind w:left="720"/>
-              <w:jc w:val="both"/>
-              <w:rPr>
-                <w:rFonts w:ascii="Arial" w:eastAsia="Wingdings-Regular" w:hAnsi="Arial" w:cs="Arial"/>
-                <w:color w:val="3B3838" w:themeColor="background2" w:themeShade="40"/>
-                <w:sz w:val="20"/>
-                <w:szCs w:val="20"/>
-              </w:rPr>
-            </w:pPr>
-            <w:r>
-              <w:rPr>
-                <w:rFonts w:ascii="Arial" w:eastAsia="Wingdings-Regular" w:hAnsi="Arial" w:cs="Arial"/>
-                <w:color w:val="3B3838" w:themeColor="background2" w:themeShade="40"/>
-                <w:sz w:val="20"/>
-                <w:szCs w:val="20"/>
-              </w:rPr>
-              <w:t>Collaborated with cross-functional teams to gather and document application requirements.</w:t>
-            </w:r>
-          </w:p>
-          <w:p>
-            <w:pPr>
-              <w:spacing w:line="360" w:lineRule="auto"/>
-              <w:ind w:left="720"/>
-              <w:jc w:val="both"/>
-              <w:rPr>
-                <w:rFonts w:ascii="Arial" w:eastAsia="Wingdings-Regular" w:hAnsi="Arial" w:cs="Arial"/>
-                <w:color w:val="3B3838" w:themeColor="background2" w:themeShade="40"/>
-                <w:sz w:val="20"/>
-                <w:szCs w:val="20"/>
-              </w:rPr>
-            </w:pPr>
-            <w:r>
-              <w:rPr>
-                <w:rFonts w:ascii="Arial" w:eastAsia="Wingdings-Regular" w:hAnsi="Arial" w:cs="Arial"/>
-                <w:color w:val="3B3838" w:themeColor="background2" w:themeShade="40"/>
-                <w:sz w:val="20"/>
-                <w:szCs w:val="20"/>
-              </w:rPr>
-              <w:t>Documented branching strategies, infrastructure workflows, and system configurations</w:t>
-            </w:r>
-            <w:r>
-              <w:rPr>
-                <w:rFonts w:ascii="Arial" w:eastAsia="Wingdings-Regular" w:hAnsi="Arial" w:cs="Arial"/>
-                <w:color w:val="3B3838" w:themeColor="background2" w:themeShade="40"/>
-                <w:sz w:val="20"/>
-                <w:szCs w:val="20"/>
-              </w:rPr>
-              <w:t xml:space="preserve"> for reference.</w:t>
-            </w:r>
-            <w:r>
-              <w:rPr>
-                <w:rFonts w:ascii="Arial" w:eastAsia="Wingdings-Regular" w:hAnsi="Arial" w:cs="Arial"/>
-                <w:color w:val="3B3838" w:themeColor="background2" w:themeShade="40"/>
-                <w:sz w:val="20"/>
-                <w:szCs w:val="20"/>
-              </w:rPr>
-              <w:t xml:space="preserve"> </w:t>
-            </w:r>
-          </w:p>
-          <w:p>
-            <w:pPr>
               <w:spacing w:line="720" w:lineRule="auto"/>
               <w:jc w:val="both"/>
               <w:rPr>
@@ -4842,13 +5191,13 @@
               <mc:AlternateContent>
                 <mc:Choice Requires="wps">
                   <w:drawing>
-                    <wp:anchor distT="0" distB="0" distL="114300" distR="114300" simplePos="0" relativeHeight="251669504" behindDoc="0" locked="0" layoutInCell="1" allowOverlap="1" wp14:anchorId="39116616" wp14:editId="3C6E6BA6">
+                    <wp:anchor distT="0" distB="0" distL="114300" distR="114300" simplePos="0" relativeHeight="251669504" behindDoc="0" locked="0" layoutInCell="1" allowOverlap="1" wp14:anchorId="39116616" wp14:editId="081F954E">
                       <wp:simplePos x="0" y="0"/>
                       <wp:positionH relativeFrom="column">
-                        <wp:posOffset>156596</wp:posOffset>
+                        <wp:posOffset>156210</wp:posOffset>
                       </wp:positionH>
                       <wp:positionV relativeFrom="paragraph">
-                        <wp:posOffset>1266797</wp:posOffset>
+                        <wp:posOffset>1348740</wp:posOffset>
                       </wp:positionV>
                       <wp:extent cx="7951" cy="8348870"/>
                       <wp:effectExtent l="0" t="0" r="30480" b="33655"/>
@@ -4898,7 +5247,7 @@
                 </mc:Choice>
                 <mc:Fallback>
                   <w:pict>
-                    <v:line w14:anchorId="7D6576F9" id="Straight Connector 9" o:spid="_x0000_s1026" style="position:absolute;z-index:251669504;visibility:visible;mso-wrap-style:square;mso-width-percent:0;mso-height-percent:0;mso-wrap-distance-left:9pt;mso-wrap-distance-top:0;mso-wrap-distance-right:9pt;mso-wrap-distance-bottom:0;mso-position-horizontal:absolute;mso-position-horizontal-relative:text;mso-position-vertical:absolute;mso-position-vertical-relative:text;mso-width-percent:0;mso-height-percent:0;mso-width-relative:margin;mso-height-relative:margin" from="12.35pt,99.75pt" to="13pt,757.15pt" o:gfxdata="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" strokecolor="#a5a5a5 [3206]" strokeweight=".5pt">
+                    <v:line w14:anchorId="6966BD99" id="Straight Connector 9" o:spid="_x0000_s1026" style="position:absolute;z-index:251669504;visibility:visible;mso-wrap-style:square;mso-width-percent:0;mso-height-percent:0;mso-wrap-distance-left:9pt;mso-wrap-distance-top:0;mso-wrap-distance-right:9pt;mso-wrap-distance-bottom:0;mso-position-horizontal:absolute;mso-position-horizontal-relative:text;mso-position-vertical:absolute;mso-position-vertical-relative:text;mso-width-percent:0;mso-height-percent:0;mso-width-relative:margin;mso-height-relative:margin" from="12.3pt,106.2pt" to="12.95pt,763.6pt" o:gfxdata="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" strokecolor="#a5a5a5 [3206]" strokeweight=".5pt">
                       <v:stroke joinstyle="miter"/>
                     </v:line>
                   </w:pict>
@@ -4948,7 +5297,7 @@
                           <pic:cNvPicPr/>
                         </pic:nvPicPr>
                         <pic:blipFill>
-                          <a:blip r:embed="rId19" cstate="print">
+                          <a:blip r:embed="rId20" cstate="print">
                             <a:extLst>
                               <a:ext uri="{28A0092B-C50C-407E-A947-70E740481C1C}">
                                 <a14:useLocalDpi xmlns:a14="http://schemas.microsoft.com/office/drawing/2010/main" val="0"/>
@@ -5008,7 +5357,7 @@
                           </pic:cNvPicPr>
                         </pic:nvPicPr>
                         <pic:blipFill>
-                          <a:blip r:embed="rId21" cstate="print">
+                          <a:blip r:embed="rId22" cstate="print">
                             <a:extLst>
                               <a:ext uri="{28A0092B-C50C-407E-A947-70E740481C1C}">
                                 <a14:useLocalDpi xmlns:a14="http://schemas.microsoft.com/office/drawing/2010/main" val="0"/>
@@ -5127,7 +5476,7 @@
                     </wp:anchor>
                   </w:drawing>
                 </mc:Choice>
-                <mc:Fallback>
+                <mc:Fallback xmlns:w16sdtfl="http://schemas.microsoft.com/office/word/2024/wordml/sdtformatlock">
                   <w:pict>
                     <v:oval w14:anchorId="06A3E3A2" id="Oval 26" o:spid="_x0000_s1026" style="position:absolute;margin-left:8pt;margin-top:27.7pt;width:8.45pt;height:8.45pt;z-index:251698176;visibility:visible;mso-wrap-style:square;mso-width-percent:0;mso-height-percent:0;mso-wrap-distance-left:9pt;mso-wrap-distance-top:0;mso-wrap-distance-right:9pt;mso-wrap-distance-bottom:0;mso-position-horizontal:absolute;mso-position-horizontal-relative:text;mso-position-vertical:absolute;mso-position-vertical-relative:text;mso-width-percent:0;mso-height-percent:0;mso-width-relative:margin;mso-height-relative:margin;v-text-anchor:middle" o:gfxdata="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" fillcolor="#53bf84" stroked="f" strokeweight="1pt">
                       <v:stroke joinstyle="miter"/>
@@ -5233,7 +5582,16 @@
                 <w:sz w:val="20"/>
                 <w:szCs w:val="20"/>
               </w:rPr>
-              <w:t xml:space="preserve"> Industry</w:t>
+              <w:t xml:space="preserve"> </w:t>
+            </w:r>
+            <w:r>
+              <w:rPr>
+                <w:rFonts w:ascii="Arial" w:hAnsi="Arial" w:cs="Arial"/>
+                <w:bCs/>
+                <w:sz w:val="20"/>
+                <w:szCs w:val="20"/>
+              </w:rPr>
+              <w:t>and Daily Care</w:t>
             </w:r>
           </w:p>
           <w:p>
@@ -5274,7 +5632,34 @@
                 <w:sz w:val="20"/>
                 <w:szCs w:val="20"/>
               </w:rPr>
-              <w:t xml:space="preserve">Kubernetes, Helm and Micro Services Deployment </w:t>
+              <w:t xml:space="preserve">Kubernetes, </w:t>
+            </w:r>
+            <w:r>
+              <w:rPr>
+                <w:rFonts w:ascii="Arial" w:hAnsi="Arial" w:cs="Arial"/>
+                <w:bCs/>
+                <w:sz w:val="20"/>
+                <w:szCs w:val="20"/>
+              </w:rPr>
+              <w:t>Helm,</w:t>
+            </w:r>
+            <w:r>
+              <w:rPr>
+                <w:rFonts w:ascii="Arial" w:hAnsi="Arial" w:cs="Arial"/>
+                <w:bCs/>
+                <w:sz w:val="20"/>
+                <w:szCs w:val="20"/>
+              </w:rPr>
+              <w:t xml:space="preserve"> and Micro Services Deployment</w:t>
+            </w:r>
+            <w:r>
+              <w:rPr>
+                <w:rFonts w:ascii="Arial" w:hAnsi="Arial" w:cs="Arial"/>
+                <w:bCs/>
+                <w:sz w:val="20"/>
+                <w:szCs w:val="20"/>
+              </w:rPr>
+              <w:t>.</w:t>
             </w:r>
           </w:p>
           <w:p>
@@ -5298,17 +5683,7 @@
                 <w:sz w:val="20"/>
                 <w:szCs w:val="20"/>
               </w:rPr>
-              <w:t>Roles and Responsibilities:</w:t>
-            </w:r>
-            <w:r>
-              <w:rPr>
-                <w:rFonts w:ascii="Arial" w:hAnsi="Arial" w:cs="Arial"/>
-                <w:b/>
-                <w:bCs/>
-                <w:sz w:val="20"/>
-                <w:szCs w:val="20"/>
-              </w:rPr>
-              <w:t xml:space="preserve"> </w:t>
+              <w:t xml:space="preserve">Roles and Responsibilities: </w:t>
             </w:r>
           </w:p>
           <w:p>
@@ -5473,26 +5848,18 @@
                 <w:sz w:val="20"/>
                 <w:szCs w:val="20"/>
               </w:rPr>
-              <w:t>20</w:t>
-            </w:r>
-            <w:r>
-              <w:rPr>
-                <w:rFonts w:ascii="Arial" w:hAnsi="Arial" w:cs="Arial"/>
-                <w:bCs/>
-                <w:sz w:val="20"/>
-                <w:szCs w:val="20"/>
-              </w:rPr>
-              <w:t>%</w:t>
+              <w:t>20%.</w:t>
             </w:r>
           </w:p>
           <w:p>
             <w:pPr>
-              <w:shd w:val="clear" w:color="auto" w:fill="FFFFFF" w:themeFill="background1"/>
+              <w:pStyle w:val="ListParagraph"/>
               <w:spacing w:line="360" w:lineRule="auto"/>
+              <w:ind w:left="1080"/>
               <w:jc w:val="both"/>
               <w:rPr>
                 <w:rFonts w:ascii="Arial" w:hAnsi="Arial" w:cs="Arial"/>
-                <w:b/>
+                <w:bCs/>
                 <w:sz w:val="20"/>
                 <w:szCs w:val="20"/>
               </w:rPr>
@@ -5518,6 +5885,351 @@
                 <w:rFonts w:ascii="Arial" w:hAnsi="Arial" w:cs="Arial"/>
                 <w:noProof/>
                 <w:color w:val="212121"/>
+                <w:sz w:val="20"/>
+                <w:szCs w:val="20"/>
+                <w:lang w:eastAsia="en-IN"/>
+              </w:rPr>
+              <mc:AlternateContent>
+                <mc:Choice Requires="wps">
+                  <w:drawing>
+                    <wp:anchor distT="0" distB="0" distL="114300" distR="114300" simplePos="0" relativeHeight="251705344" behindDoc="0" locked="0" layoutInCell="1" allowOverlap="1" wp14:anchorId="2BEC7008" wp14:editId="32F3B35D">
+                      <wp:simplePos x="0" y="0"/>
+                      <wp:positionH relativeFrom="column">
+                        <wp:posOffset>107950</wp:posOffset>
+                      </wp:positionH>
+                      <wp:positionV relativeFrom="paragraph">
+                        <wp:posOffset>28903</wp:posOffset>
+                      </wp:positionV>
+                      <wp:extent cx="107315" cy="107315"/>
+                      <wp:effectExtent l="0" t="0" r="6985" b="6985"/>
+                      <wp:wrapNone/>
+                      <wp:docPr id="14" name="Oval 14"/>
+                      <wp:cNvGraphicFramePr/>
+                      <a:graphic xmlns:a="http://schemas.openxmlformats.org/drawingml/2006/main">
+                        <a:graphicData uri="http://schemas.microsoft.com/office/word/2010/wordprocessingShape">
+                          <wps:wsp>
+                            <wps:cNvSpPr/>
+                            <wps:spPr>
+                              <a:xfrm>
+                                <a:off x="0" y="0"/>
+                                <a:ext cx="107315" cy="107315"/>
+                              </a:xfrm>
+                              <a:prstGeom prst="ellipse">
+                                <a:avLst/>
+                              </a:prstGeom>
+                              <a:solidFill>
+                                <a:srgbClr val="53BF84"/>
+                              </a:solidFill>
+                              <a:ln>
+                                <a:noFill/>
+                              </a:ln>
+                            </wps:spPr>
+                            <wps:style>
+                              <a:lnRef idx="2">
+                                <a:schemeClr val="accent1">
+                                  <a:shade val="50000"/>
+                                </a:schemeClr>
+                              </a:lnRef>
+                              <a:fillRef idx="1">
+                                <a:schemeClr val="accent1"/>
+                              </a:fillRef>
+                              <a:effectRef idx="0">
+                                <a:schemeClr val="accent1"/>
+                              </a:effectRef>
+                              <a:fontRef idx="minor">
+                                <a:schemeClr val="lt1"/>
+                              </a:fontRef>
+                            </wps:style>
+                            <wps:bodyPr rot="0" spcFirstLastPara="0" vertOverflow="overflow" horzOverflow="overflow" vert="horz" wrap="square" lIns="91440" tIns="45720" rIns="91440" bIns="45720" numCol="1" spcCol="0" rtlCol="0" fromWordArt="0" anchor="ctr" anchorCtr="0" forceAA="0" compatLnSpc="1">
+                              <a:prstTxWarp prst="textNoShape">
+                                <a:avLst/>
+                              </a:prstTxWarp>
+                              <a:noAutofit/>
+                            </wps:bodyPr>
+                          </wps:wsp>
+                        </a:graphicData>
+                      </a:graphic>
+                      <wp14:sizeRelH relativeFrom="margin">
+                        <wp14:pctWidth>0</wp14:pctWidth>
+                      </wp14:sizeRelH>
+                      <wp14:sizeRelV relativeFrom="margin">
+                        <wp14:pctHeight>0</wp14:pctHeight>
+                      </wp14:sizeRelV>
+                    </wp:anchor>
+                  </w:drawing>
+                </mc:Choice>
+                <mc:Fallback>
+                  <w:pict>
+                    <v:oval w14:anchorId="3363EB23" id="Oval 14" o:spid="_x0000_s1026" style="position:absolute;margin-left:8.5pt;margin-top:2.3pt;width:8.45pt;height:8.45pt;z-index:251705344;visibility:visible;mso-wrap-style:square;mso-width-percent:0;mso-height-percent:0;mso-wrap-distance-left:9pt;mso-wrap-distance-top:0;mso-wrap-distance-right:9pt;mso-wrap-distance-bottom:0;mso-position-horizontal:absolute;mso-position-horizontal-relative:text;mso-position-vertical:absolute;mso-position-vertical-relative:text;mso-width-percent:0;mso-height-percent:0;mso-width-relative:margin;mso-height-relative:margin;v-text-anchor:middle" o:gfxdata="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" fillcolor="#53bf84" stroked="f" strokeweight="1pt">
+                      <v:stroke joinstyle="miter"/>
+                    </v:oval>
+                  </w:pict>
+                </mc:Fallback>
+              </mc:AlternateContent>
+            </w:r>
+            <w:r>
+              <w:rPr>
+                <w:rFonts w:ascii="Arial" w:hAnsi="Arial" w:cs="Arial"/>
+                <w:b/>
+                <w:sz w:val="20"/>
+                <w:szCs w:val="20"/>
+              </w:rPr>
+              <w:t>Name:</w:t>
+            </w:r>
+            <w:r>
+              <w:rPr>
+                <w:rStyle w:val="IntenseReference"/>
+                <w:rFonts w:ascii="Arial" w:hAnsi="Arial" w:cs="Arial"/>
+                <w:color w:val="1F3864" w:themeColor="accent1" w:themeShade="80"/>
+                <w:sz w:val="20"/>
+                <w:szCs w:val="20"/>
+              </w:rPr>
+              <w:t xml:space="preserve"> </w:t>
+            </w:r>
+            <w:r>
+              <w:rPr>
+                <w:rFonts w:ascii="Arial" w:hAnsi="Arial" w:cs="Arial"/>
+                <w:sz w:val="20"/>
+                <w:szCs w:val="20"/>
+              </w:rPr>
+              <w:t>A</w:t>
+            </w:r>
+            <w:r>
+              <w:rPr>
+                <w:rFonts w:ascii="Arial" w:hAnsi="Arial" w:cs="Arial"/>
+                <w:sz w:val="20"/>
+                <w:szCs w:val="20"/>
+              </w:rPr>
+              <w:t>DP</w:t>
+            </w:r>
+          </w:p>
+          <w:p>
+            <w:pPr>
+              <w:spacing w:line="360" w:lineRule="auto"/>
+              <w:ind w:left="720"/>
+              <w:jc w:val="both"/>
+              <w:rPr>
+                <w:rFonts w:ascii="Arial" w:hAnsi="Arial" w:cs="Arial"/>
+                <w:b/>
+                <w:bCs/>
+                <w:sz w:val="20"/>
+                <w:szCs w:val="20"/>
+              </w:rPr>
+            </w:pPr>
+            <w:r>
+              <w:rPr>
+                <w:rFonts w:ascii="Arial" w:hAnsi="Arial" w:cs="Arial"/>
+                <w:b/>
+                <w:bCs/>
+                <w:sz w:val="20"/>
+                <w:szCs w:val="20"/>
+              </w:rPr>
+              <w:t xml:space="preserve">Client: </w:t>
+            </w:r>
+            <w:r>
+              <w:rPr>
+                <w:rFonts w:ascii="Arial" w:hAnsi="Arial" w:cs="Arial"/>
+                <w:bCs/>
+                <w:sz w:val="20"/>
+                <w:szCs w:val="20"/>
+              </w:rPr>
+              <w:t>Manufacturing</w:t>
+            </w:r>
+          </w:p>
+          <w:p>
+            <w:pPr>
+              <w:spacing w:line="360" w:lineRule="auto"/>
+              <w:ind w:left="720"/>
+              <w:jc w:val="both"/>
+              <w:rPr>
+                <w:rFonts w:ascii="Arial" w:hAnsi="Arial" w:cs="Arial"/>
+                <w:bCs/>
+                <w:sz w:val="20"/>
+                <w:szCs w:val="20"/>
+              </w:rPr>
+            </w:pPr>
+            <w:r>
+              <w:rPr>
+                <w:rFonts w:ascii="Arial" w:hAnsi="Arial" w:cs="Arial"/>
+                <w:b/>
+                <w:bCs/>
+                <w:sz w:val="20"/>
+                <w:szCs w:val="20"/>
+              </w:rPr>
+              <w:t xml:space="preserve">Tools: </w:t>
+            </w:r>
+            <w:r>
+              <w:rPr>
+                <w:rFonts w:ascii="Arial" w:hAnsi="Arial" w:cs="Arial"/>
+                <w:sz w:val="20"/>
+                <w:szCs w:val="20"/>
+              </w:rPr>
+              <w:t>Azure DevOps, YAML Pipelines, ADF, Databricks, App Services, and Bash</w:t>
+            </w:r>
+            <w:r>
+              <w:rPr>
+                <w:rFonts w:ascii="Arial" w:hAnsi="Arial" w:cs="Arial"/>
+                <w:sz w:val="20"/>
+                <w:szCs w:val="20"/>
+              </w:rPr>
+              <w:t>.</w:t>
+            </w:r>
+          </w:p>
+          <w:p>
+            <w:pPr>
+              <w:spacing w:after="0" w:line="360" w:lineRule="auto"/>
+              <w:ind w:left="720"/>
+              <w:jc w:val="both"/>
+              <w:rPr>
+                <w:rFonts w:ascii="Arial" w:hAnsi="Arial" w:cs="Arial"/>
+                <w:b/>
+                <w:bCs/>
+                <w:sz w:val="20"/>
+                <w:szCs w:val="20"/>
+              </w:rPr>
+            </w:pPr>
+            <w:r>
+              <w:rPr>
+                <w:rFonts w:ascii="Arial" w:hAnsi="Arial" w:cs="Arial"/>
+                <w:b/>
+                <w:bCs/>
+                <w:sz w:val="20"/>
+                <w:szCs w:val="20"/>
+              </w:rPr>
+              <w:t>Roles and Responsibilities:</w:t>
+            </w:r>
+          </w:p>
+          <w:p>
+            <w:pPr>
+              <w:pStyle w:val="ListParagraph"/>
+              <w:numPr>
+                <w:ilvl w:val="0"/>
+                <w:numId w:val="33"/>
+              </w:numPr>
+              <w:spacing w:after="0" w:line="360" w:lineRule="auto"/>
+              <w:jc w:val="both"/>
+              <w:rPr>
+                <w:rFonts w:ascii="Arial" w:hAnsi="Arial" w:cs="Arial"/>
+                <w:sz w:val="20"/>
+                <w:szCs w:val="20"/>
+              </w:rPr>
+            </w:pPr>
+            <w:r>
+              <w:rPr>
+                <w:rFonts w:ascii="Arial" w:hAnsi="Arial" w:cs="Arial"/>
+                <w:sz w:val="20"/>
+                <w:szCs w:val="20"/>
+              </w:rPr>
+              <w:t xml:space="preserve">Designed and implemented multi-stage CI/CD pipelines (Dev → QA → Prod) with gated approvals.  </w:t>
+            </w:r>
+          </w:p>
+          <w:p>
+            <w:pPr>
+              <w:pStyle w:val="ListParagraph"/>
+              <w:numPr>
+                <w:ilvl w:val="0"/>
+                <w:numId w:val="33"/>
+              </w:numPr>
+              <w:spacing w:after="0" w:line="360" w:lineRule="auto"/>
+              <w:jc w:val="both"/>
+              <w:rPr>
+                <w:rFonts w:ascii="Arial" w:hAnsi="Arial" w:cs="Arial"/>
+                <w:sz w:val="20"/>
+                <w:szCs w:val="20"/>
+              </w:rPr>
+            </w:pPr>
+            <w:r>
+              <w:rPr>
+                <w:rFonts w:ascii="Arial" w:hAnsi="Arial" w:cs="Arial"/>
+                <w:sz w:val="20"/>
+                <w:szCs w:val="20"/>
+              </w:rPr>
+              <w:t xml:space="preserve">Set up path-based triggers to enable per-service deployments using folder structure.  </w:t>
+            </w:r>
+          </w:p>
+          <w:p>
+            <w:pPr>
+              <w:pStyle w:val="ListParagraph"/>
+              <w:numPr>
+                <w:ilvl w:val="0"/>
+                <w:numId w:val="33"/>
+              </w:numPr>
+              <w:spacing w:after="0" w:line="360" w:lineRule="auto"/>
+              <w:jc w:val="both"/>
+              <w:rPr>
+                <w:rFonts w:ascii="Arial" w:hAnsi="Arial" w:cs="Arial"/>
+                <w:sz w:val="20"/>
+                <w:szCs w:val="20"/>
+              </w:rPr>
+            </w:pPr>
+            <w:r>
+              <w:rPr>
+                <w:rFonts w:ascii="Arial" w:hAnsi="Arial" w:cs="Arial"/>
+                <w:sz w:val="20"/>
+                <w:szCs w:val="20"/>
+              </w:rPr>
+              <w:t xml:space="preserve">Used YAML templates and environment-specific variable files to manage pipeline config.  </w:t>
+            </w:r>
+          </w:p>
+          <w:p>
+            <w:pPr>
+              <w:pStyle w:val="ListParagraph"/>
+              <w:numPr>
+                <w:ilvl w:val="0"/>
+                <w:numId w:val="33"/>
+              </w:numPr>
+              <w:spacing w:after="0" w:line="360" w:lineRule="auto"/>
+              <w:jc w:val="both"/>
+              <w:rPr>
+                <w:rFonts w:ascii="Arial" w:hAnsi="Arial" w:cs="Arial"/>
+                <w:sz w:val="20"/>
+                <w:szCs w:val="20"/>
+              </w:rPr>
+            </w:pPr>
+            <w:r>
+              <w:rPr>
+                <w:rFonts w:ascii="Arial" w:hAnsi="Arial" w:cs="Arial"/>
+                <w:sz w:val="20"/>
+                <w:szCs w:val="20"/>
+              </w:rPr>
+              <w:t xml:space="preserve">Managed deployments of Azure Services using conditional and manual gates to control staged deployments safely.  </w:t>
+            </w:r>
+          </w:p>
+          <w:p>
+            <w:pPr>
+              <w:shd w:val="clear" w:color="auto" w:fill="FFFFFF" w:themeFill="background1"/>
+              <w:spacing w:line="360" w:lineRule="auto"/>
+              <w:jc w:val="both"/>
+              <w:rPr>
+                <w:rFonts w:ascii="Arial" w:hAnsi="Arial" w:cs="Arial"/>
+                <w:b/>
+                <w:sz w:val="20"/>
+                <w:szCs w:val="20"/>
+              </w:rPr>
+            </w:pPr>
+          </w:p>
+          <w:p>
+            <w:pPr>
+              <w:shd w:val="clear" w:color="auto" w:fill="FFFFFF" w:themeFill="background1"/>
+              <w:spacing w:line="360" w:lineRule="auto"/>
+              <w:ind w:left="720"/>
+              <w:jc w:val="both"/>
+              <w:rPr>
+                <w:rFonts w:ascii="Arial" w:hAnsi="Arial" w:cs="Arial"/>
+                <w:smallCaps/>
+                <w:color w:val="1F3864" w:themeColor="accent1" w:themeShade="80"/>
+                <w:spacing w:val="5"/>
+                <w:sz w:val="20"/>
+                <w:szCs w:val="20"/>
+              </w:rPr>
+            </w:pPr>
+            <w:r>
+              <w:rPr>
+                <w:rFonts w:ascii="Arial" w:hAnsi="Arial" w:cs="Arial"/>
+                <w:noProof/>
+                <w:color w:val="212121"/>
+                <w:sz w:val="20"/>
+                <w:szCs w:val="20"/>
                 <w:lang w:eastAsia="en-IN"/>
               </w:rPr>
               <mc:AlternateContent>
@@ -5589,7 +6301,7 @@
                     </wp:anchor>
                   </w:drawing>
                 </mc:Choice>
-                <mc:Fallback>
+                <mc:Fallback xmlns:w16sdtfl="http://schemas.microsoft.com/office/word/2024/wordml/sdtformatlock">
                   <w:pict>
                     <v:oval w14:anchorId="5A269BD6" id="Oval 11" o:spid="_x0000_s1026" style="position:absolute;margin-left:8.55pt;margin-top:3pt;width:8.45pt;height:8.45pt;z-index:251673600;visibility:visible;mso-wrap-style:square;mso-width-percent:0;mso-height-percent:0;mso-wrap-distance-left:9pt;mso-wrap-distance-top:0;mso-wrap-distance-right:9pt;mso-wrap-distance-bottom:0;mso-position-horizontal:absolute;mso-position-horizontal-relative:text;mso-position-vertical:absolute;mso-position-vertical-relative:text;mso-width-percent:0;mso-height-percent:0;mso-width-relative:margin;mso-height-relative:margin;v-text-anchor:middle" o:gfxdata="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" fillcolor="#53bf84" stroked="f" strokeweight="1pt">
                       <v:stroke joinstyle="miter"/>
@@ -5810,7 +6522,9 @@
           </w:p>
           <w:p>
             <w:pPr>
-              <w:spacing w:line="360" w:lineRule="auto"/>
+              <w:pStyle w:val="ListParagraph"/>
+              <w:spacing w:after="0" w:line="360" w:lineRule="auto"/>
+              <w:ind w:left="1080"/>
               <w:jc w:val="both"/>
               <w:rPr>
                 <w:rFonts w:ascii="Arial" w:hAnsi="Arial" w:cs="Arial"/>
@@ -5819,129 +6533,6 @@
                 <w:szCs w:val="20"/>
               </w:rPr>
             </w:pPr>
-          </w:p>
-          <w:p>
-            <w:pPr>
-              <w:shd w:val="clear" w:color="auto" w:fill="FFFFFF" w:themeFill="background1"/>
-              <w:spacing w:line="360" w:lineRule="auto"/>
-              <w:ind w:left="720"/>
-              <w:jc w:val="both"/>
-              <w:rPr>
-                <w:rFonts w:ascii="Arial" w:hAnsi="Arial" w:cs="Arial"/>
-                <w:smallCaps/>
-                <w:color w:val="1F3864" w:themeColor="accent1" w:themeShade="80"/>
-                <w:spacing w:val="5"/>
-                <w:sz w:val="20"/>
-                <w:szCs w:val="20"/>
-              </w:rPr>
-            </w:pPr>
-            <w:r>
-              <w:rPr>
-                <w:rFonts w:ascii="Arial" w:hAnsi="Arial" w:cs="Arial"/>
-                <w:noProof/>
-                <w:color w:val="212121"/>
-                <w:lang w:eastAsia="en-IN"/>
-              </w:rPr>
-              <mc:AlternateContent>
-                <mc:Choice Requires="wps">
-                  <w:drawing>
-                    <wp:anchor distT="0" distB="0" distL="114300" distR="114300" simplePos="0" relativeHeight="251679744" behindDoc="0" locked="0" layoutInCell="1" allowOverlap="1" wp14:anchorId="79B153B6" wp14:editId="0D84632B">
-                      <wp:simplePos x="0" y="0"/>
-                      <wp:positionH relativeFrom="column">
-                        <wp:posOffset>107950</wp:posOffset>
-                      </wp:positionH>
-                      <wp:positionV relativeFrom="paragraph">
-                        <wp:posOffset>28903</wp:posOffset>
-                      </wp:positionV>
-                      <wp:extent cx="107315" cy="107315"/>
-                      <wp:effectExtent l="0" t="0" r="6985" b="6985"/>
-                      <wp:wrapNone/>
-                      <wp:docPr id="14" name="Oval 14"/>
-                      <wp:cNvGraphicFramePr/>
-                      <a:graphic xmlns:a="http://schemas.openxmlformats.org/drawingml/2006/main">
-                        <a:graphicData uri="http://schemas.microsoft.com/office/word/2010/wordprocessingShape">
-                          <wps:wsp>
-                            <wps:cNvSpPr/>
-                            <wps:spPr>
-                              <a:xfrm>
-                                <a:off x="0" y="0"/>
-                                <a:ext cx="107315" cy="107315"/>
-                              </a:xfrm>
-                              <a:prstGeom prst="ellipse">
-                                <a:avLst/>
-                              </a:prstGeom>
-                              <a:solidFill>
-                                <a:srgbClr val="53BF84"/>
-                              </a:solidFill>
-                              <a:ln>
-                                <a:noFill/>
-                              </a:ln>
-                            </wps:spPr>
-                            <wps:style>
-                              <a:lnRef idx="2">
-                                <a:schemeClr val="accent1">
-                                  <a:shade val="50000"/>
-                                </a:schemeClr>
-                              </a:lnRef>
-                              <a:fillRef idx="1">
-                                <a:schemeClr val="accent1"/>
-                              </a:fillRef>
-                              <a:effectRef idx="0">
-                                <a:schemeClr val="accent1"/>
-                              </a:effectRef>
-                              <a:fontRef idx="minor">
-                                <a:schemeClr val="lt1"/>
-                              </a:fontRef>
-                            </wps:style>
-                            <wps:bodyPr rot="0" spcFirstLastPara="0" vertOverflow="overflow" horzOverflow="overflow" vert="horz" wrap="square" lIns="91440" tIns="45720" rIns="91440" bIns="45720" numCol="1" spcCol="0" rtlCol="0" fromWordArt="0" anchor="ctr" anchorCtr="0" forceAA="0" compatLnSpc="1">
-                              <a:prstTxWarp prst="textNoShape">
-                                <a:avLst/>
-                              </a:prstTxWarp>
-                              <a:noAutofit/>
-                            </wps:bodyPr>
-                          </wps:wsp>
-                        </a:graphicData>
-                      </a:graphic>
-                      <wp14:sizeRelH relativeFrom="margin">
-                        <wp14:pctWidth>0</wp14:pctWidth>
-                      </wp14:sizeRelH>
-                      <wp14:sizeRelV relativeFrom="margin">
-                        <wp14:pctHeight>0</wp14:pctHeight>
-                      </wp14:sizeRelV>
-                    </wp:anchor>
-                  </w:drawing>
-                </mc:Choice>
-                <mc:Fallback>
-                  <w:pict>
-                    <v:oval w14:anchorId="651B5B72" id="Oval 14" o:spid="_x0000_s1026" style="position:absolute;margin-left:8.5pt;margin-top:2.3pt;width:8.45pt;height:8.45pt;z-index:251679744;visibility:visible;mso-wrap-style:square;mso-width-percent:0;mso-height-percent:0;mso-wrap-distance-left:9pt;mso-wrap-distance-top:0;mso-wrap-distance-right:9pt;mso-wrap-distance-bottom:0;mso-position-horizontal:absolute;mso-position-horizontal-relative:text;mso-position-vertical:absolute;mso-position-vertical-relative:text;mso-width-percent:0;mso-height-percent:0;mso-width-relative:margin;mso-height-relative:margin;v-text-anchor:middle" o:gfxdata="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" fillcolor="#53bf84" stroked="f" strokeweight="1pt">
-                      <v:stroke joinstyle="miter"/>
-                    </v:oval>
-                  </w:pict>
-                </mc:Fallback>
-              </mc:AlternateContent>
-            </w:r>
-            <w:r>
-              <w:rPr>
-                <w:rFonts w:ascii="Arial" w:hAnsi="Arial" w:cs="Arial"/>
-                <w:b/>
-                <w:sz w:val="20"/>
-                <w:szCs w:val="20"/>
-              </w:rPr>
-              <w:t>Name:</w:t>
-            </w:r>
-            <w:r>
-              <w:rPr>
-                <w:rStyle w:val="IntenseReference"/>
-                <w:rFonts w:ascii="Arial" w:hAnsi="Arial" w:cs="Arial"/>
-                <w:color w:val="1F3864" w:themeColor="accent1" w:themeShade="80"/>
-                <w:sz w:val="20"/>
-                <w:szCs w:val="20"/>
-              </w:rPr>
-              <w:t xml:space="preserve"> </w:t>
-            </w:r>
-            <w:r>
-              <w:t>Styra DAS</w:t>
-            </w:r>
           </w:p>
           <w:p>
             <w:pPr>
@@ -5954,230 +6545,6 @@
                 <w:bCs/>
                 <w:sz w:val="20"/>
                 <w:szCs w:val="20"/>
-              </w:rPr>
-            </w:pPr>
-            <w:r>
-              <w:rPr>
-                <w:rFonts w:ascii="Arial" w:hAnsi="Arial" w:cs="Arial"/>
-                <w:b/>
-                <w:bCs/>
-                <w:sz w:val="20"/>
-                <w:szCs w:val="20"/>
-              </w:rPr>
-              <w:t xml:space="preserve">Client: </w:t>
-            </w:r>
-            <w:r>
-              <w:rPr>
-                <w:rFonts w:ascii="Arial" w:hAnsi="Arial" w:cs="Arial"/>
-                <w:bCs/>
-                <w:sz w:val="20"/>
-                <w:szCs w:val="20"/>
-              </w:rPr>
-              <w:t>S</w:t>
-            </w:r>
-            <w:r>
-              <w:rPr>
-                <w:rFonts w:ascii="Arial" w:hAnsi="Arial" w:cs="Arial"/>
-                <w:bCs/>
-                <w:sz w:val="20"/>
-                <w:szCs w:val="20"/>
-              </w:rPr>
-              <w:t>ecurity Services</w:t>
-            </w:r>
-          </w:p>
-          <w:p>
-            <w:pPr>
-              <w:spacing w:line="360" w:lineRule="auto"/>
-              <w:ind w:left="720"/>
-              <w:jc w:val="both"/>
-              <w:rPr>
-                <w:rFonts w:ascii="Arial" w:hAnsi="Arial" w:cs="Arial"/>
-                <w:bCs/>
-                <w:sz w:val="20"/>
-                <w:szCs w:val="20"/>
-              </w:rPr>
-            </w:pPr>
-            <w:r>
-              <w:rPr>
-                <w:rFonts w:ascii="Arial" w:hAnsi="Arial" w:cs="Arial"/>
-                <w:b/>
-                <w:bCs/>
-                <w:sz w:val="20"/>
-                <w:szCs w:val="20"/>
-              </w:rPr>
-              <w:t xml:space="preserve">Tools: </w:t>
-            </w:r>
-            <w:r>
-              <w:rPr>
-                <w:rFonts w:ascii="Arial" w:hAnsi="Arial" w:cs="Arial"/>
-                <w:bCs/>
-                <w:sz w:val="20"/>
-                <w:szCs w:val="20"/>
-              </w:rPr>
-              <w:t>Styra DAS, AWS</w:t>
-            </w:r>
-            <w:r>
-              <w:rPr>
-                <w:rFonts w:ascii="Arial" w:hAnsi="Arial" w:cs="Arial"/>
-                <w:bCs/>
-                <w:sz w:val="20"/>
-                <w:szCs w:val="20"/>
-              </w:rPr>
-              <w:t xml:space="preserve">, Docker, Kubernetes, Linux.                                </w:t>
-            </w:r>
-          </w:p>
-          <w:p>
-            <w:pPr>
-              <w:spacing w:line="360" w:lineRule="auto"/>
-              <w:ind w:left="720"/>
-              <w:jc w:val="both"/>
-              <w:rPr>
-                <w:rFonts w:ascii="Arial" w:hAnsi="Arial" w:cs="Arial"/>
-                <w:b/>
-                <w:bCs/>
-                <w:sz w:val="20"/>
-                <w:szCs w:val="20"/>
-              </w:rPr>
-            </w:pPr>
-            <w:r>
-              <w:rPr>
-                <w:rFonts w:ascii="Arial" w:hAnsi="Arial" w:cs="Arial"/>
-                <w:b/>
-                <w:bCs/>
-                <w:sz w:val="20"/>
-                <w:szCs w:val="20"/>
-              </w:rPr>
-              <w:t>Roles and Responsibilities:</w:t>
-            </w:r>
-          </w:p>
-          <w:p>
-            <w:pPr>
-              <w:pStyle w:val="ListParagraph"/>
-              <w:numPr>
-                <w:ilvl w:val="0"/>
-                <w:numId w:val="30"/>
-              </w:numPr>
-              <w:spacing w:line="360" w:lineRule="auto"/>
-              <w:jc w:val="both"/>
-              <w:rPr>
-                <w:rFonts w:ascii="Arial" w:hAnsi="Arial" w:cs="Arial"/>
-                <w:bCs/>
-                <w:sz w:val="20"/>
-                <w:szCs w:val="20"/>
-              </w:rPr>
-            </w:pPr>
-            <w:r>
-              <w:rPr>
-                <w:rFonts w:ascii="Arial" w:hAnsi="Arial" w:cs="Arial"/>
-                <w:bCs/>
-                <w:sz w:val="20"/>
-                <w:szCs w:val="20"/>
-              </w:rPr>
-              <w:t>Automated cloud infrastructure with Terraform, creating</w:t>
-            </w:r>
-            <w:r>
-              <w:rPr>
-                <w:rFonts w:ascii="Arial" w:hAnsi="Arial" w:cs="Arial"/>
-                <w:bCs/>
-                <w:sz w:val="20"/>
-                <w:szCs w:val="20"/>
-              </w:rPr>
-              <w:t xml:space="preserve"> AWS resources like</w:t>
-            </w:r>
-            <w:r>
-              <w:rPr>
-                <w:rFonts w:ascii="Arial" w:hAnsi="Arial" w:cs="Arial"/>
-                <w:bCs/>
-                <w:sz w:val="20"/>
-                <w:szCs w:val="20"/>
-              </w:rPr>
-              <w:t xml:space="preserve"> VPCs, subnets, NAT gateways, EC2 instances</w:t>
-            </w:r>
-            <w:r>
-              <w:rPr>
-                <w:rFonts w:ascii="Arial" w:hAnsi="Arial" w:cs="Arial"/>
-                <w:bCs/>
-                <w:sz w:val="20"/>
-                <w:szCs w:val="20"/>
-              </w:rPr>
-              <w:t xml:space="preserve"> and (others).</w:t>
-            </w:r>
-          </w:p>
-          <w:p>
-            <w:pPr>
-              <w:pStyle w:val="ListParagraph"/>
-              <w:numPr>
-                <w:ilvl w:val="0"/>
-                <w:numId w:val="30"/>
-              </w:numPr>
-              <w:spacing w:line="360" w:lineRule="auto"/>
-              <w:jc w:val="both"/>
-              <w:rPr>
-                <w:rFonts w:ascii="Arial" w:hAnsi="Arial" w:cs="Arial"/>
-                <w:bCs/>
-                <w:sz w:val="20"/>
-                <w:szCs w:val="20"/>
-              </w:rPr>
-            </w:pPr>
-            <w:r>
-              <w:rPr>
-                <w:rFonts w:ascii="Arial" w:hAnsi="Arial" w:cs="Arial"/>
-                <w:bCs/>
-                <w:sz w:val="20"/>
-                <w:szCs w:val="20"/>
-              </w:rPr>
-              <w:t>Implemented complex IAM policies, improving security compliance by 35%.</w:t>
-            </w:r>
-          </w:p>
-          <w:p>
-            <w:pPr>
-              <w:pStyle w:val="ListParagraph"/>
-              <w:numPr>
-                <w:ilvl w:val="0"/>
-                <w:numId w:val="30"/>
-              </w:numPr>
-              <w:spacing w:line="480" w:lineRule="auto"/>
-              <w:jc w:val="both"/>
-              <w:rPr>
-                <w:rFonts w:ascii="Arial" w:hAnsi="Arial" w:cs="Arial"/>
-                <w:bCs/>
-                <w:sz w:val="20"/>
-                <w:szCs w:val="20"/>
-              </w:rPr>
-            </w:pPr>
-            <w:r>
-              <w:rPr>
-                <w:rFonts w:ascii="Arial" w:hAnsi="Arial" w:cs="Arial"/>
-                <w:bCs/>
-                <w:sz w:val="20"/>
-                <w:szCs w:val="20"/>
-              </w:rPr>
-              <w:t>Managed Kubernetes deployments, ensuring high availability and scalability.</w:t>
-            </w:r>
-            <w:r>
-              <w:rPr>
-                <w:rFonts w:ascii="Arial" w:hAnsi="Arial" w:cs="Arial"/>
-                <w:bCs/>
-                <w:sz w:val="20"/>
-                <w:szCs w:val="20"/>
-              </w:rPr>
-              <w:tab/>
-            </w:r>
-          </w:p>
-          <w:p>
-            <w:pPr>
-              <w:shd w:val="clear" w:color="auto" w:fill="FFFFFF" w:themeFill="background1"/>
-              <w:spacing w:line="360" w:lineRule="auto"/>
-              <w:ind w:left="720"/>
-              <w:jc w:val="both"/>
-              <w:rPr>
-                <w:rFonts w:ascii="Arial" w:hAnsi="Arial" w:cs="Arial"/>
-                <w:b/>
-                <w:bCs/>
-                <w:color w:val="205C6C"/>
-                <w:spacing w:val="20"/>
-                <w:sz w:val="30"/>
-                <w:szCs w:val="30"/>
               </w:rPr>
             </w:pPr>
             <w:r>
@@ -6256,7 +6623,7 @@
                     </wp:anchor>
                   </w:drawing>
                 </mc:Choice>
-                <mc:Fallback>
+                <mc:Fallback xmlns:w16sdtfl="http://schemas.microsoft.com/office/word/2024/wordml/sdtformatlock">
                   <w:pict>
                     <v:oval w14:anchorId="04F042D5" id="Oval 15" o:spid="_x0000_s1026" style="position:absolute;margin-left:8.55pt;margin-top:4.8pt;width:8.45pt;height:8.45pt;z-index:251681792;visibility:visible;mso-wrap-style:square;mso-width-percent:0;mso-height-percent:0;mso-wrap-distance-left:9pt;mso-wrap-distance-top:0;mso-wrap-distance-right:9pt;mso-wrap-distance-bottom:0;mso-position-horizontal:absolute;mso-position-horizontal-relative:text;mso-position-vertical:absolute;mso-position-vertical-relative:text;mso-width-percent:0;mso-height-percent:0;mso-width-relative:margin;mso-height-relative:margin;v-text-anchor:middle" o:gfxdata="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" fillcolor="#53bf84" stroked="f" strokeweight="1pt">
                       <v:stroke joinstyle="miter"/>
@@ -6294,6 +6661,8 @@
                 <w:rFonts w:ascii="Arial" w:eastAsia="SymbolMT" w:hAnsi="Arial" w:cs="Arial"/>
                 <w:bCs/>
                 <w:color w:val="000000" w:themeColor="text1"/>
+                <w:sz w:val="20"/>
+                <w:szCs w:val="20"/>
               </w:rPr>
               <w:t xml:space="preserve">I </w:t>
             </w:r>
@@ -6302,14 +6671,28 @@
                 <w:rFonts w:ascii="Arial" w:eastAsia="SymbolMT" w:hAnsi="Arial" w:cs="Arial"/>
                 <w:bCs/>
                 <w:color w:val="000000" w:themeColor="text1"/>
+                <w:sz w:val="20"/>
+                <w:szCs w:val="20"/>
               </w:rPr>
               <w:t xml:space="preserve">Consistently received </w:t>
+            </w:r>
+            <w:r>
+              <w:rPr>
+                <w:rFonts w:ascii="Arial" w:eastAsia="SymbolMT" w:hAnsi="Arial" w:cs="Arial"/>
+                <w:bCs/>
+                <w:color w:val="000000" w:themeColor="text1"/>
+                <w:sz w:val="20"/>
+                <w:szCs w:val="20"/>
+              </w:rPr>
+              <w:t xml:space="preserve">multiple </w:t>
             </w:r>
             <w:r>
               <w:rPr>
                 <w:rFonts w:ascii="Arial" w:eastAsia="SymbolMT" w:hAnsi="Arial" w:cs="Arial"/>
                 <w:b/>
                 <w:color w:val="000000" w:themeColor="text1"/>
+                <w:sz w:val="20"/>
+                <w:szCs w:val="20"/>
               </w:rPr>
               <w:t>written email appreciations</w:t>
             </w:r>
@@ -6318,30 +6701,18 @@
                 <w:rFonts w:ascii="Arial" w:eastAsia="SymbolMT" w:hAnsi="Arial" w:cs="Arial"/>
                 <w:bCs/>
                 <w:color w:val="000000" w:themeColor="text1"/>
-              </w:rPr>
-              <w:t xml:space="preserve"> from stakeholders, clients, and managers across all projects for delivering high-quality results.</w:t>
-            </w:r>
-            <w:r>
-              <w:rPr>
-                <w:rFonts w:ascii="Arial" w:eastAsia="SymbolMT" w:hAnsi="Arial" w:cs="Arial"/>
-                <w:bCs/>
-                <w:color w:val="000000" w:themeColor="text1"/>
-              </w:rPr>
-              <w:t xml:space="preserve"> </w:t>
-            </w:r>
-            <w:r>
-              <w:rPr>
-                <w:rFonts w:ascii="Arial" w:eastAsia="SymbolMT" w:hAnsi="Arial" w:cs="Arial"/>
-                <w:bCs/>
-                <w:color w:val="000000" w:themeColor="text1"/>
-              </w:rPr>
-              <w:t xml:space="preserve">Awarded a </w:t>
+                <w:sz w:val="20"/>
+                <w:szCs w:val="20"/>
+              </w:rPr>
+              <w:t xml:space="preserve"> from stakeholders, clients, and managers across all projects for delivering high-quality results. Awarded a </w:t>
             </w:r>
             <w:r>
               <w:rPr>
                 <w:rFonts w:ascii="Arial" w:eastAsia="SymbolMT" w:hAnsi="Arial" w:cs="Arial"/>
                 <w:b/>
                 <w:color w:val="000000" w:themeColor="text1"/>
+                <w:sz w:val="20"/>
+                <w:szCs w:val="20"/>
               </w:rPr>
               <w:t>performance bonus</w:t>
             </w:r>
@@ -6350,6 +6721,8 @@
                 <w:rFonts w:ascii="Arial" w:eastAsia="SymbolMT" w:hAnsi="Arial" w:cs="Arial"/>
                 <w:bCs/>
                 <w:color w:val="000000" w:themeColor="text1"/>
+                <w:sz w:val="20"/>
+                <w:szCs w:val="20"/>
               </w:rPr>
               <w:t xml:space="preserve"> from client for timely project delivery and cost reduction in a major initiative.</w:t>
             </w:r>
@@ -6368,9 +6741,9 @@
       </w:pPr>
     </w:p>
     <w:sectPr>
-      <w:headerReference w:type="even" r:id="rId22"/>
-      <w:headerReference w:type="default" r:id="rId23"/>
-      <w:headerReference w:type="first" r:id="rId24"/>
+      <w:headerReference w:type="even" r:id="rId23"/>
+      <w:headerReference w:type="default" r:id="rId24"/>
+      <w:headerReference w:type="first" r:id="rId25"/>
       <w:pgSz w:w="12240" w:h="15840" w:code="1"/>
       <w:pgMar w:top="284" w:right="284" w:bottom="0" w:left="284" w:header="0" w:footer="0" w:gutter="0"/>
       <w:cols w:space="708"/>
@@ -6381,7 +6754,7 @@
 </file>
 
 <file path=word/endnotes.xml><?xml version="1.0" encoding="utf-8"?>
-<w:endnotes xmlns:wpc="http://schemas.microsoft.com/office/word/2010/wordprocessingCanvas" xmlns:cx="http://schemas.microsoft.com/office/drawing/2014/chartex" xmlns:cx1="http://schemas.microsoft.com/office/drawing/2015/9/8/chartex" xmlns:cx2="http://schemas.microsoft.com/office/drawing/2015/10/21/chartex" xmlns:cx3="http://schemas.microsoft.com/office/drawing/2016/5/9/chartex" xmlns:cx4="http://schemas.microsoft.com/office/drawing/2016/5/10/chartex" xmlns:cx5="http://schemas.microsoft.com/office/drawing/2016/5/11/chartex" xmlns:cx6="http://schemas.microsoft.com/office/drawing/2016/5/12/chartex" xmlns:cx7="http://schemas.microsoft.com/office/drawing/2016/5/13/chartex" xmlns:cx8="http://schemas.microsoft.com/office/drawing/2016/5/14/chartex" xmlns:mc="http://schemas.openxmlformats.org/markup-compatibility/2006" xmlns:aink="http://schemas.microsoft.com/office/drawing/2016/ink" xmlns:am3d="http://schemas.microsoft.com/office/drawing/2017/model3d" xmlns:o="urn:schemas-microsoft-com:office:office" xmlns:oel="http://schemas.microsoft.com/office/2019/extlst" xmlns:r="http://schemas.openxmlformats.org/officeDocument/2006/relationships" xmlns:m="http://schemas.openxmlformats.org/officeDocument/2006/math" xmlns:v="urn:schemas-microsoft-com:vml" xmlns:wp14="http://schemas.microsoft.com/office/word/2010/wordprocessingDrawing" xmlns:wp="http://schemas.openxmlformats.org/drawingml/2006/wordprocessingDrawing" xmlns:w10="urn:schemas-microsoft-com:office:word" xmlns:w="http://schemas.openxmlformats.org/wordprocessingml/2006/main" xmlns:w14="http://schemas.microsoft.com/office/word/2010/wordml" xmlns:w15="http://schemas.microsoft.com/office/word/2012/wordml" xmlns:w16cex="http://schemas.microsoft.com/office/word/2018/wordml/cex" xmlns:w16cid="http://schemas.microsoft.com/office/word/2016/wordml/cid" xmlns:w16="http://schemas.microsoft.com/office/word/2018/wordml" xmlns:w16du="http://schemas.microsoft.com/office/word/2023/wordml/word16du" xmlns:w16sdtdh="http://schemas.microsoft.com/office/word/2020/wordml/sdtdatahash" xmlns:w16sdtfl="http://schemas.microsoft.com/office/word/2024/wordml/sdtformatlock" xmlns:w16se="http://schemas.microsoft.com/office/word/2015/wordml/symex" xmlns:wpg="http://schemas.microsoft.com/office/word/2010/wordprocessingGroup" xmlns:wpi="http://schemas.microsoft.com/office/word/2010/wordprocessingInk" xmlns:wne="http://schemas.microsoft.com/office/word/2006/wordml" xmlns:wps="http://schemas.microsoft.com/office/word/2010/wordprocessingShape" mc:Ignorable="w14 w15 w16se w16cid w16 w16cex w16sdtdh w16sdtfl w16du wp14">
+<w:endnotes xmlns:wpc="http://schemas.microsoft.com/office/word/2010/wordprocessingCanvas" xmlns:cx="http://schemas.microsoft.com/office/drawing/2014/chartex" xmlns:cx1="http://schemas.microsoft.com/office/drawing/2015/9/8/chartex" xmlns:cx2="http://schemas.microsoft.com/office/drawing/2015/10/21/chartex" xmlns:cx3="http://schemas.microsoft.com/office/drawing/2016/5/9/chartex" xmlns:cx4="http://schemas.microsoft.com/office/drawing/2016/5/10/chartex" xmlns:cx5="http://schemas.microsoft.com/office/drawing/2016/5/11/chartex" xmlns:cx6="http://schemas.microsoft.com/office/drawing/2016/5/12/chartex" xmlns:cx7="http://schemas.microsoft.com/office/drawing/2016/5/13/chartex" xmlns:cx8="http://schemas.microsoft.com/office/drawing/2016/5/14/chartex" xmlns:mc="http://schemas.openxmlformats.org/markup-compatibility/2006" xmlns:aink="http://schemas.microsoft.com/office/drawing/2016/ink" xmlns:am3d="http://schemas.microsoft.com/office/drawing/2017/model3d" xmlns:o="urn:schemas-microsoft-com:office:office" xmlns:oel="http://schemas.microsoft.com/office/2019/extlst" xmlns:r="http://schemas.openxmlformats.org/officeDocument/2006/relationships" xmlns:m="http://schemas.openxmlformats.org/officeDocument/2006/math" xmlns:v="urn:schemas-microsoft-com:vml" xmlns:wp14="http://schemas.microsoft.com/office/word/2010/wordprocessingDrawing" xmlns:wp="http://schemas.openxmlformats.org/drawingml/2006/wordprocessingDrawing" xmlns:w10="urn:schemas-microsoft-com:office:word" xmlns:w="http://schemas.openxmlformats.org/wordprocessingml/2006/main" xmlns:w14="http://schemas.microsoft.com/office/word/2010/wordml" xmlns:w15="http://schemas.microsoft.com/office/word/2012/wordml" xmlns:w16cex="http://schemas.microsoft.com/office/word/2018/wordml/cex" xmlns:w16cid="http://schemas.microsoft.com/office/word/2016/wordml/cid" xmlns:w16="http://schemas.microsoft.com/office/word/2018/wordml" xmlns:w16du="http://schemas.microsoft.com/office/word/2023/wordml/word16du" xmlns:w16sdtdh="http://schemas.microsoft.com/office/word/2020/wordml/sdtdatahash" xmlns:w16se="http://schemas.microsoft.com/office/word/2015/wordml/symex" xmlns:wpg="http://schemas.microsoft.com/office/word/2010/wordprocessingGroup" xmlns:wpi="http://schemas.microsoft.com/office/word/2010/wordprocessingInk" xmlns:wne="http://schemas.microsoft.com/office/word/2006/wordml" xmlns:wps="http://schemas.microsoft.com/office/word/2010/wordprocessingShape" mc:Ignorable="w14 w15 w16se w16cid w16 w16cex w16sdtdh w16du wp14">
   <w:endnote w:type="separator" w:id="-1">
     <w:p>
       <w:pPr>
@@ -6406,7 +6779,7 @@
 </file>
 
 <file path=word/footnotes.xml><?xml version="1.0" encoding="utf-8"?>
-<w:footnotes xmlns:wpc="http://schemas.microsoft.com/office/word/2010/wordprocessingCanvas" xmlns:cx="http://schemas.microsoft.com/office/drawing/2014/chartex" xmlns:cx1="http://schemas.microsoft.com/office/drawing/2015/9/8/chartex" xmlns:cx2="http://schemas.microsoft.com/office/drawing/2015/10/21/chartex" xmlns:cx3="http://schemas.microsoft.com/office/drawing/2016/5/9/chartex" xmlns:cx4="http://schemas.microsoft.com/office/drawing/2016/5/10/chartex" xmlns:cx5="http://schemas.microsoft.com/office/drawing/2016/5/11/chartex" xmlns:cx6="http://schemas.microsoft.com/office/drawing/2016/5/12/chartex" xmlns:cx7="http://schemas.microsoft.com/office/drawing/2016/5/13/chartex" xmlns:cx8="http://schemas.microsoft.com/office/drawing/2016/5/14/chartex" xmlns:mc="http://schemas.openxmlformats.org/markup-compatibility/2006" xmlns:aink="http://schemas.microsoft.com/office/drawing/2016/ink" xmlns:am3d="http://schemas.microsoft.com/office/drawing/2017/model3d" xmlns:o="urn:schemas-microsoft-com:office:office" xmlns:oel="http://schemas.microsoft.com/office/2019/extlst" xmlns:r="http://schemas.openxmlformats.org/officeDocument/2006/relationships" xmlns:m="http://schemas.openxmlformats.org/officeDocument/2006/math" xmlns:v="urn:schemas-microsoft-com:vml" xmlns:wp14="http://schemas.microsoft.com/office/word/2010/wordprocessingDrawing" xmlns:wp="http://schemas.openxmlformats.org/drawingml/2006/wordprocessingDrawing" xmlns:w10="urn:schemas-microsoft-com:office:word" xmlns:w="http://schemas.openxmlformats.org/wordprocessingml/2006/main" xmlns:w14="http://schemas.microsoft.com/office/word/2010/wordml" xmlns:w15="http://schemas.microsoft.com/office/word/2012/wordml" xmlns:w16cex="http://schemas.microsoft.com/office/word/2018/wordml/cex" xmlns:w16cid="http://schemas.microsoft.com/office/word/2016/wordml/cid" xmlns:w16="http://schemas.microsoft.com/office/word/2018/wordml" xmlns:w16du="http://schemas.microsoft.com/office/word/2023/wordml/word16du" xmlns:w16sdtdh="http://schemas.microsoft.com/office/word/2020/wordml/sdtdatahash" xmlns:w16sdtfl="http://schemas.microsoft.com/office/word/2024/wordml/sdtformatlock" xmlns:w16se="http://schemas.microsoft.com/office/word/2015/wordml/symex" xmlns:wpg="http://schemas.microsoft.com/office/word/2010/wordprocessingGroup" xmlns:wpi="http://schemas.microsoft.com/office/word/2010/wordprocessingInk" xmlns:wne="http://schemas.microsoft.com/office/word/2006/wordml" xmlns:wps="http://schemas.microsoft.com/office/word/2010/wordprocessingShape" mc:Ignorable="w14 w15 w16se w16cid w16 w16cex w16sdtdh w16sdtfl w16du wp14">
+<w:footnotes xmlns:wpc="http://schemas.microsoft.com/office/word/2010/wordprocessingCanvas" xmlns:cx="http://schemas.microsoft.com/office/drawing/2014/chartex" xmlns:cx1="http://schemas.microsoft.com/office/drawing/2015/9/8/chartex" xmlns:cx2="http://schemas.microsoft.com/office/drawing/2015/10/21/chartex" xmlns:cx3="http://schemas.microsoft.com/office/drawing/2016/5/9/chartex" xmlns:cx4="http://schemas.microsoft.com/office/drawing/2016/5/10/chartex" xmlns:cx5="http://schemas.microsoft.com/office/drawing/2016/5/11/chartex" xmlns:cx6="http://schemas.microsoft.com/office/drawing/2016/5/12/chartex" xmlns:cx7="http://schemas.microsoft.com/office/drawing/2016/5/13/chartex" xmlns:cx8="http://schemas.microsoft.com/office/drawing/2016/5/14/chartex" xmlns:mc="http://schemas.openxmlformats.org/markup-compatibility/2006" xmlns:aink="http://schemas.microsoft.com/office/drawing/2016/ink" xmlns:am3d="http://schemas.microsoft.com/office/drawing/2017/model3d" xmlns:o="urn:schemas-microsoft-com:office:office" xmlns:oel="http://schemas.microsoft.com/office/2019/extlst" xmlns:r="http://schemas.openxmlformats.org/officeDocument/2006/relationships" xmlns:m="http://schemas.openxmlformats.org/officeDocument/2006/math" xmlns:v="urn:schemas-microsoft-com:vml" xmlns:wp14="http://schemas.microsoft.com/office/word/2010/wordprocessingDrawing" xmlns:wp="http://schemas.openxmlformats.org/drawingml/2006/wordprocessingDrawing" xmlns:w10="urn:schemas-microsoft-com:office:word" xmlns:w="http://schemas.openxmlformats.org/wordprocessingml/2006/main" xmlns:w14="http://schemas.microsoft.com/office/word/2010/wordml" xmlns:w15="http://schemas.microsoft.com/office/word/2012/wordml" xmlns:w16cex="http://schemas.microsoft.com/office/word/2018/wordml/cex" xmlns:w16cid="http://schemas.microsoft.com/office/word/2016/wordml/cid" xmlns:w16="http://schemas.microsoft.com/office/word/2018/wordml" xmlns:w16du="http://schemas.microsoft.com/office/word/2023/wordml/word16du" xmlns:w16sdtdh="http://schemas.microsoft.com/office/word/2020/wordml/sdtdatahash" xmlns:w16se="http://schemas.microsoft.com/office/word/2015/wordml/symex" xmlns:wpg="http://schemas.microsoft.com/office/word/2010/wordprocessingGroup" xmlns:wpi="http://schemas.microsoft.com/office/word/2010/wordprocessingInk" xmlns:wne="http://schemas.microsoft.com/office/word/2006/wordml" xmlns:wps="http://schemas.microsoft.com/office/word/2010/wordprocessingShape" mc:Ignorable="w14 w15 w16se w16cid w16 w16cex w16sdtdh w16du wp14">
   <w:footnote w:type="separator" w:id="-1">
     <w:p>
       <w:pPr>
@@ -6431,7 +6804,7 @@
 </file>
 
 <file path=word/header1.xml><?xml version="1.0" encoding="utf-8"?>
-<w:hdr xmlns:wpc="http://schemas.microsoft.com/office/word/2010/wordprocessingCanvas" xmlns:cx="http://schemas.microsoft.com/office/drawing/2014/chartex" xmlns:cx1="http://schemas.microsoft.com/office/drawing/2015/9/8/chartex" xmlns:cx2="http://schemas.microsoft.com/office/drawing/2015/10/21/chartex" xmlns:cx3="http://schemas.microsoft.com/office/drawing/2016/5/9/chartex" xmlns:cx4="http://schemas.microsoft.com/office/drawing/2016/5/10/chartex" xmlns:cx5="http://schemas.microsoft.com/office/drawing/2016/5/11/chartex" xmlns:cx6="http://schemas.microsoft.com/office/drawing/2016/5/12/chartex" xmlns:cx7="http://schemas.microsoft.com/office/drawing/2016/5/13/chartex" xmlns:cx8="http://schemas.microsoft.com/office/drawing/2016/5/14/chartex" xmlns:mc="http://schemas.openxmlformats.org/markup-compatibility/2006" xmlns:aink="http://schemas.microsoft.com/office/drawing/2016/ink" xmlns:am3d="http://schemas.microsoft.com/office/drawing/2017/model3d" xmlns:o="urn:schemas-microsoft-com:office:office" xmlns:oel="http://schemas.microsoft.com/office/2019/extlst" xmlns:r="http://schemas.openxmlformats.org/officeDocument/2006/relationships" xmlns:m="http://schemas.openxmlformats.org/officeDocument/2006/math" xmlns:v="urn:schemas-microsoft-com:vml" xmlns:wp14="http://schemas.microsoft.com/office/word/2010/wordprocessingDrawing" xmlns:wp="http://schemas.openxmlformats.org/drawingml/2006/wordprocessingDrawing" xmlns:w10="urn:schemas-microsoft-com:office:word" xmlns:w="http://schemas.openxmlformats.org/wordprocessingml/2006/main" xmlns:w14="http://schemas.microsoft.com/office/word/2010/wordml" xmlns:w15="http://schemas.microsoft.com/office/word/2012/wordml" xmlns:w16cex="http://schemas.microsoft.com/office/word/2018/wordml/cex" xmlns:w16cid="http://schemas.microsoft.com/office/word/2016/wordml/cid" xmlns:w16="http://schemas.microsoft.com/office/word/2018/wordml" xmlns:w16du="http://schemas.microsoft.com/office/word/2023/wordml/word16du" xmlns:w16sdtdh="http://schemas.microsoft.com/office/word/2020/wordml/sdtdatahash" xmlns:w16sdtfl="http://schemas.microsoft.com/office/word/2024/wordml/sdtformatlock" xmlns:w16se="http://schemas.microsoft.com/office/word/2015/wordml/symex" xmlns:wpg="http://schemas.microsoft.com/office/word/2010/wordprocessingGroup" xmlns:wpi="http://schemas.microsoft.com/office/word/2010/wordprocessingInk" xmlns:wne="http://schemas.microsoft.com/office/word/2006/wordml" xmlns:wps="http://schemas.microsoft.com/office/word/2010/wordprocessingShape" mc:Ignorable="w14 w15 w16se w16cid w16 w16cex w16sdtdh w16sdtfl w16du wp14">
+<w:hdr xmlns:wpc="http://schemas.microsoft.com/office/word/2010/wordprocessingCanvas" xmlns:cx="http://schemas.microsoft.com/office/drawing/2014/chartex" xmlns:cx1="http://schemas.microsoft.com/office/drawing/2015/9/8/chartex" xmlns:cx2="http://schemas.microsoft.com/office/drawing/2015/10/21/chartex" xmlns:cx3="http://schemas.microsoft.com/office/drawing/2016/5/9/chartex" xmlns:cx4="http://schemas.microsoft.com/office/drawing/2016/5/10/chartex" xmlns:cx5="http://schemas.microsoft.com/office/drawing/2016/5/11/chartex" xmlns:cx6="http://schemas.microsoft.com/office/drawing/2016/5/12/chartex" xmlns:cx7="http://schemas.microsoft.com/office/drawing/2016/5/13/chartex" xmlns:cx8="http://schemas.microsoft.com/office/drawing/2016/5/14/chartex" xmlns:mc="http://schemas.openxmlformats.org/markup-compatibility/2006" xmlns:aink="http://schemas.microsoft.com/office/drawing/2016/ink" xmlns:am3d="http://schemas.microsoft.com/office/drawing/2017/model3d" xmlns:o="urn:schemas-microsoft-com:office:office" xmlns:oel="http://schemas.microsoft.com/office/2019/extlst" xmlns:r="http://schemas.openxmlformats.org/officeDocument/2006/relationships" xmlns:m="http://schemas.openxmlformats.org/officeDocument/2006/math" xmlns:v="urn:schemas-microsoft-com:vml" xmlns:wp14="http://schemas.microsoft.com/office/word/2010/wordprocessingDrawing" xmlns:wp="http://schemas.openxmlformats.org/drawingml/2006/wordprocessingDrawing" xmlns:w10="urn:schemas-microsoft-com:office:word" xmlns:w="http://schemas.openxmlformats.org/wordprocessingml/2006/main" xmlns:w14="http://schemas.microsoft.com/office/word/2010/wordml" xmlns:w15="http://schemas.microsoft.com/office/word/2012/wordml" xmlns:w16cex="http://schemas.microsoft.com/office/word/2018/wordml/cex" xmlns:w16cid="http://schemas.microsoft.com/office/word/2016/wordml/cid" xmlns:w16="http://schemas.microsoft.com/office/word/2018/wordml" xmlns:w16du="http://schemas.microsoft.com/office/word/2023/wordml/word16du" xmlns:w16sdtdh="http://schemas.microsoft.com/office/word/2020/wordml/sdtdatahash" xmlns:w16se="http://schemas.microsoft.com/office/word/2015/wordml/symex" xmlns:wpg="http://schemas.microsoft.com/office/word/2010/wordprocessingGroup" xmlns:wpi="http://schemas.microsoft.com/office/word/2010/wordprocessingInk" xmlns:wne="http://schemas.microsoft.com/office/word/2006/wordml" xmlns:wps="http://schemas.microsoft.com/office/word/2010/wordprocessingShape" mc:Ignorable="w14 w15 w16se w16cid w16 w16cex w16sdtdh w16du wp14">
   <w:p>
     <w:pPr>
       <w:pStyle w:val="Header"/>
@@ -6471,7 +6844,7 @@
 </file>
 
 <file path=word/header2.xml><?xml version="1.0" encoding="utf-8"?>
-<w:hdr xmlns:wpc="http://schemas.microsoft.com/office/word/2010/wordprocessingCanvas" xmlns:cx="http://schemas.microsoft.com/office/drawing/2014/chartex" xmlns:cx1="http://schemas.microsoft.com/office/drawing/2015/9/8/chartex" xmlns:cx2="http://schemas.microsoft.com/office/drawing/2015/10/21/chartex" xmlns:cx3="http://schemas.microsoft.com/office/drawing/2016/5/9/chartex" xmlns:cx4="http://schemas.microsoft.com/office/drawing/2016/5/10/chartex" xmlns:cx5="http://schemas.microsoft.com/office/drawing/2016/5/11/chartex" xmlns:cx6="http://schemas.microsoft.com/office/drawing/2016/5/12/chartex" xmlns:cx7="http://schemas.microsoft.com/office/drawing/2016/5/13/chartex" xmlns:cx8="http://schemas.microsoft.com/office/drawing/2016/5/14/chartex" xmlns:mc="http://schemas.openxmlformats.org/markup-compatibility/2006" xmlns:aink="http://schemas.microsoft.com/office/drawing/2016/ink" xmlns:am3d="http://schemas.microsoft.com/office/drawing/2017/model3d" xmlns:o="urn:schemas-microsoft-com:office:office" xmlns:oel="http://schemas.microsoft.com/office/2019/extlst" xmlns:r="http://schemas.openxmlformats.org/officeDocument/2006/relationships" xmlns:m="http://schemas.openxmlformats.org/officeDocument/2006/math" xmlns:v="urn:schemas-microsoft-com:vml" xmlns:wp14="http://schemas.microsoft.com/office/word/2010/wordprocessingDrawing" xmlns:wp="http://schemas.openxmlformats.org/drawingml/2006/wordprocessingDrawing" xmlns:w10="urn:schemas-microsoft-com:office:word" xmlns:w="http://schemas.openxmlformats.org/wordprocessingml/2006/main" xmlns:w14="http://schemas.microsoft.com/office/word/2010/wordml" xmlns:w15="http://schemas.microsoft.com/office/word/2012/wordml" xmlns:w16cex="http://schemas.microsoft.com/office/word/2018/wordml/cex" xmlns:w16cid="http://schemas.microsoft.com/office/word/2016/wordml/cid" xmlns:w16="http://schemas.microsoft.com/office/word/2018/wordml" xmlns:w16du="http://schemas.microsoft.com/office/word/2023/wordml/word16du" xmlns:w16sdtdh="http://schemas.microsoft.com/office/word/2020/wordml/sdtdatahash" xmlns:w16sdtfl="http://schemas.microsoft.com/office/word/2024/wordml/sdtformatlock" xmlns:w16se="http://schemas.microsoft.com/office/word/2015/wordml/symex" xmlns:wpg="http://schemas.microsoft.com/office/word/2010/wordprocessingGroup" xmlns:wpi="http://schemas.microsoft.com/office/word/2010/wordprocessingInk" xmlns:wne="http://schemas.microsoft.com/office/word/2006/wordml" xmlns:wps="http://schemas.microsoft.com/office/word/2010/wordprocessingShape" mc:Ignorable="w14 w15 w16se w16cid w16 w16cex w16sdtdh w16sdtfl w16du wp14">
+<w:hdr xmlns:wpc="http://schemas.microsoft.com/office/word/2010/wordprocessingCanvas" xmlns:cx="http://schemas.microsoft.com/office/drawing/2014/chartex" xmlns:cx1="http://schemas.microsoft.com/office/drawing/2015/9/8/chartex" xmlns:cx2="http://schemas.microsoft.com/office/drawing/2015/10/21/chartex" xmlns:cx3="http://schemas.microsoft.com/office/drawing/2016/5/9/chartex" xmlns:cx4="http://schemas.microsoft.com/office/drawing/2016/5/10/chartex" xmlns:cx5="http://schemas.microsoft.com/office/drawing/2016/5/11/chartex" xmlns:cx6="http://schemas.microsoft.com/office/drawing/2016/5/12/chartex" xmlns:cx7="http://schemas.microsoft.com/office/drawing/2016/5/13/chartex" xmlns:cx8="http://schemas.microsoft.com/office/drawing/2016/5/14/chartex" xmlns:mc="http://schemas.openxmlformats.org/markup-compatibility/2006" xmlns:aink="http://schemas.microsoft.com/office/drawing/2016/ink" xmlns:am3d="http://schemas.microsoft.com/office/drawing/2017/model3d" xmlns:o="urn:schemas-microsoft-com:office:office" xmlns:oel="http://schemas.microsoft.com/office/2019/extlst" xmlns:r="http://schemas.openxmlformats.org/officeDocument/2006/relationships" xmlns:m="http://schemas.openxmlformats.org/officeDocument/2006/math" xmlns:v="urn:schemas-microsoft-com:vml" xmlns:wp14="http://schemas.microsoft.com/office/word/2010/wordprocessingDrawing" xmlns:wp="http://schemas.openxmlformats.org/drawingml/2006/wordprocessingDrawing" xmlns:w10="urn:schemas-microsoft-com:office:word" xmlns:w="http://schemas.openxmlformats.org/wordprocessingml/2006/main" xmlns:w14="http://schemas.microsoft.com/office/word/2010/wordml" xmlns:w15="http://schemas.microsoft.com/office/word/2012/wordml" xmlns:w16cex="http://schemas.microsoft.com/office/word/2018/wordml/cex" xmlns:w16cid="http://schemas.microsoft.com/office/word/2016/wordml/cid" xmlns:w16="http://schemas.microsoft.com/office/word/2018/wordml" xmlns:w16du="http://schemas.microsoft.com/office/word/2023/wordml/word16du" xmlns:w16sdtdh="http://schemas.microsoft.com/office/word/2020/wordml/sdtdatahash" xmlns:w16se="http://schemas.microsoft.com/office/word/2015/wordml/symex" xmlns:wpg="http://schemas.microsoft.com/office/word/2010/wordprocessingGroup" xmlns:wpi="http://schemas.microsoft.com/office/word/2010/wordprocessingInk" xmlns:wne="http://schemas.microsoft.com/office/word/2006/wordml" xmlns:wps="http://schemas.microsoft.com/office/word/2010/wordprocessingShape" mc:Ignorable="w14 w15 w16se w16cid w16 w16cex w16sdtdh w16du wp14">
   <w:p>
     <w:pPr>
       <w:pStyle w:val="Header"/>
@@ -6511,7 +6884,7 @@
 </file>
 
 <file path=word/header3.xml><?xml version="1.0" encoding="utf-8"?>
-<w:hdr xmlns:wpc="http://schemas.microsoft.com/office/word/2010/wordprocessingCanvas" xmlns:cx="http://schemas.microsoft.com/office/drawing/2014/chartex" xmlns:cx1="http://schemas.microsoft.com/office/drawing/2015/9/8/chartex" xmlns:cx2="http://schemas.microsoft.com/office/drawing/2015/10/21/chartex" xmlns:cx3="http://schemas.microsoft.com/office/drawing/2016/5/9/chartex" xmlns:cx4="http://schemas.microsoft.com/office/drawing/2016/5/10/chartex" xmlns:cx5="http://schemas.microsoft.com/office/drawing/2016/5/11/chartex" xmlns:cx6="http://schemas.microsoft.com/office/drawing/2016/5/12/chartex" xmlns:cx7="http://schemas.microsoft.com/office/drawing/2016/5/13/chartex" xmlns:cx8="http://schemas.microsoft.com/office/drawing/2016/5/14/chartex" xmlns:mc="http://schemas.openxmlformats.org/markup-compatibility/2006" xmlns:aink="http://schemas.microsoft.com/office/drawing/2016/ink" xmlns:am3d="http://schemas.microsoft.com/office/drawing/2017/model3d" xmlns:o="urn:schemas-microsoft-com:office:office" xmlns:oel="http://schemas.microsoft.com/office/2019/extlst" xmlns:r="http://schemas.openxmlformats.org/officeDocument/2006/relationships" xmlns:m="http://schemas.openxmlformats.org/officeDocument/2006/math" xmlns:v="urn:schemas-microsoft-com:vml" xmlns:wp14="http://schemas.microsoft.com/office/word/2010/wordprocessingDrawing" xmlns:wp="http://schemas.openxmlformats.org/drawingml/2006/wordprocessingDrawing" xmlns:w10="urn:schemas-microsoft-com:office:word" xmlns:w="http://schemas.openxmlformats.org/wordprocessingml/2006/main" xmlns:w14="http://schemas.microsoft.com/office/word/2010/wordml" xmlns:w15="http://schemas.microsoft.com/office/word/2012/wordml" xmlns:w16cex="http://schemas.microsoft.com/office/word/2018/wordml/cex" xmlns:w16cid="http://schemas.microsoft.com/office/word/2016/wordml/cid" xmlns:w16="http://schemas.microsoft.com/office/word/2018/wordml" xmlns:w16du="http://schemas.microsoft.com/office/word/2023/wordml/word16du" xmlns:w16sdtdh="http://schemas.microsoft.com/office/word/2020/wordml/sdtdatahash" xmlns:w16sdtfl="http://schemas.microsoft.com/office/word/2024/wordml/sdtformatlock" xmlns:w16se="http://schemas.microsoft.com/office/word/2015/wordml/symex" xmlns:wpg="http://schemas.microsoft.com/office/word/2010/wordprocessingGroup" xmlns:wpi="http://schemas.microsoft.com/office/word/2010/wordprocessingInk" xmlns:wne="http://schemas.microsoft.com/office/word/2006/wordml" xmlns:wps="http://schemas.microsoft.com/office/word/2010/wordprocessingShape" mc:Ignorable="w14 w15 w16se w16cid w16 w16cex w16sdtdh w16sdtfl w16du wp14">
+<w:hdr xmlns:wpc="http://schemas.microsoft.com/office/word/2010/wordprocessingCanvas" xmlns:cx="http://schemas.microsoft.com/office/drawing/2014/chartex" xmlns:cx1="http://schemas.microsoft.com/office/drawing/2015/9/8/chartex" xmlns:cx2="http://schemas.microsoft.com/office/drawing/2015/10/21/chartex" xmlns:cx3="http://schemas.microsoft.com/office/drawing/2016/5/9/chartex" xmlns:cx4="http://schemas.microsoft.com/office/drawing/2016/5/10/chartex" xmlns:cx5="http://schemas.microsoft.com/office/drawing/2016/5/11/chartex" xmlns:cx6="http://schemas.microsoft.com/office/drawing/2016/5/12/chartex" xmlns:cx7="http://schemas.microsoft.com/office/drawing/2016/5/13/chartex" xmlns:cx8="http://schemas.microsoft.com/office/drawing/2016/5/14/chartex" xmlns:mc="http://schemas.openxmlformats.org/markup-compatibility/2006" xmlns:aink="http://schemas.microsoft.com/office/drawing/2016/ink" xmlns:am3d="http://schemas.microsoft.com/office/drawing/2017/model3d" xmlns:o="urn:schemas-microsoft-com:office:office" xmlns:oel="http://schemas.microsoft.com/office/2019/extlst" xmlns:r="http://schemas.openxmlformats.org/officeDocument/2006/relationships" xmlns:m="http://schemas.openxmlformats.org/officeDocument/2006/math" xmlns:v="urn:schemas-microsoft-com:vml" xmlns:wp14="http://schemas.microsoft.com/office/word/2010/wordprocessingDrawing" xmlns:wp="http://schemas.openxmlformats.org/drawingml/2006/wordprocessingDrawing" xmlns:w10="urn:schemas-microsoft-com:office:word" xmlns:w="http://schemas.openxmlformats.org/wordprocessingml/2006/main" xmlns:w14="http://schemas.microsoft.com/office/word/2010/wordml" xmlns:w15="http://schemas.microsoft.com/office/word/2012/wordml" xmlns:w16cex="http://schemas.microsoft.com/office/word/2018/wordml/cex" xmlns:w16cid="http://schemas.microsoft.com/office/word/2016/wordml/cid" xmlns:w16="http://schemas.microsoft.com/office/word/2018/wordml" xmlns:w16du="http://schemas.microsoft.com/office/word/2023/wordml/word16du" xmlns:w16sdtdh="http://schemas.microsoft.com/office/word/2020/wordml/sdtdatahash" xmlns:w16se="http://schemas.microsoft.com/office/word/2015/wordml/symex" xmlns:wpg="http://schemas.microsoft.com/office/word/2010/wordprocessingGroup" xmlns:wpi="http://schemas.microsoft.com/office/word/2010/wordprocessingInk" xmlns:wne="http://schemas.microsoft.com/office/word/2006/wordml" xmlns:wps="http://schemas.microsoft.com/office/word/2010/wordprocessingShape" mc:Ignorable="w14 w15 w16se w16cid w16 w16cex w16sdtdh w16du wp14">
   <w:p>
     <w:pPr>
       <w:pStyle w:val="Header"/>
@@ -6551,7 +6924,7 @@
 </file>
 
 <file path=word/numbering.xml><?xml version="1.0" encoding="utf-8"?>
-<w:numbering xmlns:wpc="http://schemas.microsoft.com/office/word/2010/wordprocessingCanvas" xmlns:cx="http://schemas.microsoft.com/office/drawing/2014/chartex" xmlns:cx1="http://schemas.microsoft.com/office/drawing/2015/9/8/chartex" xmlns:cx2="http://schemas.microsoft.com/office/drawing/2015/10/21/chartex" xmlns:cx3="http://schemas.microsoft.com/office/drawing/2016/5/9/chartex" xmlns:cx4="http://schemas.microsoft.com/office/drawing/2016/5/10/chartex" xmlns:cx5="http://schemas.microsoft.com/office/drawing/2016/5/11/chartex" xmlns:cx6="http://schemas.microsoft.com/office/drawing/2016/5/12/chartex" xmlns:cx7="http://schemas.microsoft.com/office/drawing/2016/5/13/chartex" xmlns:cx8="http://schemas.microsoft.com/office/drawing/2016/5/14/chartex" xmlns:mc="http://schemas.openxmlformats.org/markup-compatibility/2006" xmlns:aink="http://schemas.microsoft.com/office/drawing/2016/ink" xmlns:am3d="http://schemas.microsoft.com/office/drawing/2017/model3d" xmlns:o="urn:schemas-microsoft-com:office:office" xmlns:oel="http://schemas.microsoft.com/office/2019/extlst" xmlns:r="http://schemas.openxmlformats.org/officeDocument/2006/relationships" xmlns:m="http://schemas.openxmlformats.org/officeDocument/2006/math" xmlns:v="urn:schemas-microsoft-com:vml" xmlns:wp14="http://schemas.microsoft.com/office/word/2010/wordprocessingDrawing" xmlns:wp="http://schemas.openxmlformats.org/drawingml/2006/wordprocessingDrawing" xmlns:w10="urn:schemas-microsoft-com:office:word" xmlns:w="http://schemas.openxmlformats.org/wordprocessingml/2006/main" xmlns:w14="http://schemas.microsoft.com/office/word/2010/wordml" xmlns:w15="http://schemas.microsoft.com/office/word/2012/wordml" xmlns:w16cex="http://schemas.microsoft.com/office/word/2018/wordml/cex" xmlns:w16cid="http://schemas.microsoft.com/office/word/2016/wordml/cid" xmlns:w16="http://schemas.microsoft.com/office/word/2018/wordml" xmlns:w16du="http://schemas.microsoft.com/office/word/2023/wordml/word16du" xmlns:w16sdtdh="http://schemas.microsoft.com/office/word/2020/wordml/sdtdatahash" xmlns:w16sdtfl="http://schemas.microsoft.com/office/word/2024/wordml/sdtformatlock" xmlns:w16se="http://schemas.microsoft.com/office/word/2015/wordml/symex" xmlns:wpg="http://schemas.microsoft.com/office/word/2010/wordprocessingGroup" xmlns:wpi="http://schemas.microsoft.com/office/word/2010/wordprocessingInk" xmlns:wne="http://schemas.microsoft.com/office/word/2006/wordml" xmlns:wps="http://schemas.microsoft.com/office/word/2010/wordprocessingShape" mc:Ignorable="w14 w15 w16se w16cid w16 w16cex w16sdtdh w16sdtfl w16du wp14">
+<w:numbering xmlns:wpc="http://schemas.microsoft.com/office/word/2010/wordprocessingCanvas" xmlns:cx="http://schemas.microsoft.com/office/drawing/2014/chartex" xmlns:cx1="http://schemas.microsoft.com/office/drawing/2015/9/8/chartex" xmlns:cx2="http://schemas.microsoft.com/office/drawing/2015/10/21/chartex" xmlns:cx3="http://schemas.microsoft.com/office/drawing/2016/5/9/chartex" xmlns:cx4="http://schemas.microsoft.com/office/drawing/2016/5/10/chartex" xmlns:cx5="http://schemas.microsoft.com/office/drawing/2016/5/11/chartex" xmlns:cx6="http://schemas.microsoft.com/office/drawing/2016/5/12/chartex" xmlns:cx7="http://schemas.microsoft.com/office/drawing/2016/5/13/chartex" xmlns:cx8="http://schemas.microsoft.com/office/drawing/2016/5/14/chartex" xmlns:mc="http://schemas.openxmlformats.org/markup-compatibility/2006" xmlns:aink="http://schemas.microsoft.com/office/drawing/2016/ink" xmlns:am3d="http://schemas.microsoft.com/office/drawing/2017/model3d" xmlns:o="urn:schemas-microsoft-com:office:office" xmlns:oel="http://schemas.microsoft.com/office/2019/extlst" xmlns:r="http://schemas.openxmlformats.org/officeDocument/2006/relationships" xmlns:m="http://schemas.openxmlformats.org/officeDocument/2006/math" xmlns:v="urn:schemas-microsoft-com:vml" xmlns:wp14="http://schemas.microsoft.com/office/word/2010/wordprocessingDrawing" xmlns:wp="http://schemas.openxmlformats.org/drawingml/2006/wordprocessingDrawing" xmlns:w10="urn:schemas-microsoft-com:office:word" xmlns:w="http://schemas.openxmlformats.org/wordprocessingml/2006/main" xmlns:w14="http://schemas.microsoft.com/office/word/2010/wordml" xmlns:w15="http://schemas.microsoft.com/office/word/2012/wordml" xmlns:w16cex="http://schemas.microsoft.com/office/word/2018/wordml/cex" xmlns:w16cid="http://schemas.microsoft.com/office/word/2016/wordml/cid" xmlns:w16="http://schemas.microsoft.com/office/word/2018/wordml" xmlns:w16du="http://schemas.microsoft.com/office/word/2023/wordml/word16du" xmlns:w16sdtdh="http://schemas.microsoft.com/office/word/2020/wordml/sdtdatahash" xmlns:w16se="http://schemas.microsoft.com/office/word/2015/wordml/symex" xmlns:wpg="http://schemas.microsoft.com/office/word/2010/wordprocessingGroup" xmlns:wpi="http://schemas.microsoft.com/office/word/2010/wordprocessingInk" xmlns:wne="http://schemas.microsoft.com/office/word/2006/wordml" xmlns:wps="http://schemas.microsoft.com/office/word/2010/wordprocessingShape" mc:Ignorable="w14 w15 w16se w16cid w16 w16cex w16sdtdh w16du wp14">
   <w:numPicBullet w:numPicBulletId="0">
     <w:pict>
       <v:shapetype id="_x0000_t75" coordsize="21600,21600" o:spt="75" o:preferrelative="t" path="m@4@5l@4@11@9@11@9@5xe" filled="f" stroked="f">
@@ -6573,7 +6946,7 @@
         <v:path o:extrusionok="f" gradientshapeok="t" o:connecttype="rect"/>
         <o:lock v:ext="edit" aspectratio="t"/>
       </v:shapetype>
-      <v:shape id="_x0000_i1029" type="#_x0000_t75" style="width:11.4pt;height:11.4pt" o:bullet="t">
+      <v:shape id="_x0000_i1117" type="#_x0000_t75" style="width:11.5pt;height:11.5pt" o:bullet="t">
         <v:imagedata r:id="rId1" o:title="mso83C8"/>
       </v:shape>
     </w:pict>
@@ -7484,6 +7857,119 @@
     </w:lvl>
   </w:abstractNum>
   <w:abstractNum w:abstractNumId="8" w15:restartNumberingAfterBreak="0">
+    <w:nsid w:val="1D5037CE"/>
+    <w:multiLevelType w:val="hybridMultilevel"/>
+    <w:tmpl w:val="48D0B352"/>
+    <w:lvl w:ilvl="0" w:tplc="40090005">
+      <w:start w:val="1"/>
+      <w:numFmt w:val="bullet"/>
+      <w:lvlText w:val=""/>
+      <w:lvlJc w:val="left"/>
+      <w:pPr>
+        <w:ind w:left="1080" w:hanging="360"/>
+      </w:pPr>
+      <w:rPr>
+        <w:rFonts w:ascii="Wingdings" w:hAnsi="Wingdings" w:hint="default"/>
+      </w:rPr>
+    </w:lvl>
+    <w:lvl w:ilvl="1" w:tplc="40090003" w:tentative="1">
+      <w:start w:val="1"/>
+      <w:numFmt w:val="bullet"/>
+      <w:lvlText w:val="o"/>
+      <w:lvlJc w:val="left"/>
+      <w:pPr>
+        <w:ind w:left="1800" w:hanging="360"/>
+      </w:pPr>
+      <w:rPr>
+        <w:rFonts w:ascii="Courier New" w:hAnsi="Courier New" w:cs="Courier New" w:hint="default"/>
+      </w:rPr>
+    </w:lvl>
+    <w:lvl w:ilvl="2" w:tplc="40090005" w:tentative="1">
+      <w:start w:val="1"/>
+      <w:numFmt w:val="bullet"/>
+      <w:lvlText w:val=""/>
+      <w:lvlJc w:val="left"/>
+      <w:pPr>
+        <w:ind w:left="2520" w:hanging="360"/>
+      </w:pPr>
+      <w:rPr>
+        <w:rFonts w:ascii="Wingdings" w:hAnsi="Wingdings" w:hint="default"/>
+      </w:rPr>
+    </w:lvl>
+    <w:lvl w:ilvl="3" w:tplc="40090001" w:tentative="1">
+      <w:start w:val="1"/>
+      <w:numFmt w:val="bullet"/>
+      <w:lvlText w:val=""/>
+      <w:lvlJc w:val="left"/>
+      <w:pPr>
+        <w:ind w:left="3240" w:hanging="360"/>
+      </w:pPr>
+      <w:rPr>
+        <w:rFonts w:ascii="Symbol" w:hAnsi="Symbol" w:hint="default"/>
+      </w:rPr>
+    </w:lvl>
+    <w:lvl w:ilvl="4" w:tplc="40090003" w:tentative="1">
+      <w:start w:val="1"/>
+      <w:numFmt w:val="bullet"/>
+      <w:lvlText w:val="o"/>
+      <w:lvlJc w:val="left"/>
+      <w:pPr>
+        <w:ind w:left="3960" w:hanging="360"/>
+      </w:pPr>
+      <w:rPr>
+        <w:rFonts w:ascii="Courier New" w:hAnsi="Courier New" w:cs="Courier New" w:hint="default"/>
+      </w:rPr>
+    </w:lvl>
+    <w:lvl w:ilvl="5" w:tplc="40090005" w:tentative="1">
+      <w:start w:val="1"/>
+      <w:numFmt w:val="bullet"/>
+      <w:lvlText w:val=""/>
+      <w:lvlJc w:val="left"/>
+      <w:pPr>
+        <w:ind w:left="4680" w:hanging="360"/>
+      </w:pPr>
+      <w:rPr>
+        <w:rFonts w:ascii="Wingdings" w:hAnsi="Wingdings" w:hint="default"/>
+      </w:rPr>
+    </w:lvl>
+    <w:lvl w:ilvl="6" w:tplc="40090001" w:tentative="1">
+      <w:start w:val="1"/>
+      <w:numFmt w:val="bullet"/>
+      <w:lvlText w:val=""/>
+      <w:lvlJc w:val="left"/>
+      <w:pPr>
+        <w:ind w:left="5400" w:hanging="360"/>
+      </w:pPr>
+      <w:rPr>
+        <w:rFonts w:ascii="Symbol" w:hAnsi="Symbol" w:hint="default"/>
+      </w:rPr>
+    </w:lvl>
+    <w:lvl w:ilvl="7" w:tplc="40090003" w:tentative="1">
+      <w:start w:val="1"/>
+      <w:numFmt w:val="bullet"/>
+      <w:lvlText w:val="o"/>
+      <w:lvlJc w:val="left"/>
+      <w:pPr>
+        <w:ind w:left="6120" w:hanging="360"/>
+      </w:pPr>
+      <w:rPr>
+        <w:rFonts w:ascii="Courier New" w:hAnsi="Courier New" w:cs="Courier New" w:hint="default"/>
+      </w:rPr>
+    </w:lvl>
+    <w:lvl w:ilvl="8" w:tplc="40090005" w:tentative="1">
+      <w:start w:val="1"/>
+      <w:numFmt w:val="bullet"/>
+      <w:lvlText w:val=""/>
+      <w:lvlJc w:val="left"/>
+      <w:pPr>
+        <w:ind w:left="6840" w:hanging="360"/>
+      </w:pPr>
+      <w:rPr>
+        <w:rFonts w:ascii="Wingdings" w:hAnsi="Wingdings" w:hint="default"/>
+      </w:rPr>
+    </w:lvl>
+  </w:abstractNum>
+  <w:abstractNum w:abstractNumId="9" w15:restartNumberingAfterBreak="0">
     <w:nsid w:val="1DF74413"/>
     <w:multiLevelType w:val="hybridMultilevel"/>
     <w:tmpl w:val="4CC23A3A"/>
@@ -7595,7 +8081,7 @@
       </w:rPr>
     </w:lvl>
   </w:abstractNum>
-  <w:abstractNum w:abstractNumId="9" w15:restartNumberingAfterBreak="0">
+  <w:abstractNum w:abstractNumId="10" w15:restartNumberingAfterBreak="0">
     <w:nsid w:val="20405E48"/>
     <w:multiLevelType w:val="hybridMultilevel"/>
     <w:tmpl w:val="6DD05A8C"/>
@@ -7708,7 +8194,7 @@
       </w:rPr>
     </w:lvl>
   </w:abstractNum>
-  <w:abstractNum w:abstractNumId="10" w15:restartNumberingAfterBreak="0">
+  <w:abstractNum w:abstractNumId="11" w15:restartNumberingAfterBreak="0">
     <w:nsid w:val="25387DE9"/>
     <w:multiLevelType w:val="hybridMultilevel"/>
     <w:tmpl w:val="2F4CD8EE"/>
@@ -7821,7 +8307,7 @@
       </w:rPr>
     </w:lvl>
   </w:abstractNum>
-  <w:abstractNum w:abstractNumId="11" w15:restartNumberingAfterBreak="0">
+  <w:abstractNum w:abstractNumId="12" w15:restartNumberingAfterBreak="0">
     <w:nsid w:val="267C117E"/>
     <w:multiLevelType w:val="hybridMultilevel"/>
     <w:tmpl w:val="6E5887D6"/>
@@ -7934,7 +8420,7 @@
       </w:rPr>
     </w:lvl>
   </w:abstractNum>
-  <w:abstractNum w:abstractNumId="12" w15:restartNumberingAfterBreak="0">
+  <w:abstractNum w:abstractNumId="13" w15:restartNumberingAfterBreak="0">
     <w:nsid w:val="29B71BE8"/>
     <w:multiLevelType w:val="hybridMultilevel"/>
     <w:tmpl w:val="98A8CC62"/>
@@ -8048,7 +8534,7 @@
       </w:rPr>
     </w:lvl>
   </w:abstractNum>
-  <w:abstractNum w:abstractNumId="13" w15:restartNumberingAfterBreak="0">
+  <w:abstractNum w:abstractNumId="14" w15:restartNumberingAfterBreak="0">
     <w:nsid w:val="2C65577F"/>
     <w:multiLevelType w:val="hybridMultilevel"/>
     <w:tmpl w:val="0F1ACC80"/>
@@ -8160,7 +8646,7 @@
       </w:rPr>
     </w:lvl>
   </w:abstractNum>
-  <w:abstractNum w:abstractNumId="14" w15:restartNumberingAfterBreak="0">
+  <w:abstractNum w:abstractNumId="15" w15:restartNumberingAfterBreak="0">
     <w:nsid w:val="36213DE5"/>
     <w:multiLevelType w:val="hybridMultilevel"/>
     <w:tmpl w:val="78943D34"/>
@@ -8273,7 +8759,7 @@
       </w:rPr>
     </w:lvl>
   </w:abstractNum>
-  <w:abstractNum w:abstractNumId="15" w15:restartNumberingAfterBreak="0">
+  <w:abstractNum w:abstractNumId="16" w15:restartNumberingAfterBreak="0">
     <w:nsid w:val="36232DDB"/>
     <w:multiLevelType w:val="hybridMultilevel"/>
     <w:tmpl w:val="E5047754"/>
@@ -8385,7 +8871,7 @@
       </w:rPr>
     </w:lvl>
   </w:abstractNum>
-  <w:abstractNum w:abstractNumId="16" w15:restartNumberingAfterBreak="0">
+  <w:abstractNum w:abstractNumId="17" w15:restartNumberingAfterBreak="0">
     <w:nsid w:val="39AB236A"/>
     <w:multiLevelType w:val="hybridMultilevel"/>
     <w:tmpl w:val="7F820E10"/>
@@ -8498,7 +8984,7 @@
       </w:rPr>
     </w:lvl>
   </w:abstractNum>
-  <w:abstractNum w:abstractNumId="17" w15:restartNumberingAfterBreak="0">
+  <w:abstractNum w:abstractNumId="18" w15:restartNumberingAfterBreak="0">
     <w:nsid w:val="3B893CD9"/>
     <w:multiLevelType w:val="hybridMultilevel"/>
     <w:tmpl w:val="45BA6DB0"/>
@@ -8611,7 +9097,7 @@
       </w:rPr>
     </w:lvl>
   </w:abstractNum>
-  <w:abstractNum w:abstractNumId="18" w15:restartNumberingAfterBreak="0">
+  <w:abstractNum w:abstractNumId="19" w15:restartNumberingAfterBreak="0">
     <w:nsid w:val="3FD6445C"/>
     <w:multiLevelType w:val="hybridMultilevel"/>
     <w:tmpl w:val="72269906"/>
@@ -8724,7 +9210,7 @@
       </w:rPr>
     </w:lvl>
   </w:abstractNum>
-  <w:abstractNum w:abstractNumId="19" w15:restartNumberingAfterBreak="0">
+  <w:abstractNum w:abstractNumId="20" w15:restartNumberingAfterBreak="0">
     <w:nsid w:val="423936FA"/>
     <w:multiLevelType w:val="hybridMultilevel"/>
     <w:tmpl w:val="8B827838"/>
@@ -8837,7 +9323,7 @@
       </w:rPr>
     </w:lvl>
   </w:abstractNum>
-  <w:abstractNum w:abstractNumId="20" w15:restartNumberingAfterBreak="0">
+  <w:abstractNum w:abstractNumId="21" w15:restartNumberingAfterBreak="0">
     <w:nsid w:val="49D94A19"/>
     <w:multiLevelType w:val="hybridMultilevel"/>
     <w:tmpl w:val="A6744764"/>
@@ -8950,7 +9436,7 @@
       </w:rPr>
     </w:lvl>
   </w:abstractNum>
-  <w:abstractNum w:abstractNumId="21" w15:restartNumberingAfterBreak="0">
+  <w:abstractNum w:abstractNumId="22" w15:restartNumberingAfterBreak="0">
     <w:nsid w:val="58212009"/>
     <w:multiLevelType w:val="hybridMultilevel"/>
     <w:tmpl w:val="34423FBC"/>
@@ -9063,7 +9549,7 @@
       </w:rPr>
     </w:lvl>
   </w:abstractNum>
-  <w:abstractNum w:abstractNumId="22" w15:restartNumberingAfterBreak="0">
+  <w:abstractNum w:abstractNumId="23" w15:restartNumberingAfterBreak="0">
     <w:nsid w:val="5B355BBE"/>
     <w:multiLevelType w:val="hybridMultilevel"/>
     <w:tmpl w:val="94D667D2"/>
@@ -9177,7 +9663,7 @@
       </w:rPr>
     </w:lvl>
   </w:abstractNum>
-  <w:abstractNum w:abstractNumId="23" w15:restartNumberingAfterBreak="0">
+  <w:abstractNum w:abstractNumId="24" w15:restartNumberingAfterBreak="0">
     <w:nsid w:val="5B75575D"/>
     <w:multiLevelType w:val="hybridMultilevel"/>
     <w:tmpl w:val="9642DBAA"/>
@@ -9290,7 +9776,7 @@
       </w:rPr>
     </w:lvl>
   </w:abstractNum>
-  <w:abstractNum w:abstractNumId="24" w15:restartNumberingAfterBreak="0">
+  <w:abstractNum w:abstractNumId="25" w15:restartNumberingAfterBreak="0">
     <w:nsid w:val="62BC2448"/>
     <w:multiLevelType w:val="hybridMultilevel"/>
     <w:tmpl w:val="0AF26934"/>
@@ -9403,7 +9889,7 @@
       </w:rPr>
     </w:lvl>
   </w:abstractNum>
-  <w:abstractNum w:abstractNumId="25" w15:restartNumberingAfterBreak="0">
+  <w:abstractNum w:abstractNumId="26" w15:restartNumberingAfterBreak="0">
     <w:nsid w:val="64FD1D43"/>
     <w:multiLevelType w:val="hybridMultilevel"/>
     <w:tmpl w:val="BABEBB8E"/>
@@ -9516,7 +10002,7 @@
       </w:rPr>
     </w:lvl>
   </w:abstractNum>
-  <w:abstractNum w:abstractNumId="26" w15:restartNumberingAfterBreak="0">
+  <w:abstractNum w:abstractNumId="27" w15:restartNumberingAfterBreak="0">
     <w:nsid w:val="670B64A0"/>
     <w:multiLevelType w:val="hybridMultilevel"/>
     <w:tmpl w:val="F5B85C5C"/>
@@ -9629,7 +10115,7 @@
       </w:rPr>
     </w:lvl>
   </w:abstractNum>
-  <w:abstractNum w:abstractNumId="27" w15:restartNumberingAfterBreak="0">
+  <w:abstractNum w:abstractNumId="28" w15:restartNumberingAfterBreak="0">
     <w:nsid w:val="6A965855"/>
     <w:multiLevelType w:val="hybridMultilevel"/>
     <w:tmpl w:val="61B025CC"/>
@@ -9741,7 +10227,7 @@
       </w:rPr>
     </w:lvl>
   </w:abstractNum>
-  <w:abstractNum w:abstractNumId="28" w15:restartNumberingAfterBreak="0">
+  <w:abstractNum w:abstractNumId="29" w15:restartNumberingAfterBreak="0">
     <w:nsid w:val="72201092"/>
     <w:multiLevelType w:val="hybridMultilevel"/>
     <w:tmpl w:val="E8685CFE"/>
@@ -9853,7 +10339,7 @@
       </w:rPr>
     </w:lvl>
   </w:abstractNum>
-  <w:abstractNum w:abstractNumId="29" w15:restartNumberingAfterBreak="0">
+  <w:abstractNum w:abstractNumId="30" w15:restartNumberingAfterBreak="0">
     <w:nsid w:val="72E7462A"/>
     <w:multiLevelType w:val="hybridMultilevel"/>
     <w:tmpl w:val="6AB87030"/>
@@ -9966,7 +10452,7 @@
       </w:rPr>
     </w:lvl>
   </w:abstractNum>
-  <w:abstractNum w:abstractNumId="30" w15:restartNumberingAfterBreak="0">
+  <w:abstractNum w:abstractNumId="31" w15:restartNumberingAfterBreak="0">
     <w:nsid w:val="7919182C"/>
     <w:multiLevelType w:val="hybridMultilevel"/>
     <w:tmpl w:val="1FF67E12"/>
@@ -10078,7 +10564,7 @@
       </w:rPr>
     </w:lvl>
   </w:abstractNum>
-  <w:abstractNum w:abstractNumId="31" w15:restartNumberingAfterBreak="0">
+  <w:abstractNum w:abstractNumId="32" w15:restartNumberingAfterBreak="0">
     <w:nsid w:val="7BD85E89"/>
     <w:multiLevelType w:val="hybridMultilevel"/>
     <w:tmpl w:val="FC30725A"/>
@@ -10192,43 +10678,43 @@
     </w:lvl>
   </w:abstractNum>
   <w:num w:numId="1" w16cid:durableId="1449857333">
-    <w:abstractNumId w:val="25"/>
+    <w:abstractNumId w:val="26"/>
   </w:num>
   <w:num w:numId="2" w16cid:durableId="1007945768">
     <w:abstractNumId w:val="7"/>
   </w:num>
   <w:num w:numId="3" w16cid:durableId="1761948811">
+    <w:abstractNumId w:val="24"/>
+  </w:num>
+  <w:num w:numId="4" w16cid:durableId="1470319918">
+    <w:abstractNumId w:val="18"/>
+  </w:num>
+  <w:num w:numId="5" w16cid:durableId="2109806488">
+    <w:abstractNumId w:val="32"/>
+  </w:num>
+  <w:num w:numId="6" w16cid:durableId="1502283154">
+    <w:abstractNumId w:val="30"/>
+  </w:num>
+  <w:num w:numId="7" w16cid:durableId="468402528">
+    <w:abstractNumId w:val="11"/>
+  </w:num>
+  <w:num w:numId="8" w16cid:durableId="925068476">
+    <w:abstractNumId w:val="20"/>
+  </w:num>
+  <w:num w:numId="9" w16cid:durableId="1892382140">
+    <w:abstractNumId w:val="31"/>
+  </w:num>
+  <w:num w:numId="10" w16cid:durableId="1067803992">
     <w:abstractNumId w:val="23"/>
   </w:num>
-  <w:num w:numId="4" w16cid:durableId="1470319918">
-    <w:abstractNumId w:val="17"/>
-  </w:num>
-  <w:num w:numId="5" w16cid:durableId="2109806488">
-    <w:abstractNumId w:val="31"/>
-  </w:num>
-  <w:num w:numId="6" w16cid:durableId="1502283154">
-    <w:abstractNumId w:val="29"/>
-  </w:num>
-  <w:num w:numId="7" w16cid:durableId="468402528">
-    <w:abstractNumId w:val="10"/>
-  </w:num>
-  <w:num w:numId="8" w16cid:durableId="925068476">
-    <w:abstractNumId w:val="19"/>
-  </w:num>
-  <w:num w:numId="9" w16cid:durableId="1892382140">
-    <w:abstractNumId w:val="30"/>
-  </w:num>
-  <w:num w:numId="10" w16cid:durableId="1067803992">
-    <w:abstractNumId w:val="22"/>
-  </w:num>
   <w:num w:numId="11" w16cid:durableId="444152285">
-    <w:abstractNumId w:val="12"/>
+    <w:abstractNumId w:val="13"/>
   </w:num>
   <w:num w:numId="12" w16cid:durableId="601643704">
-    <w:abstractNumId w:val="24"/>
+    <w:abstractNumId w:val="25"/>
   </w:num>
   <w:num w:numId="13" w16cid:durableId="1354527840">
-    <w:abstractNumId w:val="16"/>
+    <w:abstractNumId w:val="17"/>
   </w:num>
   <w:num w:numId="14" w16cid:durableId="665670296">
     <w:abstractNumId w:val="0"/>
@@ -10240,58 +10726,61 @@
     <w:abstractNumId w:val="5"/>
   </w:num>
   <w:num w:numId="17" w16cid:durableId="1764914951">
-    <w:abstractNumId w:val="13"/>
+    <w:abstractNumId w:val="14"/>
   </w:num>
   <w:num w:numId="18" w16cid:durableId="7610397">
-    <w:abstractNumId w:val="15"/>
+    <w:abstractNumId w:val="16"/>
   </w:num>
   <w:num w:numId="19" w16cid:durableId="1056708958">
-    <w:abstractNumId w:val="28"/>
+    <w:abstractNumId w:val="29"/>
   </w:num>
   <w:num w:numId="20" w16cid:durableId="775827470">
-    <w:abstractNumId w:val="9"/>
+    <w:abstractNumId w:val="10"/>
   </w:num>
   <w:num w:numId="21" w16cid:durableId="502626648">
     <w:abstractNumId w:val="1"/>
   </w:num>
   <w:num w:numId="22" w16cid:durableId="1390222952">
-    <w:abstractNumId w:val="18"/>
+    <w:abstractNumId w:val="19"/>
   </w:num>
   <w:num w:numId="23" w16cid:durableId="1385372821">
     <w:abstractNumId w:val="2"/>
   </w:num>
   <w:num w:numId="24" w16cid:durableId="762997583">
-    <w:abstractNumId w:val="26"/>
+    <w:abstractNumId w:val="27"/>
   </w:num>
   <w:num w:numId="25" w16cid:durableId="1444837427">
     <w:abstractNumId w:val="6"/>
   </w:num>
   <w:num w:numId="26" w16cid:durableId="2042170162">
-    <w:abstractNumId w:val="27"/>
+    <w:abstractNumId w:val="28"/>
   </w:num>
   <w:num w:numId="27" w16cid:durableId="859516198">
-    <w:abstractNumId w:val="14"/>
+    <w:abstractNumId w:val="15"/>
   </w:num>
   <w:num w:numId="28" w16cid:durableId="2098479058">
-    <w:abstractNumId w:val="11"/>
+    <w:abstractNumId w:val="12"/>
   </w:num>
   <w:num w:numId="29" w16cid:durableId="1557932492">
-    <w:abstractNumId w:val="8"/>
+    <w:abstractNumId w:val="9"/>
   </w:num>
   <w:num w:numId="30" w16cid:durableId="590815701">
-    <w:abstractNumId w:val="21"/>
+    <w:abstractNumId w:val="22"/>
   </w:num>
   <w:num w:numId="31" w16cid:durableId="876506834">
-    <w:abstractNumId w:val="20"/>
+    <w:abstractNumId w:val="21"/>
   </w:num>
   <w:num w:numId="32" w16cid:durableId="1053696291">
     <w:abstractNumId w:val="3"/>
+  </w:num>
+  <w:num w:numId="33" w16cid:durableId="77600449">
+    <w:abstractNumId w:val="8"/>
   </w:num>
 </w:numbering>
 </file>
 
 <file path=word/styles.xml><?xml version="1.0" encoding="utf-8"?>
-<w:styles xmlns:mc="http://schemas.openxmlformats.org/markup-compatibility/2006" xmlns:r="http://schemas.openxmlformats.org/officeDocument/2006/relationships" xmlns:w="http://schemas.openxmlformats.org/wordprocessingml/2006/main" xmlns:w14="http://schemas.microsoft.com/office/word/2010/wordml" xmlns:w15="http://schemas.microsoft.com/office/word/2012/wordml" xmlns:w16cex="http://schemas.microsoft.com/office/word/2018/wordml/cex" xmlns:w16cid="http://schemas.microsoft.com/office/word/2016/wordml/cid" xmlns:w16="http://schemas.microsoft.com/office/word/2018/wordml" xmlns:w16du="http://schemas.microsoft.com/office/word/2023/wordml/word16du" xmlns:w16sdtdh="http://schemas.microsoft.com/office/word/2020/wordml/sdtdatahash" xmlns:w16sdtfl="http://schemas.microsoft.com/office/word/2024/wordml/sdtformatlock" xmlns:w16se="http://schemas.microsoft.com/office/word/2015/wordml/symex" mc:Ignorable="w14 w15 w16se w16cid w16 w16cex w16sdtdh w16sdtfl w16du">
+<w:styles xmlns:mc="http://schemas.openxmlformats.org/markup-compatibility/2006" xmlns:r="http://schemas.openxmlformats.org/officeDocument/2006/relationships" xmlns:w="http://schemas.openxmlformats.org/wordprocessingml/2006/main" xmlns:w14="http://schemas.microsoft.com/office/word/2010/wordml" xmlns:w15="http://schemas.microsoft.com/office/word/2012/wordml" xmlns:w16cex="http://schemas.microsoft.com/office/word/2018/wordml/cex" xmlns:w16cid="http://schemas.microsoft.com/office/word/2016/wordml/cid" xmlns:w16="http://schemas.microsoft.com/office/word/2018/wordml" xmlns:w16du="http://schemas.microsoft.com/office/word/2023/wordml/word16du" xmlns:w16sdtdh="http://schemas.microsoft.com/office/word/2020/wordml/sdtdatahash" xmlns:w16se="http://schemas.microsoft.com/office/word/2015/wordml/symex" mc:Ignorable="w14 w15 w16se w16cid w16 w16cex w16sdtdh w16du">
   <w:docDefaults>
     <w:rPrDefault>
       <w:rPr>

</xml_diff>

<commit_message>
Added MLOps and AIOps n Resume Skills
</commit_message>
<xml_diff>
--- a/Saiteja Irrinki Resume.docx
+++ b/Saiteja Irrinki Resume.docx
@@ -241,7 +241,7 @@
                 <w:sz w:val="28"/>
                 <w:szCs w:val="24"/>
               </w:rPr>
-              <w:t xml:space="preserve">            </w:t>
+              <w:t xml:space="preserve">        </w:t>
             </w:r>
             <w:r>
               <w:rPr>
@@ -313,6 +313,60 @@
                 <w:szCs w:val="32"/>
               </w:rPr>
             </w:pPr>
+            <w:r>
+              <w:rPr>
+                <w:rFonts w:ascii="Arial" w:hAnsi="Arial" w:cs="Arial"/>
+                <w:color w:val="212121"/>
+                <w:sz w:val="32"/>
+                <w:szCs w:val="32"/>
+              </w:rPr>
+              <w:t xml:space="preserve">                                                                                        </w:t>
+            </w:r>
+            <w:r>
+              <w:rPr>
+                <w:rFonts w:ascii="Arial" w:hAnsi="Arial" w:cs="Arial"/>
+                <w:color w:val="212121"/>
+                <w:sz w:val="32"/>
+                <w:szCs w:val="32"/>
+              </w:rPr>
+              <w:t xml:space="preserve"> </w:t>
+            </w:r>
+            <w:r>
+              <w:rPr>
+                <w:rFonts w:ascii="Arial" w:hAnsi="Arial" w:cs="Arial"/>
+                <w:b/>
+                <w:bCs/>
+                <w:color w:val="FFFFFF" w:themeColor="background1"/>
+                <w:spacing w:val="20"/>
+                <w:sz w:val="28"/>
+                <w:szCs w:val="36"/>
+              </w:rPr>
+              <w:t>MLO</w:t>
+            </w:r>
+            <w:r>
+              <w:rPr>
+                <w:rFonts w:ascii="Arial" w:hAnsi="Arial" w:cs="Arial"/>
+                <w:b/>
+                <w:bCs/>
+                <w:color w:val="FFFFFF" w:themeColor="background1"/>
+                <w:spacing w:val="20"/>
+                <w:sz w:val="28"/>
+                <w:szCs w:val="36"/>
+              </w:rPr>
+              <w:t>ps</w:t>
+            </w:r>
+            <w:r>
+              <w:rPr>
+                <w:rFonts w:ascii="Arial" w:hAnsi="Arial" w:cs="Arial"/>
+                <w:b/>
+                <w:bCs/>
+                <w:color w:val="FFFFFF" w:themeColor="background1"/>
+                <w:spacing w:val="20"/>
+                <w:sz w:val="28"/>
+                <w:szCs w:val="36"/>
+              </w:rPr>
+              <w:t xml:space="preserve"> | AIOps</w:t>
+            </w:r>
           </w:p>
         </w:tc>
       </w:tr>
@@ -878,6 +932,74 @@
                   <w:r>
                     <w:rPr>
                       <w:rFonts w:ascii="Arial" w:hAnsi="Arial" w:cs="Arial"/>
+                      <w:color w:val="212121"/>
+                    </w:rPr>
+                    <w:t>Bhimavaram,</w:t>
+                  </w:r>
+                  <w:r>
+                    <w:rPr>
+                      <w:rFonts w:ascii="Arial" w:hAnsi="Arial" w:cs="Arial"/>
+                      <w:color w:val="212121"/>
+                    </w:rPr>
+                    <w:t xml:space="preserve"> Andhra Pradesh</w:t>
+                  </w:r>
+                </w:p>
+              </w:tc>
+            </w:tr>
+            <w:tr>
+              <w:tc>
+                <w:tcPr>
+                  <w:tcW w:w="4003" w:type="dxa"/>
+                  <w:tcBorders>
+                    <w:bottom w:val="single" w:sz="4" w:space="0" w:color="A6A6A6" w:themeColor="background1" w:themeShade="A6"/>
+                  </w:tcBorders>
+                </w:tcPr>
+                <w:p>
+                  <w:pPr>
+                    <w:spacing w:line="276" w:lineRule="auto"/>
+                    <w:rPr>
+                      <w:rFonts w:ascii="Arial" w:hAnsi="Arial" w:cs="Arial"/>
+                      <w:color w:val="212121"/>
+                    </w:rPr>
+                  </w:pPr>
+                </w:p>
+              </w:tc>
+            </w:tr>
+            <w:tr>
+              <w:tc>
+                <w:tcPr>
+                  <w:tcW w:w="4003" w:type="dxa"/>
+                  <w:tcBorders>
+                    <w:top w:val="single" w:sz="4" w:space="0" w:color="A6A6A6" w:themeColor="background1" w:themeShade="A6"/>
+                  </w:tcBorders>
+                </w:tcPr>
+                <w:p>
+                  <w:pPr>
+                    <w:spacing w:line="276" w:lineRule="auto"/>
+                    <w:rPr>
+                      <w:rFonts w:ascii="Arial" w:hAnsi="Arial" w:cs="Arial"/>
+                      <w:color w:val="212121"/>
+                    </w:rPr>
+                  </w:pPr>
+                </w:p>
+              </w:tc>
+            </w:tr>
+            <w:tr>
+              <w:tc>
+                <w:tcPr>
+                  <w:tcW w:w="4003" w:type="dxa"/>
+                </w:tcPr>
+                <w:p>
+                  <w:pPr>
+                    <w:spacing w:line="276" w:lineRule="auto"/>
+                    <w:rPr>
+                      <w:rFonts w:ascii="Arial" w:hAnsi="Arial" w:cs="Arial"/>
+                      <w:color w:val="212121"/>
+                    </w:rPr>
+                  </w:pPr>
+                  <w:r>
+                    <w:rPr>
+                      <w:rFonts w:ascii="Arial" w:hAnsi="Arial" w:cs="Arial"/>
                       <w:noProof/>
                       <w:color w:val="212121"/>
                       <w:lang w:eastAsia="en-IN"/>
@@ -885,13 +1007,13 @@
                     <mc:AlternateContent>
                       <mc:Choice Requires="wps">
                         <w:drawing>
-                          <wp:anchor distT="0" distB="0" distL="114300" distR="114300" simplePos="0" relativeHeight="251664384" behindDoc="0" locked="0" layoutInCell="1" allowOverlap="1" wp14:anchorId="2BEA36BE" wp14:editId="77516500">
+                          <wp:anchor distT="0" distB="0" distL="114300" distR="114300" simplePos="0" relativeHeight="251664384" behindDoc="0" locked="0" layoutInCell="1" allowOverlap="1" wp14:anchorId="2BEA36BE" wp14:editId="2A557685">
                             <wp:simplePos x="0" y="0"/>
                             <wp:positionH relativeFrom="column">
                               <wp:posOffset>2416810</wp:posOffset>
                             </wp:positionH>
                             <wp:positionV relativeFrom="paragraph">
-                              <wp:posOffset>244475</wp:posOffset>
+                              <wp:posOffset>142240</wp:posOffset>
                             </wp:positionV>
                             <wp:extent cx="107315" cy="107315"/>
                             <wp:effectExtent l="0" t="0" r="6985" b="6985"/>
@@ -951,83 +1073,15 @@
                           </wp:anchor>
                         </w:drawing>
                       </mc:Choice>
-                      <mc:Fallback xmlns:w16sdtfl="http://schemas.microsoft.com/office/word/2024/wordml/sdtformatlock">
+                      <mc:Fallback>
                         <w:pict>
-                          <v:oval w14:anchorId="02CF139B" id="Oval 4" o:spid="_x0000_s1026" style="position:absolute;margin-left:190.3pt;margin-top:19.25pt;width:8.45pt;height:8.45pt;z-index:251664384;visibility:visible;mso-wrap-style:square;mso-width-percent:0;mso-height-percent:0;mso-wrap-distance-left:9pt;mso-wrap-distance-top:0;mso-wrap-distance-right:9pt;mso-wrap-distance-bottom:0;mso-position-horizontal:absolute;mso-position-horizontal-relative:text;mso-position-vertical:absolute;mso-position-vertical-relative:text;mso-width-percent:0;mso-height-percent:0;mso-width-relative:margin;mso-height-relative:margin;v-text-anchor:middle" o:gfxdata="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" fillcolor="#53bf84" stroked="f" strokeweight="1pt">
+                          <v:oval w14:anchorId="3016EF7A" id="Oval 4" o:spid="_x0000_s1026" style="position:absolute;margin-left:190.3pt;margin-top:11.2pt;width:8.45pt;height:8.45pt;z-index:251664384;visibility:visible;mso-wrap-style:square;mso-width-percent:0;mso-height-percent:0;mso-wrap-distance-left:9pt;mso-wrap-distance-top:0;mso-wrap-distance-right:9pt;mso-wrap-distance-bottom:0;mso-position-horizontal:absolute;mso-position-horizontal-relative:text;mso-position-vertical:absolute;mso-position-vertical-relative:text;mso-width-percent:0;mso-height-percent:0;mso-width-relative:margin;mso-height-relative:margin;v-text-anchor:middle" o:gfxdata="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" fillcolor="#53bf84" stroked="f" strokeweight="1pt">
                             <v:stroke joinstyle="miter"/>
                           </v:oval>
                         </w:pict>
                       </mc:Fallback>
                     </mc:AlternateContent>
                   </w:r>
-                  <w:r>
-                    <w:rPr>
-                      <w:rFonts w:ascii="Arial" w:hAnsi="Arial" w:cs="Arial"/>
-                      <w:color w:val="212121"/>
-                    </w:rPr>
-                    <w:t>Bhimavaram,</w:t>
-                  </w:r>
-                  <w:r>
-                    <w:rPr>
-                      <w:rFonts w:ascii="Arial" w:hAnsi="Arial" w:cs="Arial"/>
-                      <w:color w:val="212121"/>
-                    </w:rPr>
-                    <w:t xml:space="preserve"> Andhra Pradesh</w:t>
-                  </w:r>
-                </w:p>
-              </w:tc>
-            </w:tr>
-            <w:tr>
-              <w:tc>
-                <w:tcPr>
-                  <w:tcW w:w="4003" w:type="dxa"/>
-                  <w:tcBorders>
-                    <w:bottom w:val="single" w:sz="4" w:space="0" w:color="A6A6A6" w:themeColor="background1" w:themeShade="A6"/>
-                  </w:tcBorders>
-                </w:tcPr>
-                <w:p>
-                  <w:pPr>
-                    <w:spacing w:line="276" w:lineRule="auto"/>
-                    <w:rPr>
-                      <w:rFonts w:ascii="Arial" w:hAnsi="Arial" w:cs="Arial"/>
-                      <w:color w:val="212121"/>
-                    </w:rPr>
-                  </w:pPr>
-                </w:p>
-              </w:tc>
-            </w:tr>
-            <w:tr>
-              <w:tc>
-                <w:tcPr>
-                  <w:tcW w:w="4003" w:type="dxa"/>
-                  <w:tcBorders>
-                    <w:top w:val="single" w:sz="4" w:space="0" w:color="A6A6A6" w:themeColor="background1" w:themeShade="A6"/>
-                  </w:tcBorders>
-                </w:tcPr>
-                <w:p>
-                  <w:pPr>
-                    <w:spacing w:line="276" w:lineRule="auto"/>
-                    <w:rPr>
-                      <w:rFonts w:ascii="Arial" w:hAnsi="Arial" w:cs="Arial"/>
-                      <w:color w:val="212121"/>
-                    </w:rPr>
-                  </w:pPr>
-                </w:p>
-              </w:tc>
-            </w:tr>
-            <w:tr>
-              <w:tc>
-                <w:tcPr>
-                  <w:tcW w:w="4003" w:type="dxa"/>
-                </w:tcPr>
-                <w:p>
-                  <w:pPr>
-                    <w:spacing w:line="276" w:lineRule="auto"/>
-                    <w:rPr>
-                      <w:rFonts w:ascii="Arial" w:hAnsi="Arial" w:cs="Arial"/>
-                      <w:color w:val="212121"/>
-                    </w:rPr>
-                  </w:pPr>
                   <w:r>
                     <w:rPr>
                       <w:rFonts w:ascii="Arial" w:hAnsi="Arial" w:cs="Arial"/>
@@ -1176,6 +1230,79 @@
                   <w:r>
                     <w:rPr>
                       <w:rFonts w:ascii="Arial" w:hAnsi="Arial" w:cs="Arial"/>
+                      <w:b/>
+                      <w:bCs/>
+                      <w:color w:val="212121"/>
+                    </w:rPr>
+                    <w:t>Scripting:</w:t>
+                  </w:r>
+                  <w:r>
+                    <w:rPr>
+                      <w:rFonts w:ascii="Arial" w:hAnsi="Arial" w:cs="Arial"/>
+                      <w:color w:val="212121"/>
+                    </w:rPr>
+                    <w:t xml:space="preserve"> </w:t>
+                  </w:r>
+                  <w:r>
+                    <w:rPr>
+                      <w:rFonts w:ascii="Arial" w:hAnsi="Arial" w:cs="Arial"/>
+                      <w:color w:val="212121"/>
+                    </w:rPr>
+                    <w:t xml:space="preserve">Bash, </w:t>
+                  </w:r>
+                  <w:r>
+                    <w:rPr>
+                      <w:rFonts w:ascii="Arial" w:hAnsi="Arial" w:cs="Arial"/>
+                      <w:color w:val="212121"/>
+                    </w:rPr>
+                    <w:t xml:space="preserve">PowerShell </w:t>
+                  </w:r>
+                </w:p>
+                <w:p>
+                  <w:pPr>
+                    <w:spacing w:after="120" w:line="276" w:lineRule="auto"/>
+                    <w:rPr>
+                      <w:rFonts w:ascii="Arial" w:hAnsi="Arial" w:cs="Arial"/>
+                      <w:color w:val="212121"/>
+                    </w:rPr>
+                  </w:pPr>
+                  <w:r>
+                    <w:rPr>
+                      <w:rFonts w:ascii="Arial" w:hAnsi="Arial" w:cs="Arial"/>
+                      <w:b/>
+                      <w:bCs/>
+                      <w:color w:val="212121"/>
+                    </w:rPr>
+                    <w:t>AI</w:t>
+                  </w:r>
+                  <w:r>
+                    <w:rPr>
+                      <w:rFonts w:ascii="Arial" w:hAnsi="Arial" w:cs="Arial"/>
+                      <w:b/>
+                      <w:bCs/>
+                      <w:color w:val="212121"/>
+                    </w:rPr>
+                    <w:t>:</w:t>
+                  </w:r>
+                  <w:r>
+                    <w:rPr>
+                      <w:rFonts w:ascii="Arial" w:hAnsi="Arial" w:cs="Arial"/>
+                      <w:color w:val="212121"/>
+                    </w:rPr>
+                    <w:t xml:space="preserve"> AI Models and GitHub Copilot</w:t>
+                  </w:r>
+                </w:p>
+                <w:p>
+                  <w:pPr>
+                    <w:spacing w:after="120" w:line="276" w:lineRule="auto"/>
+                    <w:rPr>
+                      <w:rFonts w:ascii="Arial" w:hAnsi="Arial" w:cs="Arial"/>
+                      <w:color w:val="212121"/>
+                    </w:rPr>
+                  </w:pPr>
+                  <w:r>
+                    <w:rPr>
+                      <w:rFonts w:ascii="Arial" w:hAnsi="Arial" w:cs="Arial"/>
                       <w:noProof/>
                       <w:color w:val="212121"/>
                       <w:lang w:eastAsia="en-IN"/>
@@ -1183,13 +1310,13 @@
                     <mc:AlternateContent>
                       <mc:Choice Requires="wps">
                         <w:drawing>
-                          <wp:anchor distT="0" distB="0" distL="114300" distR="114300" simplePos="0" relativeHeight="251703296" behindDoc="0" locked="0" layoutInCell="1" allowOverlap="1" wp14:anchorId="59244691" wp14:editId="6597EDB4">
+                          <wp:anchor distT="0" distB="0" distL="114300" distR="114300" simplePos="0" relativeHeight="251703296" behindDoc="0" locked="0" layoutInCell="1" allowOverlap="1" wp14:anchorId="59244691" wp14:editId="0246F241">
                             <wp:simplePos x="0" y="0"/>
                             <wp:positionH relativeFrom="column">
                               <wp:posOffset>2415540</wp:posOffset>
                             </wp:positionH>
                             <wp:positionV relativeFrom="paragraph">
-                              <wp:posOffset>167640</wp:posOffset>
+                              <wp:posOffset>178435</wp:posOffset>
                             </wp:positionV>
                             <wp:extent cx="107315" cy="107315"/>
                             <wp:effectExtent l="0" t="0" r="6985" b="6985"/>
@@ -1249,9 +1376,9 @@
                           </wp:anchor>
                         </w:drawing>
                       </mc:Choice>
-                      <mc:Fallback xmlns:w16sdtfl="http://schemas.microsoft.com/office/word/2024/wordml/sdtformatlock">
+                      <mc:Fallback>
                         <w:pict>
-                          <v:oval w14:anchorId="7A98C348" id="Oval 12" o:spid="_x0000_s1026" style="position:absolute;margin-left:190.2pt;margin-top:13.2pt;width:8.45pt;height:8.45pt;z-index:251703296;visibility:visible;mso-wrap-style:square;mso-width-percent:0;mso-height-percent:0;mso-wrap-distance-left:9pt;mso-wrap-distance-top:0;mso-wrap-distance-right:9pt;mso-wrap-distance-bottom:0;mso-position-horizontal:absolute;mso-position-horizontal-relative:text;mso-position-vertical:absolute;mso-position-vertical-relative:text;mso-width-percent:0;mso-height-percent:0;mso-width-relative:margin;mso-height-relative:margin;v-text-anchor:middle" o:gfxdata="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" fillcolor="#53bf84" stroked="f" strokeweight="1pt">
+                          <v:oval w14:anchorId="73B8AC4E" id="Oval 12" o:spid="_x0000_s1026" style="position:absolute;margin-left:190.2pt;margin-top:14.05pt;width:8.45pt;height:8.45pt;z-index:251703296;visibility:visible;mso-wrap-style:square;mso-width-percent:0;mso-height-percent:0;mso-wrap-distance-left:9pt;mso-wrap-distance-top:0;mso-wrap-distance-right:9pt;mso-wrap-distance-bottom:0;mso-position-horizontal:absolute;mso-position-horizontal-relative:text;mso-position-vertical:absolute;mso-position-vertical-relative:text;mso-width-percent:0;mso-height-percent:0;mso-width-relative:margin;mso-height-relative:margin;v-text-anchor:middle" o:gfxdata="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" fillcolor="#53bf84" stroked="f" strokeweight="1pt">
                             <v:stroke joinstyle="miter"/>
                           </v:oval>
                         </w:pict>
@@ -1265,7 +1392,7 @@
                       <w:bCs/>
                       <w:color w:val="212121"/>
                     </w:rPr>
-                    <w:t>Scripting:</w:t>
+                    <w:t>VCS:</w:t>
                   </w:r>
                   <w:r>
                     <w:rPr>
@@ -1279,14 +1406,7 @@
                       <w:rFonts w:ascii="Arial" w:hAnsi="Arial" w:cs="Arial"/>
                       <w:color w:val="212121"/>
                     </w:rPr>
-                    <w:t xml:space="preserve">Bash, </w:t>
-                  </w:r>
-                  <w:r>
-                    <w:rPr>
-                      <w:rFonts w:ascii="Arial" w:hAnsi="Arial" w:cs="Arial"/>
-                      <w:color w:val="212121"/>
-                    </w:rPr>
-                    <w:t xml:space="preserve">PowerShell </w:t>
+                    <w:t>Git and GitHub</w:t>
                   </w:r>
                 </w:p>
                 <w:p>
@@ -1304,13 +1424,31 @@
                       <w:bCs/>
                       <w:color w:val="212121"/>
                     </w:rPr>
-                    <w:t>VCS:</w:t>
-                  </w:r>
-                  <w:r>
-                    <w:rPr>
-                      <w:rFonts w:ascii="Arial" w:hAnsi="Arial" w:cs="Arial"/>
+                    <w:t>Ia</w:t>
+                  </w:r>
+                  <w:r>
+                    <w:rPr>
+                      <w:rFonts w:ascii="Arial" w:hAnsi="Arial" w:cs="Arial"/>
+                      <w:b/>
+                      <w:bCs/>
                       <w:color w:val="212121"/>
                     </w:rPr>
+                    <w:t>C</w:t>
+                  </w:r>
+                  <w:r>
+                    <w:rPr>
+                      <w:rFonts w:ascii="Arial" w:hAnsi="Arial" w:cs="Arial"/>
+                      <w:b/>
+                      <w:bCs/>
+                      <w:color w:val="212121"/>
+                    </w:rPr>
+                    <w:t>:</w:t>
+                  </w:r>
+                  <w:r>
+                    <w:rPr>
+                      <w:rFonts w:ascii="Arial" w:hAnsi="Arial" w:cs="Arial"/>
+                      <w:color w:val="212121"/>
+                    </w:rPr>
                     <w:t xml:space="preserve"> </w:t>
                   </w:r>
                   <w:r>
@@ -1318,7 +1456,21 @@
                       <w:rFonts w:ascii="Arial" w:hAnsi="Arial" w:cs="Arial"/>
                       <w:color w:val="212121"/>
                     </w:rPr>
-                    <w:t>Git and GitHub</w:t>
+                    <w:t>Terraform</w:t>
+                  </w:r>
+                  <w:r>
+                    <w:rPr>
+                      <w:rFonts w:ascii="Arial" w:hAnsi="Arial" w:cs="Arial"/>
+                      <w:color w:val="212121"/>
+                    </w:rPr>
+                    <w:t xml:space="preserve">, </w:t>
+                  </w:r>
+                  <w:r>
+                    <w:rPr>
+                      <w:rFonts w:ascii="Arial" w:hAnsi="Arial" w:cs="Arial"/>
+                      <w:color w:val="212121"/>
+                    </w:rPr>
+                    <w:t>Ansible</w:t>
                   </w:r>
                 </w:p>
                 <w:p>
@@ -1329,7 +1481,6 @@
                       <w:color w:val="212121"/>
                     </w:rPr>
                   </w:pPr>
-                  <w:proofErr w:type="spellStart"/>
                   <w:r>
                     <w:rPr>
                       <w:rFonts w:ascii="Arial" w:hAnsi="Arial" w:cs="Arial"/>
@@ -1337,54 +1488,35 @@
                       <w:bCs/>
                       <w:color w:val="212121"/>
                     </w:rPr>
-                    <w:t>Ia</w:t>
-                  </w:r>
-                  <w:r>
-                    <w:rPr>
-                      <w:rFonts w:ascii="Arial" w:hAnsi="Arial" w:cs="Arial"/>
-                      <w:b/>
-                      <w:bCs/>
+                    <w:t>CI/CD:</w:t>
+                  </w:r>
+                  <w:r>
+                    <w:rPr>
+                      <w:rFonts w:ascii="Arial" w:hAnsi="Arial" w:cs="Arial"/>
                       <w:color w:val="212121"/>
                     </w:rPr>
-                    <w:t>C</w:t>
-                  </w:r>
-                  <w:proofErr w:type="spellEnd"/>
-                  <w:r>
-                    <w:rPr>
-                      <w:rFonts w:ascii="Arial" w:hAnsi="Arial" w:cs="Arial"/>
-                      <w:b/>
-                      <w:bCs/>
+                    <w:t xml:space="preserve"> </w:t>
+                  </w:r>
+                  <w:r>
+                    <w:rPr>
+                      <w:rFonts w:ascii="Arial" w:hAnsi="Arial" w:cs="Arial"/>
                       <w:color w:val="212121"/>
                     </w:rPr>
-                    <w:t>:</w:t>
+                    <w:t xml:space="preserve">Azure </w:t>
                   </w:r>
                   <w:r>
                     <w:rPr>
                       <w:rFonts w:ascii="Arial" w:hAnsi="Arial" w:cs="Arial"/>
                       <w:color w:val="212121"/>
                     </w:rPr>
-                    <w:t xml:space="preserve"> </w:t>
+                    <w:t>DevOps,</w:t>
                   </w:r>
                   <w:r>
                     <w:rPr>
                       <w:rFonts w:ascii="Arial" w:hAnsi="Arial" w:cs="Arial"/>
                       <w:color w:val="212121"/>
                     </w:rPr>
-                    <w:t>Terraform</w:t>
-                  </w:r>
-                  <w:r>
-                    <w:rPr>
-                      <w:rFonts w:ascii="Arial" w:hAnsi="Arial" w:cs="Arial"/>
-                      <w:color w:val="212121"/>
-                    </w:rPr>
-                    <w:t xml:space="preserve">, </w:t>
-                  </w:r>
-                  <w:r>
-                    <w:rPr>
-                      <w:rFonts w:ascii="Arial" w:hAnsi="Arial" w:cs="Arial"/>
-                      <w:color w:val="212121"/>
-                    </w:rPr>
-                    <w:t>Ansible</w:t>
+                    <w:t xml:space="preserve"> Jenkins</w:t>
                   </w:r>
                 </w:p>
                 <w:p>
@@ -1402,11 +1534,13 @@
                       <w:bCs/>
                       <w:color w:val="212121"/>
                     </w:rPr>
-                    <w:t>CI/CD:</w:t>
-                  </w:r>
-                  <w:r>
-                    <w:rPr>
-                      <w:rFonts w:ascii="Arial" w:hAnsi="Arial" w:cs="Arial"/>
+                    <w:t>Containerization &amp; Orchestration:</w:t>
+                  </w:r>
+                  <w:r>
+                    <w:rPr>
+                      <w:rFonts w:ascii="Arial" w:hAnsi="Arial" w:cs="Arial"/>
+                      <w:b/>
+                      <w:bCs/>
                       <w:color w:val="212121"/>
                     </w:rPr>
                     <w:t xml:space="preserve"> </w:t>
@@ -1416,21 +1550,21 @@
                       <w:rFonts w:ascii="Arial" w:hAnsi="Arial" w:cs="Arial"/>
                       <w:color w:val="212121"/>
                     </w:rPr>
-                    <w:t xml:space="preserve">Azure </w:t>
+                    <w:t xml:space="preserve">Docker, </w:t>
                   </w:r>
                   <w:r>
                     <w:rPr>
                       <w:rFonts w:ascii="Arial" w:hAnsi="Arial" w:cs="Arial"/>
                       <w:color w:val="212121"/>
                     </w:rPr>
-                    <w:t>DevOps,</w:t>
+                    <w:t>Kubernetes,</w:t>
                   </w:r>
                   <w:r>
                     <w:rPr>
                       <w:rFonts w:ascii="Arial" w:hAnsi="Arial" w:cs="Arial"/>
                       <w:color w:val="212121"/>
                     </w:rPr>
-                    <w:t xml:space="preserve"> Jenkins</w:t>
+                    <w:t xml:space="preserve"> and Helm</w:t>
                   </w:r>
                 </w:p>
                 <w:p>
@@ -1448,13 +1582,11 @@
                       <w:bCs/>
                       <w:color w:val="212121"/>
                     </w:rPr>
-                    <w:t>Containerization &amp; Orchestration:</w:t>
-                  </w:r>
-                  <w:r>
-                    <w:rPr>
-                      <w:rFonts w:ascii="Arial" w:hAnsi="Arial" w:cs="Arial"/>
-                      <w:b/>
-                      <w:bCs/>
+                    <w:t>Code Quality:</w:t>
+                  </w:r>
+                  <w:r>
+                    <w:rPr>
+                      <w:rFonts w:ascii="Arial" w:hAnsi="Arial" w:cs="Arial"/>
                       <w:color w:val="212121"/>
                     </w:rPr>
                     <w:t xml:space="preserve"> </w:t>
@@ -1464,21 +1596,7 @@
                       <w:rFonts w:ascii="Arial" w:hAnsi="Arial" w:cs="Arial"/>
                       <w:color w:val="212121"/>
                     </w:rPr>
-                    <w:t xml:space="preserve">Docker, </w:t>
-                  </w:r>
-                  <w:r>
-                    <w:rPr>
-                      <w:rFonts w:ascii="Arial" w:hAnsi="Arial" w:cs="Arial"/>
-                      <w:color w:val="212121"/>
-                    </w:rPr>
-                    <w:t>Kubernetes,</w:t>
-                  </w:r>
-                  <w:r>
-                    <w:rPr>
-                      <w:rFonts w:ascii="Arial" w:hAnsi="Arial" w:cs="Arial"/>
-                      <w:color w:val="212121"/>
-                    </w:rPr>
-                    <w:t xml:space="preserve"> and Helm</w:t>
+                    <w:t>Sonar Cloud/Qube</w:t>
                   </w:r>
                 </w:p>
                 <w:p>
@@ -1489,86 +1607,6 @@
                       <w:color w:val="212121"/>
                     </w:rPr>
                   </w:pPr>
-                  <w:r>
-                    <w:rPr>
-                      <w:rFonts w:ascii="Arial" w:hAnsi="Arial" w:cs="Arial"/>
-                      <w:b/>
-                      <w:bCs/>
-                      <w:color w:val="212121"/>
-                    </w:rPr>
-                    <w:t>Code Quality:</w:t>
-                  </w:r>
-                  <w:r>
-                    <w:rPr>
-                      <w:rFonts w:ascii="Arial" w:hAnsi="Arial" w:cs="Arial"/>
-                      <w:color w:val="212121"/>
-                    </w:rPr>
-                    <w:t xml:space="preserve"> </w:t>
-                  </w:r>
-                  <w:r>
-                    <w:rPr>
-                      <w:rFonts w:ascii="Arial" w:hAnsi="Arial" w:cs="Arial"/>
-                      <w:color w:val="212121"/>
-                    </w:rPr>
-                    <w:t>Sonar Cloud/</w:t>
-                  </w:r>
-                  <w:proofErr w:type="spellStart"/>
-                  <w:r>
-                    <w:rPr>
-                      <w:rFonts w:ascii="Arial" w:hAnsi="Arial" w:cs="Arial"/>
-                      <w:color w:val="212121"/>
-                    </w:rPr>
-                    <w:t>Qube</w:t>
-                  </w:r>
-                  <w:proofErr w:type="spellEnd"/>
-                </w:p>
-                <w:p>
-                  <w:pPr>
-                    <w:spacing w:after="120" w:line="276" w:lineRule="auto"/>
-                    <w:rPr>
-                      <w:rFonts w:ascii="Arial" w:hAnsi="Arial" w:cs="Arial"/>
-                      <w:color w:val="212121"/>
-                    </w:rPr>
-                  </w:pPr>
-                  <w:r>
-                    <w:rPr>
-                      <w:rFonts w:ascii="Arial" w:hAnsi="Arial" w:cs="Arial"/>
-                      <w:b/>
-                      <w:bCs/>
-                      <w:color w:val="212121"/>
-                    </w:rPr>
-                    <w:t>AI</w:t>
-                  </w:r>
-                  <w:r>
-                    <w:rPr>
-                      <w:rFonts w:ascii="Arial" w:hAnsi="Arial" w:cs="Arial"/>
-                      <w:b/>
-                      <w:bCs/>
-                      <w:color w:val="212121"/>
-                    </w:rPr>
-                    <w:t>:</w:t>
-                  </w:r>
-                  <w:r>
-                    <w:rPr>
-                      <w:rFonts w:ascii="Arial" w:hAnsi="Arial" w:cs="Arial"/>
-                      <w:color w:val="212121"/>
-                    </w:rPr>
-                    <w:t xml:space="preserve"> </w:t>
-                  </w:r>
-                  <w:r>
-                    <w:rPr>
-                      <w:rFonts w:ascii="Arial" w:hAnsi="Arial" w:cs="Arial"/>
-                      <w:color w:val="212121"/>
-                    </w:rPr>
-                    <w:t xml:space="preserve">AI Models </w:t>
-                  </w:r>
-                  <w:r>
-                    <w:rPr>
-                      <w:rFonts w:ascii="Arial" w:hAnsi="Arial" w:cs="Arial"/>
-                      <w:color w:val="212121"/>
-                    </w:rPr>
-                    <w:t>and GitHub Copilot</w:t>
-                  </w:r>
                 </w:p>
               </w:tc>
             </w:tr>
@@ -2286,7 +2324,168 @@
                 </w:p>
                 <w:p>
                   <w:pPr>
+                    <w:rPr>
+                      <w:rFonts w:ascii="Arial" w:hAnsi="Arial" w:cs="Arial"/>
+                      <w:color w:val="3B3838" w:themeColor="background2" w:themeShade="40"/>
+                    </w:rPr>
+                  </w:pPr>
+                </w:p>
+                <w:p>
+                  <w:pPr>
+                    <w:pStyle w:val="ListParagraph"/>
+                    <w:numPr>
+                      <w:ilvl w:val="0"/>
+                      <w:numId w:val="35"/>
+                    </w:numPr>
                     <w:spacing w:line="276" w:lineRule="auto"/>
+                    <w:rPr>
+                      <w:rFonts w:ascii="Arial" w:hAnsi="Arial" w:cs="Arial"/>
+                      <w:color w:val="3B3838" w:themeColor="background2" w:themeShade="40"/>
+                      <w:sz w:val="20"/>
+                      <w:szCs w:val="20"/>
+                    </w:rPr>
+                  </w:pPr>
+                  <w:r>
+                    <w:rPr>
+                      <w:rFonts w:ascii="Arial" w:hAnsi="Arial" w:cs="Arial"/>
+                      <w:color w:val="3B3838" w:themeColor="background2" w:themeShade="40"/>
+                      <w:sz w:val="20"/>
+                      <w:szCs w:val="20"/>
+                    </w:rPr>
+                    <w:t xml:space="preserve">Deployed and managed </w:t>
+                  </w:r>
+                  <w:r>
+                    <w:rPr>
+                      <w:rFonts w:ascii="Arial" w:hAnsi="Arial" w:cs="Arial"/>
+                      <w:b/>
+                      <w:bCs/>
+                      <w:color w:val="3B3838" w:themeColor="background2" w:themeShade="40"/>
+                      <w:sz w:val="20"/>
+                      <w:szCs w:val="20"/>
+                    </w:rPr>
+                    <w:t>AI</w:t>
+                  </w:r>
+                  <w:r>
+                    <w:rPr>
+                      <w:rFonts w:ascii="Arial" w:hAnsi="Arial" w:cs="Arial"/>
+                      <w:b/>
+                      <w:bCs/>
+                      <w:color w:val="3B3838" w:themeColor="background2" w:themeShade="40"/>
+                      <w:sz w:val="20"/>
+                      <w:szCs w:val="20"/>
+                    </w:rPr>
+                    <w:t>-</w:t>
+                  </w:r>
+                  <w:r>
+                    <w:rPr>
+                      <w:rFonts w:ascii="Arial" w:hAnsi="Arial" w:cs="Arial"/>
+                      <w:b/>
+                      <w:bCs/>
+                      <w:color w:val="3B3838" w:themeColor="background2" w:themeShade="40"/>
+                      <w:sz w:val="20"/>
+                      <w:szCs w:val="20"/>
+                    </w:rPr>
+                    <w:t>ML models</w:t>
+                  </w:r>
+                  <w:r>
+                    <w:rPr>
+                      <w:rFonts w:ascii="Arial" w:hAnsi="Arial" w:cs="Arial"/>
+                      <w:color w:val="3B3838" w:themeColor="background2" w:themeShade="40"/>
+                      <w:sz w:val="20"/>
+                      <w:szCs w:val="20"/>
+                    </w:rPr>
+                    <w:t xml:space="preserve"> while automating Data Science operations</w:t>
+                  </w:r>
+                  <w:r>
+                    <w:rPr>
+                      <w:rFonts w:ascii="Arial" w:hAnsi="Arial" w:cs="Arial"/>
+                      <w:color w:val="3B3838" w:themeColor="background2" w:themeShade="40"/>
+                      <w:sz w:val="20"/>
+                      <w:szCs w:val="20"/>
+                    </w:rPr>
+                    <w:t xml:space="preserve"> in Cloud Platform using Containerization</w:t>
+                  </w:r>
+                  <w:r>
+                    <w:rPr>
+                      <w:rFonts w:ascii="Arial" w:hAnsi="Arial" w:cs="Arial"/>
+                      <w:color w:val="3B3838" w:themeColor="background2" w:themeShade="40"/>
+                      <w:sz w:val="20"/>
+                      <w:szCs w:val="20"/>
+                    </w:rPr>
+                    <w:t>.</w:t>
+                  </w:r>
+                </w:p>
+                <w:p>
+                  <w:pPr>
+                    <w:pStyle w:val="ListParagraph"/>
+                    <w:numPr>
+                      <w:ilvl w:val="0"/>
+                      <w:numId w:val="35"/>
+                    </w:numPr>
+                    <w:spacing w:line="276" w:lineRule="auto"/>
+                    <w:rPr>
+                      <w:rFonts w:ascii="Arial" w:hAnsi="Arial" w:cs="Arial"/>
+                      <w:color w:val="3B3838" w:themeColor="background2" w:themeShade="40"/>
+                      <w:sz w:val="20"/>
+                      <w:szCs w:val="20"/>
+                    </w:rPr>
+                  </w:pPr>
+                  <w:r>
+                    <w:rPr>
+                      <w:rFonts w:ascii="Arial" w:hAnsi="Arial" w:cs="Arial"/>
+                      <w:color w:val="3B3838" w:themeColor="background2" w:themeShade="40"/>
+                      <w:sz w:val="20"/>
+                      <w:szCs w:val="20"/>
+                    </w:rPr>
+                    <w:t xml:space="preserve">Automated Helm chart deployments across AKS clusters to streamline application delivery reducing build time by </w:t>
+                  </w:r>
+                  <w:r>
+                    <w:rPr>
+                      <w:rFonts w:ascii="Arial" w:hAnsi="Arial" w:cs="Arial"/>
+                      <w:color w:val="3B3838" w:themeColor="background2" w:themeShade="40"/>
+                      <w:sz w:val="20"/>
+                      <w:szCs w:val="20"/>
+                    </w:rPr>
+                    <w:t>40</w:t>
+                  </w:r>
+                  <w:r>
+                    <w:rPr>
+                      <w:rFonts w:ascii="Arial" w:hAnsi="Arial" w:cs="Arial"/>
+                      <w:color w:val="3B3838" w:themeColor="background2" w:themeShade="40"/>
+                      <w:sz w:val="20"/>
+                      <w:szCs w:val="20"/>
+                    </w:rPr>
+                    <w:t>%.</w:t>
+                  </w:r>
+                </w:p>
+                <w:p>
+                  <w:pPr>
+                    <w:pStyle w:val="ListParagraph"/>
+                    <w:numPr>
+                      <w:ilvl w:val="0"/>
+                      <w:numId w:val="35"/>
+                    </w:numPr>
+                    <w:spacing w:line="276" w:lineRule="auto"/>
+                    <w:rPr>
+                      <w:rFonts w:ascii="Arial" w:hAnsi="Arial" w:cs="Arial"/>
+                      <w:color w:val="3B3838" w:themeColor="background2" w:themeShade="40"/>
+                    </w:rPr>
+                  </w:pPr>
+                  <w:r>
+                    <w:rPr>
+                      <w:rFonts w:ascii="Arial" w:hAnsi="Arial" w:cs="Arial"/>
+                      <w:color w:val="3B3838" w:themeColor="background2" w:themeShade="40"/>
+                      <w:sz w:val="20"/>
+                      <w:szCs w:val="20"/>
+                    </w:rPr>
+                    <w:t>Improved CI/CD Azure pipelines, enhancing software delivery efficiency and achieving reductions in build errors.</w:t>
+                  </w:r>
+                </w:p>
+                <w:p>
+                  <w:pPr>
+                    <w:pStyle w:val="ListParagraph"/>
+                    <w:spacing w:line="276" w:lineRule="auto"/>
+                    <w:ind w:left="360"/>
                     <w:rPr>
                       <w:rFonts w:ascii="Arial" w:hAnsi="Arial" w:cs="Arial"/>
                       <w:color w:val="3B3838" w:themeColor="background2" w:themeShade="40"/>
@@ -2306,91 +2505,16 @@
                 </w:tcPr>
                 <w:p>
                   <w:pPr>
-                    <w:pStyle w:val="NormalWeb"/>
-                    <w:numPr>
-                      <w:ilvl w:val="0"/>
-                      <w:numId w:val="14"/>
-                    </w:numPr>
-                    <w:shd w:val="clear" w:color="auto" w:fill="FFFFFF"/>
-                    <w:spacing w:before="0" w:beforeAutospacing="0" w:line="276" w:lineRule="auto"/>
-                    <w:rPr>
-                      <w:rFonts w:ascii="Arial" w:hAnsi="Arial" w:cs="Arial"/>
+                    <w:pStyle w:val="ListParagraph"/>
+                    <w:spacing w:line="276" w:lineRule="auto"/>
+                    <w:ind w:left="0"/>
+                    <w:rPr>
+                      <w:rFonts w:ascii="Arial" w:hAnsi="Arial" w:cs="Arial"/>
+                      <w:b/>
+                      <w:bCs/>
                       <w:color w:val="3B3838" w:themeColor="background2" w:themeShade="40"/>
-                      <w:sz w:val="20"/>
-                      <w:szCs w:val="20"/>
                     </w:rPr>
                   </w:pPr>
-                  <w:r>
-                    <w:rPr>
-                      <w:rFonts w:ascii="Arial" w:hAnsi="Arial" w:cs="Arial"/>
-                      <w:color w:val="3B3838" w:themeColor="background2" w:themeShade="40"/>
-                      <w:sz w:val="20"/>
-                      <w:szCs w:val="20"/>
-                    </w:rPr>
-                    <w:t>Automated Helm chart deployments across AKS clusters to streamline application delivery</w:t>
-                  </w:r>
-                  <w:r>
-                    <w:rPr>
-                      <w:rFonts w:ascii="Arial" w:hAnsi="Arial" w:cs="Arial"/>
-                      <w:color w:val="3B3838" w:themeColor="background2" w:themeShade="40"/>
-                      <w:sz w:val="20"/>
-                      <w:szCs w:val="20"/>
-                    </w:rPr>
-                    <w:t xml:space="preserve"> </w:t>
-                  </w:r>
-                  <w:r>
-                    <w:rPr>
-                      <w:rFonts w:ascii="Arial" w:hAnsi="Arial" w:cs="Arial"/>
-                      <w:color w:val="3B3838" w:themeColor="background2" w:themeShade="40"/>
-                      <w:sz w:val="20"/>
-                      <w:szCs w:val="20"/>
-                    </w:rPr>
-                    <w:t>reducing build time by 40%.</w:t>
-                  </w:r>
-                </w:p>
-                <w:p>
-                  <w:pPr>
-                    <w:pStyle w:val="NormalWeb"/>
-                    <w:numPr>
-                      <w:ilvl w:val="0"/>
-                      <w:numId w:val="14"/>
-                    </w:numPr>
-                    <w:shd w:val="clear" w:color="auto" w:fill="FFFFFF"/>
-                    <w:spacing w:before="0" w:beforeAutospacing="0" w:line="276" w:lineRule="auto"/>
-                    <w:rPr>
-                      <w:rFonts w:ascii="Arial" w:hAnsi="Arial" w:cs="Arial"/>
-                      <w:color w:val="3B3838" w:themeColor="background2" w:themeShade="40"/>
-                      <w:sz w:val="20"/>
-                      <w:szCs w:val="20"/>
-                    </w:rPr>
-                  </w:pPr>
-                  <w:r>
-                    <w:rPr>
-                      <w:rFonts w:ascii="Arial" w:hAnsi="Arial" w:cs="Arial"/>
-                      <w:color w:val="3B3838" w:themeColor="background2" w:themeShade="40"/>
-                      <w:sz w:val="20"/>
-                      <w:szCs w:val="20"/>
-                    </w:rPr>
-                    <w:t>Improved CI/CD Azure pipelines, enhancing software delivery efficiency and achieving reduction</w:t>
-                  </w:r>
-                  <w:r>
-                    <w:rPr>
-                      <w:rFonts w:ascii="Arial" w:hAnsi="Arial" w:cs="Arial"/>
-                      <w:color w:val="3B3838" w:themeColor="background2" w:themeShade="40"/>
-                      <w:sz w:val="20"/>
-                      <w:szCs w:val="20"/>
-                    </w:rPr>
-                    <w:t>s</w:t>
-                  </w:r>
-                  <w:r>
-                    <w:rPr>
-                      <w:rFonts w:ascii="Arial" w:hAnsi="Arial" w:cs="Arial"/>
-                      <w:color w:val="3B3838" w:themeColor="background2" w:themeShade="40"/>
-                      <w:sz w:val="20"/>
-                      <w:szCs w:val="20"/>
-                    </w:rPr>
-                    <w:t xml:space="preserve"> in build errors.</w:t>
-                  </w:r>
                 </w:p>
                 <w:p>
                   <w:pPr>
@@ -2616,7 +2740,7 @@
                 </w:p>
                 <w:p>
                   <w:pPr>
-                    <w:spacing w:line="360" w:lineRule="auto"/>
+                    <w:spacing w:line="480" w:lineRule="auto"/>
                     <w:rPr>
                       <w:rFonts w:ascii="Arial" w:hAnsi="Arial" w:cs="Arial"/>
                       <w:color w:val="3B3838" w:themeColor="background2" w:themeShade="40"/>
@@ -2711,30 +2835,10 @@
                 </w:tcPr>
                 <w:p>
                   <w:pPr>
-                    <w:spacing w:line="276" w:lineRule="auto"/>
-                    <w:rPr>
-                      <w:rFonts w:ascii="Arial" w:hAnsi="Arial" w:cs="Arial"/>
-                      <w:color w:val="3B3838" w:themeColor="background2" w:themeShade="40"/>
-                    </w:rPr>
-                  </w:pPr>
-                </w:p>
-              </w:tc>
-            </w:tr>
-            <w:tr>
-              <w:trPr>
-                <w:trHeight w:val="2593"/>
-              </w:trPr>
-              <w:tc>
-                <w:tcPr>
-                  <w:tcW w:w="7448" w:type="dxa"/>
-                  <w:gridSpan w:val="2"/>
-                </w:tcPr>
-                <w:p>
-                  <w:pPr>
                     <w:pStyle w:val="ListParagraph"/>
                     <w:numPr>
                       <w:ilvl w:val="0"/>
-                      <w:numId w:val="7"/>
+                      <w:numId w:val="15"/>
                     </w:numPr>
                     <w:spacing w:line="276" w:lineRule="auto"/>
                     <w:rPr>
@@ -2751,34 +2855,7 @@
                       <w:sz w:val="20"/>
                       <w:szCs w:val="20"/>
                     </w:rPr>
-                    <w:t xml:space="preserve">Worked on </w:t>
-                  </w:r>
-                  <w:r>
-                    <w:rPr>
-                      <w:rFonts w:ascii="Arial" w:hAnsi="Arial" w:cs="Arial"/>
-                      <w:color w:val="3B3838" w:themeColor="background2" w:themeShade="40"/>
-                      <w:sz w:val="20"/>
-                      <w:szCs w:val="20"/>
-                    </w:rPr>
-                    <w:t xml:space="preserve">Multiple </w:t>
-                  </w:r>
-                  <w:r>
-                    <w:rPr>
-                      <w:rFonts w:ascii="Arial" w:hAnsi="Arial" w:cs="Arial"/>
-                      <w:color w:val="3B3838" w:themeColor="background2" w:themeShade="40"/>
-                      <w:sz w:val="20"/>
-                      <w:szCs w:val="20"/>
-                    </w:rPr>
-                    <w:t>proof</w:t>
-                  </w:r>
-                  <w:r>
-                    <w:rPr>
-                      <w:rFonts w:ascii="Arial" w:hAnsi="Arial" w:cs="Arial"/>
-                      <w:color w:val="3B3838" w:themeColor="background2" w:themeShade="40"/>
-                      <w:sz w:val="20"/>
-                      <w:szCs w:val="20"/>
-                    </w:rPr>
-                    <w:t>-of-concept projects for deploying Java applications with optimized CI/CD workflows.</w:t>
+                    <w:t>Worked on Multiple proof-of-concept projects for deploying Java applications with optimized CI/CD workflows.</w:t>
                   </w:r>
                 </w:p>
                 <w:p>
@@ -2786,7 +2863,7 @@
                     <w:pStyle w:val="ListParagraph"/>
                     <w:numPr>
                       <w:ilvl w:val="0"/>
-                      <w:numId w:val="7"/>
+                      <w:numId w:val="15"/>
                     </w:numPr>
                     <w:spacing w:line="276" w:lineRule="auto"/>
                     <w:rPr>
@@ -2803,25 +2880,7 @@
                       <w:sz w:val="20"/>
                       <w:szCs w:val="20"/>
                     </w:rPr>
-                    <w:t xml:space="preserve">Automated routine tasks, reducing manual effort by </w:t>
-                  </w:r>
-                  <w:r>
-                    <w:rPr>
-                      <w:rFonts w:ascii="Arial" w:hAnsi="Arial" w:cs="Arial"/>
-                      <w:color w:val="3B3838" w:themeColor="background2" w:themeShade="40"/>
-                      <w:sz w:val="20"/>
-                      <w:szCs w:val="20"/>
-                    </w:rPr>
-                    <w:t>8</w:t>
-                  </w:r>
-                  <w:r>
-                    <w:rPr>
-                      <w:rFonts w:ascii="Arial" w:hAnsi="Arial" w:cs="Arial"/>
-                      <w:color w:val="3B3838" w:themeColor="background2" w:themeShade="40"/>
-                      <w:sz w:val="20"/>
-                      <w:szCs w:val="20"/>
-                    </w:rPr>
-                    <w:t>0%.</w:t>
+                    <w:t>Automated routine tasks, reducing manual effort by 80%.</w:t>
                   </w:r>
                 </w:p>
                 <w:p>
@@ -2829,7 +2888,7 @@
                     <w:pStyle w:val="ListParagraph"/>
                     <w:numPr>
                       <w:ilvl w:val="0"/>
-                      <w:numId w:val="7"/>
+                      <w:numId w:val="15"/>
                     </w:numPr>
                     <w:spacing w:line="276" w:lineRule="auto"/>
                     <w:rPr>
@@ -2844,57 +2903,22 @@
                       <w:sz w:val="20"/>
                       <w:szCs w:val="20"/>
                     </w:rPr>
-                    <w:t>Documented the Entire Process using Markdown Language</w:t>
-                  </w:r>
-                  <w:r>
-                    <w:rPr>
-                      <w:rFonts w:ascii="Arial" w:hAnsi="Arial" w:cs="Arial"/>
-                      <w:color w:val="3B3838" w:themeColor="background2" w:themeShade="40"/>
-                      <w:sz w:val="20"/>
-                      <w:szCs w:val="20"/>
-                    </w:rPr>
-                    <w:t xml:space="preserve"> using MKDocs</w:t>
-                  </w:r>
-                  <w:r>
-                    <w:rPr>
-                      <w:rFonts w:ascii="Arial" w:hAnsi="Arial" w:cs="Arial"/>
-                      <w:color w:val="3B3838" w:themeColor="background2" w:themeShade="40"/>
-                      <w:sz w:val="20"/>
-                      <w:szCs w:val="20"/>
-                    </w:rPr>
-                    <w:t>.</w:t>
-                  </w:r>
-                </w:p>
-              </w:tc>
-            </w:tr>
-            <w:tr>
-              <w:tc>
-                <w:tcPr>
-                  <w:tcW w:w="7448" w:type="dxa"/>
-                  <w:gridSpan w:val="2"/>
-                </w:tcPr>
-                <w:p>
-                  <w:pPr>
-                    <w:spacing w:line="276" w:lineRule="auto"/>
-                    <w:rPr>
-                      <w:rFonts w:ascii="Arial" w:hAnsi="Arial" w:cs="Arial"/>
-                      <w:color w:val="212121"/>
-                      <w:sz w:val="26"/>
-                      <w:szCs w:val="26"/>
-                    </w:rPr>
-                  </w:pPr>
+                    <w:t>Documented the Entire Process using Markdown Language using MKDocs.</w:t>
+                  </w:r>
                 </w:p>
               </w:tc>
             </w:tr>
           </w:tbl>
           <w:p>
             <w:pPr>
+              <w:pStyle w:val="ListParagraph"/>
               <w:spacing w:line="276" w:lineRule="auto"/>
-              <w:rPr>
-                <w:rFonts w:ascii="Arial" w:hAnsi="Arial" w:cs="Arial"/>
-                <w:color w:val="212121"/>
-                <w:sz w:val="10"/>
-                <w:szCs w:val="10"/>
+              <w:ind w:left="0"/>
+              <w:rPr>
+                <w:rFonts w:ascii="Arial" w:hAnsi="Arial" w:cs="Arial"/>
+                <w:color w:val="3B3838" w:themeColor="background2" w:themeShade="40"/>
+                <w:sz w:val="20"/>
+                <w:szCs w:val="20"/>
               </w:rPr>
             </w:pPr>
           </w:p>
@@ -3421,29 +3445,7 @@
                 <w:sz w:val="20"/>
                 <w:szCs w:val="20"/>
               </w:rPr>
-              <w:t>Azure DevOps</w:t>
-            </w:r>
-            <w:r>
-              <w:rPr>
-                <w:rFonts w:ascii="Arial" w:eastAsia="Wingdings-Regular" w:hAnsi="Arial" w:cs="Arial"/>
-                <w:b/>
-                <w:bCs/>
-                <w:color w:val="3B3838" w:themeColor="background2" w:themeShade="40"/>
-                <w:sz w:val="20"/>
-                <w:szCs w:val="20"/>
-              </w:rPr>
-              <w:t>,</w:t>
-            </w:r>
-            <w:r>
-              <w:rPr>
-                <w:rFonts w:ascii="Arial" w:eastAsia="Wingdings-Regular" w:hAnsi="Arial" w:cs="Arial"/>
-                <w:b/>
-                <w:bCs/>
-                <w:color w:val="3B3838" w:themeColor="background2" w:themeShade="40"/>
-                <w:sz w:val="20"/>
-                <w:szCs w:val="20"/>
-              </w:rPr>
-              <w:t xml:space="preserve"> </w:t>
+              <w:t xml:space="preserve">Azure DevOps, </w:t>
             </w:r>
             <w:r>
               <w:rPr>
@@ -4123,10 +4125,12 @@
           </w:p>
           <w:p>
             <w:pPr>
-              <w:spacing w:line="360" w:lineRule="auto"/>
+              <w:spacing w:after="0" w:line="360" w:lineRule="auto"/>
               <w:ind w:left="720"/>
+              <w:jc w:val="both"/>
               <w:rPr>
                 <w:rFonts w:ascii="Arial" w:eastAsia="Wingdings-Regular" w:hAnsi="Arial" w:cs="Arial"/>
+                <w:bCs/>
                 <w:color w:val="3B3838" w:themeColor="background2" w:themeShade="40"/>
                 <w:sz w:val="20"/>
                 <w:szCs w:val="20"/>
@@ -4134,107 +4138,47 @@
             </w:pPr>
             <w:r>
               <w:rPr>
-                <w:rFonts w:ascii="Arial" w:hAnsi="Arial" w:cs="Arial"/>
-                <w:sz w:val="20"/>
-                <w:szCs w:val="20"/>
-              </w:rPr>
-              <w:t xml:space="preserve">Used </w:t>
-            </w:r>
-            <w:r>
-              <w:rPr>
-                <w:rFonts w:ascii="Arial" w:hAnsi="Arial" w:cs="Arial"/>
-                <w:b/>
-                <w:bCs/>
-                <w:sz w:val="20"/>
-                <w:szCs w:val="20"/>
-              </w:rPr>
-              <w:t>AI tools</w:t>
-            </w:r>
-            <w:r>
-              <w:rPr>
-                <w:rFonts w:ascii="Arial" w:hAnsi="Arial" w:cs="Arial"/>
-                <w:sz w:val="20"/>
-                <w:szCs w:val="20"/>
-              </w:rPr>
-              <w:t xml:space="preserve"> and their models</w:t>
-            </w:r>
-            <w:r>
-              <w:rPr>
-                <w:rFonts w:ascii="Arial" w:hAnsi="Arial" w:cs="Arial"/>
-                <w:sz w:val="20"/>
-                <w:szCs w:val="20"/>
-              </w:rPr>
-              <w:t xml:space="preserve"> like </w:t>
-            </w:r>
-            <w:r>
-              <w:rPr>
-                <w:rFonts w:ascii="Arial" w:hAnsi="Arial" w:cs="Arial"/>
-                <w:b/>
-                <w:bCs/>
-                <w:sz w:val="20"/>
-                <w:szCs w:val="20"/>
-              </w:rPr>
-              <w:t>Azure OpenAI, Claude AI, and Hugging Face</w:t>
-            </w:r>
-            <w:r>
-              <w:rPr>
-                <w:rFonts w:ascii="Arial" w:hAnsi="Arial" w:cs="Arial"/>
-                <w:b/>
-                <w:bCs/>
-                <w:sz w:val="20"/>
-                <w:szCs w:val="20"/>
-              </w:rPr>
-              <w:t xml:space="preserve"> AI</w:t>
-            </w:r>
-            <w:r>
-              <w:rPr>
-                <w:rFonts w:ascii="Arial" w:hAnsi="Arial" w:cs="Arial"/>
-                <w:sz w:val="20"/>
-                <w:szCs w:val="20"/>
-              </w:rPr>
-              <w:t xml:space="preserve"> to automate release note generation in Azure DevOps after a PR is merged.</w:t>
-            </w:r>
-            <w:r>
-              <w:rPr>
-                <w:rFonts w:ascii="Arial" w:hAnsi="Arial" w:cs="Arial"/>
-                <w:sz w:val="20"/>
-                <w:szCs w:val="20"/>
-              </w:rPr>
-              <w:br/>
-            </w:r>
-            <w:r>
-              <w:rPr>
-                <w:rFonts w:ascii="Arial" w:hAnsi="Arial" w:cs="Arial"/>
-                <w:sz w:val="20"/>
-                <w:szCs w:val="20"/>
-              </w:rPr>
-              <w:t xml:space="preserve">Leveraged </w:t>
-            </w:r>
-            <w:r>
-              <w:rPr>
-                <w:rFonts w:ascii="Arial" w:hAnsi="Arial" w:cs="Arial"/>
-                <w:b/>
-                <w:bCs/>
-                <w:sz w:val="20"/>
-                <w:szCs w:val="20"/>
-              </w:rPr>
-              <w:t>GitHub Copilot</w:t>
-            </w:r>
-            <w:r>
-              <w:rPr>
-                <w:rFonts w:ascii="Arial" w:hAnsi="Arial" w:cs="Arial"/>
-                <w:sz w:val="20"/>
-                <w:szCs w:val="20"/>
-              </w:rPr>
-              <w:t xml:space="preserve"> in VS Code for faster code reviews, generating commit messages, and improving overall development efficiency.</w:t>
+                <w:rFonts w:ascii="Arial" w:eastAsia="Wingdings-Regular" w:hAnsi="Arial" w:cs="Arial"/>
+                <w:bCs/>
+                <w:color w:val="3B3838" w:themeColor="background2" w:themeShade="40"/>
+                <w:sz w:val="20"/>
+                <w:szCs w:val="20"/>
+              </w:rPr>
+              <w:t>Used AI tools and their models like Azure OpenAI, Claude AI, and Hugging Face AI to automate release note generation in Azure DevOps after a PR is merged.</w:t>
             </w:r>
           </w:p>
           <w:p>
             <w:pPr>
-              <w:spacing w:line="276" w:lineRule="auto"/>
+              <w:spacing w:line="360" w:lineRule="auto"/>
+              <w:ind w:left="720"/>
               <w:jc w:val="both"/>
               <w:rPr>
                 <w:rFonts w:ascii="Arial" w:eastAsia="Wingdings-Regular" w:hAnsi="Arial" w:cs="Arial"/>
+                <w:bCs/>
+                <w:color w:val="3B3838" w:themeColor="background2" w:themeShade="40"/>
+                <w:sz w:val="20"/>
+                <w:szCs w:val="20"/>
+              </w:rPr>
+            </w:pPr>
+            <w:r>
+              <w:rPr>
+                <w:rFonts w:ascii="Arial" w:eastAsia="Wingdings-Regular" w:hAnsi="Arial" w:cs="Arial"/>
+                <w:bCs/>
+                <w:color w:val="3B3838" w:themeColor="background2" w:themeShade="40"/>
+                <w:sz w:val="20"/>
+                <w:szCs w:val="20"/>
+              </w:rPr>
+              <w:t>Leveraged GitHub Copilot in VS Code for faster code reviews, generating commit messages, and improving overall development efficiency.</w:t>
+            </w:r>
+          </w:p>
+          <w:p>
+            <w:pPr>
+              <w:spacing w:line="360" w:lineRule="auto"/>
+              <w:ind w:left="720"/>
+              <w:jc w:val="both"/>
+              <w:rPr>
+                <w:rFonts w:ascii="Arial" w:eastAsia="Wingdings-Regular" w:hAnsi="Arial" w:cs="Arial"/>
+                <w:bCs/>
                 <w:color w:val="3B3838" w:themeColor="background2" w:themeShade="40"/>
                 <w:sz w:val="20"/>
                 <w:szCs w:val="20"/>
@@ -5395,9 +5339,12 @@
               <w:jc w:val="both"/>
               <w:rPr>
                 <w:rFonts w:ascii="Arial" w:hAnsi="Arial" w:cs="Arial"/>
-                <w:bCs/>
-                <w:sz w:val="20"/>
-                <w:szCs w:val="20"/>
+                <w:b/>
+                <w:bCs/>
+                <w:color w:val="205C6C"/>
+                <w:spacing w:val="20"/>
+                <w:sz w:val="30"/>
+                <w:szCs w:val="30"/>
               </w:rPr>
             </w:pPr>
             <w:r>
@@ -5497,43 +5444,6 @@
               </w:rPr>
               <w:t>PROJECTS</w:t>
             </w:r>
-            <w:r>
-              <w:rPr>
-                <w:rFonts w:ascii="Arial" w:hAnsi="Arial" w:cs="Arial"/>
-                <w:bCs/>
-                <w:sz w:val="20"/>
-                <w:szCs w:val="20"/>
-              </w:rPr>
-              <w:br/>
-            </w:r>
-            <w:r>
-              <w:rPr>
-                <w:rFonts w:ascii="Arial" w:hAnsi="Arial" w:cs="Arial"/>
-                <w:b/>
-                <w:bCs/>
-                <w:sz w:val="20"/>
-                <w:szCs w:val="20"/>
-              </w:rPr>
-              <w:t>Name:</w:t>
-            </w:r>
-            <w:r>
-              <w:rPr>
-                <w:rFonts w:ascii="Arial" w:hAnsi="Arial" w:cs="Arial"/>
-                <w:bCs/>
-                <w:sz w:val="20"/>
-                <w:szCs w:val="20"/>
-              </w:rPr>
-              <w:t xml:space="preserve"> </w:t>
-            </w:r>
-            <w:r>
-              <w:rPr>
-                <w:rFonts w:ascii="Arial" w:hAnsi="Arial" w:cs="Arial"/>
-                <w:bCs/>
-                <w:sz w:val="20"/>
-                <w:szCs w:val="20"/>
-              </w:rPr>
-              <w:t>TPO</w:t>
-            </w:r>
           </w:p>
           <w:p>
             <w:pPr>
@@ -5555,7 +5465,7 @@
                 <w:sz w:val="20"/>
                 <w:szCs w:val="20"/>
               </w:rPr>
-              <w:t>Client:</w:t>
+              <w:t>Name:</w:t>
             </w:r>
             <w:r>
               <w:rPr>
@@ -5573,25 +5483,7 @@
                 <w:sz w:val="20"/>
                 <w:szCs w:val="20"/>
               </w:rPr>
-              <w:t>Food</w:t>
-            </w:r>
-            <w:r>
-              <w:rPr>
-                <w:rFonts w:ascii="Arial" w:hAnsi="Arial" w:cs="Arial"/>
-                <w:bCs/>
-                <w:sz w:val="20"/>
-                <w:szCs w:val="20"/>
-              </w:rPr>
-              <w:t xml:space="preserve"> </w:t>
-            </w:r>
-            <w:r>
-              <w:rPr>
-                <w:rFonts w:ascii="Arial" w:hAnsi="Arial" w:cs="Arial"/>
-                <w:bCs/>
-                <w:sz w:val="20"/>
-                <w:szCs w:val="20"/>
-              </w:rPr>
-              <w:t>and Daily Care</w:t>
+              <w:t>AI for Kubernetes</w:t>
             </w:r>
           </w:p>
           <w:p>
@@ -5614,48 +5506,92 @@
                 <w:sz w:val="20"/>
                 <w:szCs w:val="20"/>
               </w:rPr>
-              <w:t>Tools:</w:t>
-            </w:r>
-            <w:r>
-              <w:rPr>
-                <w:rFonts w:ascii="Arial" w:hAnsi="Arial" w:cs="Arial"/>
-                <w:bCs/>
-                <w:sz w:val="20"/>
-                <w:szCs w:val="20"/>
-              </w:rPr>
-              <w:t xml:space="preserve"> Azure Cloud, Azure DevOps, </w:t>
-            </w:r>
-            <w:r>
-              <w:rPr>
-                <w:rFonts w:ascii="Arial" w:hAnsi="Arial" w:cs="Arial"/>
-                <w:bCs/>
-                <w:sz w:val="20"/>
-                <w:szCs w:val="20"/>
-              </w:rPr>
-              <w:t xml:space="preserve">Kubernetes, </w:t>
-            </w:r>
-            <w:r>
-              <w:rPr>
-                <w:rFonts w:ascii="Arial" w:hAnsi="Arial" w:cs="Arial"/>
-                <w:bCs/>
-                <w:sz w:val="20"/>
-                <w:szCs w:val="20"/>
-              </w:rPr>
-              <w:t>Helm,</w:t>
-            </w:r>
-            <w:r>
-              <w:rPr>
-                <w:rFonts w:ascii="Arial" w:hAnsi="Arial" w:cs="Arial"/>
-                <w:bCs/>
-                <w:sz w:val="20"/>
-                <w:szCs w:val="20"/>
-              </w:rPr>
-              <w:t xml:space="preserve"> and Micro Services Deployment</w:t>
-            </w:r>
-            <w:r>
-              <w:rPr>
-                <w:rFonts w:ascii="Arial" w:hAnsi="Arial" w:cs="Arial"/>
-                <w:bCs/>
+              <w:t>Client:</w:t>
+            </w:r>
+            <w:r>
+              <w:rPr>
+                <w:rFonts w:ascii="Arial" w:hAnsi="Arial" w:cs="Arial"/>
+                <w:bCs/>
+                <w:sz w:val="20"/>
+                <w:szCs w:val="20"/>
+              </w:rPr>
+              <w:t xml:space="preserve"> Technology Domain</w:t>
+            </w:r>
+          </w:p>
+          <w:p>
+            <w:pPr>
+              <w:spacing w:line="360" w:lineRule="auto"/>
+              <w:ind w:left="720"/>
+              <w:jc w:val="both"/>
+              <w:rPr>
+                <w:rFonts w:ascii="Arial" w:hAnsi="Arial" w:cs="Arial"/>
+                <w:sz w:val="20"/>
+                <w:szCs w:val="20"/>
+              </w:rPr>
+            </w:pPr>
+            <w:r>
+              <w:rPr>
+                <w:rFonts w:ascii="Arial" w:hAnsi="Arial" w:cs="Arial"/>
+                <w:b/>
+                <w:bCs/>
+                <w:sz w:val="20"/>
+                <w:szCs w:val="20"/>
+              </w:rPr>
+              <w:t>Tools</w:t>
+            </w:r>
+            <w:r>
+              <w:rPr>
+                <w:rFonts w:ascii="Arial" w:hAnsi="Arial" w:cs="Arial"/>
+                <w:b/>
+                <w:bCs/>
+                <w:sz w:val="20"/>
+                <w:szCs w:val="20"/>
+              </w:rPr>
+              <w:t xml:space="preserve">: </w:t>
+            </w:r>
+            <w:r>
+              <w:rPr>
+                <w:rFonts w:ascii="Arial" w:hAnsi="Arial" w:cs="Arial"/>
+                <w:sz w:val="20"/>
+                <w:szCs w:val="20"/>
+              </w:rPr>
+              <w:t>AI</w:t>
+            </w:r>
+            <w:r>
+              <w:rPr>
+                <w:rFonts w:ascii="Arial" w:hAnsi="Arial" w:cs="Arial"/>
+                <w:sz w:val="20"/>
+                <w:szCs w:val="20"/>
+              </w:rPr>
+              <w:t xml:space="preserve"> Models</w:t>
+            </w:r>
+            <w:r>
+              <w:rPr>
+                <w:rFonts w:ascii="Arial" w:hAnsi="Arial" w:cs="Arial"/>
+                <w:sz w:val="20"/>
+                <w:szCs w:val="20"/>
+              </w:rPr>
+              <w:t>, AKS, ACR, Helm, Sonar</w:t>
+            </w:r>
+            <w:r>
+              <w:rPr>
+                <w:rFonts w:ascii="Arial" w:hAnsi="Arial" w:cs="Arial"/>
+                <w:sz w:val="20"/>
+                <w:szCs w:val="20"/>
+              </w:rPr>
+              <w:t xml:space="preserve"> </w:t>
+            </w:r>
+            <w:r>
+              <w:rPr>
+                <w:rFonts w:ascii="Arial" w:hAnsi="Arial" w:cs="Arial"/>
+                <w:sz w:val="20"/>
+                <w:szCs w:val="20"/>
+              </w:rPr>
+              <w:t>Cloud, Git, Azure DevOps, Grafana, Prometheus</w:t>
+            </w:r>
+            <w:r>
+              <w:rPr>
+                <w:rFonts w:ascii="Arial" w:hAnsi="Arial" w:cs="Arial"/>
                 <w:sz w:val="20"/>
                 <w:szCs w:val="20"/>
               </w:rPr>
@@ -5693,7 +5629,7 @@
                 <w:ilvl w:val="0"/>
                 <w:numId w:val="24"/>
               </w:numPr>
-              <w:spacing w:line="360" w:lineRule="auto"/>
+              <w:spacing w:after="160" w:line="276" w:lineRule="auto"/>
               <w:jc w:val="both"/>
               <w:rPr>
                 <w:rFonts w:ascii="Arial" w:hAnsi="Arial" w:cs="Arial"/>
@@ -5709,7 +5645,25 @@
                 <w:sz w:val="20"/>
                 <w:szCs w:val="20"/>
               </w:rPr>
-              <w:t>Successfully deployed a microservices application in Azure Kubernetes Service (AKS) using Helm charts and Azure DevOps pipelines.</w:t>
+              <w:t xml:space="preserve">Automated AIOps workflows </w:t>
+            </w:r>
+            <w:r>
+              <w:rPr>
+                <w:rFonts w:ascii="Arial" w:hAnsi="Arial" w:cs="Arial"/>
+                <w:bCs/>
+                <w:sz w:val="20"/>
+                <w:szCs w:val="20"/>
+              </w:rPr>
+              <w:t xml:space="preserve">using CI/CD-Azure DevOps </w:t>
+            </w:r>
+            <w:r>
+              <w:rPr>
+                <w:rFonts w:ascii="Arial" w:hAnsi="Arial" w:cs="Arial"/>
+                <w:bCs/>
+                <w:sz w:val="20"/>
+                <w:szCs w:val="20"/>
+              </w:rPr>
+              <w:t>for AI tools including frontend, backend, and MCP-server, enabling prompt-based Kubernetes management.</w:t>
             </w:r>
           </w:p>
           <w:p>
@@ -5719,7 +5673,7 @@
                 <w:ilvl w:val="0"/>
                 <w:numId w:val="24"/>
               </w:numPr>
-              <w:spacing w:line="360" w:lineRule="auto"/>
+              <w:spacing w:after="160" w:line="276" w:lineRule="auto"/>
               <w:jc w:val="both"/>
               <w:rPr>
                 <w:rFonts w:ascii="Arial" w:hAnsi="Arial" w:cs="Arial"/>
@@ -5735,7 +5689,7 @@
                 <w:sz w:val="20"/>
                 <w:szCs w:val="20"/>
               </w:rPr>
-              <w:t>Developed a multistage build pipeline to create and push Docker images to Azure Container Registry (ACR).</w:t>
+              <w:t>Designed and deployed a dashboard capable of connecting to any Kubernetes cluster and deploying agents for cluster operations and debugging via natural language prompts.</w:t>
             </w:r>
           </w:p>
           <w:p>
@@ -5745,7 +5699,29 @@
                 <w:ilvl w:val="0"/>
                 <w:numId w:val="24"/>
               </w:numPr>
+              <w:spacing w:after="160" w:line="276" w:lineRule="auto"/>
+              <w:jc w:val="both"/>
+              <w:rPr>
+                <w:rFonts w:ascii="Arial" w:hAnsi="Arial" w:cs="Arial"/>
+                <w:bCs/>
+                <w:sz w:val="20"/>
+                <w:szCs w:val="20"/>
+              </w:rPr>
+            </w:pPr>
+            <w:r>
+              <w:rPr>
+                <w:rFonts w:ascii="Arial" w:hAnsi="Arial" w:cs="Arial"/>
+                <w:bCs/>
+                <w:sz w:val="20"/>
+                <w:szCs w:val="20"/>
+              </w:rPr>
+              <w:t>Configured Grafana and Prometheus for real-time pod and cluster monitoring, enhancing observability and proactive issue detection.</w:t>
+            </w:r>
+          </w:p>
+          <w:p>
+            <w:pPr>
               <w:spacing w:line="360" w:lineRule="auto"/>
+              <w:ind w:left="720"/>
               <w:jc w:val="both"/>
               <w:rPr>
                 <w:rFonts w:ascii="Arial" w:hAnsi="Arial" w:cs="Arial"/>
@@ -5757,11 +5733,277 @@
             <w:r>
               <w:rPr>
                 <w:rFonts w:ascii="Arial" w:hAnsi="Arial" w:cs="Arial"/>
-                <w:bCs/>
-                <w:sz w:val="20"/>
-                <w:szCs w:val="20"/>
-              </w:rPr>
-              <w:t>Mounted Azure File Share across multiple pods to ensure real-time synchronization and seamless data sharing.</w:t>
+                <w:noProof/>
+                <w:color w:val="212121"/>
+                <w:sz w:val="20"/>
+                <w:szCs w:val="20"/>
+                <w:lang w:eastAsia="en-IN"/>
+              </w:rPr>
+              <mc:AlternateContent>
+                <mc:Choice Requires="wps">
+                  <w:drawing>
+                    <wp:anchor distT="0" distB="0" distL="114300" distR="114300" simplePos="0" relativeHeight="251709440" behindDoc="0" locked="0" layoutInCell="1" allowOverlap="1" wp14:anchorId="5AC1295A" wp14:editId="73FAA54E">
+                      <wp:simplePos x="0" y="0"/>
+                      <wp:positionH relativeFrom="column">
+                        <wp:posOffset>114300</wp:posOffset>
+                      </wp:positionH>
+                      <wp:positionV relativeFrom="paragraph">
+                        <wp:posOffset>261620</wp:posOffset>
+                      </wp:positionV>
+                      <wp:extent cx="107315" cy="107315"/>
+                      <wp:effectExtent l="0" t="0" r="6985" b="6985"/>
+                      <wp:wrapNone/>
+                      <wp:docPr id="2036905011" name="Oval 2036905011"/>
+                      <wp:cNvGraphicFramePr/>
+                      <a:graphic xmlns:a="http://schemas.openxmlformats.org/drawingml/2006/main">
+                        <a:graphicData uri="http://schemas.microsoft.com/office/word/2010/wordprocessingShape">
+                          <wps:wsp>
+                            <wps:cNvSpPr/>
+                            <wps:spPr>
+                              <a:xfrm>
+                                <a:off x="0" y="0"/>
+                                <a:ext cx="107315" cy="107315"/>
+                              </a:xfrm>
+                              <a:prstGeom prst="ellipse">
+                                <a:avLst/>
+                              </a:prstGeom>
+                              <a:solidFill>
+                                <a:srgbClr val="53BF84"/>
+                              </a:solidFill>
+                              <a:ln>
+                                <a:noFill/>
+                              </a:ln>
+                            </wps:spPr>
+                            <wps:style>
+                              <a:lnRef idx="2">
+                                <a:schemeClr val="accent1">
+                                  <a:shade val="50000"/>
+                                </a:schemeClr>
+                              </a:lnRef>
+                              <a:fillRef idx="1">
+                                <a:schemeClr val="accent1"/>
+                              </a:fillRef>
+                              <a:effectRef idx="0">
+                                <a:schemeClr val="accent1"/>
+                              </a:effectRef>
+                              <a:fontRef idx="minor">
+                                <a:schemeClr val="lt1"/>
+                              </a:fontRef>
+                            </wps:style>
+                            <wps:bodyPr rot="0" spcFirstLastPara="0" vertOverflow="overflow" horzOverflow="overflow" vert="horz" wrap="square" lIns="91440" tIns="45720" rIns="91440" bIns="45720" numCol="1" spcCol="0" rtlCol="0" fromWordArt="0" anchor="ctr" anchorCtr="0" forceAA="0" compatLnSpc="1">
+                              <a:prstTxWarp prst="textNoShape">
+                                <a:avLst/>
+                              </a:prstTxWarp>
+                              <a:noAutofit/>
+                            </wps:bodyPr>
+                          </wps:wsp>
+                        </a:graphicData>
+                      </a:graphic>
+                      <wp14:sizeRelH relativeFrom="margin">
+                        <wp14:pctWidth>0</wp14:pctWidth>
+                      </wp14:sizeRelH>
+                      <wp14:sizeRelV relativeFrom="margin">
+                        <wp14:pctHeight>0</wp14:pctHeight>
+                      </wp14:sizeRelV>
+                    </wp:anchor>
+                  </w:drawing>
+                </mc:Choice>
+                <mc:Fallback>
+                  <w:pict>
+                    <v:oval w14:anchorId="5DBBC59D" id="Oval 2036905011" o:spid="_x0000_s1026" style="position:absolute;margin-left:9pt;margin-top:20.6pt;width:8.45pt;height:8.45pt;z-index:251709440;visibility:visible;mso-wrap-style:square;mso-width-percent:0;mso-height-percent:0;mso-wrap-distance-left:9pt;mso-wrap-distance-top:0;mso-wrap-distance-right:9pt;mso-wrap-distance-bottom:0;mso-position-horizontal:absolute;mso-position-horizontal-relative:text;mso-position-vertical:absolute;mso-position-vertical-relative:text;mso-width-percent:0;mso-height-percent:0;mso-width-relative:margin;mso-height-relative:margin;v-text-anchor:middle" o:gfxdata="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" fillcolor="#53bf84" stroked="f" strokeweight="1pt">
+                      <v:stroke joinstyle="miter"/>
+                    </v:oval>
+                  </w:pict>
+                </mc:Fallback>
+              </mc:AlternateContent>
+            </w:r>
+            <w:r>
+              <w:rPr>
+                <w:rFonts w:ascii="Arial" w:hAnsi="Arial" w:cs="Arial"/>
+                <w:bCs/>
+                <w:sz w:val="20"/>
+                <w:szCs w:val="20"/>
+              </w:rPr>
+              <w:br/>
+            </w:r>
+            <w:r>
+              <w:rPr>
+                <w:rFonts w:ascii="Arial" w:hAnsi="Arial" w:cs="Arial"/>
+                <w:b/>
+                <w:bCs/>
+                <w:sz w:val="20"/>
+                <w:szCs w:val="20"/>
+              </w:rPr>
+              <w:t>Name:</w:t>
+            </w:r>
+            <w:r>
+              <w:rPr>
+                <w:rFonts w:ascii="Arial" w:hAnsi="Arial" w:cs="Arial"/>
+                <w:bCs/>
+                <w:sz w:val="20"/>
+                <w:szCs w:val="20"/>
+              </w:rPr>
+              <w:t xml:space="preserve"> </w:t>
+            </w:r>
+            <w:r>
+              <w:rPr>
+                <w:rFonts w:ascii="Arial" w:hAnsi="Arial" w:cs="Arial"/>
+                <w:bCs/>
+                <w:sz w:val="20"/>
+                <w:szCs w:val="20"/>
+              </w:rPr>
+              <w:t>TPO</w:t>
+            </w:r>
+          </w:p>
+          <w:p>
+            <w:pPr>
+              <w:spacing w:line="360" w:lineRule="auto"/>
+              <w:ind w:left="720"/>
+              <w:jc w:val="both"/>
+              <w:rPr>
+                <w:rFonts w:ascii="Arial" w:hAnsi="Arial" w:cs="Arial"/>
+                <w:bCs/>
+                <w:sz w:val="20"/>
+                <w:szCs w:val="20"/>
+              </w:rPr>
+            </w:pPr>
+            <w:r>
+              <w:rPr>
+                <w:rFonts w:ascii="Arial" w:hAnsi="Arial" w:cs="Arial"/>
+                <w:b/>
+                <w:bCs/>
+                <w:sz w:val="20"/>
+                <w:szCs w:val="20"/>
+              </w:rPr>
+              <w:t>Client:</w:t>
+            </w:r>
+            <w:r>
+              <w:rPr>
+                <w:rFonts w:ascii="Arial" w:hAnsi="Arial" w:cs="Arial"/>
+                <w:bCs/>
+                <w:sz w:val="20"/>
+                <w:szCs w:val="20"/>
+              </w:rPr>
+              <w:t xml:space="preserve"> </w:t>
+            </w:r>
+            <w:r>
+              <w:rPr>
+                <w:rFonts w:ascii="Arial" w:hAnsi="Arial" w:cs="Arial"/>
+                <w:bCs/>
+                <w:sz w:val="20"/>
+                <w:szCs w:val="20"/>
+              </w:rPr>
+              <w:t>Food</w:t>
+            </w:r>
+            <w:r>
+              <w:rPr>
+                <w:rFonts w:ascii="Arial" w:hAnsi="Arial" w:cs="Arial"/>
+                <w:bCs/>
+                <w:sz w:val="20"/>
+                <w:szCs w:val="20"/>
+              </w:rPr>
+              <w:t xml:space="preserve"> </w:t>
+            </w:r>
+            <w:r>
+              <w:rPr>
+                <w:rFonts w:ascii="Arial" w:hAnsi="Arial" w:cs="Arial"/>
+                <w:bCs/>
+                <w:sz w:val="20"/>
+                <w:szCs w:val="20"/>
+              </w:rPr>
+              <w:t>and Daily Care</w:t>
+            </w:r>
+          </w:p>
+          <w:p>
+            <w:pPr>
+              <w:spacing w:line="360" w:lineRule="auto"/>
+              <w:ind w:left="720"/>
+              <w:jc w:val="both"/>
+              <w:rPr>
+                <w:rFonts w:ascii="Arial" w:hAnsi="Arial" w:cs="Arial"/>
+                <w:bCs/>
+                <w:sz w:val="20"/>
+                <w:szCs w:val="20"/>
+              </w:rPr>
+            </w:pPr>
+            <w:r>
+              <w:rPr>
+                <w:rFonts w:ascii="Arial" w:hAnsi="Arial" w:cs="Arial"/>
+                <w:b/>
+                <w:bCs/>
+                <w:sz w:val="20"/>
+                <w:szCs w:val="20"/>
+              </w:rPr>
+              <w:t>Tools:</w:t>
+            </w:r>
+            <w:r>
+              <w:rPr>
+                <w:rFonts w:ascii="Arial" w:hAnsi="Arial" w:cs="Arial"/>
+                <w:bCs/>
+                <w:sz w:val="20"/>
+                <w:szCs w:val="20"/>
+              </w:rPr>
+              <w:t xml:space="preserve"> Azure Cloud, Azure DevOps, </w:t>
+            </w:r>
+            <w:r>
+              <w:rPr>
+                <w:rFonts w:ascii="Arial" w:hAnsi="Arial" w:cs="Arial"/>
+                <w:bCs/>
+                <w:sz w:val="20"/>
+                <w:szCs w:val="20"/>
+              </w:rPr>
+              <w:t xml:space="preserve">Kubernetes, </w:t>
+            </w:r>
+            <w:r>
+              <w:rPr>
+                <w:rFonts w:ascii="Arial" w:hAnsi="Arial" w:cs="Arial"/>
+                <w:bCs/>
+                <w:sz w:val="20"/>
+                <w:szCs w:val="20"/>
+              </w:rPr>
+              <w:t>Helm,</w:t>
+            </w:r>
+            <w:r>
+              <w:rPr>
+                <w:rFonts w:ascii="Arial" w:hAnsi="Arial" w:cs="Arial"/>
+                <w:bCs/>
+                <w:sz w:val="20"/>
+                <w:szCs w:val="20"/>
+              </w:rPr>
+              <w:t xml:space="preserve"> and Micro Services Deployment</w:t>
+            </w:r>
+            <w:r>
+              <w:rPr>
+                <w:rFonts w:ascii="Arial" w:hAnsi="Arial" w:cs="Arial"/>
+                <w:bCs/>
+                <w:sz w:val="20"/>
+                <w:szCs w:val="20"/>
+              </w:rPr>
+              <w:t>.</w:t>
+            </w:r>
+          </w:p>
+          <w:p>
+            <w:pPr>
+              <w:spacing w:line="360" w:lineRule="auto"/>
+              <w:ind w:left="720"/>
+              <w:jc w:val="both"/>
+              <w:rPr>
+                <w:rFonts w:ascii="Arial" w:hAnsi="Arial" w:cs="Arial"/>
+                <w:b/>
+                <w:bCs/>
+                <w:sz w:val="20"/>
+                <w:szCs w:val="20"/>
+              </w:rPr>
+            </w:pPr>
+            <w:r>
+              <w:rPr>
+                <w:rFonts w:ascii="Arial" w:hAnsi="Arial" w:cs="Arial"/>
+                <w:b/>
+                <w:bCs/>
+                <w:sz w:val="20"/>
+                <w:szCs w:val="20"/>
+              </w:rPr>
+              <w:t xml:space="preserve">Roles and Responsibilities: </w:t>
             </w:r>
           </w:p>
           <w:p>
@@ -5771,7 +6013,7 @@
                 <w:ilvl w:val="0"/>
                 <w:numId w:val="24"/>
               </w:numPr>
-              <w:spacing w:line="360" w:lineRule="auto"/>
+              <w:spacing w:line="276" w:lineRule="auto"/>
               <w:jc w:val="both"/>
               <w:rPr>
                 <w:rFonts w:ascii="Arial" w:hAnsi="Arial" w:cs="Arial"/>
@@ -5787,7 +6029,7 @@
                 <w:sz w:val="20"/>
                 <w:szCs w:val="20"/>
               </w:rPr>
-              <w:t>Optimized operations by removing redundant sidecar containers performing copy tasks, replacing them with direct Azure File Share integration, improving efficiency and reducing resource consumption.</w:t>
+              <w:t>Successfully deployed a microservices application in Azure Kubernetes Service (AKS) using Helm charts and Azure DevOps pipelines.</w:t>
             </w:r>
           </w:p>
           <w:p>
@@ -5797,7 +6039,7 @@
                 <w:ilvl w:val="0"/>
                 <w:numId w:val="24"/>
               </w:numPr>
-              <w:spacing w:line="360" w:lineRule="auto"/>
+              <w:spacing w:line="276" w:lineRule="auto"/>
               <w:jc w:val="both"/>
               <w:rPr>
                 <w:rFonts w:ascii="Arial" w:hAnsi="Arial" w:cs="Arial"/>
@@ -5813,7 +6055,7 @@
                 <w:sz w:val="20"/>
                 <w:szCs w:val="20"/>
               </w:rPr>
-              <w:t>Configured readiness and liveness probes for improved application stability and uptime.</w:t>
+              <w:t>Developed a multistage build pipeline to create and push Docker images to Azure Container Registry (ACR).</w:t>
             </w:r>
           </w:p>
           <w:p>
@@ -5823,7 +6065,85 @@
                 <w:ilvl w:val="0"/>
                 <w:numId w:val="24"/>
               </w:numPr>
-              <w:spacing w:line="360" w:lineRule="auto"/>
+              <w:spacing w:line="276" w:lineRule="auto"/>
+              <w:jc w:val="both"/>
+              <w:rPr>
+                <w:rFonts w:ascii="Arial" w:hAnsi="Arial" w:cs="Arial"/>
+                <w:bCs/>
+                <w:sz w:val="20"/>
+                <w:szCs w:val="20"/>
+              </w:rPr>
+            </w:pPr>
+            <w:r>
+              <w:rPr>
+                <w:rFonts w:ascii="Arial" w:hAnsi="Arial" w:cs="Arial"/>
+                <w:bCs/>
+                <w:sz w:val="20"/>
+                <w:szCs w:val="20"/>
+              </w:rPr>
+              <w:t>Mounted Azure File Share across multiple pods to ensure real-time synchronization and seamless data sharing.</w:t>
+            </w:r>
+          </w:p>
+          <w:p>
+            <w:pPr>
+              <w:pStyle w:val="ListParagraph"/>
+              <w:numPr>
+                <w:ilvl w:val="0"/>
+                <w:numId w:val="24"/>
+              </w:numPr>
+              <w:spacing w:line="276" w:lineRule="auto"/>
+              <w:jc w:val="both"/>
+              <w:rPr>
+                <w:rFonts w:ascii="Arial" w:hAnsi="Arial" w:cs="Arial"/>
+                <w:bCs/>
+                <w:sz w:val="20"/>
+                <w:szCs w:val="20"/>
+              </w:rPr>
+            </w:pPr>
+            <w:r>
+              <w:rPr>
+                <w:rFonts w:ascii="Arial" w:hAnsi="Arial" w:cs="Arial"/>
+                <w:bCs/>
+                <w:sz w:val="20"/>
+                <w:szCs w:val="20"/>
+              </w:rPr>
+              <w:t>Optimized operations by removing redundant sidecar containers performing copy tasks, replacing them with direct Azure File Share integration, improving efficiency and reducing resource consumption.</w:t>
+            </w:r>
+          </w:p>
+          <w:p>
+            <w:pPr>
+              <w:pStyle w:val="ListParagraph"/>
+              <w:numPr>
+                <w:ilvl w:val="0"/>
+                <w:numId w:val="24"/>
+              </w:numPr>
+              <w:spacing w:line="276" w:lineRule="auto"/>
+              <w:jc w:val="both"/>
+              <w:rPr>
+                <w:rFonts w:ascii="Arial" w:hAnsi="Arial" w:cs="Arial"/>
+                <w:bCs/>
+                <w:sz w:val="20"/>
+                <w:szCs w:val="20"/>
+              </w:rPr>
+            </w:pPr>
+            <w:r>
+              <w:rPr>
+                <w:rFonts w:ascii="Arial" w:hAnsi="Arial" w:cs="Arial"/>
+                <w:bCs/>
+                <w:sz w:val="20"/>
+                <w:szCs w:val="20"/>
+              </w:rPr>
+              <w:t>Configured readiness and liveness probes for improved application stability and uptime.</w:t>
+            </w:r>
+          </w:p>
+          <w:p>
+            <w:pPr>
+              <w:pStyle w:val="ListParagraph"/>
+              <w:numPr>
+                <w:ilvl w:val="0"/>
+                <w:numId w:val="24"/>
+              </w:numPr>
+              <w:spacing w:line="276" w:lineRule="auto"/>
               <w:jc w:val="both"/>
               <w:rPr>
                 <w:rFonts w:ascii="Arial" w:hAnsi="Arial" w:cs="Arial"/>
@@ -5892,13 +6212,13 @@
               <mc:AlternateContent>
                 <mc:Choice Requires="wps">
                   <w:drawing>
-                    <wp:anchor distT="0" distB="0" distL="114300" distR="114300" simplePos="0" relativeHeight="251705344" behindDoc="0" locked="0" layoutInCell="1" allowOverlap="1" wp14:anchorId="2BEC7008" wp14:editId="32F3B35D">
+                    <wp:anchor distT="0" distB="0" distL="114300" distR="114300" simplePos="0" relativeHeight="251705344" behindDoc="0" locked="0" layoutInCell="1" allowOverlap="1" wp14:anchorId="2BEC7008" wp14:editId="1797B260">
                       <wp:simplePos x="0" y="0"/>
                       <wp:positionH relativeFrom="column">
-                        <wp:posOffset>107950</wp:posOffset>
+                        <wp:posOffset>117475</wp:posOffset>
                       </wp:positionH>
                       <wp:positionV relativeFrom="paragraph">
-                        <wp:posOffset>28903</wp:posOffset>
+                        <wp:posOffset>28575</wp:posOffset>
                       </wp:positionV>
                       <wp:extent cx="107315" cy="107315"/>
                       <wp:effectExtent l="0" t="0" r="6985" b="6985"/>
@@ -5960,7 +6280,7 @@
                 </mc:Choice>
                 <mc:Fallback>
                   <w:pict>
-                    <v:oval w14:anchorId="3363EB23" id="Oval 14" o:spid="_x0000_s1026" style="position:absolute;margin-left:8.5pt;margin-top:2.3pt;width:8.45pt;height:8.45pt;z-index:251705344;visibility:visible;mso-wrap-style:square;mso-width-percent:0;mso-height-percent:0;mso-wrap-distance-left:9pt;mso-wrap-distance-top:0;mso-wrap-distance-right:9pt;mso-wrap-distance-bottom:0;mso-position-horizontal:absolute;mso-position-horizontal-relative:text;mso-position-vertical:absolute;mso-position-vertical-relative:text;mso-width-percent:0;mso-height-percent:0;mso-width-relative:margin;mso-height-relative:margin;v-text-anchor:middle" o:gfxdata="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" fillcolor="#53bf84" stroked="f" strokeweight="1pt">
+                    <v:oval w14:anchorId="764B11E1" id="Oval 14" o:spid="_x0000_s1026" style="position:absolute;margin-left:9.25pt;margin-top:2.25pt;width:8.45pt;height:8.45pt;z-index:251705344;visibility:visible;mso-wrap-style:square;mso-width-percent:0;mso-height-percent:0;mso-wrap-distance-left:9pt;mso-wrap-distance-top:0;mso-wrap-distance-right:9pt;mso-wrap-distance-bottom:0;mso-position-horizontal:absolute;mso-position-horizontal-relative:text;mso-position-vertical:absolute;mso-position-vertical-relative:text;mso-width-percent:0;mso-height-percent:0;mso-width-relative:margin;mso-height-relative:margin;v-text-anchor:middle" o:gfxdata="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" fillcolor="#53bf84" stroked="f" strokeweight="1pt">
                       <v:stroke joinstyle="miter"/>
                     </v:oval>
                   </w:pict>
@@ -5992,15 +6312,7 @@
                 <w:sz w:val="20"/>
                 <w:szCs w:val="20"/>
               </w:rPr>
-              <w:t>A</w:t>
-            </w:r>
-            <w:r>
-              <w:rPr>
-                <w:rFonts w:ascii="Arial" w:hAnsi="Arial" w:cs="Arial"/>
-                <w:sz w:val="20"/>
-                <w:szCs w:val="20"/>
-              </w:rPr>
-              <w:t>DP</w:t>
+              <w:t>ADP</w:t>
             </w:r>
           </w:p>
           <w:p>
@@ -6077,7 +6389,7 @@
           </w:p>
           <w:p>
             <w:pPr>
-              <w:spacing w:after="0" w:line="360" w:lineRule="auto"/>
+              <w:spacing w:line="360" w:lineRule="auto"/>
               <w:ind w:left="720"/>
               <w:jc w:val="both"/>
               <w:rPr>
@@ -6106,7 +6418,7 @@
                 <w:ilvl w:val="0"/>
                 <w:numId w:val="33"/>
               </w:numPr>
-              <w:spacing w:after="0" w:line="360" w:lineRule="auto"/>
+              <w:spacing w:line="276" w:lineRule="auto"/>
               <w:jc w:val="both"/>
               <w:rPr>
                 <w:rFonts w:ascii="Arial" w:hAnsi="Arial" w:cs="Arial"/>
@@ -6130,7 +6442,7 @@
                 <w:ilvl w:val="0"/>
                 <w:numId w:val="33"/>
               </w:numPr>
-              <w:spacing w:after="0" w:line="360" w:lineRule="auto"/>
+              <w:spacing w:line="276" w:lineRule="auto"/>
               <w:jc w:val="both"/>
               <w:rPr>
                 <w:rFonts w:ascii="Arial" w:hAnsi="Arial" w:cs="Arial"/>
@@ -6154,7 +6466,7 @@
                 <w:ilvl w:val="0"/>
                 <w:numId w:val="33"/>
               </w:numPr>
-              <w:spacing w:after="0" w:line="360" w:lineRule="auto"/>
+              <w:spacing w:line="276" w:lineRule="auto"/>
               <w:jc w:val="both"/>
               <w:rPr>
                 <w:rFonts w:ascii="Arial" w:hAnsi="Arial" w:cs="Arial"/>
@@ -6178,7 +6490,7 @@
                 <w:ilvl w:val="0"/>
                 <w:numId w:val="33"/>
               </w:numPr>
-              <w:spacing w:after="0" w:line="360" w:lineRule="auto"/>
+              <w:spacing w:line="276" w:lineRule="auto"/>
               <w:jc w:val="both"/>
               <w:rPr>
                 <w:rFonts w:ascii="Arial" w:hAnsi="Arial" w:cs="Arial"/>
@@ -6193,338 +6505,11 @@
                 <w:szCs w:val="20"/>
               </w:rPr>
               <w:t xml:space="preserve">Managed deployments of Azure Services using conditional and manual gates to control staged deployments safely.  </w:t>
-            </w:r>
-          </w:p>
-          <w:p>
-            <w:pPr>
-              <w:shd w:val="clear" w:color="auto" w:fill="FFFFFF" w:themeFill="background1"/>
-              <w:spacing w:line="360" w:lineRule="auto"/>
-              <w:jc w:val="both"/>
-              <w:rPr>
-                <w:rFonts w:ascii="Arial" w:hAnsi="Arial" w:cs="Arial"/>
-                <w:b/>
-                <w:sz w:val="20"/>
-                <w:szCs w:val="20"/>
-              </w:rPr>
-            </w:pPr>
-          </w:p>
-          <w:p>
-            <w:pPr>
-              <w:shd w:val="clear" w:color="auto" w:fill="FFFFFF" w:themeFill="background1"/>
-              <w:spacing w:line="360" w:lineRule="auto"/>
-              <w:ind w:left="720"/>
-              <w:jc w:val="both"/>
-              <w:rPr>
-                <w:rFonts w:ascii="Arial" w:hAnsi="Arial" w:cs="Arial"/>
-                <w:smallCaps/>
-                <w:color w:val="1F3864" w:themeColor="accent1" w:themeShade="80"/>
-                <w:spacing w:val="5"/>
-                <w:sz w:val="20"/>
-                <w:szCs w:val="20"/>
-              </w:rPr>
-            </w:pPr>
-            <w:r>
-              <w:rPr>
-                <w:rFonts w:ascii="Arial" w:hAnsi="Arial" w:cs="Arial"/>
-                <w:noProof/>
-                <w:color w:val="212121"/>
-                <w:sz w:val="20"/>
-                <w:szCs w:val="20"/>
-                <w:lang w:eastAsia="en-IN"/>
-              </w:rPr>
-              <mc:AlternateContent>
-                <mc:Choice Requires="wps">
-                  <w:drawing>
-                    <wp:anchor distT="0" distB="0" distL="114300" distR="114300" simplePos="0" relativeHeight="251673600" behindDoc="0" locked="0" layoutInCell="1" allowOverlap="1" wp14:anchorId="2167D494" wp14:editId="3E648B0C">
-                      <wp:simplePos x="0" y="0"/>
-                      <wp:positionH relativeFrom="column">
-                        <wp:posOffset>108585</wp:posOffset>
-                      </wp:positionH>
-                      <wp:positionV relativeFrom="paragraph">
-                        <wp:posOffset>38404</wp:posOffset>
-                      </wp:positionV>
-                      <wp:extent cx="107315" cy="107315"/>
-                      <wp:effectExtent l="0" t="0" r="6985" b="6985"/>
-                      <wp:wrapNone/>
-                      <wp:docPr id="11" name="Oval 11"/>
-                      <wp:cNvGraphicFramePr/>
-                      <a:graphic xmlns:a="http://schemas.openxmlformats.org/drawingml/2006/main">
-                        <a:graphicData uri="http://schemas.microsoft.com/office/word/2010/wordprocessingShape">
-                          <wps:wsp>
-                            <wps:cNvSpPr/>
-                            <wps:spPr>
-                              <a:xfrm>
-                                <a:off x="0" y="0"/>
-                                <a:ext cx="107315" cy="107315"/>
-                              </a:xfrm>
-                              <a:prstGeom prst="ellipse">
-                                <a:avLst/>
-                              </a:prstGeom>
-                              <a:solidFill>
-                                <a:srgbClr val="53BF84"/>
-                              </a:solidFill>
-                              <a:ln>
-                                <a:noFill/>
-                              </a:ln>
-                            </wps:spPr>
-                            <wps:style>
-                              <a:lnRef idx="2">
-                                <a:schemeClr val="accent1">
-                                  <a:shade val="50000"/>
-                                </a:schemeClr>
-                              </a:lnRef>
-                              <a:fillRef idx="1">
-                                <a:schemeClr val="accent1"/>
-                              </a:fillRef>
-                              <a:effectRef idx="0">
-                                <a:schemeClr val="accent1"/>
-                              </a:effectRef>
-                              <a:fontRef idx="minor">
-                                <a:schemeClr val="lt1"/>
-                              </a:fontRef>
-                            </wps:style>
-                            <wps:bodyPr rot="0" spcFirstLastPara="0" vertOverflow="overflow" horzOverflow="overflow" vert="horz" wrap="square" lIns="91440" tIns="45720" rIns="91440" bIns="45720" numCol="1" spcCol="0" rtlCol="0" fromWordArt="0" anchor="ctr" anchorCtr="0" forceAA="0" compatLnSpc="1">
-                              <a:prstTxWarp prst="textNoShape">
-                                <a:avLst/>
-                              </a:prstTxWarp>
-                              <a:noAutofit/>
-                            </wps:bodyPr>
-                          </wps:wsp>
-                        </a:graphicData>
-                      </a:graphic>
-                      <wp14:sizeRelH relativeFrom="margin">
-                        <wp14:pctWidth>0</wp14:pctWidth>
-                      </wp14:sizeRelH>
-                      <wp14:sizeRelV relativeFrom="margin">
-                        <wp14:pctHeight>0</wp14:pctHeight>
-                      </wp14:sizeRelV>
-                    </wp:anchor>
-                  </w:drawing>
-                </mc:Choice>
-                <mc:Fallback xmlns:w16sdtfl="http://schemas.microsoft.com/office/word/2024/wordml/sdtformatlock">
-                  <w:pict>
-                    <v:oval w14:anchorId="5A269BD6" id="Oval 11" o:spid="_x0000_s1026" style="position:absolute;margin-left:8.55pt;margin-top:3pt;width:8.45pt;height:8.45pt;z-index:251673600;visibility:visible;mso-wrap-style:square;mso-width-percent:0;mso-height-percent:0;mso-wrap-distance-left:9pt;mso-wrap-distance-top:0;mso-wrap-distance-right:9pt;mso-wrap-distance-bottom:0;mso-position-horizontal:absolute;mso-position-horizontal-relative:text;mso-position-vertical:absolute;mso-position-vertical-relative:text;mso-width-percent:0;mso-height-percent:0;mso-width-relative:margin;mso-height-relative:margin;v-text-anchor:middle" o:gfxdata="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" fillcolor="#53bf84" stroked="f" strokeweight="1pt">
-                      <v:stroke joinstyle="miter"/>
-                    </v:oval>
-                  </w:pict>
-                </mc:Fallback>
-              </mc:AlternateContent>
-            </w:r>
-            <w:r>
-              <w:rPr>
-                <w:rFonts w:ascii="Arial" w:hAnsi="Arial" w:cs="Arial"/>
-                <w:b/>
-                <w:sz w:val="20"/>
-                <w:szCs w:val="20"/>
-              </w:rPr>
-              <w:t>Name:</w:t>
-            </w:r>
-            <w:r>
-              <w:rPr>
-                <w:rStyle w:val="IntenseReference"/>
-                <w:rFonts w:ascii="Arial" w:hAnsi="Arial" w:cs="Arial"/>
-                <w:color w:val="1F3864" w:themeColor="accent1" w:themeShade="80"/>
-                <w:sz w:val="20"/>
-                <w:szCs w:val="20"/>
-              </w:rPr>
-              <w:t xml:space="preserve"> </w:t>
-            </w:r>
-            <w:r>
-              <w:rPr>
-                <w:rFonts w:ascii="Arial" w:hAnsi="Arial" w:cs="Arial"/>
-                <w:sz w:val="20"/>
-                <w:szCs w:val="20"/>
-              </w:rPr>
-              <w:t>Techbricks Edu</w:t>
             </w:r>
           </w:p>
           <w:p>
             <w:pPr>
               <w:spacing w:line="360" w:lineRule="auto"/>
-              <w:ind w:left="720"/>
-              <w:jc w:val="both"/>
-              <w:rPr>
-                <w:rFonts w:ascii="Arial" w:hAnsi="Arial" w:cs="Arial"/>
-                <w:sz w:val="20"/>
-                <w:szCs w:val="20"/>
-              </w:rPr>
-            </w:pPr>
-            <w:r>
-              <w:rPr>
-                <w:rFonts w:ascii="Arial" w:hAnsi="Arial" w:cs="Arial"/>
-                <w:b/>
-                <w:bCs/>
-                <w:sz w:val="20"/>
-                <w:szCs w:val="20"/>
-              </w:rPr>
-              <w:t xml:space="preserve">Client: </w:t>
-            </w:r>
-            <w:r>
-              <w:rPr>
-                <w:rFonts w:ascii="Arial" w:hAnsi="Arial" w:cs="Arial"/>
-                <w:sz w:val="20"/>
-                <w:szCs w:val="20"/>
-              </w:rPr>
-              <w:t>Education</w:t>
-            </w:r>
-          </w:p>
-          <w:p>
-            <w:pPr>
-              <w:spacing w:line="360" w:lineRule="auto"/>
-              <w:ind w:left="720"/>
-              <w:jc w:val="both"/>
-              <w:rPr>
-                <w:rFonts w:ascii="Arial" w:hAnsi="Arial" w:cs="Arial"/>
-                <w:bCs/>
-                <w:sz w:val="20"/>
-                <w:szCs w:val="20"/>
-              </w:rPr>
-            </w:pPr>
-            <w:r>
-              <w:rPr>
-                <w:rFonts w:ascii="Arial" w:hAnsi="Arial" w:cs="Arial"/>
-                <w:b/>
-                <w:bCs/>
-                <w:sz w:val="20"/>
-                <w:szCs w:val="20"/>
-              </w:rPr>
-              <w:t xml:space="preserve">Tools: </w:t>
-            </w:r>
-            <w:r>
-              <w:rPr>
-                <w:rFonts w:ascii="Arial" w:hAnsi="Arial" w:cs="Arial"/>
-                <w:bCs/>
-                <w:sz w:val="20"/>
-                <w:szCs w:val="20"/>
-              </w:rPr>
-              <w:t>AWS, Jenkins, Docker, Kubernetes</w:t>
-            </w:r>
-            <w:r>
-              <w:rPr>
-                <w:rFonts w:ascii="Arial" w:hAnsi="Arial" w:cs="Arial"/>
-                <w:bCs/>
-                <w:sz w:val="20"/>
-                <w:szCs w:val="20"/>
-              </w:rPr>
-              <w:t>, Helm</w:t>
-            </w:r>
-            <w:r>
-              <w:rPr>
-                <w:rFonts w:ascii="Arial" w:hAnsi="Arial" w:cs="Arial"/>
-                <w:bCs/>
-                <w:sz w:val="20"/>
-                <w:szCs w:val="20"/>
-              </w:rPr>
-              <w:t xml:space="preserve">, SonarQube, Git, GitHub, Maven, Nexus, Linux.                                </w:t>
-            </w:r>
-          </w:p>
-          <w:p>
-            <w:pPr>
-              <w:spacing w:line="360" w:lineRule="auto"/>
-              <w:ind w:left="720"/>
-              <w:jc w:val="both"/>
-              <w:rPr>
-                <w:rFonts w:ascii="Arial" w:hAnsi="Arial" w:cs="Arial"/>
-                <w:b/>
-                <w:bCs/>
-                <w:sz w:val="20"/>
-                <w:szCs w:val="20"/>
-              </w:rPr>
-            </w:pPr>
-            <w:r>
-              <w:rPr>
-                <w:rFonts w:ascii="Arial" w:hAnsi="Arial" w:cs="Arial"/>
-                <w:b/>
-                <w:bCs/>
-                <w:sz w:val="20"/>
-                <w:szCs w:val="20"/>
-              </w:rPr>
-              <w:t>Roles and Responsibilities:</w:t>
-            </w:r>
-          </w:p>
-          <w:p>
-            <w:pPr>
-              <w:pStyle w:val="ListParagraph"/>
-              <w:numPr>
-                <w:ilvl w:val="0"/>
-                <w:numId w:val="27"/>
-              </w:numPr>
-              <w:spacing w:line="360" w:lineRule="auto"/>
-              <w:jc w:val="both"/>
-              <w:rPr>
-                <w:rFonts w:ascii="Arial" w:hAnsi="Arial" w:cs="Arial"/>
-                <w:bCs/>
-                <w:sz w:val="20"/>
-                <w:szCs w:val="20"/>
-              </w:rPr>
-            </w:pPr>
-            <w:r>
-              <w:rPr>
-                <w:rFonts w:ascii="Arial" w:hAnsi="Arial" w:cs="Arial"/>
-                <w:bCs/>
-                <w:sz w:val="20"/>
-                <w:szCs w:val="20"/>
-              </w:rPr>
-              <w:t>Managed CI/CD pipelines integrating Git, Nexus, and SonarQube, decreasing build failures by 30%.</w:t>
-            </w:r>
-          </w:p>
-          <w:p>
-            <w:pPr>
-              <w:pStyle w:val="ListParagraph"/>
-              <w:numPr>
-                <w:ilvl w:val="0"/>
-                <w:numId w:val="27"/>
-              </w:numPr>
-              <w:spacing w:line="360" w:lineRule="auto"/>
-              <w:jc w:val="both"/>
-              <w:rPr>
-                <w:rFonts w:ascii="Arial" w:hAnsi="Arial" w:cs="Arial"/>
-                <w:bCs/>
-                <w:sz w:val="20"/>
-                <w:szCs w:val="20"/>
-              </w:rPr>
-            </w:pPr>
-            <w:r>
-              <w:rPr>
-                <w:rFonts w:ascii="Arial" w:hAnsi="Arial" w:cs="Arial"/>
-                <w:bCs/>
-                <w:sz w:val="20"/>
-                <w:szCs w:val="20"/>
-              </w:rPr>
-              <w:t>Built Docker images for Kubernetes deployments, optimizing resource usage by 25%.</w:t>
-            </w:r>
-          </w:p>
-          <w:p>
-            <w:pPr>
-              <w:pStyle w:val="ListParagraph"/>
-              <w:numPr>
-                <w:ilvl w:val="0"/>
-                <w:numId w:val="27"/>
-              </w:numPr>
-              <w:spacing w:line="360" w:lineRule="auto"/>
-              <w:jc w:val="both"/>
-              <w:rPr>
-                <w:rFonts w:ascii="Arial" w:hAnsi="Arial" w:cs="Arial"/>
-                <w:bCs/>
-                <w:sz w:val="20"/>
-                <w:szCs w:val="20"/>
-              </w:rPr>
-            </w:pPr>
-            <w:r>
-              <w:rPr>
-                <w:rFonts w:ascii="Arial" w:hAnsi="Arial" w:cs="Arial"/>
-                <w:bCs/>
-                <w:sz w:val="20"/>
-                <w:szCs w:val="20"/>
-              </w:rPr>
-              <w:t>Resolved deployment issues efficiently, ensuring 99.9% application availability.</w:t>
-            </w:r>
-          </w:p>
-          <w:p>
-            <w:pPr>
-              <w:pStyle w:val="ListParagraph"/>
-              <w:spacing w:after="0" w:line="360" w:lineRule="auto"/>
-              <w:ind w:left="1080"/>
               <w:jc w:val="both"/>
               <w:rPr>
                 <w:rFonts w:ascii="Arial" w:hAnsi="Arial" w:cs="Arial"/>
@@ -6946,7 +6931,7 @@
         <v:path o:extrusionok="f" gradientshapeok="t" o:connecttype="rect"/>
         <o:lock v:ext="edit" aspectratio="t"/>
       </v:shapetype>
-      <v:shape id="_x0000_i1117" type="#_x0000_t75" style="width:11.5pt;height:11.5pt" o:bullet="t">
+      <v:shape id="_x0000_i1089" type="#_x0000_t75" style="width:11.25pt;height:11.25pt" o:bullet="t">
         <v:imagedata r:id="rId1" o:title="mso83C8"/>
       </v:shape>
     </w:pict>
@@ -8197,14 +8182,14 @@
   <w:abstractNum w:abstractNumId="11" w15:restartNumberingAfterBreak="0">
     <w:nsid w:val="25387DE9"/>
     <w:multiLevelType w:val="hybridMultilevel"/>
-    <w:tmpl w:val="2F4CD8EE"/>
+    <w:tmpl w:val="7B144FB4"/>
     <w:lvl w:ilvl="0" w:tplc="40090005">
       <w:start w:val="1"/>
       <w:numFmt w:val="bullet"/>
       <w:lvlText w:val=""/>
       <w:lvlJc w:val="left"/>
       <w:pPr>
-        <w:ind w:left="360" w:hanging="360"/>
+        <w:ind w:left="720" w:hanging="360"/>
       </w:pPr>
       <w:rPr>
         <w:rFonts w:ascii="Wingdings" w:hAnsi="Wingdings" w:hint="default"/>
@@ -8216,7 +8201,7 @@
       <w:lvlText w:val="o"/>
       <w:lvlJc w:val="left"/>
       <w:pPr>
-        <w:ind w:left="1080" w:hanging="360"/>
+        <w:ind w:left="1440" w:hanging="360"/>
       </w:pPr>
       <w:rPr>
         <w:rFonts w:ascii="Courier New" w:hAnsi="Courier New" w:cs="Courier New" w:hint="default"/>
@@ -8228,7 +8213,7 @@
       <w:lvlText w:val=""/>
       <w:lvlJc w:val="left"/>
       <w:pPr>
-        <w:ind w:left="1800" w:hanging="360"/>
+        <w:ind w:left="2160" w:hanging="360"/>
       </w:pPr>
       <w:rPr>
         <w:rFonts w:ascii="Wingdings" w:hAnsi="Wingdings" w:hint="default"/>
@@ -8240,7 +8225,7 @@
       <w:lvlText w:val=""/>
       <w:lvlJc w:val="left"/>
       <w:pPr>
-        <w:ind w:left="2520" w:hanging="360"/>
+        <w:ind w:left="2880" w:hanging="360"/>
       </w:pPr>
       <w:rPr>
         <w:rFonts w:ascii="Symbol" w:hAnsi="Symbol" w:hint="default"/>
@@ -8252,7 +8237,7 @@
       <w:lvlText w:val="o"/>
       <w:lvlJc w:val="left"/>
       <w:pPr>
-        <w:ind w:left="3240" w:hanging="360"/>
+        <w:ind w:left="3600" w:hanging="360"/>
       </w:pPr>
       <w:rPr>
         <w:rFonts w:ascii="Courier New" w:hAnsi="Courier New" w:cs="Courier New" w:hint="default"/>
@@ -8264,7 +8249,7 @@
       <w:lvlText w:val=""/>
       <w:lvlJc w:val="left"/>
       <w:pPr>
-        <w:ind w:left="3960" w:hanging="360"/>
+        <w:ind w:left="4320" w:hanging="360"/>
       </w:pPr>
       <w:rPr>
         <w:rFonts w:ascii="Wingdings" w:hAnsi="Wingdings" w:hint="default"/>
@@ -8276,7 +8261,7 @@
       <w:lvlText w:val=""/>
       <w:lvlJc w:val="left"/>
       <w:pPr>
-        <w:ind w:left="4680" w:hanging="360"/>
+        <w:ind w:left="5040" w:hanging="360"/>
       </w:pPr>
       <w:rPr>
         <w:rFonts w:ascii="Symbol" w:hAnsi="Symbol" w:hint="default"/>
@@ -8288,7 +8273,7 @@
       <w:lvlText w:val="o"/>
       <w:lvlJc w:val="left"/>
       <w:pPr>
-        <w:ind w:left="5400" w:hanging="360"/>
+        <w:ind w:left="5760" w:hanging="360"/>
       </w:pPr>
       <w:rPr>
         <w:rFonts w:ascii="Courier New" w:hAnsi="Courier New" w:cs="Courier New" w:hint="default"/>
@@ -8300,7 +8285,7 @@
       <w:lvlText w:val=""/>
       <w:lvlJc w:val="left"/>
       <w:pPr>
-        <w:ind w:left="6120" w:hanging="360"/>
+        <w:ind w:left="6480" w:hanging="360"/>
       </w:pPr>
       <w:rPr>
         <w:rFonts w:ascii="Wingdings" w:hAnsi="Wingdings" w:hint="default"/>
@@ -9777,6 +9762,119 @@
     </w:lvl>
   </w:abstractNum>
   <w:abstractNum w:abstractNumId="25" w15:restartNumberingAfterBreak="0">
+    <w:nsid w:val="5E535753"/>
+    <w:multiLevelType w:val="hybridMultilevel"/>
+    <w:tmpl w:val="0114AC8C"/>
+    <w:lvl w:ilvl="0" w:tplc="40090005">
+      <w:start w:val="1"/>
+      <w:numFmt w:val="bullet"/>
+      <w:lvlText w:val=""/>
+      <w:lvlJc w:val="left"/>
+      <w:pPr>
+        <w:ind w:left="360" w:hanging="360"/>
+      </w:pPr>
+      <w:rPr>
+        <w:rFonts w:ascii="Wingdings" w:hAnsi="Wingdings" w:hint="default"/>
+      </w:rPr>
+    </w:lvl>
+    <w:lvl w:ilvl="1" w:tplc="FFFFFFFF" w:tentative="1">
+      <w:start w:val="1"/>
+      <w:numFmt w:val="bullet"/>
+      <w:lvlText w:val="o"/>
+      <w:lvlJc w:val="left"/>
+      <w:pPr>
+        <w:ind w:left="1080" w:hanging="360"/>
+      </w:pPr>
+      <w:rPr>
+        <w:rFonts w:ascii="Courier New" w:hAnsi="Courier New" w:cs="Courier New" w:hint="default"/>
+      </w:rPr>
+    </w:lvl>
+    <w:lvl w:ilvl="2" w:tplc="FFFFFFFF" w:tentative="1">
+      <w:start w:val="1"/>
+      <w:numFmt w:val="bullet"/>
+      <w:lvlText w:val=""/>
+      <w:lvlJc w:val="left"/>
+      <w:pPr>
+        <w:ind w:left="1800" w:hanging="360"/>
+      </w:pPr>
+      <w:rPr>
+        <w:rFonts w:ascii="Wingdings" w:hAnsi="Wingdings" w:hint="default"/>
+      </w:rPr>
+    </w:lvl>
+    <w:lvl w:ilvl="3" w:tplc="FFFFFFFF" w:tentative="1">
+      <w:start w:val="1"/>
+      <w:numFmt w:val="bullet"/>
+      <w:lvlText w:val=""/>
+      <w:lvlJc w:val="left"/>
+      <w:pPr>
+        <w:ind w:left="2520" w:hanging="360"/>
+      </w:pPr>
+      <w:rPr>
+        <w:rFonts w:ascii="Symbol" w:hAnsi="Symbol" w:hint="default"/>
+      </w:rPr>
+    </w:lvl>
+    <w:lvl w:ilvl="4" w:tplc="FFFFFFFF" w:tentative="1">
+      <w:start w:val="1"/>
+      <w:numFmt w:val="bullet"/>
+      <w:lvlText w:val="o"/>
+      <w:lvlJc w:val="left"/>
+      <w:pPr>
+        <w:ind w:left="3240" w:hanging="360"/>
+      </w:pPr>
+      <w:rPr>
+        <w:rFonts w:ascii="Courier New" w:hAnsi="Courier New" w:cs="Courier New" w:hint="default"/>
+      </w:rPr>
+    </w:lvl>
+    <w:lvl w:ilvl="5" w:tplc="FFFFFFFF" w:tentative="1">
+      <w:start w:val="1"/>
+      <w:numFmt w:val="bullet"/>
+      <w:lvlText w:val=""/>
+      <w:lvlJc w:val="left"/>
+      <w:pPr>
+        <w:ind w:left="3960" w:hanging="360"/>
+      </w:pPr>
+      <w:rPr>
+        <w:rFonts w:ascii="Wingdings" w:hAnsi="Wingdings" w:hint="default"/>
+      </w:rPr>
+    </w:lvl>
+    <w:lvl w:ilvl="6" w:tplc="FFFFFFFF" w:tentative="1">
+      <w:start w:val="1"/>
+      <w:numFmt w:val="bullet"/>
+      <w:lvlText w:val=""/>
+      <w:lvlJc w:val="left"/>
+      <w:pPr>
+        <w:ind w:left="4680" w:hanging="360"/>
+      </w:pPr>
+      <w:rPr>
+        <w:rFonts w:ascii="Symbol" w:hAnsi="Symbol" w:hint="default"/>
+      </w:rPr>
+    </w:lvl>
+    <w:lvl w:ilvl="7" w:tplc="FFFFFFFF" w:tentative="1">
+      <w:start w:val="1"/>
+      <w:numFmt w:val="bullet"/>
+      <w:lvlText w:val="o"/>
+      <w:lvlJc w:val="left"/>
+      <w:pPr>
+        <w:ind w:left="5400" w:hanging="360"/>
+      </w:pPr>
+      <w:rPr>
+        <w:rFonts w:ascii="Courier New" w:hAnsi="Courier New" w:cs="Courier New" w:hint="default"/>
+      </w:rPr>
+    </w:lvl>
+    <w:lvl w:ilvl="8" w:tplc="FFFFFFFF" w:tentative="1">
+      <w:start w:val="1"/>
+      <w:numFmt w:val="bullet"/>
+      <w:lvlText w:val=""/>
+      <w:lvlJc w:val="left"/>
+      <w:pPr>
+        <w:ind w:left="6120" w:hanging="360"/>
+      </w:pPr>
+      <w:rPr>
+        <w:rFonts w:ascii="Wingdings" w:hAnsi="Wingdings" w:hint="default"/>
+      </w:rPr>
+    </w:lvl>
+  </w:abstractNum>
+  <w:abstractNum w:abstractNumId="26" w15:restartNumberingAfterBreak="0">
     <w:nsid w:val="62BC2448"/>
     <w:multiLevelType w:val="hybridMultilevel"/>
     <w:tmpl w:val="0AF26934"/>
@@ -9889,7 +9987,7 @@
       </w:rPr>
     </w:lvl>
   </w:abstractNum>
-  <w:abstractNum w:abstractNumId="26" w15:restartNumberingAfterBreak="0">
+  <w:abstractNum w:abstractNumId="27" w15:restartNumberingAfterBreak="0">
     <w:nsid w:val="64FD1D43"/>
     <w:multiLevelType w:val="hybridMultilevel"/>
     <w:tmpl w:val="BABEBB8E"/>
@@ -10002,7 +10100,7 @@
       </w:rPr>
     </w:lvl>
   </w:abstractNum>
-  <w:abstractNum w:abstractNumId="27" w15:restartNumberingAfterBreak="0">
+  <w:abstractNum w:abstractNumId="28" w15:restartNumberingAfterBreak="0">
     <w:nsid w:val="670B64A0"/>
     <w:multiLevelType w:val="hybridMultilevel"/>
     <w:tmpl w:val="F5B85C5C"/>
@@ -10115,7 +10213,120 @@
       </w:rPr>
     </w:lvl>
   </w:abstractNum>
-  <w:abstractNum w:abstractNumId="28" w15:restartNumberingAfterBreak="0">
+  <w:abstractNum w:abstractNumId="29" w15:restartNumberingAfterBreak="0">
+    <w:nsid w:val="683872F1"/>
+    <w:multiLevelType w:val="hybridMultilevel"/>
+    <w:tmpl w:val="BE764A0A"/>
+    <w:lvl w:ilvl="0" w:tplc="40090001">
+      <w:start w:val="1"/>
+      <w:numFmt w:val="bullet"/>
+      <w:lvlText w:val=""/>
+      <w:lvlJc w:val="left"/>
+      <w:pPr>
+        <w:ind w:left="720" w:hanging="360"/>
+      </w:pPr>
+      <w:rPr>
+        <w:rFonts w:ascii="Symbol" w:hAnsi="Symbol" w:hint="default"/>
+      </w:rPr>
+    </w:lvl>
+    <w:lvl w:ilvl="1" w:tplc="40090003" w:tentative="1">
+      <w:start w:val="1"/>
+      <w:numFmt w:val="bullet"/>
+      <w:lvlText w:val="o"/>
+      <w:lvlJc w:val="left"/>
+      <w:pPr>
+        <w:ind w:left="1440" w:hanging="360"/>
+      </w:pPr>
+      <w:rPr>
+        <w:rFonts w:ascii="Courier New" w:hAnsi="Courier New" w:cs="Courier New" w:hint="default"/>
+      </w:rPr>
+    </w:lvl>
+    <w:lvl w:ilvl="2" w:tplc="40090005" w:tentative="1">
+      <w:start w:val="1"/>
+      <w:numFmt w:val="bullet"/>
+      <w:lvlText w:val=""/>
+      <w:lvlJc w:val="left"/>
+      <w:pPr>
+        <w:ind w:left="2160" w:hanging="360"/>
+      </w:pPr>
+      <w:rPr>
+        <w:rFonts w:ascii="Wingdings" w:hAnsi="Wingdings" w:hint="default"/>
+      </w:rPr>
+    </w:lvl>
+    <w:lvl w:ilvl="3" w:tplc="40090001" w:tentative="1">
+      <w:start w:val="1"/>
+      <w:numFmt w:val="bullet"/>
+      <w:lvlText w:val=""/>
+      <w:lvlJc w:val="left"/>
+      <w:pPr>
+        <w:ind w:left="2880" w:hanging="360"/>
+      </w:pPr>
+      <w:rPr>
+        <w:rFonts w:ascii="Symbol" w:hAnsi="Symbol" w:hint="default"/>
+      </w:rPr>
+    </w:lvl>
+    <w:lvl w:ilvl="4" w:tplc="40090003" w:tentative="1">
+      <w:start w:val="1"/>
+      <w:numFmt w:val="bullet"/>
+      <w:lvlText w:val="o"/>
+      <w:lvlJc w:val="left"/>
+      <w:pPr>
+        <w:ind w:left="3600" w:hanging="360"/>
+      </w:pPr>
+      <w:rPr>
+        <w:rFonts w:ascii="Courier New" w:hAnsi="Courier New" w:cs="Courier New" w:hint="default"/>
+      </w:rPr>
+    </w:lvl>
+    <w:lvl w:ilvl="5" w:tplc="40090005" w:tentative="1">
+      <w:start w:val="1"/>
+      <w:numFmt w:val="bullet"/>
+      <w:lvlText w:val=""/>
+      <w:lvlJc w:val="left"/>
+      <w:pPr>
+        <w:ind w:left="4320" w:hanging="360"/>
+      </w:pPr>
+      <w:rPr>
+        <w:rFonts w:ascii="Wingdings" w:hAnsi="Wingdings" w:hint="default"/>
+      </w:rPr>
+    </w:lvl>
+    <w:lvl w:ilvl="6" w:tplc="40090001" w:tentative="1">
+      <w:start w:val="1"/>
+      <w:numFmt w:val="bullet"/>
+      <w:lvlText w:val=""/>
+      <w:lvlJc w:val="left"/>
+      <w:pPr>
+        <w:ind w:left="5040" w:hanging="360"/>
+      </w:pPr>
+      <w:rPr>
+        <w:rFonts w:ascii="Symbol" w:hAnsi="Symbol" w:hint="default"/>
+      </w:rPr>
+    </w:lvl>
+    <w:lvl w:ilvl="7" w:tplc="40090003" w:tentative="1">
+      <w:start w:val="1"/>
+      <w:numFmt w:val="bullet"/>
+      <w:lvlText w:val="o"/>
+      <w:lvlJc w:val="left"/>
+      <w:pPr>
+        <w:ind w:left="5760" w:hanging="360"/>
+      </w:pPr>
+      <w:rPr>
+        <w:rFonts w:ascii="Courier New" w:hAnsi="Courier New" w:cs="Courier New" w:hint="default"/>
+      </w:rPr>
+    </w:lvl>
+    <w:lvl w:ilvl="8" w:tplc="40090005" w:tentative="1">
+      <w:start w:val="1"/>
+      <w:numFmt w:val="bullet"/>
+      <w:lvlText w:val=""/>
+      <w:lvlJc w:val="left"/>
+      <w:pPr>
+        <w:ind w:left="6480" w:hanging="360"/>
+      </w:pPr>
+      <w:rPr>
+        <w:rFonts w:ascii="Wingdings" w:hAnsi="Wingdings" w:hint="default"/>
+      </w:rPr>
+    </w:lvl>
+  </w:abstractNum>
+  <w:abstractNum w:abstractNumId="30" w15:restartNumberingAfterBreak="0">
     <w:nsid w:val="6A965855"/>
     <w:multiLevelType w:val="hybridMultilevel"/>
     <w:tmpl w:val="61B025CC"/>
@@ -10227,7 +10438,7 @@
       </w:rPr>
     </w:lvl>
   </w:abstractNum>
-  <w:abstractNum w:abstractNumId="29" w15:restartNumberingAfterBreak="0">
+  <w:abstractNum w:abstractNumId="31" w15:restartNumberingAfterBreak="0">
     <w:nsid w:val="72201092"/>
     <w:multiLevelType w:val="hybridMultilevel"/>
     <w:tmpl w:val="E8685CFE"/>
@@ -10339,7 +10550,7 @@
       </w:rPr>
     </w:lvl>
   </w:abstractNum>
-  <w:abstractNum w:abstractNumId="30" w15:restartNumberingAfterBreak="0">
+  <w:abstractNum w:abstractNumId="32" w15:restartNumberingAfterBreak="0">
     <w:nsid w:val="72E7462A"/>
     <w:multiLevelType w:val="hybridMultilevel"/>
     <w:tmpl w:val="6AB87030"/>
@@ -10452,7 +10663,7 @@
       </w:rPr>
     </w:lvl>
   </w:abstractNum>
-  <w:abstractNum w:abstractNumId="31" w15:restartNumberingAfterBreak="0">
+  <w:abstractNum w:abstractNumId="33" w15:restartNumberingAfterBreak="0">
     <w:nsid w:val="7919182C"/>
     <w:multiLevelType w:val="hybridMultilevel"/>
     <w:tmpl w:val="1FF67E12"/>
@@ -10564,7 +10775,7 @@
       </w:rPr>
     </w:lvl>
   </w:abstractNum>
-  <w:abstractNum w:abstractNumId="32" w15:restartNumberingAfterBreak="0">
+  <w:abstractNum w:abstractNumId="34" w15:restartNumberingAfterBreak="0">
     <w:nsid w:val="7BD85E89"/>
     <w:multiLevelType w:val="hybridMultilevel"/>
     <w:tmpl w:val="FC30725A"/>
@@ -10678,7 +10889,7 @@
     </w:lvl>
   </w:abstractNum>
   <w:num w:numId="1" w16cid:durableId="1449857333">
-    <w:abstractNumId w:val="26"/>
+    <w:abstractNumId w:val="27"/>
   </w:num>
   <w:num w:numId="2" w16cid:durableId="1007945768">
     <w:abstractNumId w:val="7"/>
@@ -10690,10 +10901,10 @@
     <w:abstractNumId w:val="18"/>
   </w:num>
   <w:num w:numId="5" w16cid:durableId="2109806488">
-    <w:abstractNumId w:val="32"/>
+    <w:abstractNumId w:val="34"/>
   </w:num>
   <w:num w:numId="6" w16cid:durableId="1502283154">
-    <w:abstractNumId w:val="30"/>
+    <w:abstractNumId w:val="32"/>
   </w:num>
   <w:num w:numId="7" w16cid:durableId="468402528">
     <w:abstractNumId w:val="11"/>
@@ -10702,7 +10913,7 @@
     <w:abstractNumId w:val="20"/>
   </w:num>
   <w:num w:numId="9" w16cid:durableId="1892382140">
-    <w:abstractNumId w:val="31"/>
+    <w:abstractNumId w:val="33"/>
   </w:num>
   <w:num w:numId="10" w16cid:durableId="1067803992">
     <w:abstractNumId w:val="23"/>
@@ -10711,7 +10922,7 @@
     <w:abstractNumId w:val="13"/>
   </w:num>
   <w:num w:numId="12" w16cid:durableId="601643704">
-    <w:abstractNumId w:val="25"/>
+    <w:abstractNumId w:val="26"/>
   </w:num>
   <w:num w:numId="13" w16cid:durableId="1354527840">
     <w:abstractNumId w:val="17"/>
@@ -10732,7 +10943,7 @@
     <w:abstractNumId w:val="16"/>
   </w:num>
   <w:num w:numId="19" w16cid:durableId="1056708958">
-    <w:abstractNumId w:val="29"/>
+    <w:abstractNumId w:val="31"/>
   </w:num>
   <w:num w:numId="20" w16cid:durableId="775827470">
     <w:abstractNumId w:val="10"/>
@@ -10747,13 +10958,13 @@
     <w:abstractNumId w:val="2"/>
   </w:num>
   <w:num w:numId="24" w16cid:durableId="762997583">
-    <w:abstractNumId w:val="27"/>
+    <w:abstractNumId w:val="28"/>
   </w:num>
   <w:num w:numId="25" w16cid:durableId="1444837427">
     <w:abstractNumId w:val="6"/>
   </w:num>
   <w:num w:numId="26" w16cid:durableId="2042170162">
-    <w:abstractNumId w:val="28"/>
+    <w:abstractNumId w:val="30"/>
   </w:num>
   <w:num w:numId="27" w16cid:durableId="859516198">
     <w:abstractNumId w:val="15"/>
@@ -10775,6 +10986,12 @@
   </w:num>
   <w:num w:numId="33" w16cid:durableId="77600449">
     <w:abstractNumId w:val="8"/>
+  </w:num>
+  <w:num w:numId="34" w16cid:durableId="706830638">
+    <w:abstractNumId w:val="29"/>
+  </w:num>
+  <w:num w:numId="35" w16cid:durableId="1345354523">
+    <w:abstractNumId w:val="25"/>
   </w:num>
 </w:numbering>
 </file>
@@ -11177,7 +11394,7 @@
   <w:style w:type="paragraph" w:default="1" w:styleId="Normal">
     <w:name w:val="Normal"/>
     <w:qFormat/>
-    <w:rsid w:val="004E4329"/>
+    <w:rsid w:val="00E36490"/>
   </w:style>
   <w:style w:type="paragraph" w:styleId="Heading1">
     <w:name w:val="heading 1"/>

</xml_diff>